<commit_message>
creacion de vinculos hacia repositorio
</commit_message>
<xml_diff>
--- a/Informe integrador.docx
+++ b/Informe integrador.docx
@@ -335,8 +335,19 @@
           <w:lang w:val="es-ES_tradnl" w:eastAsia="es-ES_tradnl"/>
         </w:rPr>
         <w:tab/>
-        <w:t>Cristhian Michael Jiménez Jiménez</w:t>
-      </w:r>
+        <w:t xml:space="preserve">Cristhian Michael Jiménez </w:t>
+      </w:r>
+      <w:proofErr w:type="spellStart"/>
+      <w:r>
+        <w:rPr>
+          <w:rFonts w:ascii="Times New Roman" w:eastAsia="Times New Roman" w:hAnsi="Times New Roman" w:cs="Times New Roman"/>
+          <w:sz w:val="24"/>
+          <w:szCs w:val="24"/>
+          <w:lang w:val="es-ES_tradnl" w:eastAsia="es-ES_tradnl"/>
+        </w:rPr>
+        <w:t>Jiménez</w:t>
+      </w:r>
+      <w:proofErr w:type="spellEnd"/>
     </w:p>
     <w:p>
       <w:pPr>
@@ -2088,8 +2099,13 @@
       <w:r>
         <w:t>formato proporcionado .</w:t>
       </w:r>
-      <w:r>
-        <w:t>csv) proporcionados por el INEC en el primer trimestre del 2023</w:t>
+      <w:proofErr w:type="spellStart"/>
+      <w:r>
+        <w:t>csv</w:t>
+      </w:r>
+      <w:proofErr w:type="spellEnd"/>
+      <w:r>
+        <w:t>) proporcionados por el INEC en el primer trimestre del 2023</w:t>
       </w:r>
     </w:p>
     <w:p>
@@ -2215,21 +2231,7 @@
             <w:rStyle w:val="Hipervnculo"/>
             <w:lang w:val="es-ES"/>
           </w:rPr>
-          <w:t>aq</w:t>
-        </w:r>
-        <w:r>
-          <w:rPr>
-            <w:rStyle w:val="Hipervnculo"/>
-            <w:lang w:val="es-ES"/>
-          </w:rPr>
-          <w:t>u</w:t>
-        </w:r>
-        <w:r>
-          <w:rPr>
-            <w:rStyle w:val="Hipervnculo"/>
-            <w:lang w:val="es-ES"/>
-          </w:rPr>
-          <w:t>í</w:t>
+          <w:t>aquí</w:t>
         </w:r>
       </w:hyperlink>
       <w:r>
@@ -2414,7 +2416,18 @@
         <w:t xml:space="preserve">ro una mejor </w:t>
       </w:r>
       <w:r>
-        <w:t>comprensión de la data que se nos proporcionó, explicamos algunos columnas y palabras presentes en este archivo_csv que podrían ser algo confusas al inicio, pero con la</w:t>
+        <w:t xml:space="preserve">comprensión de la data que se nos proporcionó, explicamos algunos columnas y palabras presentes en este </w:t>
+      </w:r>
+      <w:hyperlink r:id="rId11" w:history="1">
+        <w:r>
+          <w:rPr>
+            <w:rStyle w:val="Hipervnculo"/>
+          </w:rPr>
+          <w:t>archivo_csv</w:t>
+        </w:r>
+      </w:hyperlink>
+      <w:r>
+        <w:t xml:space="preserve"> que podrían ser algo confusas al inicio, pero con la</w:t>
       </w:r>
       <w:r>
         <w:t>s</w:t>
@@ -2461,7 +2474,7 @@
           <w:sz w:val="24"/>
           <w:szCs w:val="24"/>
         </w:rPr>
-        <w:t>Area</w:t>
+        <w:t>Área</w:t>
       </w:r>
       <w:r>
         <w:rPr>
@@ -2563,6 +2576,7 @@
       </w:pPr>
       <w:r>
         <w:rPr>
+          <w:noProof/>
           <w:sz w:val="24"/>
           <w:szCs w:val="24"/>
         </w:rPr>
@@ -2582,7 +2596,7 @@
                     <pic:cNvPicPr/>
                   </pic:nvPicPr>
                   <pic:blipFill>
-                    <a:blip r:embed="rId11"/>
+                    <a:blip r:embed="rId12"/>
                     <a:stretch>
                       <a:fillRect/>
                     </a:stretch>
@@ -2620,6 +2634,7 @@
         </w:rPr>
         <w:t xml:space="preserve">Nota: INEC. (2020). </w:t>
       </w:r>
+      <w:proofErr w:type="spellStart"/>
       <w:r>
         <w:rPr>
           <w:i/>
@@ -2627,7 +2642,17 @@
           <w:sz w:val="20"/>
           <w:szCs w:val="20"/>
         </w:rPr>
-        <w:t xml:space="preserve">Codificacion Provincial </w:t>
+        <w:t>Codificacion</w:t>
+      </w:r>
+      <w:proofErr w:type="spellEnd"/>
+      <w:r>
+        <w:rPr>
+          <w:i/>
+          <w:iCs/>
+          <w:sz w:val="20"/>
+          <w:szCs w:val="20"/>
+        </w:rPr>
+        <w:t xml:space="preserve"> Provincial </w:t>
       </w:r>
       <w:r>
         <w:rPr>
@@ -2689,6 +2714,7 @@
       </w:pPr>
       <w:r>
         <w:rPr>
+          <w:noProof/>
           <w:sz w:val="24"/>
           <w:szCs w:val="24"/>
         </w:rPr>
@@ -2708,7 +2734,7 @@
                     <pic:cNvPicPr/>
                   </pic:nvPicPr>
                   <pic:blipFill>
-                    <a:blip r:embed="rId12"/>
+                    <a:blip r:embed="rId13"/>
                     <a:stretch>
                       <a:fillRect/>
                     </a:stretch>
@@ -2792,6 +2818,7 @@
       </w:pPr>
       <w:r>
         <w:rPr>
+          <w:noProof/>
           <w:sz w:val="24"/>
           <w:szCs w:val="24"/>
         </w:rPr>
@@ -2811,7 +2838,7 @@
                     <pic:cNvPicPr/>
                   </pic:nvPicPr>
                   <pic:blipFill>
-                    <a:blip r:embed="rId13"/>
+                    <a:blip r:embed="rId14"/>
                     <a:stretch>
                       <a:fillRect/>
                     </a:stretch>
@@ -2984,6 +3011,7 @@
       </w:pPr>
       <w:r>
         <w:rPr>
+          <w:noProof/>
           <w:sz w:val="24"/>
           <w:szCs w:val="24"/>
         </w:rPr>
@@ -3003,7 +3031,7 @@
                     <pic:cNvPicPr/>
                   </pic:nvPicPr>
                   <pic:blipFill>
-                    <a:blip r:embed="rId14"/>
+                    <a:blip r:embed="rId15"/>
                     <a:stretch>
                       <a:fillRect/>
                     </a:stretch>
@@ -3083,6 +3111,7 @@
       </w:pPr>
       <w:r>
         <w:rPr>
+          <w:noProof/>
           <w:sz w:val="24"/>
           <w:szCs w:val="24"/>
         </w:rPr>
@@ -3102,7 +3131,7 @@
                     <pic:cNvPicPr/>
                   </pic:nvPicPr>
                   <pic:blipFill>
-                    <a:blip r:embed="rId15"/>
+                    <a:blip r:embed="rId16"/>
                     <a:stretch>
                       <a:fillRect/>
                     </a:stretch>
@@ -3136,6 +3165,7 @@
           <w:szCs w:val="24"/>
         </w:rPr>
       </w:pPr>
+      <w:proofErr w:type="spellStart"/>
       <w:r>
         <w:rPr>
           <w:b/>
@@ -3145,6 +3175,7 @@
         </w:rPr>
         <w:t>Panelm</w:t>
       </w:r>
+      <w:proofErr w:type="spellEnd"/>
       <w:r>
         <w:rPr>
           <w:sz w:val="24"/>
@@ -3323,6 +3354,7 @@
           <w:szCs w:val="24"/>
         </w:rPr>
       </w:pPr>
+      <w:proofErr w:type="spellStart"/>
       <w:r>
         <w:rPr>
           <w:b/>
@@ -3332,6 +3364,7 @@
         </w:rPr>
         <w:t>Fexp</w:t>
       </w:r>
+      <w:proofErr w:type="spellEnd"/>
       <w:r>
         <w:rPr>
           <w:sz w:val="24"/>
@@ -3353,6 +3386,7 @@
           <w:szCs w:val="24"/>
         </w:rPr>
       </w:pPr>
+      <w:proofErr w:type="spellStart"/>
       <w:r>
         <w:rPr>
           <w:b/>
@@ -3362,6 +3396,7 @@
         </w:rPr>
         <w:t>Upm</w:t>
       </w:r>
+      <w:proofErr w:type="spellEnd"/>
       <w:r>
         <w:rPr>
           <w:sz w:val="24"/>
@@ -3390,6 +3425,7 @@
         </w:rPr>
         <w:t xml:space="preserve"> </w:t>
       </w:r>
+      <w:proofErr w:type="spellStart"/>
       <w:r>
         <w:rPr>
           <w:b/>
@@ -3397,7 +3433,17 @@
           <w:sz w:val="24"/>
           <w:szCs w:val="24"/>
         </w:rPr>
-        <w:t>Id_vivienda:</w:t>
+        <w:t>Id_vivienda</w:t>
+      </w:r>
+      <w:proofErr w:type="spellEnd"/>
+      <w:r>
+        <w:rPr>
+          <w:b/>
+          <w:bCs/>
+          <w:sz w:val="24"/>
+          <w:szCs w:val="24"/>
+        </w:rPr>
+        <w:t>:</w:t>
       </w:r>
       <w:r>
         <w:rPr>
@@ -3427,6 +3473,7 @@
         </w:rPr>
         <w:t xml:space="preserve"> </w:t>
       </w:r>
+      <w:proofErr w:type="spellStart"/>
       <w:r>
         <w:rPr>
           <w:b/>
@@ -3434,7 +3481,17 @@
           <w:sz w:val="24"/>
           <w:szCs w:val="24"/>
         </w:rPr>
-        <w:t>Id_hogar:</w:t>
+        <w:t>Id_hogar</w:t>
+      </w:r>
+      <w:proofErr w:type="spellEnd"/>
+      <w:r>
+        <w:rPr>
+          <w:b/>
+          <w:bCs/>
+          <w:sz w:val="24"/>
+          <w:szCs w:val="24"/>
+        </w:rPr>
+        <w:t>:</w:t>
       </w:r>
       <w:r>
         <w:rPr>
@@ -3709,7 +3766,7 @@
                 <w:szCs w:val="24"/>
               </w:rPr>
             </w:pPr>
-            <w:hyperlink r:id="rId16" w:history="1">
+            <w:hyperlink r:id="rId17" w:history="1">
               <w:r>
                 <w:rPr>
                   <w:rStyle w:val="Hipervnculo"/>
@@ -3786,7 +3843,7 @@
                 <w:szCs w:val="24"/>
               </w:rPr>
             </w:pPr>
-            <w:hyperlink r:id="rId17" w:history="1">
+            <w:hyperlink r:id="rId18" w:history="1">
               <w:r>
                 <w:rPr>
                   <w:rStyle w:val="Hipervnculo"/>
@@ -3858,7 +3915,7 @@
                 <w:szCs w:val="24"/>
               </w:rPr>
             </w:pPr>
-            <w:hyperlink r:id="rId18" w:history="1">
+            <w:hyperlink r:id="rId19" w:history="1">
               <w:r>
                 <w:rPr>
                   <w:rStyle w:val="Hipervnculo"/>
@@ -3930,7 +3987,7 @@
                 <w:szCs w:val="24"/>
               </w:rPr>
             </w:pPr>
-            <w:hyperlink r:id="rId19" w:history="1">
+            <w:hyperlink r:id="rId20" w:history="1">
               <w:r>
                 <w:rPr>
                   <w:rStyle w:val="Hipervnculo"/>
@@ -4002,7 +4059,7 @@
                 <w:szCs w:val="24"/>
               </w:rPr>
             </w:pPr>
-            <w:hyperlink r:id="rId20" w:history="1">
+            <w:hyperlink r:id="rId21" w:history="1">
               <w:r>
                 <w:rPr>
                   <w:rStyle w:val="Hipervnculo"/>
@@ -4075,7 +4132,7 @@
                 <w:szCs w:val="24"/>
               </w:rPr>
             </w:pPr>
-            <w:hyperlink r:id="rId21" w:history="1">
+            <w:hyperlink r:id="rId22" w:history="1">
               <w:r>
                 <w:rPr>
                   <w:rStyle w:val="Hipervnculo"/>
@@ -4147,7 +4204,7 @@
                 <w:szCs w:val="24"/>
               </w:rPr>
             </w:pPr>
-            <w:hyperlink r:id="rId22" w:history="1">
+            <w:hyperlink r:id="rId23" w:history="1">
               <w:r>
                 <w:rPr>
                   <w:rStyle w:val="Hipervnculo"/>
@@ -4308,7 +4365,7 @@
                     <pic:cNvPicPr/>
                   </pic:nvPicPr>
                   <pic:blipFill rotWithShape="1">
-                    <a:blip r:embed="rId23">
+                    <a:blip r:embed="rId24">
                       <a:extLst>
                         <a:ext uri="{28A0092B-C50C-407E-A947-70E740481C1C}">
                           <a14:useLocalDpi xmlns:a14="http://schemas.microsoft.com/office/drawing/2010/main" val="0"/>
@@ -4378,7 +4435,7 @@
                     <pic:cNvPicPr/>
                   </pic:nvPicPr>
                   <pic:blipFill>
-                    <a:blip r:embed="rId24"/>
+                    <a:blip r:embed="rId25"/>
                     <a:stretch>
                       <a:fillRect/>
                     </a:stretch>
@@ -4432,9 +4489,23 @@
           <w:sz w:val="24"/>
           <w:szCs w:val="24"/>
         </w:rPr>
-        <w:t xml:space="preserve">Para visualizar el modelo conceptual click </w:t>
-      </w:r>
-      <w:hyperlink r:id="rId25" w:history="1">
+        <w:t xml:space="preserve">Para visualizar el modelo conceptual </w:t>
+      </w:r>
+      <w:r>
+        <w:rPr>
+          <w:sz w:val="24"/>
+          <w:szCs w:val="24"/>
+        </w:rPr>
+        <w:t>clic</w:t>
+      </w:r>
+      <w:r>
+        <w:rPr>
+          <w:sz w:val="24"/>
+          <w:szCs w:val="24"/>
+        </w:rPr>
+        <w:t xml:space="preserve"> </w:t>
+      </w:r>
+      <w:hyperlink r:id="rId26" w:history="1">
         <w:r>
           <w:rPr>
             <w:rStyle w:val="Hipervnculo"/>
@@ -4449,23 +4520,9 @@
           <w:sz w:val="24"/>
           <w:szCs w:val="24"/>
         </w:rPr>
-        <w:t>.</w:t>
-      </w:r>
-      <w:r>
-        <w:rPr>
-          <w:sz w:val="24"/>
-          <w:szCs w:val="24"/>
-        </w:rPr>
-        <w:t xml:space="preserve"> </w:t>
-      </w:r>
-      <w:r>
-        <w:rPr>
-          <w:sz w:val="24"/>
-          <w:szCs w:val="24"/>
-        </w:rPr>
-        <w:t xml:space="preserve"> </w:t>
-      </w:r>
-      <w:hyperlink r:id="rId26" w:history="1">
+        <w:t xml:space="preserve">.  </w:t>
+      </w:r>
+      <w:hyperlink r:id="rId27" w:history="1">
         <w:r>
           <w:rPr>
             <w:rStyle w:val="Hipervnculo"/>
@@ -4557,10 +4614,10 @@
                     <pic:cNvPicPr/>
                   </pic:nvPicPr>
                   <pic:blipFill>
-                    <a:blip r:embed="rId27">
+                    <a:blip r:embed="rId28">
                       <a:extLst>
                         <a:ext uri="{96DAC541-7B7A-43D3-8B79-37D633B846F1}">
-                          <asvg:svgBlip xmlns:asvg="http://schemas.microsoft.com/office/drawing/2016/SVG/main" r:embed="rId28"/>
+                          <asvg:svgBlip xmlns:asvg="http://schemas.microsoft.com/office/drawing/2016/SVG/main" r:embed="rId29"/>
                         </a:ext>
                       </a:extLst>
                     </a:blip>
@@ -4676,7 +4733,21 @@
         <w:t xml:space="preserve"> clic</w:t>
       </w:r>
       <w:r>
-        <w:t xml:space="preserve"> aquí: </w:t>
+        <w:t xml:space="preserve"> </w:t>
+      </w:r>
+      <w:hyperlink r:id="rId30" w:history="1">
+        <w:r>
+          <w:rPr>
+            <w:rStyle w:val="Hipervnculo"/>
+          </w:rPr>
+          <w:t>aquí</w:t>
+        </w:r>
+      </w:hyperlink>
+      <w:r>
+        <w:t xml:space="preserve">: </w:t>
+      </w:r>
+      <w:r>
+        <w:t>https://github.com/michael-jmz/analisis_acceso_viviendas_ecuador/blob/main/diccionario_vivienda.html</w:t>
       </w:r>
     </w:p>
     <w:p>
@@ -4689,14 +4760,19 @@
       <w:r>
         <w:t xml:space="preserve"> </w:t>
       </w:r>
-      <w:r>
-        <w:t>aq</w:t>
-      </w:r>
-      <w:r>
-        <w:t>u</w:t>
-      </w:r>
-      <w:r>
-        <w:t>í</w:t>
+      <w:hyperlink r:id="rId31" w:history="1">
+        <w:r>
+          <w:rPr>
+            <w:rStyle w:val="Hipervnculo"/>
+          </w:rPr>
+          <w:t>aquí</w:t>
+        </w:r>
+      </w:hyperlink>
+      <w:r>
+        <w:t xml:space="preserve"> </w:t>
+      </w:r>
+      <w:r>
+        <w:t>https://github.com/michael-jmz/analisis_acceso_viviendas_ecuador/blob/main/Digramas/Diagramas%20Modelo%20Fisico.svg</w:t>
       </w:r>
     </w:p>
     <w:p>
@@ -4764,10 +4840,10 @@
                     <pic:cNvPicPr/>
                   </pic:nvPicPr>
                   <pic:blipFill>
-                    <a:blip r:embed="rId29">
+                    <a:blip r:embed="rId32">
                       <a:extLst>
                         <a:ext uri="{96DAC541-7B7A-43D3-8B79-37D633B846F1}">
-                          <asvg:svgBlip xmlns:asvg="http://schemas.microsoft.com/office/drawing/2016/SVG/main" r:embed="rId30"/>
+                          <asvg:svgBlip xmlns:asvg="http://schemas.microsoft.com/office/drawing/2016/SVG/main" r:embed="rId33"/>
                         </a:ext>
                       </a:extLst>
                     </a:blip>
@@ -4847,7 +4923,6 @@
           <w:sz w:val="24"/>
           <w:szCs w:val="24"/>
         </w:rPr>
-        <w:lastRenderedPageBreak/>
         <w:t xml:space="preserve">Figura </w:t>
       </w:r>
       <w:r>
@@ -4921,7 +4996,7 @@
                     <pic:cNvPicPr/>
                   </pic:nvPicPr>
                   <pic:blipFill rotWithShape="1">
-                    <a:blip r:embed="rId31"/>
+                    <a:blip r:embed="rId34"/>
                     <a:srcRect l="3551" t="2443"/>
                     <a:stretch/>
                   </pic:blipFill>
@@ -5045,13 +5120,13 @@
       <w:pPr>
         <w:pStyle w:val="Ttulo1"/>
         <w:rPr>
-          <w:lang w:val="en-US"/>
+          <w:lang w:val="es-ES"/>
         </w:rPr>
       </w:pPr>
       <w:bookmarkStart w:id="11" w:name="_Toc139146719"/>
       <w:r>
         <w:rPr>
-          <w:lang w:val="en-US"/>
+          <w:lang w:val="es-ES"/>
         </w:rPr>
         <w:t>Script SQL</w:t>
       </w:r>
@@ -5075,20 +5150,13 @@
         </w:rPr>
         <w:t xml:space="preserve">enerar la base de datos clic </w:t>
       </w:r>
-      <w:hyperlink r:id="rId32" w:history="1">
+      <w:hyperlink r:id="rId35" w:history="1">
         <w:r>
           <w:rPr>
             <w:rStyle w:val="Hipervnculo"/>
             <w:lang w:val="es-ES"/>
           </w:rPr>
-          <w:t>aqu</w:t>
-        </w:r>
-        <w:r>
-          <w:rPr>
-            <w:rStyle w:val="Hipervnculo"/>
-            <w:lang w:val="es-ES"/>
-          </w:rPr>
-          <w:t>í</w:t>
+          <w:t>aquí</w:t>
         </w:r>
       </w:hyperlink>
       <w:r>
@@ -5098,30 +5166,95 @@
         <w:t xml:space="preserve"> </w:t>
       </w:r>
     </w:p>
-    <w:p>
-      <w:pPr>
-        <w:rPr>
+    <w:bookmarkStart w:id="12" w:name="_Toc139146720"/>
+    <w:p>
+      <w:pPr>
+        <w:pStyle w:val="Ttulo1"/>
+        <w:rPr>
+          <w:rFonts w:asciiTheme="minorHAnsi" w:eastAsiaTheme="minorHAnsi" w:hAnsiTheme="minorHAnsi" w:cstheme="minorBidi"/>
+          <w:color w:val="auto"/>
+          <w:sz w:val="22"/>
+          <w:szCs w:val="22"/>
           <w:lang w:val="es-ES"/>
         </w:rPr>
       </w:pPr>
       <w:r>
         <w:rPr>
+          <w:rFonts w:asciiTheme="minorHAnsi" w:eastAsiaTheme="minorHAnsi" w:hAnsiTheme="minorHAnsi" w:cstheme="minorBidi"/>
+          <w:color w:val="auto"/>
+          <w:sz w:val="22"/>
+          <w:szCs w:val="22"/>
           <w:lang w:val="es-ES"/>
         </w:rPr>
-        <w:t>https://raw.githubusercontent.com/michael-jmz/analisis_acceso_viviendas_ecuador/main/script.sql</w:t>
-      </w:r>
-      <w:r>
-        <w:rPr>
+        <w:fldChar w:fldCharType="begin"/>
+      </w:r>
+      <w:r>
+        <w:rPr>
+          <w:rFonts w:asciiTheme="minorHAnsi" w:eastAsiaTheme="minorHAnsi" w:hAnsiTheme="minorHAnsi" w:cstheme="minorBidi"/>
+          <w:color w:val="auto"/>
+          <w:sz w:val="22"/>
+          <w:szCs w:val="22"/>
           <w:lang w:val="es-ES"/>
         </w:rPr>
-        <w:t xml:space="preserve"> </w:t>
+        <w:instrText>HYPERLINK "</w:instrText>
+      </w:r>
+      <w:r>
+        <w:rPr>
+          <w:rFonts w:asciiTheme="minorHAnsi" w:eastAsiaTheme="minorHAnsi" w:hAnsiTheme="minorHAnsi" w:cstheme="minorBidi"/>
+          <w:color w:val="auto"/>
+          <w:sz w:val="22"/>
+          <w:szCs w:val="22"/>
+          <w:lang w:val="es-ES"/>
+        </w:rPr>
+        <w:instrText>https://github.com/michael-jmz/analisis_acceso_viviendas_ecuador/blob/main/script_corregido.sql</w:instrText>
+      </w:r>
+      <w:r>
+        <w:rPr>
+          <w:rFonts w:asciiTheme="minorHAnsi" w:eastAsiaTheme="minorHAnsi" w:hAnsiTheme="minorHAnsi" w:cstheme="minorBidi"/>
+          <w:color w:val="auto"/>
+          <w:sz w:val="22"/>
+          <w:szCs w:val="22"/>
+          <w:lang w:val="es-ES"/>
+        </w:rPr>
+        <w:instrText>"</w:instrText>
+      </w:r>
+      <w:r>
+        <w:rPr>
+          <w:rFonts w:asciiTheme="minorHAnsi" w:eastAsiaTheme="minorHAnsi" w:hAnsiTheme="minorHAnsi" w:cstheme="minorBidi"/>
+          <w:color w:val="auto"/>
+          <w:sz w:val="22"/>
+          <w:szCs w:val="22"/>
+          <w:lang w:val="es-ES"/>
+        </w:rPr>
+        <w:fldChar w:fldCharType="separate"/>
+      </w:r>
+      <w:r>
+        <w:rPr>
+          <w:rStyle w:val="Hipervnculo"/>
+          <w:rFonts w:asciiTheme="minorHAnsi" w:eastAsiaTheme="minorHAnsi" w:hAnsiTheme="minorHAnsi" w:cstheme="minorBidi"/>
+          <w:color w:val="auto"/>
+          <w:sz w:val="22"/>
+          <w:szCs w:val="22"/>
+          <w:u w:val="none"/>
+          <w:lang w:val="es-ES"/>
+        </w:rPr>
+        <w:t>https://github.com/michael-jmz/analisis_acceso_viviendas_ecuador/blob/main/script_corregido.sql</w:t>
+      </w:r>
+      <w:r>
+        <w:rPr>
+          <w:rFonts w:asciiTheme="minorHAnsi" w:eastAsiaTheme="minorHAnsi" w:hAnsiTheme="minorHAnsi" w:cstheme="minorBidi"/>
+          <w:color w:val="auto"/>
+          <w:sz w:val="22"/>
+          <w:szCs w:val="22"/>
+          <w:lang w:val="es-ES"/>
+        </w:rPr>
+        <w:fldChar w:fldCharType="end"/>
       </w:r>
     </w:p>
     <w:p>
       <w:pPr>
         <w:pStyle w:val="Ttulo1"/>
       </w:pPr>
-      <w:bookmarkStart w:id="12" w:name="_Toc139146720"/>
       <w:r>
         <w:t>Descarga</w:t>
       </w:r>
@@ -5150,8 +5283,17 @@
           <w:sz w:val="24"/>
           <w:szCs w:val="24"/>
         </w:rPr>
-        <w:t>el csv</w:t>
-      </w:r>
+        <w:t xml:space="preserve">el </w:t>
+      </w:r>
+      <w:proofErr w:type="spellStart"/>
+      <w:r>
+        <w:rPr>
+          <w:sz w:val="24"/>
+          <w:szCs w:val="24"/>
+        </w:rPr>
+        <w:t>csv</w:t>
+      </w:r>
+      <w:proofErr w:type="spellEnd"/>
     </w:p>
     <w:p>
       <w:pPr>
@@ -5644,6 +5786,7 @@
           <w:sz w:val="22"/>
           <w:szCs w:val="22"/>
         </w:rPr>
+        <w:lastRenderedPageBreak/>
         <w:t>    cs</w:t>
       </w:r>
       <w:r>
@@ -5993,7 +6136,6 @@
           <w:sz w:val="22"/>
           <w:szCs w:val="22"/>
         </w:rPr>
-        <w:lastRenderedPageBreak/>
         <w:t xml:space="preserve">    </w:t>
       </w:r>
       <w:r>
@@ -6015,7 +6157,31 @@
           <w:szCs w:val="22"/>
           <w:lang w:val="en-US"/>
         </w:rPr>
-        <w:t>'C:\\ProgramData\\MySQL\\MySQL Server 8.0\\Uploads\\encuestas.csv'</w:t>
+        <w:t>'C:\\</w:t>
+      </w:r>
+      <w:proofErr w:type="spellStart"/>
+      <w:r>
+        <w:rPr>
+          <w:rStyle w:val="sth"/>
+          <w:rFonts w:ascii="Courier New" w:eastAsiaTheme="majorEastAsia" w:hAnsi="Courier New" w:cs="Courier New"/>
+          <w:color w:val="0000FF"/>
+          <w:sz w:val="22"/>
+          <w:szCs w:val="22"/>
+          <w:lang w:val="en-US"/>
+        </w:rPr>
+        <w:t>ProgramData</w:t>
+      </w:r>
+      <w:proofErr w:type="spellEnd"/>
+      <w:r>
+        <w:rPr>
+          <w:rStyle w:val="sth"/>
+          <w:rFonts w:ascii="Courier New" w:eastAsiaTheme="majorEastAsia" w:hAnsi="Courier New" w:cs="Courier New"/>
+          <w:color w:val="0000FF"/>
+          <w:sz w:val="22"/>
+          <w:szCs w:val="22"/>
+          <w:lang w:val="en-US"/>
+        </w:rPr>
+        <w:t>\\MySQL\\MySQL Server 8.0\\Uploads\\encuestas.csv'</w:t>
       </w:r>
     </w:p>
     <w:p>
@@ -6142,7 +6308,27 @@
           <w:sz w:val="22"/>
           <w:szCs w:val="22"/>
         </w:rPr>
-        <w:t>FROM miduvi m</w:t>
+        <w:t xml:space="preserve">FROM </w:t>
+      </w:r>
+      <w:proofErr w:type="spellStart"/>
+      <w:r>
+        <w:rPr>
+          <w:rFonts w:ascii="Courier New" w:hAnsi="Courier New" w:cs="Courier New"/>
+          <w:color w:val="000060"/>
+          <w:sz w:val="22"/>
+          <w:szCs w:val="22"/>
+        </w:rPr>
+        <w:t>miduvi</w:t>
+      </w:r>
+      <w:proofErr w:type="spellEnd"/>
+      <w:r>
+        <w:rPr>
+          <w:rFonts w:ascii="Courier New" w:hAnsi="Courier New" w:cs="Courier New"/>
+          <w:color w:val="000060"/>
+          <w:sz w:val="22"/>
+          <w:szCs w:val="22"/>
+        </w:rPr>
+        <w:t xml:space="preserve"> m</w:t>
       </w:r>
     </w:p>
     <w:p>
@@ -6169,7 +6355,7 @@
         </w:rPr>
         <w:t>  LEFT </w:t>
       </w:r>
-      <w:hyperlink r:id="rId33" w:history="1">
+      <w:hyperlink r:id="rId36" w:history="1">
         <w:r>
           <w:rPr>
             <w:rStyle w:val="kw3"/>
@@ -6189,7 +6375,17 @@
           <w:sz w:val="22"/>
           <w:szCs w:val="22"/>
         </w:rPr>
-        <w:t> parroquias p ON p</w:t>
+        <w:t xml:space="preserve"> parroquias p ON </w:t>
+      </w:r>
+      <w:proofErr w:type="spellStart"/>
+      <w:r>
+        <w:rPr>
+          <w:rFonts w:ascii="Courier New" w:hAnsi="Courier New" w:cs="Courier New"/>
+          <w:color w:val="000060"/>
+          <w:sz w:val="22"/>
+          <w:szCs w:val="22"/>
+        </w:rPr>
+        <w:t>p</w:t>
       </w:r>
       <w:r>
         <w:rPr>
@@ -6208,7 +6404,17 @@
           <w:sz w:val="22"/>
           <w:szCs w:val="22"/>
         </w:rPr>
-        <w:t>idParroquia </w:t>
+        <w:t>idParroquia</w:t>
+      </w:r>
+      <w:proofErr w:type="spellEnd"/>
+      <w:r>
+        <w:rPr>
+          <w:rFonts w:ascii="Courier New" w:hAnsi="Courier New" w:cs="Courier New"/>
+          <w:color w:val="000060"/>
+          <w:sz w:val="22"/>
+          <w:szCs w:val="22"/>
+        </w:rPr>
+        <w:t> </w:t>
       </w:r>
       <w:r>
         <w:rPr>
@@ -6227,7 +6433,17 @@
           <w:sz w:val="22"/>
           <w:szCs w:val="22"/>
         </w:rPr>
-        <w:t> c</w:t>
+        <w:t> </w:t>
+      </w:r>
+      <w:proofErr w:type="spellStart"/>
+      <w:r>
+        <w:rPr>
+          <w:rFonts w:ascii="Courier New" w:hAnsi="Courier New" w:cs="Courier New"/>
+          <w:color w:val="000060"/>
+          <w:sz w:val="22"/>
+          <w:szCs w:val="22"/>
+        </w:rPr>
+        <w:t>c</w:t>
       </w:r>
       <w:r>
         <w:rPr>
@@ -6248,6 +6464,7 @@
         </w:rPr>
         <w:t>Parroquia_idParroquia</w:t>
       </w:r>
+      <w:proofErr w:type="spellEnd"/>
     </w:p>
     <w:p>
       <w:pPr>
@@ -6273,7 +6490,7 @@
         </w:rPr>
         <w:t>    LEFT </w:t>
       </w:r>
-      <w:hyperlink r:id="rId34" w:history="1">
+      <w:hyperlink r:id="rId37" w:history="1">
         <w:r>
           <w:rPr>
             <w:rStyle w:val="kw3"/>
@@ -6293,7 +6510,37 @@
           <w:sz w:val="22"/>
           <w:szCs w:val="22"/>
         </w:rPr>
-        <w:t> cantones cn ON p</w:t>
+        <w:t xml:space="preserve"> cantones </w:t>
+      </w:r>
+      <w:proofErr w:type="spellStart"/>
+      <w:r>
+        <w:rPr>
+          <w:rFonts w:ascii="Courier New" w:hAnsi="Courier New" w:cs="Courier New"/>
+          <w:color w:val="000060"/>
+          <w:sz w:val="22"/>
+          <w:szCs w:val="22"/>
+        </w:rPr>
+        <w:t>cn</w:t>
+      </w:r>
+      <w:proofErr w:type="spellEnd"/>
+      <w:r>
+        <w:rPr>
+          <w:rFonts w:ascii="Courier New" w:hAnsi="Courier New" w:cs="Courier New"/>
+          <w:color w:val="000060"/>
+          <w:sz w:val="22"/>
+          <w:szCs w:val="22"/>
+        </w:rPr>
+        <w:t xml:space="preserve"> ON </w:t>
+      </w:r>
+      <w:proofErr w:type="spellStart"/>
+      <w:r>
+        <w:rPr>
+          <w:rFonts w:ascii="Courier New" w:hAnsi="Courier New" w:cs="Courier New"/>
+          <w:color w:val="000060"/>
+          <w:sz w:val="22"/>
+          <w:szCs w:val="22"/>
+        </w:rPr>
+        <w:t>p</w:t>
       </w:r>
       <w:r>
         <w:rPr>
@@ -6312,7 +6559,17 @@
           <w:sz w:val="22"/>
           <w:szCs w:val="22"/>
         </w:rPr>
-        <w:t>Canton_idCanton </w:t>
+        <w:t>Canton_idCanton</w:t>
+      </w:r>
+      <w:proofErr w:type="spellEnd"/>
+      <w:r>
+        <w:rPr>
+          <w:rFonts w:ascii="Courier New" w:hAnsi="Courier New" w:cs="Courier New"/>
+          <w:color w:val="000060"/>
+          <w:sz w:val="22"/>
+          <w:szCs w:val="22"/>
+        </w:rPr>
+        <w:t> </w:t>
       </w:r>
       <w:r>
         <w:rPr>
@@ -6331,7 +6588,17 @@
           <w:sz w:val="22"/>
           <w:szCs w:val="22"/>
         </w:rPr>
-        <w:t> cn</w:t>
+        <w:t> </w:t>
+      </w:r>
+      <w:proofErr w:type="spellStart"/>
+      <w:r>
+        <w:rPr>
+          <w:rFonts w:ascii="Courier New" w:hAnsi="Courier New" w:cs="Courier New"/>
+          <w:color w:val="000060"/>
+          <w:sz w:val="22"/>
+          <w:szCs w:val="22"/>
+        </w:rPr>
+        <w:t>cn</w:t>
       </w:r>
       <w:r>
         <w:rPr>
@@ -6352,6 +6619,7 @@
         </w:rPr>
         <w:t>idCanton</w:t>
       </w:r>
+      <w:proofErr w:type="spellEnd"/>
     </w:p>
     <w:p>
       <w:pPr>
@@ -6379,7 +6647,7 @@
         </w:rPr>
         <w:t>    LEFT </w:t>
       </w:r>
-      <w:hyperlink r:id="rId35" w:history="1">
+      <w:hyperlink r:id="rId38" w:history="1">
         <w:r>
           <w:rPr>
             <w:rStyle w:val="kw3"/>
@@ -6401,7 +6669,40 @@
           <w:szCs w:val="22"/>
           <w:lang w:val="en-US"/>
         </w:rPr>
-        <w:t> provincias po ON cn</w:t>
+        <w:t> </w:t>
+      </w:r>
+      <w:proofErr w:type="spellStart"/>
+      <w:r>
+        <w:rPr>
+          <w:rFonts w:ascii="Courier New" w:hAnsi="Courier New" w:cs="Courier New"/>
+          <w:color w:val="000060"/>
+          <w:sz w:val="22"/>
+          <w:szCs w:val="22"/>
+          <w:lang w:val="en-US"/>
+        </w:rPr>
+        <w:t>provincias</w:t>
+      </w:r>
+      <w:proofErr w:type="spellEnd"/>
+      <w:r>
+        <w:rPr>
+          <w:rFonts w:ascii="Courier New" w:hAnsi="Courier New" w:cs="Courier New"/>
+          <w:color w:val="000060"/>
+          <w:sz w:val="22"/>
+          <w:szCs w:val="22"/>
+          <w:lang w:val="en-US"/>
+        </w:rPr>
+        <w:t xml:space="preserve"> po ON </w:t>
+      </w:r>
+      <w:proofErr w:type="spellStart"/>
+      <w:r>
+        <w:rPr>
+          <w:rFonts w:ascii="Courier New" w:hAnsi="Courier New" w:cs="Courier New"/>
+          <w:color w:val="000060"/>
+          <w:sz w:val="22"/>
+          <w:szCs w:val="22"/>
+          <w:lang w:val="en-US"/>
+        </w:rPr>
+        <w:t>cn</w:t>
       </w:r>
       <w:r>
         <w:rPr>
@@ -6422,7 +6723,18 @@
           <w:szCs w:val="22"/>
           <w:lang w:val="en-US"/>
         </w:rPr>
-        <w:t>idCanton </w:t>
+        <w:t>idCanton</w:t>
+      </w:r>
+      <w:proofErr w:type="spellEnd"/>
+      <w:r>
+        <w:rPr>
+          <w:rFonts w:ascii="Courier New" w:hAnsi="Courier New" w:cs="Courier New"/>
+          <w:color w:val="000060"/>
+          <w:sz w:val="22"/>
+          <w:szCs w:val="22"/>
+          <w:lang w:val="en-US"/>
+        </w:rPr>
+        <w:t> </w:t>
       </w:r>
       <w:r>
         <w:rPr>
@@ -6443,7 +6755,18 @@
           <w:szCs w:val="22"/>
           <w:lang w:val="en-US"/>
         </w:rPr>
-        <w:t> po</w:t>
+        <w:t> </w:t>
+      </w:r>
+      <w:proofErr w:type="spellStart"/>
+      <w:r>
+        <w:rPr>
+          <w:rFonts w:ascii="Courier New" w:hAnsi="Courier New" w:cs="Courier New"/>
+          <w:color w:val="000060"/>
+          <w:sz w:val="22"/>
+          <w:szCs w:val="22"/>
+          <w:lang w:val="en-US"/>
+        </w:rPr>
+        <w:t>po</w:t>
       </w:r>
       <w:r>
         <w:rPr>
@@ -6466,6 +6789,7 @@
         </w:rPr>
         <w:t>Cod</w:t>
       </w:r>
+      <w:proofErr w:type="spellEnd"/>
     </w:p>
     <w:p>
       <w:pPr>
@@ -6501,318 +6825,6 @@
           <w:szCs w:val="22"/>
         </w:rPr>
         <w:t>LEFT </w:t>
-      </w:r>
-      <w:hyperlink r:id="rId36" w:history="1">
-        <w:r>
-          <w:rPr>
-            <w:rStyle w:val="kw3"/>
-            <w:rFonts w:ascii="Courier New" w:hAnsi="Courier New" w:cs="Courier New"/>
-            <w:color w:val="990000"/>
-            <w:sz w:val="22"/>
-            <w:szCs w:val="22"/>
-            <w:u w:val="single"/>
-          </w:rPr>
-          <w:t>JOIN</w:t>
-        </w:r>
-      </w:hyperlink>
-      <w:r>
-        <w:rPr>
-          <w:rFonts w:ascii="Courier New" w:hAnsi="Courier New" w:cs="Courier New"/>
-          <w:color w:val="000060"/>
-          <w:sz w:val="22"/>
-          <w:szCs w:val="22"/>
-        </w:rPr>
-        <w:t> terminales_terrestres tm ON tm</w:t>
-      </w:r>
-      <w:r>
-        <w:rPr>
-          <w:rStyle w:val="sy0"/>
-          <w:rFonts w:ascii="Courier New" w:eastAsiaTheme="majorEastAsia" w:hAnsi="Courier New" w:cs="Courier New"/>
-          <w:color w:val="339933"/>
-          <w:sz w:val="22"/>
-          <w:szCs w:val="22"/>
-        </w:rPr>
-        <w:t>.</w:t>
-      </w:r>
-      <w:r>
-        <w:rPr>
-          <w:rFonts w:ascii="Courier New" w:hAnsi="Courier New" w:cs="Courier New"/>
-          <w:color w:val="000060"/>
-          <w:sz w:val="22"/>
-          <w:szCs w:val="22"/>
-        </w:rPr>
-        <w:t>Parroquia_idParroquia </w:t>
-      </w:r>
-      <w:r>
-        <w:rPr>
-          <w:rStyle w:val="sy0"/>
-          <w:rFonts w:ascii="Courier New" w:eastAsiaTheme="majorEastAsia" w:hAnsi="Courier New" w:cs="Courier New"/>
-          <w:color w:val="339933"/>
-          <w:sz w:val="22"/>
-          <w:szCs w:val="22"/>
-        </w:rPr>
-        <w:t>=</w:t>
-      </w:r>
-      <w:r>
-        <w:rPr>
-          <w:rFonts w:ascii="Courier New" w:hAnsi="Courier New" w:cs="Courier New"/>
-          <w:color w:val="000060"/>
-          <w:sz w:val="22"/>
-          <w:szCs w:val="22"/>
-        </w:rPr>
-        <w:t> p</w:t>
-      </w:r>
-      <w:r>
-        <w:rPr>
-          <w:rStyle w:val="sy0"/>
-          <w:rFonts w:ascii="Courier New" w:eastAsiaTheme="majorEastAsia" w:hAnsi="Courier New" w:cs="Courier New"/>
-          <w:color w:val="339933"/>
-          <w:sz w:val="22"/>
-          <w:szCs w:val="22"/>
-        </w:rPr>
-        <w:t>.</w:t>
-      </w:r>
-      <w:r>
-        <w:rPr>
-          <w:rFonts w:ascii="Courier New" w:hAnsi="Courier New" w:cs="Courier New"/>
-          <w:color w:val="000060"/>
-          <w:sz w:val="22"/>
-          <w:szCs w:val="22"/>
-        </w:rPr>
-        <w:t>idParroquia</w:t>
-      </w:r>
-    </w:p>
-    <w:p>
-      <w:pPr>
-        <w:pStyle w:val="li1"/>
-        <w:numPr>
-          <w:ilvl w:val="0"/>
-          <w:numId w:val="4"/>
-        </w:numPr>
-        <w:shd w:val="clear" w:color="auto" w:fill="E0E0E0"/>
-        <w:rPr>
-          <w:rFonts w:ascii="Courier New" w:hAnsi="Courier New" w:cs="Courier New"/>
-          <w:color w:val="000060"/>
-          <w:sz w:val="22"/>
-          <w:szCs w:val="22"/>
-        </w:rPr>
-      </w:pPr>
-      <w:r>
-        <w:rPr>
-          <w:rFonts w:ascii="Courier New" w:hAnsi="Courier New" w:cs="Courier New"/>
-          <w:color w:val="000060"/>
-          <w:sz w:val="22"/>
-          <w:szCs w:val="22"/>
-        </w:rPr>
-        <w:t>    LEFT </w:t>
-      </w:r>
-      <w:hyperlink r:id="rId37" w:history="1">
-        <w:r>
-          <w:rPr>
-            <w:rStyle w:val="kw3"/>
-            <w:rFonts w:ascii="Courier New" w:hAnsi="Courier New" w:cs="Courier New"/>
-            <w:color w:val="990000"/>
-            <w:sz w:val="22"/>
-            <w:szCs w:val="22"/>
-            <w:u w:val="single"/>
-          </w:rPr>
-          <w:t>JOIN</w:t>
-        </w:r>
-      </w:hyperlink>
-      <w:r>
-        <w:rPr>
-          <w:rFonts w:ascii="Courier New" w:hAnsi="Courier New" w:cs="Courier New"/>
-          <w:color w:val="000060"/>
-          <w:sz w:val="22"/>
-          <w:szCs w:val="22"/>
-        </w:rPr>
-        <w:t> aeropuertos a ON a</w:t>
-      </w:r>
-      <w:r>
-        <w:rPr>
-          <w:rStyle w:val="sy0"/>
-          <w:rFonts w:ascii="Courier New" w:eastAsiaTheme="majorEastAsia" w:hAnsi="Courier New" w:cs="Courier New"/>
-          <w:color w:val="339933"/>
-          <w:sz w:val="22"/>
-          <w:szCs w:val="22"/>
-        </w:rPr>
-        <w:t>.</w:t>
-      </w:r>
-      <w:r>
-        <w:rPr>
-          <w:rFonts w:ascii="Courier New" w:hAnsi="Courier New" w:cs="Courier New"/>
-          <w:color w:val="000060"/>
-          <w:sz w:val="22"/>
-          <w:szCs w:val="22"/>
-        </w:rPr>
-        <w:t>Parroquia_idParroquia </w:t>
-      </w:r>
-      <w:r>
-        <w:rPr>
-          <w:rStyle w:val="sy0"/>
-          <w:rFonts w:ascii="Courier New" w:eastAsiaTheme="majorEastAsia" w:hAnsi="Courier New" w:cs="Courier New"/>
-          <w:color w:val="339933"/>
-          <w:sz w:val="22"/>
-          <w:szCs w:val="22"/>
-        </w:rPr>
-        <w:t>=</w:t>
-      </w:r>
-      <w:r>
-        <w:rPr>
-          <w:rFonts w:ascii="Courier New" w:hAnsi="Courier New" w:cs="Courier New"/>
-          <w:color w:val="000060"/>
-          <w:sz w:val="22"/>
-          <w:szCs w:val="22"/>
-        </w:rPr>
-        <w:t> p</w:t>
-      </w:r>
-      <w:r>
-        <w:rPr>
-          <w:rStyle w:val="sy0"/>
-          <w:rFonts w:ascii="Courier New" w:eastAsiaTheme="majorEastAsia" w:hAnsi="Courier New" w:cs="Courier New"/>
-          <w:color w:val="339933"/>
-          <w:sz w:val="22"/>
-          <w:szCs w:val="22"/>
-        </w:rPr>
-        <w:t>.</w:t>
-      </w:r>
-      <w:r>
-        <w:rPr>
-          <w:rFonts w:ascii="Courier New" w:hAnsi="Courier New" w:cs="Courier New"/>
-          <w:color w:val="000060"/>
-          <w:sz w:val="22"/>
-          <w:szCs w:val="22"/>
-        </w:rPr>
-        <w:t>idParroquia</w:t>
-      </w:r>
-    </w:p>
-    <w:p>
-      <w:pPr>
-        <w:pStyle w:val="li1"/>
-        <w:numPr>
-          <w:ilvl w:val="0"/>
-          <w:numId w:val="4"/>
-        </w:numPr>
-        <w:shd w:val="clear" w:color="auto" w:fill="E0E0E0"/>
-        <w:rPr>
-          <w:rFonts w:ascii="Courier New" w:hAnsi="Courier New" w:cs="Courier New"/>
-          <w:color w:val="000060"/>
-          <w:sz w:val="22"/>
-          <w:szCs w:val="22"/>
-        </w:rPr>
-      </w:pPr>
-      <w:r>
-        <w:rPr>
-          <w:rFonts w:ascii="Courier New" w:hAnsi="Courier New" w:cs="Courier New"/>
-          <w:color w:val="000060"/>
-          <w:sz w:val="22"/>
-          <w:szCs w:val="22"/>
-        </w:rPr>
-        <w:t>    LEFT </w:t>
-      </w:r>
-      <w:hyperlink r:id="rId38" w:history="1">
-        <w:r>
-          <w:rPr>
-            <w:rStyle w:val="kw3"/>
-            <w:rFonts w:ascii="Courier New" w:hAnsi="Courier New" w:cs="Courier New"/>
-            <w:color w:val="990000"/>
-            <w:sz w:val="22"/>
-            <w:szCs w:val="22"/>
-            <w:u w:val="single"/>
-          </w:rPr>
-          <w:t>JOIN</w:t>
-        </w:r>
-      </w:hyperlink>
-      <w:r>
-        <w:rPr>
-          <w:rFonts w:ascii="Courier New" w:hAnsi="Courier New" w:cs="Courier New"/>
-          <w:color w:val="000060"/>
-          <w:sz w:val="22"/>
-          <w:szCs w:val="22"/>
-        </w:rPr>
-        <w:t> centros_salud cs ON cs</w:t>
-      </w:r>
-      <w:r>
-        <w:rPr>
-          <w:rStyle w:val="sy0"/>
-          <w:rFonts w:ascii="Courier New" w:eastAsiaTheme="majorEastAsia" w:hAnsi="Courier New" w:cs="Courier New"/>
-          <w:color w:val="339933"/>
-          <w:sz w:val="22"/>
-          <w:szCs w:val="22"/>
-        </w:rPr>
-        <w:t>.</w:t>
-      </w:r>
-      <w:r>
-        <w:rPr>
-          <w:rFonts w:ascii="Courier New" w:hAnsi="Courier New" w:cs="Courier New"/>
-          <w:color w:val="000060"/>
-          <w:sz w:val="22"/>
-          <w:szCs w:val="22"/>
-        </w:rPr>
-        <w:t>Parroquia_idParroquia </w:t>
-      </w:r>
-      <w:r>
-        <w:rPr>
-          <w:rStyle w:val="sy0"/>
-          <w:rFonts w:ascii="Courier New" w:eastAsiaTheme="majorEastAsia" w:hAnsi="Courier New" w:cs="Courier New"/>
-          <w:color w:val="339933"/>
-          <w:sz w:val="22"/>
-          <w:szCs w:val="22"/>
-        </w:rPr>
-        <w:t>=</w:t>
-      </w:r>
-      <w:r>
-        <w:rPr>
-          <w:rFonts w:ascii="Courier New" w:hAnsi="Courier New" w:cs="Courier New"/>
-          <w:color w:val="000060"/>
-          <w:sz w:val="22"/>
-          <w:szCs w:val="22"/>
-        </w:rPr>
-        <w:t> p</w:t>
-      </w:r>
-      <w:r>
-        <w:rPr>
-          <w:rStyle w:val="sy0"/>
-          <w:rFonts w:ascii="Courier New" w:eastAsiaTheme="majorEastAsia" w:hAnsi="Courier New" w:cs="Courier New"/>
-          <w:color w:val="339933"/>
-          <w:sz w:val="22"/>
-          <w:szCs w:val="22"/>
-        </w:rPr>
-        <w:t>.</w:t>
-      </w:r>
-      <w:r>
-        <w:rPr>
-          <w:rFonts w:ascii="Courier New" w:hAnsi="Courier New" w:cs="Courier New"/>
-          <w:color w:val="000060"/>
-          <w:sz w:val="22"/>
-          <w:szCs w:val="22"/>
-        </w:rPr>
-        <w:t>idParroquia</w:t>
-      </w:r>
-    </w:p>
-    <w:p>
-      <w:pPr>
-        <w:pStyle w:val="li1"/>
-        <w:numPr>
-          <w:ilvl w:val="0"/>
-          <w:numId w:val="4"/>
-        </w:numPr>
-        <w:shd w:val="clear" w:color="auto" w:fill="E0E0E0"/>
-        <w:rPr>
-          <w:rFonts w:ascii="Courier New" w:hAnsi="Courier New" w:cs="Courier New"/>
-          <w:color w:val="000060"/>
-          <w:sz w:val="22"/>
-          <w:szCs w:val="22"/>
-        </w:rPr>
-      </w:pPr>
-      <w:r>
-        <w:rPr>
-          <w:rFonts w:ascii="Courier New" w:hAnsi="Courier New" w:cs="Courier New"/>
-          <w:color w:val="000060"/>
-          <w:sz w:val="22"/>
-          <w:szCs w:val="22"/>
-        </w:rPr>
-        <w:t>    LEFT </w:t>
       </w:r>
       <w:hyperlink r:id="rId39" w:history="1">
         <w:r>
@@ -6834,7 +6846,57 @@
           <w:sz w:val="22"/>
           <w:szCs w:val="22"/>
         </w:rPr>
-        <w:t> lugares_turisticos l ON l</w:t>
+        <w:t> </w:t>
+      </w:r>
+      <w:proofErr w:type="spellStart"/>
+      <w:r>
+        <w:rPr>
+          <w:rFonts w:ascii="Courier New" w:hAnsi="Courier New" w:cs="Courier New"/>
+          <w:color w:val="000060"/>
+          <w:sz w:val="22"/>
+          <w:szCs w:val="22"/>
+        </w:rPr>
+        <w:t>terminales_terrestres</w:t>
+      </w:r>
+      <w:proofErr w:type="spellEnd"/>
+      <w:r>
+        <w:rPr>
+          <w:rFonts w:ascii="Courier New" w:hAnsi="Courier New" w:cs="Courier New"/>
+          <w:color w:val="000060"/>
+          <w:sz w:val="22"/>
+          <w:szCs w:val="22"/>
+        </w:rPr>
+        <w:t xml:space="preserve"> </w:t>
+      </w:r>
+      <w:proofErr w:type="spellStart"/>
+      <w:r>
+        <w:rPr>
+          <w:rFonts w:ascii="Courier New" w:hAnsi="Courier New" w:cs="Courier New"/>
+          <w:color w:val="000060"/>
+          <w:sz w:val="22"/>
+          <w:szCs w:val="22"/>
+        </w:rPr>
+        <w:t>tm</w:t>
+      </w:r>
+      <w:proofErr w:type="spellEnd"/>
+      <w:r>
+        <w:rPr>
+          <w:rFonts w:ascii="Courier New" w:hAnsi="Courier New" w:cs="Courier New"/>
+          <w:color w:val="000060"/>
+          <w:sz w:val="22"/>
+          <w:szCs w:val="22"/>
+        </w:rPr>
+        <w:t xml:space="preserve"> ON </w:t>
+      </w:r>
+      <w:proofErr w:type="spellStart"/>
+      <w:r>
+        <w:rPr>
+          <w:rFonts w:ascii="Courier New" w:hAnsi="Courier New" w:cs="Courier New"/>
+          <w:color w:val="000060"/>
+          <w:sz w:val="22"/>
+          <w:szCs w:val="22"/>
+        </w:rPr>
+        <w:t>tm</w:t>
       </w:r>
       <w:r>
         <w:rPr>
@@ -6853,7 +6915,17 @@
           <w:sz w:val="22"/>
           <w:szCs w:val="22"/>
         </w:rPr>
-        <w:t>Parroquia_idParroquia </w:t>
+        <w:t>Parroquia_idParroquia</w:t>
+      </w:r>
+      <w:proofErr w:type="spellEnd"/>
+      <w:r>
+        <w:rPr>
+          <w:rFonts w:ascii="Courier New" w:hAnsi="Courier New" w:cs="Courier New"/>
+          <w:color w:val="000060"/>
+          <w:sz w:val="22"/>
+          <w:szCs w:val="22"/>
+        </w:rPr>
+        <w:t> </w:t>
       </w:r>
       <w:r>
         <w:rPr>
@@ -6872,7 +6944,17 @@
           <w:sz w:val="22"/>
           <w:szCs w:val="22"/>
         </w:rPr>
-        <w:t> p</w:t>
+        <w:t> </w:t>
+      </w:r>
+      <w:proofErr w:type="spellStart"/>
+      <w:r>
+        <w:rPr>
+          <w:rFonts w:ascii="Courier New" w:hAnsi="Courier New" w:cs="Courier New"/>
+          <w:color w:val="000060"/>
+          <w:sz w:val="22"/>
+          <w:szCs w:val="22"/>
+        </w:rPr>
+        <w:t>p</w:t>
       </w:r>
       <w:r>
         <w:rPr>
@@ -6893,6 +6975,64 @@
         </w:rPr>
         <w:t>idParroquia</w:t>
       </w:r>
+      <w:proofErr w:type="spellEnd"/>
+    </w:p>
+    <w:p>
+      <w:pPr>
+        <w:pStyle w:val="li1"/>
+        <w:numPr>
+          <w:ilvl w:val="0"/>
+          <w:numId w:val="4"/>
+        </w:numPr>
+        <w:shd w:val="clear" w:color="auto" w:fill="E0E0E0"/>
+        <w:rPr>
+          <w:rFonts w:ascii="Courier New" w:hAnsi="Courier New" w:cs="Courier New"/>
+          <w:color w:val="000060"/>
+          <w:sz w:val="22"/>
+          <w:szCs w:val="22"/>
+        </w:rPr>
+      </w:pPr>
+      <w:r>
+        <w:rPr>
+          <w:rFonts w:ascii="Courier New" w:hAnsi="Courier New" w:cs="Courier New"/>
+          <w:color w:val="000060"/>
+          <w:sz w:val="22"/>
+          <w:szCs w:val="22"/>
+        </w:rPr>
+        <w:t>    LEFT </w:t>
+      </w:r>
+      <w:hyperlink r:id="rId40" w:history="1">
+        <w:r>
+          <w:rPr>
+            <w:rStyle w:val="kw3"/>
+            <w:rFonts w:ascii="Courier New" w:hAnsi="Courier New" w:cs="Courier New"/>
+            <w:color w:val="990000"/>
+            <w:sz w:val="22"/>
+            <w:szCs w:val="22"/>
+            <w:u w:val="single"/>
+          </w:rPr>
+          <w:t>JOIN</w:t>
+        </w:r>
+      </w:hyperlink>
+      <w:r>
+        <w:rPr>
+          <w:rFonts w:ascii="Courier New" w:hAnsi="Courier New" w:cs="Courier New"/>
+          <w:color w:val="000060"/>
+          <w:sz w:val="22"/>
+          <w:szCs w:val="22"/>
+        </w:rPr>
+        <w:t xml:space="preserve"> aeropuertos a ON </w:t>
+      </w:r>
+      <w:proofErr w:type="spellStart"/>
+      <w:r>
+        <w:rPr>
+          <w:rFonts w:ascii="Courier New" w:hAnsi="Courier New" w:cs="Courier New"/>
+          <w:color w:val="000060"/>
+          <w:sz w:val="22"/>
+          <w:szCs w:val="22"/>
+        </w:rPr>
+        <w:t>a</w:t>
+      </w:r>
       <w:r>
         <w:rPr>
           <w:rStyle w:val="sy0"/>
@@ -6901,6 +7041,414 @@
           <w:sz w:val="22"/>
           <w:szCs w:val="22"/>
         </w:rPr>
+        <w:t>.</w:t>
+      </w:r>
+      <w:r>
+        <w:rPr>
+          <w:rFonts w:ascii="Courier New" w:hAnsi="Courier New" w:cs="Courier New"/>
+          <w:color w:val="000060"/>
+          <w:sz w:val="22"/>
+          <w:szCs w:val="22"/>
+        </w:rPr>
+        <w:t>Parroquia_idParroquia</w:t>
+      </w:r>
+      <w:proofErr w:type="spellEnd"/>
+      <w:r>
+        <w:rPr>
+          <w:rFonts w:ascii="Courier New" w:hAnsi="Courier New" w:cs="Courier New"/>
+          <w:color w:val="000060"/>
+          <w:sz w:val="22"/>
+          <w:szCs w:val="22"/>
+        </w:rPr>
+        <w:t> </w:t>
+      </w:r>
+      <w:r>
+        <w:rPr>
+          <w:rStyle w:val="sy0"/>
+          <w:rFonts w:ascii="Courier New" w:eastAsiaTheme="majorEastAsia" w:hAnsi="Courier New" w:cs="Courier New"/>
+          <w:color w:val="339933"/>
+          <w:sz w:val="22"/>
+          <w:szCs w:val="22"/>
+        </w:rPr>
+        <w:t>=</w:t>
+      </w:r>
+      <w:r>
+        <w:rPr>
+          <w:rFonts w:ascii="Courier New" w:hAnsi="Courier New" w:cs="Courier New"/>
+          <w:color w:val="000060"/>
+          <w:sz w:val="22"/>
+          <w:szCs w:val="22"/>
+        </w:rPr>
+        <w:t> </w:t>
+      </w:r>
+      <w:proofErr w:type="spellStart"/>
+      <w:r>
+        <w:rPr>
+          <w:rFonts w:ascii="Courier New" w:hAnsi="Courier New" w:cs="Courier New"/>
+          <w:color w:val="000060"/>
+          <w:sz w:val="22"/>
+          <w:szCs w:val="22"/>
+        </w:rPr>
+        <w:t>p</w:t>
+      </w:r>
+      <w:r>
+        <w:rPr>
+          <w:rStyle w:val="sy0"/>
+          <w:rFonts w:ascii="Courier New" w:eastAsiaTheme="majorEastAsia" w:hAnsi="Courier New" w:cs="Courier New"/>
+          <w:color w:val="339933"/>
+          <w:sz w:val="22"/>
+          <w:szCs w:val="22"/>
+        </w:rPr>
+        <w:t>.</w:t>
+      </w:r>
+      <w:r>
+        <w:rPr>
+          <w:rFonts w:ascii="Courier New" w:hAnsi="Courier New" w:cs="Courier New"/>
+          <w:color w:val="000060"/>
+          <w:sz w:val="22"/>
+          <w:szCs w:val="22"/>
+        </w:rPr>
+        <w:t>idParroquia</w:t>
+      </w:r>
+      <w:proofErr w:type="spellEnd"/>
+    </w:p>
+    <w:p>
+      <w:pPr>
+        <w:pStyle w:val="li1"/>
+        <w:numPr>
+          <w:ilvl w:val="0"/>
+          <w:numId w:val="4"/>
+        </w:numPr>
+        <w:shd w:val="clear" w:color="auto" w:fill="E0E0E0"/>
+        <w:rPr>
+          <w:rFonts w:ascii="Courier New" w:hAnsi="Courier New" w:cs="Courier New"/>
+          <w:color w:val="000060"/>
+          <w:sz w:val="22"/>
+          <w:szCs w:val="22"/>
+        </w:rPr>
+      </w:pPr>
+      <w:r>
+        <w:rPr>
+          <w:rFonts w:ascii="Courier New" w:hAnsi="Courier New" w:cs="Courier New"/>
+          <w:color w:val="000060"/>
+          <w:sz w:val="22"/>
+          <w:szCs w:val="22"/>
+        </w:rPr>
+        <w:t>    LEFT </w:t>
+      </w:r>
+      <w:hyperlink r:id="rId41" w:history="1">
+        <w:r>
+          <w:rPr>
+            <w:rStyle w:val="kw3"/>
+            <w:rFonts w:ascii="Courier New" w:hAnsi="Courier New" w:cs="Courier New"/>
+            <w:color w:val="990000"/>
+            <w:sz w:val="22"/>
+            <w:szCs w:val="22"/>
+            <w:u w:val="single"/>
+          </w:rPr>
+          <w:t>JOIN</w:t>
+        </w:r>
+      </w:hyperlink>
+      <w:r>
+        <w:rPr>
+          <w:rFonts w:ascii="Courier New" w:hAnsi="Courier New" w:cs="Courier New"/>
+          <w:color w:val="000060"/>
+          <w:sz w:val="22"/>
+          <w:szCs w:val="22"/>
+        </w:rPr>
+        <w:t> </w:t>
+      </w:r>
+      <w:proofErr w:type="spellStart"/>
+      <w:r>
+        <w:rPr>
+          <w:rFonts w:ascii="Courier New" w:hAnsi="Courier New" w:cs="Courier New"/>
+          <w:color w:val="000060"/>
+          <w:sz w:val="22"/>
+          <w:szCs w:val="22"/>
+        </w:rPr>
+        <w:t>centros_salud</w:t>
+      </w:r>
+      <w:proofErr w:type="spellEnd"/>
+      <w:r>
+        <w:rPr>
+          <w:rFonts w:ascii="Courier New" w:hAnsi="Courier New" w:cs="Courier New"/>
+          <w:color w:val="000060"/>
+          <w:sz w:val="22"/>
+          <w:szCs w:val="22"/>
+        </w:rPr>
+        <w:t xml:space="preserve"> </w:t>
+      </w:r>
+      <w:proofErr w:type="spellStart"/>
+      <w:r>
+        <w:rPr>
+          <w:rFonts w:ascii="Courier New" w:hAnsi="Courier New" w:cs="Courier New"/>
+          <w:color w:val="000060"/>
+          <w:sz w:val="22"/>
+          <w:szCs w:val="22"/>
+        </w:rPr>
+        <w:t>cs</w:t>
+      </w:r>
+      <w:proofErr w:type="spellEnd"/>
+      <w:r>
+        <w:rPr>
+          <w:rFonts w:ascii="Courier New" w:hAnsi="Courier New" w:cs="Courier New"/>
+          <w:color w:val="000060"/>
+          <w:sz w:val="22"/>
+          <w:szCs w:val="22"/>
+        </w:rPr>
+        <w:t xml:space="preserve"> ON </w:t>
+      </w:r>
+      <w:proofErr w:type="spellStart"/>
+      <w:r>
+        <w:rPr>
+          <w:rFonts w:ascii="Courier New" w:hAnsi="Courier New" w:cs="Courier New"/>
+          <w:color w:val="000060"/>
+          <w:sz w:val="22"/>
+          <w:szCs w:val="22"/>
+        </w:rPr>
+        <w:t>cs</w:t>
+      </w:r>
+      <w:r>
+        <w:rPr>
+          <w:rStyle w:val="sy0"/>
+          <w:rFonts w:ascii="Courier New" w:eastAsiaTheme="majorEastAsia" w:hAnsi="Courier New" w:cs="Courier New"/>
+          <w:color w:val="339933"/>
+          <w:sz w:val="22"/>
+          <w:szCs w:val="22"/>
+        </w:rPr>
+        <w:t>.</w:t>
+      </w:r>
+      <w:r>
+        <w:rPr>
+          <w:rFonts w:ascii="Courier New" w:hAnsi="Courier New" w:cs="Courier New"/>
+          <w:color w:val="000060"/>
+          <w:sz w:val="22"/>
+          <w:szCs w:val="22"/>
+        </w:rPr>
+        <w:t>Parroquia_idParroquia</w:t>
+      </w:r>
+      <w:proofErr w:type="spellEnd"/>
+      <w:r>
+        <w:rPr>
+          <w:rFonts w:ascii="Courier New" w:hAnsi="Courier New" w:cs="Courier New"/>
+          <w:color w:val="000060"/>
+          <w:sz w:val="22"/>
+          <w:szCs w:val="22"/>
+        </w:rPr>
+        <w:t> </w:t>
+      </w:r>
+      <w:r>
+        <w:rPr>
+          <w:rStyle w:val="sy0"/>
+          <w:rFonts w:ascii="Courier New" w:eastAsiaTheme="majorEastAsia" w:hAnsi="Courier New" w:cs="Courier New"/>
+          <w:color w:val="339933"/>
+          <w:sz w:val="22"/>
+          <w:szCs w:val="22"/>
+        </w:rPr>
+        <w:t>=</w:t>
+      </w:r>
+      <w:r>
+        <w:rPr>
+          <w:rFonts w:ascii="Courier New" w:hAnsi="Courier New" w:cs="Courier New"/>
+          <w:color w:val="000060"/>
+          <w:sz w:val="22"/>
+          <w:szCs w:val="22"/>
+        </w:rPr>
+        <w:t> </w:t>
+      </w:r>
+      <w:proofErr w:type="spellStart"/>
+      <w:r>
+        <w:rPr>
+          <w:rFonts w:ascii="Courier New" w:hAnsi="Courier New" w:cs="Courier New"/>
+          <w:color w:val="000060"/>
+          <w:sz w:val="22"/>
+          <w:szCs w:val="22"/>
+        </w:rPr>
+        <w:t>p</w:t>
+      </w:r>
+      <w:r>
+        <w:rPr>
+          <w:rStyle w:val="sy0"/>
+          <w:rFonts w:ascii="Courier New" w:eastAsiaTheme="majorEastAsia" w:hAnsi="Courier New" w:cs="Courier New"/>
+          <w:color w:val="339933"/>
+          <w:sz w:val="22"/>
+          <w:szCs w:val="22"/>
+        </w:rPr>
+        <w:t>.</w:t>
+      </w:r>
+      <w:r>
+        <w:rPr>
+          <w:rFonts w:ascii="Courier New" w:hAnsi="Courier New" w:cs="Courier New"/>
+          <w:color w:val="000060"/>
+          <w:sz w:val="22"/>
+          <w:szCs w:val="22"/>
+        </w:rPr>
+        <w:t>idParroquia</w:t>
+      </w:r>
+      <w:proofErr w:type="spellEnd"/>
+    </w:p>
+    <w:p>
+      <w:pPr>
+        <w:pStyle w:val="li1"/>
+        <w:numPr>
+          <w:ilvl w:val="0"/>
+          <w:numId w:val="4"/>
+        </w:numPr>
+        <w:shd w:val="clear" w:color="auto" w:fill="E0E0E0"/>
+        <w:rPr>
+          <w:rFonts w:ascii="Courier New" w:hAnsi="Courier New" w:cs="Courier New"/>
+          <w:color w:val="000060"/>
+          <w:sz w:val="22"/>
+          <w:szCs w:val="22"/>
+        </w:rPr>
+      </w:pPr>
+      <w:r>
+        <w:rPr>
+          <w:rFonts w:ascii="Courier New" w:hAnsi="Courier New" w:cs="Courier New"/>
+          <w:color w:val="000060"/>
+          <w:sz w:val="22"/>
+          <w:szCs w:val="22"/>
+        </w:rPr>
+        <w:t>    LEFT </w:t>
+      </w:r>
+      <w:hyperlink r:id="rId42" w:history="1">
+        <w:r>
+          <w:rPr>
+            <w:rStyle w:val="kw3"/>
+            <w:rFonts w:ascii="Courier New" w:hAnsi="Courier New" w:cs="Courier New"/>
+            <w:color w:val="990000"/>
+            <w:sz w:val="22"/>
+            <w:szCs w:val="22"/>
+            <w:u w:val="single"/>
+          </w:rPr>
+          <w:t>JOIN</w:t>
+        </w:r>
+      </w:hyperlink>
+      <w:r>
+        <w:rPr>
+          <w:rFonts w:ascii="Courier New" w:hAnsi="Courier New" w:cs="Courier New"/>
+          <w:color w:val="000060"/>
+          <w:sz w:val="22"/>
+          <w:szCs w:val="22"/>
+        </w:rPr>
+        <w:t> </w:t>
+      </w:r>
+      <w:proofErr w:type="spellStart"/>
+      <w:r>
+        <w:rPr>
+          <w:rFonts w:ascii="Courier New" w:hAnsi="Courier New" w:cs="Courier New"/>
+          <w:color w:val="000060"/>
+          <w:sz w:val="22"/>
+          <w:szCs w:val="22"/>
+        </w:rPr>
+        <w:t>lugares_turisticos</w:t>
+      </w:r>
+      <w:proofErr w:type="spellEnd"/>
+      <w:r>
+        <w:rPr>
+          <w:rFonts w:ascii="Courier New" w:hAnsi="Courier New" w:cs="Courier New"/>
+          <w:color w:val="000060"/>
+          <w:sz w:val="22"/>
+          <w:szCs w:val="22"/>
+        </w:rPr>
+        <w:t xml:space="preserve"> l ON </w:t>
+      </w:r>
+      <w:proofErr w:type="spellStart"/>
+      <w:r>
+        <w:rPr>
+          <w:rFonts w:ascii="Courier New" w:hAnsi="Courier New" w:cs="Courier New"/>
+          <w:color w:val="000060"/>
+          <w:sz w:val="22"/>
+          <w:szCs w:val="22"/>
+        </w:rPr>
+        <w:t>l</w:t>
+      </w:r>
+      <w:r>
+        <w:rPr>
+          <w:rStyle w:val="sy0"/>
+          <w:rFonts w:ascii="Courier New" w:eastAsiaTheme="majorEastAsia" w:hAnsi="Courier New" w:cs="Courier New"/>
+          <w:color w:val="339933"/>
+          <w:sz w:val="22"/>
+          <w:szCs w:val="22"/>
+        </w:rPr>
+        <w:t>.</w:t>
+      </w:r>
+      <w:r>
+        <w:rPr>
+          <w:rFonts w:ascii="Courier New" w:hAnsi="Courier New" w:cs="Courier New"/>
+          <w:color w:val="000060"/>
+          <w:sz w:val="22"/>
+          <w:szCs w:val="22"/>
+        </w:rPr>
+        <w:t>Parroquia_idParroquia</w:t>
+      </w:r>
+      <w:proofErr w:type="spellEnd"/>
+      <w:r>
+        <w:rPr>
+          <w:rFonts w:ascii="Courier New" w:hAnsi="Courier New" w:cs="Courier New"/>
+          <w:color w:val="000060"/>
+          <w:sz w:val="22"/>
+          <w:szCs w:val="22"/>
+        </w:rPr>
+        <w:t> </w:t>
+      </w:r>
+      <w:r>
+        <w:rPr>
+          <w:rStyle w:val="sy0"/>
+          <w:rFonts w:ascii="Courier New" w:eastAsiaTheme="majorEastAsia" w:hAnsi="Courier New" w:cs="Courier New"/>
+          <w:color w:val="339933"/>
+          <w:sz w:val="22"/>
+          <w:szCs w:val="22"/>
+        </w:rPr>
+        <w:t>=</w:t>
+      </w:r>
+      <w:r>
+        <w:rPr>
+          <w:rFonts w:ascii="Courier New" w:hAnsi="Courier New" w:cs="Courier New"/>
+          <w:color w:val="000060"/>
+          <w:sz w:val="22"/>
+          <w:szCs w:val="22"/>
+        </w:rPr>
+        <w:t> </w:t>
+      </w:r>
+      <w:proofErr w:type="spellStart"/>
+      <w:r>
+        <w:rPr>
+          <w:rFonts w:ascii="Courier New" w:hAnsi="Courier New" w:cs="Courier New"/>
+          <w:color w:val="000060"/>
+          <w:sz w:val="22"/>
+          <w:szCs w:val="22"/>
+        </w:rPr>
+        <w:t>p</w:t>
+      </w:r>
+      <w:r>
+        <w:rPr>
+          <w:rStyle w:val="sy0"/>
+          <w:rFonts w:ascii="Courier New" w:eastAsiaTheme="majorEastAsia" w:hAnsi="Courier New" w:cs="Courier New"/>
+          <w:color w:val="339933"/>
+          <w:sz w:val="22"/>
+          <w:szCs w:val="22"/>
+        </w:rPr>
+        <w:t>.</w:t>
+      </w:r>
+      <w:r>
+        <w:rPr>
+          <w:rFonts w:ascii="Courier New" w:hAnsi="Courier New" w:cs="Courier New"/>
+          <w:color w:val="000060"/>
+          <w:sz w:val="22"/>
+          <w:szCs w:val="22"/>
+        </w:rPr>
+        <w:t>idParroquia</w:t>
+      </w:r>
+      <w:proofErr w:type="spellEnd"/>
+      <w:r>
+        <w:rPr>
+          <w:rStyle w:val="sy0"/>
+          <w:rFonts w:ascii="Courier New" w:eastAsiaTheme="majorEastAsia" w:hAnsi="Courier New" w:cs="Courier New"/>
+          <w:color w:val="339933"/>
+          <w:sz w:val="22"/>
+          <w:szCs w:val="22"/>
+        </w:rPr>
         <w:t>;</w:t>
       </w:r>
     </w:p>
@@ -7078,7 +7626,6 @@
       </w:pPr>
       <w:bookmarkStart w:id="13" w:name="_Toc139146721"/>
       <w:r>
-        <w:lastRenderedPageBreak/>
         <w:t>BIBLIOGRAFIA</w:t>
       </w:r>
       <w:bookmarkEnd w:id="13"/>
@@ -7167,7 +7714,7 @@
       </w:sdtContent>
     </w:sdt>
     <w:sectPr>
-      <w:footerReference w:type="default" r:id="rId40"/>
+      <w:footerReference w:type="default" r:id="rId43"/>
       <w:pgSz w:w="12240" w:h="15840"/>
       <w:pgMar w:top="1440" w:right="1440" w:bottom="1440" w:left="1440" w:header="708" w:footer="708" w:gutter="0"/>
       <w:cols w:space="708"/>
@@ -8593,6 +9140,7 @@
     <w:rsidRoot w:val="00841445"/>
     <w:rsid w:val="001B219D"/>
     <w:rsid w:val="00305D09"/>
+    <w:rsid w:val="003361A4"/>
     <w:rsid w:val="00841445"/>
     <w:rsid w:val="009673F1"/>
   </w:rsids>

</xml_diff>

<commit_message>
add enlaces enlaces al repositorio
</commit_message>
<xml_diff>
--- a/Informe integrador.docx
+++ b/Informe integrador.docx
@@ -1,6 +1,6 @@
 
 <file path=word/document.xml><?xml version="1.0" encoding="utf-8"?>
-<w:document xmlns:wpc="http://schemas.microsoft.com/office/word/2010/wordprocessingCanvas" xmlns:cx="http://schemas.microsoft.com/office/drawing/2014/chartex" xmlns:cx1="http://schemas.microsoft.com/office/drawing/2015/9/8/chartex" xmlns:cx2="http://schemas.microsoft.com/office/drawing/2015/10/21/chartex" xmlns:cx3="http://schemas.microsoft.com/office/drawing/2016/5/9/chartex" xmlns:cx4="http://schemas.microsoft.com/office/drawing/2016/5/10/chartex" xmlns:cx5="http://schemas.microsoft.com/office/drawing/2016/5/11/chartex" xmlns:cx6="http://schemas.microsoft.com/office/drawing/2016/5/12/chartex" xmlns:cx7="http://schemas.microsoft.com/office/drawing/2016/5/13/chartex" xmlns:cx8="http://schemas.microsoft.com/office/drawing/2016/5/14/chartex" xmlns:mc="http://schemas.openxmlformats.org/markup-compatibility/2006" xmlns:aink="http://schemas.microsoft.com/office/drawing/2016/ink" xmlns:am3d="http://schemas.microsoft.com/office/drawing/2017/model3d" xmlns:o="urn:schemas-microsoft-com:office:office" xmlns:r="http://schemas.openxmlformats.org/officeDocument/2006/relationships" xmlns:m="http://schemas.openxmlformats.org/officeDocument/2006/math" xmlns:v="urn:schemas-microsoft-com:vml" xmlns:wp14="http://schemas.microsoft.com/office/word/2010/wordprocessingDrawing" xmlns:wp="http://schemas.openxmlformats.org/drawingml/2006/wordprocessingDrawing" xmlns:w10="urn:schemas-microsoft-com:office:word" xmlns:w="http://schemas.openxmlformats.org/wordprocessingml/2006/main" xmlns:w14="http://schemas.microsoft.com/office/word/2010/wordml" xmlns:w15="http://schemas.microsoft.com/office/word/2012/wordml" xmlns:w16cex="http://schemas.microsoft.com/office/word/2018/wordml/cex" xmlns:w16cid="http://schemas.microsoft.com/office/word/2016/wordml/cid" xmlns:w16="http://schemas.microsoft.com/office/word/2018/wordml" xmlns:w16sdtdh="http://schemas.microsoft.com/office/word/2020/wordml/sdtdatahash" xmlns:w16se="http://schemas.microsoft.com/office/word/2015/wordml/symex" xmlns:wpg="http://schemas.microsoft.com/office/word/2010/wordprocessingGroup" xmlns:wpi="http://schemas.microsoft.com/office/word/2010/wordprocessingInk" xmlns:wne="http://schemas.microsoft.com/office/word/2006/wordml" xmlns:wps="http://schemas.microsoft.com/office/word/2010/wordprocessingShape" mc:Ignorable="w14 w15 w16se w16cid w16 w16cex w16sdtdh wp14">
+<w:document xmlns:wpc="http://schemas.microsoft.com/office/word/2010/wordprocessingCanvas" xmlns:cx="http://schemas.microsoft.com/office/drawing/2014/chartex" xmlns:cx1="http://schemas.microsoft.com/office/drawing/2015/9/8/chartex" xmlns:cx2="http://schemas.microsoft.com/office/drawing/2015/10/21/chartex" xmlns:cx3="http://schemas.microsoft.com/office/drawing/2016/5/9/chartex" xmlns:cx4="http://schemas.microsoft.com/office/drawing/2016/5/10/chartex" xmlns:cx5="http://schemas.microsoft.com/office/drawing/2016/5/11/chartex" xmlns:cx6="http://schemas.microsoft.com/office/drawing/2016/5/12/chartex" xmlns:cx7="http://schemas.microsoft.com/office/drawing/2016/5/13/chartex" xmlns:cx8="http://schemas.microsoft.com/office/drawing/2016/5/14/chartex" xmlns:mc="http://schemas.openxmlformats.org/markup-compatibility/2006" xmlns:aink="http://schemas.microsoft.com/office/drawing/2016/ink" xmlns:am3d="http://schemas.microsoft.com/office/drawing/2017/model3d" xmlns:o="urn:schemas-microsoft-com:office:office" xmlns:oel="http://schemas.microsoft.com/office/2019/extlst" xmlns:r="http://schemas.openxmlformats.org/officeDocument/2006/relationships" xmlns:m="http://schemas.openxmlformats.org/officeDocument/2006/math" xmlns:v="urn:schemas-microsoft-com:vml" xmlns:wp14="http://schemas.microsoft.com/office/word/2010/wordprocessingDrawing" xmlns:wp="http://schemas.openxmlformats.org/drawingml/2006/wordprocessingDrawing" xmlns:w10="urn:schemas-microsoft-com:office:word" xmlns:w="http://schemas.openxmlformats.org/wordprocessingml/2006/main" xmlns:w14="http://schemas.microsoft.com/office/word/2010/wordml" xmlns:w15="http://schemas.microsoft.com/office/word/2012/wordml" xmlns:w16cex="http://schemas.microsoft.com/office/word/2018/wordml/cex" xmlns:w16cid="http://schemas.microsoft.com/office/word/2016/wordml/cid" xmlns:w16="http://schemas.microsoft.com/office/word/2018/wordml" xmlns:w16sdtdh="http://schemas.microsoft.com/office/word/2020/wordml/sdtdatahash" xmlns:w16se="http://schemas.microsoft.com/office/word/2015/wordml/symex" xmlns:wpg="http://schemas.microsoft.com/office/word/2010/wordprocessingGroup" xmlns:wpi="http://schemas.microsoft.com/office/word/2010/wordprocessingInk" xmlns:wne="http://schemas.microsoft.com/office/word/2006/wordml" xmlns:wps="http://schemas.microsoft.com/office/word/2010/wordprocessingShape" mc:Ignorable="w14 w15 w16se w16cid w16 w16cex w16sdtdh wp14">
   <w:body>
     <w:p>
       <w:pPr>
@@ -2045,7 +2045,6 @@
             <w:docPart w:val="DefaultPlaceholder_-1854013440"/>
           </w:placeholder>
         </w:sdtPr>
-        <w:sdtEndPr/>
         <w:sdtContent>
           <w:r>
             <w:rPr>
@@ -2144,7 +2143,6 @@
             <w:docPart w:val="DefaultPlaceholder_-1854013440"/>
           </w:placeholder>
         </w:sdtPr>
-        <w:sdtEndPr/>
         <w:sdtContent>
           <w:r>
             <w:rPr>
@@ -2821,7 +2819,6 @@
         </w:rPr>
         <w:t xml:space="preserve">Nota: INEC. (2020). </w:t>
       </w:r>
-      <w:proofErr w:type="spellStart"/>
       <w:r>
         <w:rPr>
           <w:i/>
@@ -2829,9 +2826,8 @@
           <w:sz w:val="20"/>
           <w:szCs w:val="20"/>
         </w:rPr>
-        <w:t>Codificacion</w:t>
-      </w:r>
-      <w:proofErr w:type="spellEnd"/>
+        <w:t>codificación</w:t>
+      </w:r>
       <w:r>
         <w:rPr>
           <w:i/>
@@ -3784,7 +3780,6 @@
             <w:docPart w:val="DefaultPlaceholder_-1854013440"/>
           </w:placeholder>
         </w:sdtPr>
-        <w:sdtEndPr/>
         <w:sdtContent>
           <w:r>
             <w:rPr>
@@ -4415,18 +4410,65 @@
     </w:tbl>
     <w:p>
       <w:pPr>
-        <w:spacing w:line="360" w:lineRule="auto"/>
-        <w:rPr>
-          <w:sz w:val="24"/>
-          <w:szCs w:val="24"/>
-        </w:rPr>
-      </w:pPr>
-    </w:p>
-    <w:p>
-      <w:pPr>
         <w:pStyle w:val="Ttulo1"/>
         <w:spacing w:line="360" w:lineRule="auto"/>
       </w:pPr>
+      <w:proofErr w:type="gramStart"/>
+      <w:r>
+        <w:t>Posibles</w:t>
+      </w:r>
+      <w:r>
+        <w:t xml:space="preserve"> </w:t>
+      </w:r>
+      <w:r>
+        <w:t>análisis a realizar</w:t>
+      </w:r>
+      <w:proofErr w:type="gramEnd"/>
+    </w:p>
+    <w:p>
+      <w:pPr>
+        <w:pStyle w:val="Prrafodelista"/>
+        <w:numPr>
+          <w:ilvl w:val="0"/>
+          <w:numId w:val="5"/>
+        </w:numPr>
+        <w:spacing w:line="360" w:lineRule="auto"/>
+      </w:pPr>
+      <w:r>
+        <w:t>Cuales son las ciudades donde no poseen acceso a baños propio</w:t>
+      </w:r>
+    </w:p>
+    <w:p>
+      <w:pPr>
+        <w:pStyle w:val="Prrafodelista"/>
+        <w:numPr>
+          <w:ilvl w:val="0"/>
+          <w:numId w:val="5"/>
+        </w:numPr>
+        <w:spacing w:line="360" w:lineRule="auto"/>
+      </w:pPr>
+      <w:r>
+        <w:t>Numero de parroquias rurales y urbanas donde que no poseen casa propia</w:t>
+      </w:r>
+    </w:p>
+    <w:p>
+      <w:pPr>
+        <w:pStyle w:val="Prrafodelista"/>
+        <w:numPr>
+          <w:ilvl w:val="0"/>
+          <w:numId w:val="5"/>
+        </w:numPr>
+        <w:spacing w:line="360" w:lineRule="auto"/>
+      </w:pPr>
+      <w:r>
+        <w:t>Lugares que poseen centros de salud</w:t>
+      </w:r>
+    </w:p>
+    <w:p>
+      <w:pPr>
+        <w:pStyle w:val="Ttulo1"/>
+        <w:spacing w:line="360" w:lineRule="auto"/>
+      </w:pPr>
       <w:bookmarkStart w:id="7" w:name="_Toc139213136"/>
       <w:r>
         <w:t>Diseño Conceptual</w:t>
@@ -4509,7 +4551,25 @@
           <w:sz w:val="24"/>
           <w:szCs w:val="24"/>
         </w:rPr>
-        <w:t>Modelo conceptual de acceso y condiciones de vivienda</w:t>
+        <w:t xml:space="preserve">Modelo conceptual </w:t>
+      </w:r>
+      <w:r>
+        <w:rPr>
+          <w:i/>
+          <w:iCs/>
+          <w:sz w:val="24"/>
+          <w:szCs w:val="24"/>
+        </w:rPr>
+        <w:t>(data adicional) de</w:t>
+      </w:r>
+      <w:r>
+        <w:rPr>
+          <w:i/>
+          <w:iCs/>
+          <w:sz w:val="24"/>
+          <w:szCs w:val="24"/>
+        </w:rPr>
+        <w:t xml:space="preserve"> acceso y condiciones de vivienda</w:t>
       </w:r>
     </w:p>
     <w:p>
@@ -4528,20 +4588,23 @@
           <w:noProof/>
           <w:sz w:val="24"/>
           <w:szCs w:val="24"/>
+          <w14:ligatures w14:val="standardContextual"/>
+        </w:rPr>
+        <w:lastRenderedPageBreak/>
+        <w:t xml:space="preserve"> </w:t>
+      </w:r>
+      <w:r>
+        <w:rPr>
+          <w:noProof/>
+          <w:sz w:val="24"/>
+          <w:szCs w:val="24"/>
+          <w14:ligatures w14:val="standardContextual"/>
         </w:rPr>
         <w:drawing>
-          <wp:anchor distT="0" distB="0" distL="114300" distR="114300" simplePos="0" relativeHeight="251660288" behindDoc="0" locked="0" layoutInCell="1" allowOverlap="1" wp14:anchorId="060A55FB" wp14:editId="55913A5A">
-            <wp:simplePos x="0" y="0"/>
-            <wp:positionH relativeFrom="column">
-              <wp:posOffset>3675380</wp:posOffset>
-            </wp:positionH>
-            <wp:positionV relativeFrom="paragraph">
-              <wp:posOffset>1447546</wp:posOffset>
-            </wp:positionV>
-            <wp:extent cx="555340" cy="268224"/>
-            <wp:effectExtent l="0" t="0" r="0" b="0"/>
-            <wp:wrapNone/>
-            <wp:docPr id="1113686407" name="Imagen 1"/>
+          <wp:inline distT="0" distB="0" distL="0" distR="0" wp14:anchorId="5AE5356C" wp14:editId="7FDF35D2">
+            <wp:extent cx="3032736" cy="2867891"/>
+            <wp:effectExtent l="0" t="0" r="0" b="8890"/>
+            <wp:docPr id="550444044" name="Imagen 1"/>
             <wp:cNvGraphicFramePr>
               <a:graphicFrameLocks xmlns:a="http://schemas.openxmlformats.org/drawingml/2006/main" noChangeAspect="1"/>
             </wp:cNvGraphicFramePr>
@@ -4549,24 +4612,18 @@
               <a:graphicData uri="http://schemas.openxmlformats.org/drawingml/2006/picture">
                 <pic:pic xmlns:pic="http://schemas.openxmlformats.org/drawingml/2006/picture">
                   <pic:nvPicPr>
-                    <pic:cNvPr id="1113686407" name=""/>
+                    <pic:cNvPr id="550444044" name=""/>
                     <pic:cNvPicPr/>
                   </pic:nvPicPr>
                   <pic:blipFill rotWithShape="1">
-                    <a:blip r:embed="rId24">
-                      <a:extLst>
-                        <a:ext uri="{28A0092B-C50C-407E-A947-70E740481C1C}">
-                          <a14:useLocalDpi xmlns:a14="http://schemas.microsoft.com/office/drawing/2010/main" val="0"/>
-                        </a:ext>
-                      </a:extLst>
-                    </a:blip>
-                    <a:srcRect l="5077" t="9039" r="2175" b="2341"/>
+                    <a:blip r:embed="rId24"/>
+                    <a:srcRect t="27580"/>
                     <a:stretch/>
                   </pic:blipFill>
                   <pic:spPr bwMode="auto">
                     <a:xfrm>
                       <a:off x="0" y="0"/>
-                      <a:ext cx="555340" cy="268224"/>
+                      <a:ext cx="3062681" cy="2896208"/>
                     </a:xfrm>
                     <a:prstGeom prst="rect">
                       <a:avLst/>
@@ -4583,63 +4640,6 @@
                 </pic:pic>
               </a:graphicData>
             </a:graphic>
-            <wp14:sizeRelH relativeFrom="margin">
-              <wp14:pctWidth>0</wp14:pctWidth>
-            </wp14:sizeRelH>
-            <wp14:sizeRelV relativeFrom="margin">
-              <wp14:pctHeight>0</wp14:pctHeight>
-            </wp14:sizeRelV>
-          </wp:anchor>
-        </w:drawing>
-      </w:r>
-      <w:r>
-        <w:rPr>
-          <w:noProof/>
-          <w:sz w:val="24"/>
-          <w:szCs w:val="24"/>
-          <w14:ligatures w14:val="standardContextual"/>
-        </w:rPr>
-        <w:t xml:space="preserve"> </w:t>
-      </w:r>
-      <w:r>
-        <w:rPr>
-          <w:noProof/>
-          <w:sz w:val="24"/>
-          <w:szCs w:val="24"/>
-        </w:rPr>
-        <w:drawing>
-          <wp:inline distT="0" distB="0" distL="0" distR="0" wp14:anchorId="417A1966" wp14:editId="346C1D98">
-            <wp:extent cx="4578233" cy="3315731"/>
-            <wp:effectExtent l="0" t="0" r="0" b="0"/>
-            <wp:docPr id="1776719292" name="Imagen 1"/>
-            <wp:cNvGraphicFramePr>
-              <a:graphicFrameLocks xmlns:a="http://schemas.openxmlformats.org/drawingml/2006/main" noChangeAspect="1"/>
-            </wp:cNvGraphicFramePr>
-            <a:graphic xmlns:a="http://schemas.openxmlformats.org/drawingml/2006/main">
-              <a:graphicData uri="http://schemas.openxmlformats.org/drawingml/2006/picture">
-                <pic:pic xmlns:pic="http://schemas.openxmlformats.org/drawingml/2006/picture">
-                  <pic:nvPicPr>
-                    <pic:cNvPr id="1776719292" name=""/>
-                    <pic:cNvPicPr/>
-                  </pic:nvPicPr>
-                  <pic:blipFill>
-                    <a:blip r:embed="rId25"/>
-                    <a:stretch>
-                      <a:fillRect/>
-                    </a:stretch>
-                  </pic:blipFill>
-                  <pic:spPr>
-                    <a:xfrm>
-                      <a:off x="0" y="0"/>
-                      <a:ext cx="4597228" cy="3329488"/>
-                    </a:xfrm>
-                    <a:prstGeom prst="rect">
-                      <a:avLst/>
-                    </a:prstGeom>
-                  </pic:spPr>
-                </pic:pic>
-              </a:graphicData>
-            </a:graphic>
           </wp:inline>
         </w:drawing>
       </w:r>
@@ -4660,7 +4660,6 @@
           <w:szCs w:val="24"/>
           <w14:ligatures w14:val="standardContextual"/>
         </w:rPr>
-        <w:lastRenderedPageBreak/>
         <w:t xml:space="preserve">Nota: </w:t>
       </w:r>
       <w:r>
@@ -4693,7 +4692,7 @@
         </w:rPr>
         <w:t xml:space="preserve"> </w:t>
       </w:r>
-      <w:hyperlink r:id="rId26" w:history="1">
+      <w:hyperlink r:id="rId25" w:history="1">
         <w:r>
           <w:rPr>
             <w:rStyle w:val="Hipervnculo"/>
@@ -4708,18 +4707,15 @@
           <w:sz w:val="24"/>
           <w:szCs w:val="24"/>
         </w:rPr>
-        <w:t xml:space="preserve">.  </w:t>
-      </w:r>
-      <w:hyperlink r:id="rId27" w:history="1">
-        <w:r>
-          <w:rPr>
-            <w:rStyle w:val="Hipervnculo"/>
-            <w:sz w:val="24"/>
-            <w:szCs w:val="24"/>
-          </w:rPr>
-          <w:t>https://drive.google.com/file/d/1Op5cI0pbPgGI2UjWe4vpxqjvkUt6SWVc/view?usp=sharing</w:t>
-        </w:r>
-      </w:hyperlink>
+        <w:t xml:space="preserve">. </w:t>
+      </w:r>
+      <w:r>
+        <w:rPr>
+          <w:sz w:val="24"/>
+          <w:szCs w:val="24"/>
+        </w:rPr>
+        <w:t>https://github.com/michael-jmz/analisis_acceso_viviendas_ecuador/blob/main/Digramas/Modelo%20Entidad-Relacion.svg</w:t>
+      </w:r>
     </w:p>
     <w:p>
       <w:pPr>
@@ -4786,10 +4782,11 @@
           <w:noProof/>
           <w14:ligatures w14:val="standardContextual"/>
         </w:rPr>
+        <w:lastRenderedPageBreak/>
         <w:drawing>
-          <wp:inline distT="0" distB="0" distL="0" distR="0" wp14:anchorId="538FC8E3" wp14:editId="66A56DD6">
-            <wp:extent cx="5943600" cy="5630545"/>
-            <wp:effectExtent l="0" t="0" r="0" b="8255"/>
+          <wp:inline distT="0" distB="0" distL="0" distR="0" wp14:anchorId="538FC8E3" wp14:editId="75693673">
+            <wp:extent cx="6398372" cy="6061364"/>
+            <wp:effectExtent l="0" t="0" r="2540" b="0"/>
             <wp:docPr id="1689485564" name="Gráfico 1"/>
             <wp:cNvGraphicFramePr>
               <a:graphicFrameLocks xmlns:a="http://schemas.openxmlformats.org/drawingml/2006/main" noChangeAspect="1"/>
@@ -4802,10 +4799,10 @@
                     <pic:cNvPicPr/>
                   </pic:nvPicPr>
                   <pic:blipFill>
-                    <a:blip r:embed="rId28">
+                    <a:blip r:embed="rId26">
                       <a:extLst>
                         <a:ext uri="{96DAC541-7B7A-43D3-8B79-37D633B846F1}">
-                          <asvg:svgBlip xmlns:asvg="http://schemas.microsoft.com/office/drawing/2016/SVG/main" r:embed="rId29"/>
+                          <asvg:svgBlip xmlns:asvg="http://schemas.microsoft.com/office/drawing/2016/SVG/main" r:embed="rId27"/>
                         </a:ext>
                       </a:extLst>
                     </a:blip>
@@ -4816,7 +4813,7 @@
                   <pic:spPr>
                     <a:xfrm>
                       <a:off x="0" y="0"/>
-                      <a:ext cx="5943600" cy="5630545"/>
+                      <a:ext cx="6399910" cy="6062821"/>
                     </a:xfrm>
                     <a:prstGeom prst="rect">
                       <a:avLst/>
@@ -4841,19 +4838,49 @@
     </w:p>
     <w:p>
       <w:pPr>
+        <w:spacing w:line="360" w:lineRule="auto"/>
+        <w:jc w:val="center"/>
+        <w:rPr>
+          <w:sz w:val="24"/>
+          <w:szCs w:val="24"/>
+        </w:rPr>
+      </w:pPr>
+    </w:p>
+    <w:p>
+      <w:pPr>
+        <w:spacing w:line="360" w:lineRule="auto"/>
+        <w:jc w:val="center"/>
+        <w:rPr>
+          <w:sz w:val="24"/>
+          <w:szCs w:val="24"/>
+        </w:rPr>
+      </w:pPr>
+    </w:p>
+    <w:p>
+      <w:pPr>
         <w:pStyle w:val="Ttulo1"/>
         <w:spacing w:line="360" w:lineRule="auto"/>
       </w:pPr>
       <w:bookmarkStart w:id="8" w:name="_Toc139213137"/>
       <w:r>
-        <w:lastRenderedPageBreak/>
         <w:t>Diseño Lógico relacional</w:t>
       </w:r>
       <w:bookmarkEnd w:id="8"/>
     </w:p>
     <w:p>
       <w:r>
-        <w:t xml:space="preserve">Para una mejor visualización del diseño lógico vaya a este enlace: </w:t>
+        <w:t xml:space="preserve">Para una mejor visualización del diseño lógico vaya a este </w:t>
+      </w:r>
+      <w:hyperlink r:id="rId28" w:history="1">
+        <w:r>
+          <w:rPr>
+            <w:rStyle w:val="Hipervnculo"/>
+          </w:rPr>
+          <w:t>enlace</w:t>
+        </w:r>
+      </w:hyperlink>
+      <w:r>
+        <w:t xml:space="preserve"> </w:t>
       </w:r>
     </w:p>
     <w:p>
@@ -4862,6 +4889,7 @@
           <w:noProof/>
           <w14:ligatures w14:val="standardContextual"/>
         </w:rPr>
+        <w:lastRenderedPageBreak/>
         <w:drawing>
           <wp:inline distT="0" distB="0" distL="0" distR="0" wp14:anchorId="50ECF2A3" wp14:editId="664AEF1B">
             <wp:extent cx="5118735" cy="7439891"/>
@@ -4878,10 +4906,10 @@
                     <pic:cNvPicPr/>
                   </pic:nvPicPr>
                   <pic:blipFill>
-                    <a:blip r:embed="rId30">
+                    <a:blip r:embed="rId29">
                       <a:extLst>
                         <a:ext uri="{96DAC541-7B7A-43D3-8B79-37D633B846F1}">
-                          <asvg:svgBlip xmlns:asvg="http://schemas.microsoft.com/office/drawing/2016/SVG/main" r:embed="rId31"/>
+                          <asvg:svgBlip xmlns:asvg="http://schemas.microsoft.com/office/drawing/2016/SVG/main" r:embed="rId30"/>
                         </a:ext>
                       </a:extLst>
                     </a:blip>
@@ -4933,6 +4961,31 @@
       <w:r>
         <w:t xml:space="preserve"> </w:t>
       </w:r>
+      <w:hyperlink r:id="rId31" w:history="1">
+        <w:r>
+          <w:rPr>
+            <w:rStyle w:val="Hipervnculo"/>
+          </w:rPr>
+          <w:t>aquí</w:t>
+        </w:r>
+      </w:hyperlink>
+      <w:r>
+        <w:t xml:space="preserve">: </w:t>
+      </w:r>
+      <w:r>
+        <w:t>https://github.com/michael-jmz/analisis_acceso_viviendas_ecuador/blob/main/diccionario_vivienda_final.html</w:t>
+      </w:r>
+    </w:p>
+    <w:p>
+      <w:r>
+        <w:t>Enlace del modelo físico</w:t>
+      </w:r>
+      <w:r>
+        <w:t xml:space="preserve"> clic</w:t>
+      </w:r>
+      <w:r>
+        <w:t xml:space="preserve"> </w:t>
+      </w:r>
       <w:hyperlink r:id="rId32" w:history="1">
         <w:r>
           <w:rPr>
@@ -4942,31 +4995,6 @@
         </w:r>
       </w:hyperlink>
       <w:r>
-        <w:t xml:space="preserve">: </w:t>
-      </w:r>
-      <w:r>
-        <w:t>https://github.com/michael-jmz/analisis_acceso_viviendas_ecuador/blob/main/diccionario_vivienda.html</w:t>
-      </w:r>
-    </w:p>
-    <w:p>
-      <w:r>
-        <w:t>Enlace del modelo físico</w:t>
-      </w:r>
-      <w:r>
-        <w:t xml:space="preserve"> clic</w:t>
-      </w:r>
-      <w:r>
-        <w:t xml:space="preserve"> </w:t>
-      </w:r>
-      <w:hyperlink r:id="rId33" w:history="1">
-        <w:r>
-          <w:rPr>
-            <w:rStyle w:val="Hipervnculo"/>
-          </w:rPr>
-          <w:t>aquí</w:t>
-        </w:r>
-      </w:hyperlink>
-      <w:r>
         <w:t xml:space="preserve"> </w:t>
       </w:r>
       <w:r>
@@ -5004,6 +5032,7 @@
     </w:p>
     <w:p>
       <w:pPr>
+        <w:spacing w:line="360" w:lineRule="auto"/>
         <w:rPr>
           <w:i/>
           <w:iCs/>
@@ -5038,10 +5067,10 @@
                     <pic:cNvPicPr/>
                   </pic:nvPicPr>
                   <pic:blipFill>
-                    <a:blip r:embed="rId34">
+                    <a:blip r:embed="rId33">
                       <a:extLst>
                         <a:ext uri="{96DAC541-7B7A-43D3-8B79-37D633B846F1}">
-                          <asvg:svgBlip xmlns:asvg="http://schemas.microsoft.com/office/drawing/2016/SVG/main" r:embed="rId35"/>
+                          <asvg:svgBlip xmlns:asvg="http://schemas.microsoft.com/office/drawing/2016/SVG/main" r:embed="rId34"/>
                         </a:ext>
                       </a:extLst>
                     </a:blip>
@@ -5159,15 +5188,6 @@
     </w:p>
     <w:p>
       <w:pPr>
-        <w:spacing w:line="360" w:lineRule="auto"/>
-        <w:rPr>
-          <w:sz w:val="24"/>
-          <w:szCs w:val="24"/>
-        </w:rPr>
-      </w:pPr>
-    </w:p>
-    <w:p>
-      <w:pPr>
         <w:rPr>
           <w:b/>
           <w:bCs/>
@@ -5256,7 +5276,7 @@
                     <pic:cNvPicPr/>
                   </pic:nvPicPr>
                   <pic:blipFill rotWithShape="1">
-                    <a:blip r:embed="rId36"/>
+                    <a:blip r:embed="rId35"/>
                     <a:srcRect l="3551" t="2443"/>
                     <a:stretch/>
                   </pic:blipFill>
@@ -5286,6 +5306,7 @@
     </w:p>
     <w:p>
       <w:pPr>
+        <w:spacing w:line="360" w:lineRule="auto"/>
         <w:rPr>
           <w:sz w:val="24"/>
           <w:szCs w:val="24"/>
@@ -5354,15 +5375,22 @@
     </w:p>
     <w:p>
       <w:pPr>
-        <w:rPr>
+        <w:spacing w:line="360" w:lineRule="auto"/>
+        <w:rPr>
+          <w:rFonts w:cstheme="minorHAnsi"/>
           <w:b/>
           <w:bCs/>
-        </w:rPr>
-      </w:pPr>
-      <w:r>
-        <w:rPr>
+          <w:sz w:val="24"/>
+          <w:szCs w:val="24"/>
+        </w:rPr>
+      </w:pPr>
+      <w:r>
+        <w:rPr>
+          <w:rFonts w:cstheme="minorHAnsi"/>
           <w:b/>
           <w:bCs/>
+          <w:sz w:val="24"/>
+          <w:szCs w:val="24"/>
         </w:rPr>
         <w:t>Figura 7</w:t>
       </w:r>
@@ -5370,14 +5398,20 @@
     <w:p>
       <w:pPr>
         <w:rPr>
+          <w:rFonts w:cstheme="minorHAnsi"/>
           <w:i/>
           <w:iCs/>
-        </w:rPr>
-      </w:pPr>
-      <w:r>
-        <w:rPr>
+          <w:sz w:val="24"/>
+          <w:szCs w:val="24"/>
+        </w:rPr>
+      </w:pPr>
+      <w:r>
+        <w:rPr>
+          <w:rFonts w:cstheme="minorHAnsi"/>
           <w:i/>
           <w:iCs/>
+          <w:sz w:val="24"/>
+          <w:szCs w:val="24"/>
         </w:rPr>
         <w:t>Creación de tabla Provincias</w:t>
       </w:r>
@@ -5403,7 +5437,7 @@
                     <pic:cNvPicPr/>
                   </pic:nvPicPr>
                   <pic:blipFill>
-                    <a:blip r:embed="rId37"/>
+                    <a:blip r:embed="rId36"/>
                     <a:stretch>
                       <a:fillRect/>
                     </a:stretch>
@@ -5431,32 +5465,44 @@
           <w:bCs/>
         </w:rPr>
       </w:pPr>
-      <w:r>
+    </w:p>
+    <w:p>
+      <w:pPr>
+        <w:spacing w:line="360" w:lineRule="auto"/>
         <w:rPr>
           <w:b/>
           <w:bCs/>
-        </w:rPr>
-        <w:t xml:space="preserve">Figura </w:t>
-      </w:r>
+          <w:sz w:val="24"/>
+          <w:szCs w:val="24"/>
+        </w:rPr>
+      </w:pPr>
       <w:r>
         <w:rPr>
           <w:b/>
           <w:bCs/>
-        </w:rPr>
-        <w:t>8</w:t>
-      </w:r>
-    </w:p>
-    <w:p>
-      <w:pPr>
+          <w:sz w:val="24"/>
+          <w:szCs w:val="24"/>
+        </w:rPr>
+        <w:lastRenderedPageBreak/>
+        <w:t>Figura 8</w:t>
+      </w:r>
+    </w:p>
+    <w:p>
+      <w:pPr>
+        <w:spacing w:line="360" w:lineRule="auto"/>
         <w:rPr>
           <w:i/>
           <w:iCs/>
+          <w:sz w:val="24"/>
+          <w:szCs w:val="24"/>
         </w:rPr>
       </w:pPr>
       <w:r>
         <w:rPr>
           <w:i/>
           <w:iCs/>
+          <w:sz w:val="24"/>
+          <w:szCs w:val="24"/>
         </w:rPr>
         <w:t xml:space="preserve">Sentencia </w:t>
       </w:r>
@@ -5465,6 +5511,8 @@
         <w:rPr>
           <w:i/>
           <w:iCs/>
+          <w:sz w:val="24"/>
+          <w:szCs w:val="24"/>
         </w:rPr>
         <w:t>sql</w:t>
       </w:r>
@@ -5473,6 +5521,8 @@
         <w:rPr>
           <w:i/>
           <w:iCs/>
+          <w:sz w:val="24"/>
+          <w:szCs w:val="24"/>
         </w:rPr>
         <w:t xml:space="preserve"> para insertar Provincias</w:t>
       </w:r>
@@ -5497,7 +5547,6 @@
           <w:szCs w:val="24"/>
           <w:lang w:val="es-ES" w:eastAsia="es-ES"/>
         </w:rPr>
-        <w:lastRenderedPageBreak/>
         <w:drawing>
           <wp:inline distT="0" distB="0" distL="0" distR="0" wp14:anchorId="726DA451" wp14:editId="7345B7A0">
             <wp:extent cx="5395428" cy="3894157"/>
@@ -5514,7 +5563,7 @@
                     <pic:cNvPicPr/>
                   </pic:nvPicPr>
                   <pic:blipFill>
-                    <a:blip r:embed="rId38"/>
+                    <a:blip r:embed="rId37"/>
                     <a:stretch>
                       <a:fillRect/>
                     </a:stretch>
@@ -5610,6 +5659,7 @@
     <w:p>
       <w:pPr>
         <w:spacing w:after="0" w:line="240" w:lineRule="auto"/>
+        <w:jc w:val="center"/>
         <w:rPr>
           <w:rFonts w:ascii="Lato" w:eastAsia="Times New Roman" w:hAnsi="Lato" w:cs="Times New Roman"/>
           <w:color w:val="2D3B45"/>
@@ -5625,9 +5675,9 @@
           <w:color w:val="2D3B45"/>
         </w:rPr>
         <w:drawing>
-          <wp:inline distT="0" distB="0" distL="0" distR="0" wp14:anchorId="7A5A3686" wp14:editId="74C69D71">
-            <wp:extent cx="5500255" cy="2633188"/>
-            <wp:effectExtent l="0" t="0" r="5715" b="0"/>
+          <wp:inline distT="0" distB="0" distL="0" distR="0" wp14:anchorId="7A5A3686" wp14:editId="3D0D4EE7">
+            <wp:extent cx="5063836" cy="2424257"/>
+            <wp:effectExtent l="0" t="0" r="3810" b="0"/>
             <wp:docPr id="483825808" name="Imagen 1"/>
             <wp:cNvGraphicFramePr>
               <a:graphicFrameLocks xmlns:a="http://schemas.openxmlformats.org/drawingml/2006/main" noChangeAspect="1"/>
@@ -5642,7 +5692,7 @@
                     </pic:cNvPicPr>
                   </pic:nvPicPr>
                   <pic:blipFill>
-                    <a:blip r:embed="rId39">
+                    <a:blip r:embed="rId38">
                       <a:extLst>
                         <a:ext uri="{28A0092B-C50C-407E-A947-70E740481C1C}">
                           <a14:useLocalDpi xmlns:a14="http://schemas.microsoft.com/office/drawing/2010/main" val="0"/>
@@ -5657,7 +5707,7 @@
                   <pic:spPr bwMode="auto">
                     <a:xfrm>
                       <a:off x="0" y="0"/>
-                      <a:ext cx="5508263" cy="2637022"/>
+                      <a:ext cx="5083577" cy="2433708"/>
                     </a:xfrm>
                     <a:prstGeom prst="rect">
                       <a:avLst/>
@@ -5690,18 +5740,15 @@
           <w:b/>
           <w:bCs/>
           <w:color w:val="2D3B45"/>
-          <w:sz w:val="24"/>
-          <w:szCs w:val="24"/>
           <w:lang w:val="es-ES" w:eastAsia="es-ES"/>
         </w:rPr>
+        <w:lastRenderedPageBreak/>
         <w:t>Nota:</w:t>
       </w:r>
       <w:r>
         <w:rPr>
           <w:rFonts w:eastAsia="Times New Roman" w:cstheme="minorHAnsi"/>
           <w:color w:val="2D3B45"/>
-          <w:sz w:val="24"/>
-          <w:szCs w:val="24"/>
           <w:lang w:val="es-ES" w:eastAsia="es-ES"/>
         </w:rPr>
         <w:t xml:space="preserve"> Elaboración propia, </w:t>
@@ -5760,6 +5807,17 @@
         </w:rPr>
         <w:t xml:space="preserve">. </w:t>
       </w:r>
+    </w:p>
+    <w:p>
+      <w:pPr>
+        <w:spacing w:after="0" w:line="360" w:lineRule="auto"/>
+        <w:rPr>
+          <w:rStyle w:val="normaltextrun"/>
+          <w:rFonts w:cstheme="minorHAnsi"/>
+          <w:color w:val="2D3B45"/>
+          <w:shd w:val="clear" w:color="auto" w:fill="FFFFFF"/>
+        </w:rPr>
+      </w:pPr>
     </w:p>
     <w:p>
       <w:pPr>
@@ -5782,7 +5840,6 @@
           <w:color w:val="2D3B45"/>
           <w:shd w:val="clear" w:color="auto" w:fill="FFFFFF"/>
         </w:rPr>
-        <w:lastRenderedPageBreak/>
         <w:t>Figura 10</w:t>
       </w:r>
     </w:p>
@@ -5811,7 +5868,7 @@
     </w:p>
     <w:p>
       <w:pPr>
-        <w:spacing w:after="0" w:line="240" w:lineRule="auto"/>
+        <w:spacing w:after="0" w:line="360" w:lineRule="auto"/>
         <w:jc w:val="center"/>
         <w:rPr>
           <w:rFonts w:ascii="Lato" w:eastAsia="Times New Roman" w:hAnsi="Lato" w:cs="Times New Roman"/>
@@ -5844,7 +5901,7 @@
                     <pic:cNvPicPr/>
                   </pic:nvPicPr>
                   <pic:blipFill>
-                    <a:blip r:embed="rId40"/>
+                    <a:blip r:embed="rId39"/>
                     <a:stretch>
                       <a:fillRect/>
                     </a:stretch>
@@ -5867,7 +5924,7 @@
     </w:p>
     <w:p>
       <w:pPr>
-        <w:spacing w:after="0" w:line="240" w:lineRule="auto"/>
+        <w:spacing w:after="0" w:line="360" w:lineRule="auto"/>
         <w:rPr>
           <w:rFonts w:eastAsia="Times New Roman" w:cstheme="minorHAnsi"/>
           <w:color w:val="2D3B45"/>
@@ -5921,7 +5978,7 @@
     </w:p>
     <w:p>
       <w:pPr>
-        <w:spacing w:after="0" w:line="240" w:lineRule="auto"/>
+        <w:spacing w:after="0" w:line="360" w:lineRule="auto"/>
         <w:rPr>
           <w:rFonts w:eastAsia="Times New Roman" w:cstheme="minorHAnsi"/>
           <w:color w:val="2D3B45"/>
@@ -5933,7 +5990,7 @@
     </w:p>
     <w:p>
       <w:pPr>
-        <w:spacing w:after="0" w:line="240" w:lineRule="auto"/>
+        <w:spacing w:after="0" w:line="360" w:lineRule="auto"/>
         <w:rPr>
           <w:rFonts w:eastAsia="Times New Roman" w:cstheme="minorHAnsi"/>
           <w:color w:val="2D3B45"/>
@@ -5942,7 +5999,10 @@
           <w:lang w:val="es-ES" w:eastAsia="es-ES"/>
         </w:rPr>
       </w:pPr>
-      <w:r>
+    </w:p>
+    <w:p>
+      <w:pPr>
+        <w:spacing w:after="0" w:line="360" w:lineRule="auto"/>
         <w:rPr>
           <w:rFonts w:eastAsia="Times New Roman" w:cstheme="minorHAnsi"/>
           <w:color w:val="2D3B45"/>
@@ -5950,12 +6010,110 @@
           <w:szCs w:val="24"/>
           <w:lang w:val="es-ES" w:eastAsia="es-ES"/>
         </w:rPr>
+      </w:pPr>
+    </w:p>
+    <w:p>
+      <w:pPr>
+        <w:spacing w:after="0" w:line="360" w:lineRule="auto"/>
+        <w:rPr>
+          <w:rFonts w:eastAsia="Times New Roman" w:cstheme="minorHAnsi"/>
+          <w:color w:val="2D3B45"/>
+          <w:sz w:val="24"/>
+          <w:szCs w:val="24"/>
+          <w:lang w:val="es-ES" w:eastAsia="es-ES"/>
+        </w:rPr>
+      </w:pPr>
+    </w:p>
+    <w:p>
+      <w:pPr>
+        <w:spacing w:after="0" w:line="360" w:lineRule="auto"/>
+        <w:rPr>
+          <w:rFonts w:eastAsia="Times New Roman" w:cstheme="minorHAnsi"/>
+          <w:color w:val="2D3B45"/>
+          <w:sz w:val="24"/>
+          <w:szCs w:val="24"/>
+          <w:lang w:val="es-ES" w:eastAsia="es-ES"/>
+        </w:rPr>
+      </w:pPr>
+    </w:p>
+    <w:p>
+      <w:pPr>
+        <w:spacing w:after="0" w:line="360" w:lineRule="auto"/>
+        <w:rPr>
+          <w:rFonts w:eastAsia="Times New Roman" w:cstheme="minorHAnsi"/>
+          <w:color w:val="2D3B45"/>
+          <w:sz w:val="24"/>
+          <w:szCs w:val="24"/>
+          <w:lang w:val="es-ES" w:eastAsia="es-ES"/>
+        </w:rPr>
+      </w:pPr>
+    </w:p>
+    <w:p>
+      <w:pPr>
+        <w:spacing w:after="0" w:line="360" w:lineRule="auto"/>
+        <w:rPr>
+          <w:rFonts w:eastAsia="Times New Roman" w:cstheme="minorHAnsi"/>
+          <w:color w:val="2D3B45"/>
+          <w:sz w:val="24"/>
+          <w:szCs w:val="24"/>
+          <w:lang w:val="es-ES" w:eastAsia="es-ES"/>
+        </w:rPr>
+      </w:pPr>
+    </w:p>
+    <w:p>
+      <w:pPr>
+        <w:spacing w:after="0" w:line="360" w:lineRule="auto"/>
+        <w:rPr>
+          <w:rFonts w:eastAsia="Times New Roman" w:cstheme="minorHAnsi"/>
+          <w:color w:val="2D3B45"/>
+          <w:sz w:val="24"/>
+          <w:szCs w:val="24"/>
+          <w:lang w:val="es-ES" w:eastAsia="es-ES"/>
+        </w:rPr>
+      </w:pPr>
+    </w:p>
+    <w:p>
+      <w:pPr>
+        <w:spacing w:after="0" w:line="360" w:lineRule="auto"/>
+        <w:rPr>
+          <w:rFonts w:eastAsia="Times New Roman" w:cstheme="minorHAnsi"/>
+          <w:color w:val="2D3B45"/>
+          <w:sz w:val="24"/>
+          <w:szCs w:val="24"/>
+          <w:lang w:val="es-ES" w:eastAsia="es-ES"/>
+        </w:rPr>
+      </w:pPr>
+    </w:p>
+    <w:p>
+      <w:pPr>
+        <w:spacing w:after="0" w:line="360" w:lineRule="auto"/>
+        <w:rPr>
+          <w:rFonts w:eastAsia="Times New Roman" w:cstheme="minorHAnsi"/>
+          <w:b/>
+          <w:bCs/>
+          <w:color w:val="2D3B45"/>
+          <w:sz w:val="24"/>
+          <w:szCs w:val="24"/>
+          <w:lang w:val="es-ES" w:eastAsia="es-ES"/>
+        </w:rPr>
+      </w:pPr>
+      <w:r>
+        <w:rPr>
+          <w:rFonts w:eastAsia="Times New Roman" w:cstheme="minorHAnsi"/>
+          <w:b/>
+          <w:bCs/>
+          <w:color w:val="2D3B45"/>
+          <w:sz w:val="24"/>
+          <w:szCs w:val="24"/>
+          <w:lang w:val="es-ES" w:eastAsia="es-ES"/>
+        </w:rPr>
+        <w:lastRenderedPageBreak/>
         <w:t>Figura 10.1</w:t>
       </w:r>
     </w:p>
     <w:p>
       <w:pPr>
-        <w:spacing w:after="0" w:line="240" w:lineRule="auto"/>
+        <w:spacing w:after="0" w:line="360" w:lineRule="auto"/>
         <w:rPr>
           <w:rFonts w:eastAsia="Times New Roman" w:cstheme="minorHAnsi"/>
           <w:color w:val="2D3B45"/>
@@ -5979,23 +6137,13 @@
     </w:p>
     <w:p>
       <w:pPr>
-        <w:spacing w:after="0" w:line="240" w:lineRule="auto"/>
-        <w:rPr>
-          <w:rFonts w:eastAsia="Times New Roman" w:cstheme="minorHAnsi"/>
-          <w:color w:val="2D3B45"/>
-          <w:sz w:val="24"/>
-          <w:szCs w:val="24"/>
-          <w:lang w:val="es-ES" w:eastAsia="es-ES"/>
-        </w:rPr>
-      </w:pPr>
-    </w:p>
-    <w:p>
-      <w:pPr>
-        <w:spacing w:after="0" w:line="240" w:lineRule="auto"/>
+        <w:spacing w:after="0" w:line="360" w:lineRule="auto"/>
         <w:rPr>
           <w:rStyle w:val="eop"/>
           <w:rFonts w:ascii="Lato" w:hAnsi="Lato"/>
           <w:color w:val="2D3B45"/>
+          <w:sz w:val="24"/>
+          <w:szCs w:val="24"/>
           <w:shd w:val="clear" w:color="auto" w:fill="FFFFFF"/>
         </w:rPr>
       </w:pPr>
@@ -6024,7 +6172,7 @@
                     </pic:cNvPicPr>
                   </pic:nvPicPr>
                   <pic:blipFill>
-                    <a:blip r:embed="rId41">
+                    <a:blip r:embed="rId40">
                       <a:extLst>
                         <a:ext uri="{28A0092B-C50C-407E-A947-70E740481C1C}">
                           <a14:useLocalDpi xmlns:a14="http://schemas.microsoft.com/office/drawing/2010/main" val="0"/>
@@ -6069,6 +6217,8 @@
           <w:b/>
           <w:bCs/>
           <w:color w:val="2D3B45"/>
+          <w:sz w:val="24"/>
+          <w:szCs w:val="24"/>
           <w:shd w:val="clear" w:color="auto" w:fill="FFFFFF"/>
         </w:rPr>
         <w:t>Nota:</w:t>
@@ -6077,6 +6227,8 @@
         <w:rPr>
           <w:rFonts w:cstheme="minorHAnsi"/>
           <w:color w:val="2D3B45"/>
+          <w:sz w:val="24"/>
+          <w:szCs w:val="24"/>
           <w:shd w:val="clear" w:color="auto" w:fill="FFFFFF"/>
         </w:rPr>
         <w:t xml:space="preserve"> Elaboración propia, </w:t>
@@ -6086,33 +6238,19 @@
           <w:rStyle w:val="normaltextrun"/>
           <w:rFonts w:cstheme="minorHAnsi"/>
           <w:color w:val="2D3B45"/>
-          <w:shd w:val="clear" w:color="auto" w:fill="FFFFFF"/>
-        </w:rPr>
-        <w:t xml:space="preserve">En esta </w:t>
-      </w:r>
-      <w:r>
-        <w:rPr>
-          <w:rStyle w:val="normaltextrun"/>
-          <w:rFonts w:cstheme="minorHAnsi"/>
-          <w:color w:val="2D3B45"/>
-          <w:shd w:val="clear" w:color="auto" w:fill="FFFFFF"/>
-        </w:rPr>
-        <w:t>imagen</w:t>
-      </w:r>
-      <w:r>
-        <w:rPr>
-          <w:rStyle w:val="normaltextrun"/>
-          <w:rFonts w:cstheme="minorHAnsi"/>
-          <w:color w:val="2D3B45"/>
-          <w:shd w:val="clear" w:color="auto" w:fill="FFFFFF"/>
-        </w:rPr>
-        <w:t xml:space="preserve"> se muestra los campos insertados de las tablas correspondiente a los catálogos de la encuesta del INEC.</w:t>
+          <w:sz w:val="24"/>
+          <w:szCs w:val="24"/>
+          <w:shd w:val="clear" w:color="auto" w:fill="FFFFFF"/>
+        </w:rPr>
+        <w:t>En esta imagen se muestra los campos insertados de las tablas correspondiente a los catálogos de la encuesta del INEC.</w:t>
       </w:r>
       <w:r>
         <w:rPr>
           <w:rStyle w:val="normaltextrun"/>
           <w:rFonts w:ascii="Lato" w:hAnsi="Lato"/>
           <w:color w:val="2D3B45"/>
+          <w:sz w:val="24"/>
+          <w:szCs w:val="24"/>
           <w:shd w:val="clear" w:color="auto" w:fill="FFFFFF"/>
         </w:rPr>
         <w:t> </w:t>
@@ -6122,6 +6260,8 @@
           <w:rStyle w:val="eop"/>
           <w:rFonts w:ascii="Lato" w:hAnsi="Lato"/>
           <w:color w:val="2D3B45"/>
+          <w:sz w:val="24"/>
+          <w:szCs w:val="24"/>
           <w:shd w:val="clear" w:color="auto" w:fill="FFFFFF"/>
         </w:rPr>
         <w:t> </w:t>
@@ -6129,29 +6269,20 @@
     </w:p>
     <w:p>
       <w:pPr>
-        <w:spacing w:after="0" w:line="240" w:lineRule="auto"/>
+        <w:spacing w:after="0" w:line="360" w:lineRule="auto"/>
         <w:rPr>
           <w:rStyle w:val="eop"/>
           <w:rFonts w:ascii="Lato" w:hAnsi="Lato"/>
           <w:color w:val="2D3B45"/>
-          <w:shd w:val="clear" w:color="auto" w:fill="FFFFFF"/>
-        </w:rPr>
-      </w:pPr>
-    </w:p>
-    <w:p>
-      <w:pPr>
-        <w:spacing w:after="0" w:line="240" w:lineRule="auto"/>
-        <w:rPr>
-          <w:rStyle w:val="eop"/>
-          <w:rFonts w:ascii="Lato" w:hAnsi="Lato"/>
-          <w:color w:val="2D3B45"/>
-          <w:shd w:val="clear" w:color="auto" w:fill="FFFFFF"/>
-        </w:rPr>
-      </w:pPr>
-    </w:p>
-    <w:p>
-      <w:pPr>
-        <w:spacing w:after="0" w:line="240" w:lineRule="auto"/>
+          <w:sz w:val="24"/>
+          <w:szCs w:val="24"/>
+          <w:shd w:val="clear" w:color="auto" w:fill="FFFFFF"/>
+        </w:rPr>
+      </w:pPr>
+    </w:p>
+    <w:p>
+      <w:pPr>
+        <w:spacing w:after="0" w:line="360" w:lineRule="auto"/>
         <w:rPr>
           <w:rStyle w:val="eop"/>
           <w:rFonts w:cstheme="minorHAnsi"/>
@@ -6170,7 +6301,6 @@
           <w:szCs w:val="24"/>
           <w:shd w:val="clear" w:color="auto" w:fill="FFFFFF"/>
         </w:rPr>
-        <w:lastRenderedPageBreak/>
         <w:t xml:space="preserve">Se inserta la tabla </w:t>
       </w:r>
       <w:proofErr w:type="spellStart"/>
@@ -6204,11 +6334,13 @@
     </w:p>
     <w:p>
       <w:pPr>
-        <w:spacing w:after="0" w:line="240" w:lineRule="auto"/>
+        <w:spacing w:after="0" w:line="360" w:lineRule="auto"/>
         <w:rPr>
           <w:rStyle w:val="eop"/>
           <w:rFonts w:ascii="Lato" w:hAnsi="Lato"/>
           <w:color w:val="2D3B45"/>
+          <w:sz w:val="24"/>
+          <w:szCs w:val="24"/>
           <w:shd w:val="clear" w:color="auto" w:fill="FFFFFF"/>
         </w:rPr>
       </w:pPr>
@@ -11465,7 +11597,12 @@
           <w:color w:val="2D3B45"/>
         </w:rPr>
       </w:pPr>
-      <w:r>
+    </w:p>
+    <w:p>
+      <w:pPr>
+        <w:pStyle w:val="paragraph"/>
+        <w:spacing w:before="0" w:beforeAutospacing="0" w:after="0" w:afterAutospacing="0" w:line="360" w:lineRule="auto"/>
+        <w:textAlignment w:val="baseline"/>
         <w:rPr>
           <w:rStyle w:val="normaltextrun"/>
           <w:rFonts w:asciiTheme="minorHAnsi" w:eastAsiaTheme="majorEastAsia" w:hAnsiTheme="minorHAnsi" w:cstheme="minorHAnsi"/>
@@ -11473,6 +11610,72 @@
           <w:bCs/>
           <w:color w:val="2D3B45"/>
         </w:rPr>
+      </w:pPr>
+    </w:p>
+    <w:p>
+      <w:pPr>
+        <w:pStyle w:val="paragraph"/>
+        <w:spacing w:before="0" w:beforeAutospacing="0" w:after="0" w:afterAutospacing="0" w:line="360" w:lineRule="auto"/>
+        <w:textAlignment w:val="baseline"/>
+        <w:rPr>
+          <w:rStyle w:val="normaltextrun"/>
+          <w:rFonts w:asciiTheme="minorHAnsi" w:eastAsiaTheme="majorEastAsia" w:hAnsiTheme="minorHAnsi" w:cstheme="minorHAnsi"/>
+          <w:b/>
+          <w:bCs/>
+          <w:color w:val="2D3B45"/>
+        </w:rPr>
+      </w:pPr>
+    </w:p>
+    <w:p>
+      <w:pPr>
+        <w:pStyle w:val="paragraph"/>
+        <w:spacing w:before="0" w:beforeAutospacing="0" w:after="0" w:afterAutospacing="0" w:line="360" w:lineRule="auto"/>
+        <w:textAlignment w:val="baseline"/>
+        <w:rPr>
+          <w:rStyle w:val="normaltextrun"/>
+          <w:rFonts w:asciiTheme="minorHAnsi" w:eastAsiaTheme="majorEastAsia" w:hAnsiTheme="minorHAnsi" w:cstheme="minorHAnsi"/>
+          <w:b/>
+          <w:bCs/>
+          <w:color w:val="2D3B45"/>
+        </w:rPr>
+      </w:pPr>
+    </w:p>
+    <w:p>
+      <w:pPr>
+        <w:pStyle w:val="paragraph"/>
+        <w:spacing w:before="0" w:beforeAutospacing="0" w:after="0" w:afterAutospacing="0" w:line="360" w:lineRule="auto"/>
+        <w:textAlignment w:val="baseline"/>
+        <w:rPr>
+          <w:rStyle w:val="normaltextrun"/>
+          <w:rFonts w:asciiTheme="minorHAnsi" w:eastAsiaTheme="majorEastAsia" w:hAnsiTheme="minorHAnsi" w:cstheme="minorHAnsi"/>
+          <w:b/>
+          <w:bCs/>
+          <w:color w:val="2D3B45"/>
+        </w:rPr>
+      </w:pPr>
+    </w:p>
+    <w:p>
+      <w:pPr>
+        <w:pStyle w:val="paragraph"/>
+        <w:spacing w:before="0" w:beforeAutospacing="0" w:after="0" w:afterAutospacing="0" w:line="360" w:lineRule="auto"/>
+        <w:textAlignment w:val="baseline"/>
+        <w:rPr>
+          <w:rStyle w:val="normaltextrun"/>
+          <w:rFonts w:asciiTheme="minorHAnsi" w:eastAsiaTheme="majorEastAsia" w:hAnsiTheme="minorHAnsi" w:cstheme="minorHAnsi"/>
+          <w:b/>
+          <w:bCs/>
+          <w:color w:val="2D3B45"/>
+        </w:rPr>
+      </w:pPr>
+      <w:r>
+        <w:rPr>
+          <w:rStyle w:val="normaltextrun"/>
+          <w:rFonts w:asciiTheme="minorHAnsi" w:eastAsiaTheme="majorEastAsia" w:hAnsiTheme="minorHAnsi" w:cstheme="minorHAnsi"/>
+          <w:b/>
+          <w:bCs/>
+          <w:color w:val="2D3B45"/>
+        </w:rPr>
+        <w:lastRenderedPageBreak/>
         <w:t>Figura 11</w:t>
       </w:r>
     </w:p>
@@ -11564,7 +11767,7 @@
                     </pic:cNvPicPr>
                   </pic:nvPicPr>
                   <pic:blipFill>
-                    <a:blip r:embed="rId42">
+                    <a:blip r:embed="rId41">
                       <a:extLst>
                         <a:ext uri="{28A0092B-C50C-407E-A947-70E740481C1C}">
                           <a14:useLocalDpi xmlns:a14="http://schemas.microsoft.com/office/drawing/2010/main" val="0"/>
@@ -11602,9 +11805,8 @@
         <w:spacing w:before="0" w:beforeAutospacing="0" w:after="0" w:afterAutospacing="0" w:line="360" w:lineRule="auto"/>
         <w:textAlignment w:val="baseline"/>
         <w:rPr>
+          <w:rStyle w:val="eop"/>
           <w:rFonts w:asciiTheme="minorHAnsi" w:hAnsiTheme="minorHAnsi" w:cstheme="minorHAnsi"/>
-          <w:sz w:val="18"/>
-          <w:szCs w:val="18"/>
         </w:rPr>
       </w:pPr>
       <w:r>
@@ -11671,6 +11873,18 @@
         </w:rPr>
         <w:t> </w:t>
       </w:r>
+    </w:p>
+    <w:p>
+      <w:pPr>
+        <w:pStyle w:val="paragraph"/>
+        <w:spacing w:before="0" w:beforeAutospacing="0" w:after="0" w:afterAutospacing="0" w:line="360" w:lineRule="auto"/>
+        <w:textAlignment w:val="baseline"/>
+        <w:rPr>
+          <w:rFonts w:asciiTheme="minorHAnsi" w:hAnsiTheme="minorHAnsi" w:cstheme="minorHAnsi"/>
+          <w:sz w:val="18"/>
+          <w:szCs w:val="18"/>
+        </w:rPr>
+      </w:pPr>
     </w:p>
     <w:p>
       <w:pPr>
@@ -11790,7 +12004,7 @@
                     </pic:cNvPicPr>
                   </pic:nvPicPr>
                   <pic:blipFill>
-                    <a:blip r:embed="rId43">
+                    <a:blip r:embed="rId42">
                       <a:extLst>
                         <a:ext uri="{28A0092B-C50C-407E-A947-70E740481C1C}">
                           <a14:useLocalDpi xmlns:a14="http://schemas.microsoft.com/office/drawing/2010/main" val="0"/>
@@ -11844,7 +12058,6 @@
           <w:szCs w:val="24"/>
           <w:shd w:val="clear" w:color="auto" w:fill="FFFFFF"/>
         </w:rPr>
-        <w:lastRenderedPageBreak/>
         <w:t>Nota:</w:t>
       </w:r>
       <w:r>
@@ -11933,7 +12146,7 @@
         </w:rPr>
         <w:t xml:space="preserve">enerar la base de datos clic </w:t>
       </w:r>
-      <w:hyperlink r:id="rId44" w:history="1">
+      <w:hyperlink r:id="rId43" w:history="1">
         <w:r>
           <w:rPr>
             <w:rStyle w:val="Hipervnculo"/>
@@ -11951,44 +12164,35 @@
     </w:p>
     <w:p>
       <w:pPr>
+        <w:rPr>
+          <w:lang w:val="es-ES"/>
+        </w:rPr>
+      </w:pPr>
+      <w:r>
+        <w:rPr>
+          <w:lang w:val="es-ES"/>
+        </w:rPr>
+        <w:t>https://github.com/michael-jmz/analisis_acceso_viviendas_ecuador/blob/main/script_final.sql</w:t>
+      </w:r>
+      <w:r>
+        <w:rPr>
+          <w:lang w:val="es-ES"/>
+        </w:rPr>
+        <w:t xml:space="preserve"> </w:t>
+      </w:r>
+    </w:p>
+    <w:p>
+      <w:pPr>
         <w:pStyle w:val="Ttulo1"/>
-        <w:rPr>
-          <w:rFonts w:asciiTheme="minorHAnsi" w:eastAsiaTheme="minorHAnsi" w:hAnsiTheme="minorHAnsi" w:cstheme="minorBidi"/>
-          <w:color w:val="auto"/>
-          <w:sz w:val="22"/>
-          <w:szCs w:val="22"/>
-          <w:lang w:val="es-ES"/>
-        </w:rPr>
-      </w:pPr>
-      <w:hyperlink r:id="rId45" w:history="1">
-        <w:bookmarkStart w:id="12" w:name="_Toc139213141"/>
-        <w:r>
-          <w:rPr>
-            <w:rStyle w:val="Hipervnculo"/>
-            <w:rFonts w:asciiTheme="minorHAnsi" w:eastAsiaTheme="minorHAnsi" w:hAnsiTheme="minorHAnsi" w:cstheme="minorBidi"/>
-            <w:color w:val="auto"/>
-            <w:sz w:val="22"/>
-            <w:szCs w:val="22"/>
-            <w:u w:val="none"/>
-            <w:lang w:val="es-ES"/>
-          </w:rPr>
-          <w:t>https://github.com/michael-jmz/analisis_acceso_viviendas_ecuador/blob/main/script_corregido.sql</w:t>
-        </w:r>
-        <w:bookmarkEnd w:id="12"/>
-      </w:hyperlink>
-    </w:p>
-    <w:p>
-      <w:pPr>
-        <w:pStyle w:val="Ttulo1"/>
-      </w:pPr>
-      <w:bookmarkStart w:id="13" w:name="_Toc139213142"/>
+      </w:pPr>
+      <w:bookmarkStart w:id="12" w:name="_Toc139213142"/>
       <w:r>
         <w:t>Descarga</w:t>
       </w:r>
       <w:r>
         <w:t xml:space="preserve"> en formato CSV</w:t>
       </w:r>
-      <w:bookmarkEnd w:id="13"/>
+      <w:bookmarkEnd w:id="12"/>
     </w:p>
     <w:p>
       <w:pPr>
@@ -12079,6 +12283,7 @@
           <w:sz w:val="22"/>
           <w:szCs w:val="22"/>
         </w:rPr>
+        <w:lastRenderedPageBreak/>
         <w:t xml:space="preserve">  </w:t>
       </w:r>
       <w:proofErr w:type="gramStart"/>
@@ -13103,7 +13308,7 @@
         </w:rPr>
         <w:t>  LEFT </w:t>
       </w:r>
-      <w:hyperlink r:id="rId46" w:history="1">
+      <w:hyperlink r:id="rId44" w:history="1">
         <w:r>
           <w:rPr>
             <w:rStyle w:val="kw3"/>
@@ -13239,6 +13444,355 @@
           <w:szCs w:val="22"/>
         </w:rPr>
         <w:t>    LEFT </w:t>
+      </w:r>
+      <w:hyperlink r:id="rId45" w:history="1">
+        <w:r>
+          <w:rPr>
+            <w:rStyle w:val="kw3"/>
+            <w:rFonts w:ascii="Courier New" w:hAnsi="Courier New" w:cs="Courier New"/>
+            <w:color w:val="990000"/>
+            <w:sz w:val="22"/>
+            <w:szCs w:val="22"/>
+            <w:u w:val="single"/>
+          </w:rPr>
+          <w:t>JOIN</w:t>
+        </w:r>
+      </w:hyperlink>
+      <w:r>
+        <w:rPr>
+          <w:rFonts w:ascii="Courier New" w:hAnsi="Courier New" w:cs="Courier New"/>
+          <w:color w:val="000060"/>
+          <w:sz w:val="22"/>
+          <w:szCs w:val="22"/>
+        </w:rPr>
+        <w:t xml:space="preserve"> cantones </w:t>
+      </w:r>
+      <w:proofErr w:type="spellStart"/>
+      <w:r>
+        <w:rPr>
+          <w:rFonts w:ascii="Courier New" w:hAnsi="Courier New" w:cs="Courier New"/>
+          <w:color w:val="000060"/>
+          <w:sz w:val="22"/>
+          <w:szCs w:val="22"/>
+        </w:rPr>
+        <w:t>cn</w:t>
+      </w:r>
+      <w:proofErr w:type="spellEnd"/>
+      <w:r>
+        <w:rPr>
+          <w:rFonts w:ascii="Courier New" w:hAnsi="Courier New" w:cs="Courier New"/>
+          <w:color w:val="000060"/>
+          <w:sz w:val="22"/>
+          <w:szCs w:val="22"/>
+        </w:rPr>
+        <w:t xml:space="preserve"> ON </w:t>
+      </w:r>
+      <w:proofErr w:type="spellStart"/>
+      <w:proofErr w:type="gramStart"/>
+      <w:r>
+        <w:rPr>
+          <w:rFonts w:ascii="Courier New" w:hAnsi="Courier New" w:cs="Courier New"/>
+          <w:color w:val="000060"/>
+          <w:sz w:val="22"/>
+          <w:szCs w:val="22"/>
+        </w:rPr>
+        <w:t>p</w:t>
+      </w:r>
+      <w:r>
+        <w:rPr>
+          <w:rStyle w:val="sy0"/>
+          <w:rFonts w:ascii="Courier New" w:eastAsiaTheme="majorEastAsia" w:hAnsi="Courier New" w:cs="Courier New"/>
+          <w:color w:val="339933"/>
+          <w:sz w:val="22"/>
+          <w:szCs w:val="22"/>
+        </w:rPr>
+        <w:t>.</w:t>
+      </w:r>
+      <w:r>
+        <w:rPr>
+          <w:rFonts w:ascii="Courier New" w:hAnsi="Courier New" w:cs="Courier New"/>
+          <w:color w:val="000060"/>
+          <w:sz w:val="22"/>
+          <w:szCs w:val="22"/>
+        </w:rPr>
+        <w:t>Canton</w:t>
+      </w:r>
+      <w:proofErr w:type="gramEnd"/>
+      <w:r>
+        <w:rPr>
+          <w:rFonts w:ascii="Courier New" w:hAnsi="Courier New" w:cs="Courier New"/>
+          <w:color w:val="000060"/>
+          <w:sz w:val="22"/>
+          <w:szCs w:val="22"/>
+        </w:rPr>
+        <w:t>_idCanton</w:t>
+      </w:r>
+      <w:proofErr w:type="spellEnd"/>
+      <w:r>
+        <w:rPr>
+          <w:rFonts w:ascii="Courier New" w:hAnsi="Courier New" w:cs="Courier New"/>
+          <w:color w:val="000060"/>
+          <w:sz w:val="22"/>
+          <w:szCs w:val="22"/>
+        </w:rPr>
+        <w:t> </w:t>
+      </w:r>
+      <w:r>
+        <w:rPr>
+          <w:rStyle w:val="sy0"/>
+          <w:rFonts w:ascii="Courier New" w:eastAsiaTheme="majorEastAsia" w:hAnsi="Courier New" w:cs="Courier New"/>
+          <w:color w:val="339933"/>
+          <w:sz w:val="22"/>
+          <w:szCs w:val="22"/>
+        </w:rPr>
+        <w:t>=</w:t>
+      </w:r>
+      <w:r>
+        <w:rPr>
+          <w:rFonts w:ascii="Courier New" w:hAnsi="Courier New" w:cs="Courier New"/>
+          <w:color w:val="000060"/>
+          <w:sz w:val="22"/>
+          <w:szCs w:val="22"/>
+        </w:rPr>
+        <w:t> </w:t>
+      </w:r>
+      <w:proofErr w:type="spellStart"/>
+      <w:r>
+        <w:rPr>
+          <w:rFonts w:ascii="Courier New" w:hAnsi="Courier New" w:cs="Courier New"/>
+          <w:color w:val="000060"/>
+          <w:sz w:val="22"/>
+          <w:szCs w:val="22"/>
+        </w:rPr>
+        <w:t>cn</w:t>
+      </w:r>
+      <w:r>
+        <w:rPr>
+          <w:rStyle w:val="sy0"/>
+          <w:rFonts w:ascii="Courier New" w:eastAsiaTheme="majorEastAsia" w:hAnsi="Courier New" w:cs="Courier New"/>
+          <w:color w:val="339933"/>
+          <w:sz w:val="22"/>
+          <w:szCs w:val="22"/>
+        </w:rPr>
+        <w:t>.</w:t>
+      </w:r>
+      <w:r>
+        <w:rPr>
+          <w:rFonts w:ascii="Courier New" w:hAnsi="Courier New" w:cs="Courier New"/>
+          <w:color w:val="000060"/>
+          <w:sz w:val="22"/>
+          <w:szCs w:val="22"/>
+        </w:rPr>
+        <w:t>idCanton</w:t>
+      </w:r>
+      <w:proofErr w:type="spellEnd"/>
+    </w:p>
+    <w:p>
+      <w:pPr>
+        <w:pStyle w:val="li1"/>
+        <w:numPr>
+          <w:ilvl w:val="0"/>
+          <w:numId w:val="4"/>
+        </w:numPr>
+        <w:shd w:val="clear" w:color="auto" w:fill="E0E0E0"/>
+        <w:rPr>
+          <w:rFonts w:ascii="Courier New" w:hAnsi="Courier New" w:cs="Courier New"/>
+          <w:color w:val="000060"/>
+          <w:sz w:val="22"/>
+          <w:szCs w:val="22"/>
+          <w:lang w:val="en-US"/>
+        </w:rPr>
+      </w:pPr>
+      <w:r>
+        <w:rPr>
+          <w:rFonts w:ascii="Courier New" w:hAnsi="Courier New" w:cs="Courier New"/>
+          <w:color w:val="000060"/>
+          <w:sz w:val="22"/>
+          <w:szCs w:val="22"/>
+          <w:lang w:val="en-US"/>
+        </w:rPr>
+        <w:t>    LEFT </w:t>
+      </w:r>
+      <w:hyperlink r:id="rId46" w:history="1">
+        <w:r>
+          <w:rPr>
+            <w:rStyle w:val="kw3"/>
+            <w:rFonts w:ascii="Courier New" w:hAnsi="Courier New" w:cs="Courier New"/>
+            <w:color w:val="990000"/>
+            <w:sz w:val="22"/>
+            <w:szCs w:val="22"/>
+            <w:u w:val="single"/>
+            <w:lang w:val="en-US"/>
+          </w:rPr>
+          <w:t>JOIN</w:t>
+        </w:r>
+      </w:hyperlink>
+      <w:r>
+        <w:rPr>
+          <w:rFonts w:ascii="Courier New" w:hAnsi="Courier New" w:cs="Courier New"/>
+          <w:color w:val="000060"/>
+          <w:sz w:val="22"/>
+          <w:szCs w:val="22"/>
+          <w:lang w:val="en-US"/>
+        </w:rPr>
+        <w:t> </w:t>
+      </w:r>
+      <w:proofErr w:type="spellStart"/>
+      <w:r>
+        <w:rPr>
+          <w:rFonts w:ascii="Courier New" w:hAnsi="Courier New" w:cs="Courier New"/>
+          <w:color w:val="000060"/>
+          <w:sz w:val="22"/>
+          <w:szCs w:val="22"/>
+          <w:lang w:val="en-US"/>
+        </w:rPr>
+        <w:t>provincias</w:t>
+      </w:r>
+      <w:proofErr w:type="spellEnd"/>
+      <w:r>
+        <w:rPr>
+          <w:rFonts w:ascii="Courier New" w:hAnsi="Courier New" w:cs="Courier New"/>
+          <w:color w:val="000060"/>
+          <w:sz w:val="22"/>
+          <w:szCs w:val="22"/>
+          <w:lang w:val="en-US"/>
+        </w:rPr>
+        <w:t xml:space="preserve"> po ON </w:t>
+      </w:r>
+      <w:proofErr w:type="spellStart"/>
+      <w:proofErr w:type="gramStart"/>
+      <w:r>
+        <w:rPr>
+          <w:rFonts w:ascii="Courier New" w:hAnsi="Courier New" w:cs="Courier New"/>
+          <w:color w:val="000060"/>
+          <w:sz w:val="22"/>
+          <w:szCs w:val="22"/>
+          <w:lang w:val="en-US"/>
+        </w:rPr>
+        <w:t>cn</w:t>
+      </w:r>
+      <w:r>
+        <w:rPr>
+          <w:rStyle w:val="sy0"/>
+          <w:rFonts w:ascii="Courier New" w:eastAsiaTheme="majorEastAsia" w:hAnsi="Courier New" w:cs="Courier New"/>
+          <w:color w:val="339933"/>
+          <w:sz w:val="22"/>
+          <w:szCs w:val="22"/>
+          <w:lang w:val="en-US"/>
+        </w:rPr>
+        <w:t>.</w:t>
+      </w:r>
+      <w:r>
+        <w:rPr>
+          <w:rFonts w:ascii="Courier New" w:hAnsi="Courier New" w:cs="Courier New"/>
+          <w:color w:val="000060"/>
+          <w:sz w:val="22"/>
+          <w:szCs w:val="22"/>
+          <w:lang w:val="en-US"/>
+        </w:rPr>
+        <w:t>idCanton</w:t>
+      </w:r>
+      <w:proofErr w:type="spellEnd"/>
+      <w:proofErr w:type="gramEnd"/>
+      <w:r>
+        <w:rPr>
+          <w:rFonts w:ascii="Courier New" w:hAnsi="Courier New" w:cs="Courier New"/>
+          <w:color w:val="000060"/>
+          <w:sz w:val="22"/>
+          <w:szCs w:val="22"/>
+          <w:lang w:val="en-US"/>
+        </w:rPr>
+        <w:t> </w:t>
+      </w:r>
+      <w:r>
+        <w:rPr>
+          <w:rStyle w:val="sy0"/>
+          <w:rFonts w:ascii="Courier New" w:eastAsiaTheme="majorEastAsia" w:hAnsi="Courier New" w:cs="Courier New"/>
+          <w:color w:val="339933"/>
+          <w:sz w:val="22"/>
+          <w:szCs w:val="22"/>
+          <w:lang w:val="en-US"/>
+        </w:rPr>
+        <w:t>=</w:t>
+      </w:r>
+      <w:r>
+        <w:rPr>
+          <w:rFonts w:ascii="Courier New" w:hAnsi="Courier New" w:cs="Courier New"/>
+          <w:color w:val="000060"/>
+          <w:sz w:val="22"/>
+          <w:szCs w:val="22"/>
+          <w:lang w:val="en-US"/>
+        </w:rPr>
+        <w:t> </w:t>
+      </w:r>
+      <w:proofErr w:type="spellStart"/>
+      <w:r>
+        <w:rPr>
+          <w:rFonts w:ascii="Courier New" w:hAnsi="Courier New" w:cs="Courier New"/>
+          <w:color w:val="000060"/>
+          <w:sz w:val="22"/>
+          <w:szCs w:val="22"/>
+          <w:lang w:val="en-US"/>
+        </w:rPr>
+        <w:t>po</w:t>
+      </w:r>
+      <w:r>
+        <w:rPr>
+          <w:rStyle w:val="sy0"/>
+          <w:rFonts w:ascii="Courier New" w:eastAsiaTheme="majorEastAsia" w:hAnsi="Courier New" w:cs="Courier New"/>
+          <w:color w:val="339933"/>
+          <w:sz w:val="22"/>
+          <w:szCs w:val="22"/>
+          <w:lang w:val="en-US"/>
+        </w:rPr>
+        <w:t>.</w:t>
+      </w:r>
+      <w:r>
+        <w:rPr>
+          <w:rFonts w:ascii="Courier New" w:hAnsi="Courier New" w:cs="Courier New"/>
+          <w:color w:val="000060"/>
+          <w:sz w:val="22"/>
+          <w:szCs w:val="22"/>
+          <w:lang w:val="en-US"/>
+        </w:rPr>
+        <w:t>Cod</w:t>
+      </w:r>
+      <w:proofErr w:type="spellEnd"/>
+    </w:p>
+    <w:p>
+      <w:pPr>
+        <w:pStyle w:val="li2"/>
+        <w:numPr>
+          <w:ilvl w:val="0"/>
+          <w:numId w:val="4"/>
+        </w:numPr>
+        <w:shd w:val="clear" w:color="auto" w:fill="E0E0E0"/>
+        <w:spacing w:line="202" w:lineRule="atLeast"/>
+        <w:rPr>
+          <w:rFonts w:ascii="Courier New" w:hAnsi="Courier New" w:cs="Courier New"/>
+          <w:color w:val="000060"/>
+          <w:sz w:val="22"/>
+          <w:szCs w:val="22"/>
+        </w:rPr>
+      </w:pPr>
+      <w:r>
+        <w:rPr>
+          <w:rFonts w:ascii="Courier New" w:hAnsi="Courier New" w:cs="Courier New"/>
+          <w:color w:val="000060"/>
+          <w:sz w:val="22"/>
+          <w:szCs w:val="22"/>
+          <w:lang w:val="en-US"/>
+        </w:rPr>
+        <w:t xml:space="preserve">    </w:t>
+      </w:r>
+      <w:r>
+        <w:rPr>
+          <w:rFonts w:ascii="Courier New" w:hAnsi="Courier New" w:cs="Courier New"/>
+          <w:color w:val="000060"/>
+          <w:sz w:val="22"/>
+          <w:szCs w:val="22"/>
+        </w:rPr>
+        <w:t>LEFT </w:t>
       </w:r>
       <w:hyperlink r:id="rId47" w:history="1">
         <w:r>
@@ -13260,7 +13814,7 @@
           <w:sz w:val="22"/>
           <w:szCs w:val="22"/>
         </w:rPr>
-        <w:t xml:space="preserve"> cantones </w:t>
+        <w:t> </w:t>
       </w:r>
       <w:proofErr w:type="spellStart"/>
       <w:r>
@@ -13270,7 +13824,7 @@
           <w:sz w:val="22"/>
           <w:szCs w:val="22"/>
         </w:rPr>
-        <w:t>cn</w:t>
+        <w:t>terminales_terrestres</w:t>
       </w:r>
       <w:proofErr w:type="spellEnd"/>
       <w:r>
@@ -13280,6 +13834,26 @@
           <w:sz w:val="22"/>
           <w:szCs w:val="22"/>
         </w:rPr>
+        <w:t xml:space="preserve"> </w:t>
+      </w:r>
+      <w:proofErr w:type="spellStart"/>
+      <w:r>
+        <w:rPr>
+          <w:rFonts w:ascii="Courier New" w:hAnsi="Courier New" w:cs="Courier New"/>
+          <w:color w:val="000060"/>
+          <w:sz w:val="22"/>
+          <w:szCs w:val="22"/>
+        </w:rPr>
+        <w:t>tm</w:t>
+      </w:r>
+      <w:proofErr w:type="spellEnd"/>
+      <w:r>
+        <w:rPr>
+          <w:rFonts w:ascii="Courier New" w:hAnsi="Courier New" w:cs="Courier New"/>
+          <w:color w:val="000060"/>
+          <w:sz w:val="22"/>
+          <w:szCs w:val="22"/>
+        </w:rPr>
         <w:t xml:space="preserve"> ON </w:t>
       </w:r>
       <w:proofErr w:type="spellStart"/>
@@ -13291,7 +13865,7 @@
           <w:sz w:val="22"/>
           <w:szCs w:val="22"/>
         </w:rPr>
-        <w:t>p</w:t>
+        <w:t>tm</w:t>
       </w:r>
       <w:r>
         <w:rPr>
@@ -13310,7 +13884,7 @@
           <w:sz w:val="22"/>
           <w:szCs w:val="22"/>
         </w:rPr>
-        <w:t>Canton</w:t>
+        <w:t>Parroquia</w:t>
       </w:r>
       <w:proofErr w:type="gramEnd"/>
       <w:r>
@@ -13320,7 +13894,7 @@
           <w:sz w:val="22"/>
           <w:szCs w:val="22"/>
         </w:rPr>
-        <w:t>_idCanton</w:t>
+        <w:t>_idParroquia</w:t>
       </w:r>
       <w:proofErr w:type="spellEnd"/>
       <w:r>
@@ -13359,7 +13933,7 @@
           <w:sz w:val="22"/>
           <w:szCs w:val="22"/>
         </w:rPr>
-        <w:t>cn</w:t>
+        <w:t>p</w:t>
       </w:r>
       <w:r>
         <w:rPr>
@@ -13378,7 +13952,7 @@
           <w:sz w:val="22"/>
           <w:szCs w:val="22"/>
         </w:rPr>
-        <w:t>idCanton</w:t>
+        <w:t>idParroquia</w:t>
       </w:r>
       <w:proofErr w:type="spellEnd"/>
     </w:p>
@@ -13395,7 +13969,6 @@
           <w:color w:val="000060"/>
           <w:sz w:val="22"/>
           <w:szCs w:val="22"/>
-          <w:lang w:val="en-US"/>
         </w:rPr>
       </w:pPr>
       <w:r>
@@ -13404,7 +13977,6 @@
           <w:color w:val="000060"/>
           <w:sz w:val="22"/>
           <w:szCs w:val="22"/>
-          <w:lang w:val="en-US"/>
         </w:rPr>
         <w:t>    LEFT </w:t>
       </w:r>
@@ -13417,7 +13989,6 @@
             <w:sz w:val="22"/>
             <w:szCs w:val="22"/>
             <w:u w:val="single"/>
-            <w:lang w:val="en-US"/>
           </w:rPr>
           <w:t>JOIN</w:t>
         </w:r>
@@ -13428,43 +13999,19 @@
           <w:color w:val="000060"/>
           <w:sz w:val="22"/>
           <w:szCs w:val="22"/>
-          <w:lang w:val="en-US"/>
-        </w:rPr>
-        <w:t> </w:t>
+        </w:rPr>
+        <w:t xml:space="preserve"> aeropuertos a ON </w:t>
       </w:r>
       <w:proofErr w:type="spellStart"/>
+      <w:proofErr w:type="gramStart"/>
       <w:r>
         <w:rPr>
           <w:rFonts w:ascii="Courier New" w:hAnsi="Courier New" w:cs="Courier New"/>
           <w:color w:val="000060"/>
           <w:sz w:val="22"/>
           <w:szCs w:val="22"/>
-          <w:lang w:val="en-US"/>
-        </w:rPr>
-        <w:t>provincias</w:t>
-      </w:r>
-      <w:proofErr w:type="spellEnd"/>
-      <w:r>
-        <w:rPr>
-          <w:rFonts w:ascii="Courier New" w:hAnsi="Courier New" w:cs="Courier New"/>
-          <w:color w:val="000060"/>
-          <w:sz w:val="22"/>
-          <w:szCs w:val="22"/>
-          <w:lang w:val="en-US"/>
-        </w:rPr>
-        <w:t xml:space="preserve"> po ON </w:t>
-      </w:r>
-      <w:proofErr w:type="spellStart"/>
-      <w:proofErr w:type="gramStart"/>
-      <w:r>
-        <w:rPr>
-          <w:rFonts w:ascii="Courier New" w:hAnsi="Courier New" w:cs="Courier New"/>
-          <w:color w:val="000060"/>
-          <w:sz w:val="22"/>
-          <w:szCs w:val="22"/>
-          <w:lang w:val="en-US"/>
-        </w:rPr>
-        <w:t>cn</w:t>
+        </w:rPr>
+        <w:t>a</w:t>
       </w:r>
       <w:r>
         <w:rPr>
@@ -13473,7 +14020,6 @@
           <w:color w:val="339933"/>
           <w:sz w:val="22"/>
           <w:szCs w:val="22"/>
-          <w:lang w:val="en-US"/>
         </w:rPr>
         <w:t>.</w:t>
       </w:r>
@@ -13483,11 +14029,9 @@
           <w:color w:val="000060"/>
           <w:sz w:val="22"/>
           <w:szCs w:val="22"/>
-          <w:lang w:val="en-US"/>
-        </w:rPr>
-        <w:t>idCanton</w:t>
-      </w:r>
-      <w:proofErr w:type="spellEnd"/>
+        </w:rPr>
+        <w:t>Parroquia</w:t>
+      </w:r>
       <w:proofErr w:type="gramEnd"/>
       <w:r>
         <w:rPr>
@@ -13495,7 +14039,16 @@
           <w:color w:val="000060"/>
           <w:sz w:val="22"/>
           <w:szCs w:val="22"/>
-          <w:lang w:val="en-US"/>
+        </w:rPr>
+        <w:t>_idParroquia</w:t>
+      </w:r>
+      <w:proofErr w:type="spellEnd"/>
+      <w:r>
+        <w:rPr>
+          <w:rFonts w:ascii="Courier New" w:hAnsi="Courier New" w:cs="Courier New"/>
+          <w:color w:val="000060"/>
+          <w:sz w:val="22"/>
+          <w:szCs w:val="22"/>
         </w:rPr>
         <w:t> </w:t>
       </w:r>
@@ -13506,7 +14059,6 @@
           <w:color w:val="339933"/>
           <w:sz w:val="22"/>
           <w:szCs w:val="22"/>
-          <w:lang w:val="en-US"/>
         </w:rPr>
         <w:t>=</w:t>
       </w:r>
@@ -13516,7 +14068,6 @@
           <w:color w:val="000060"/>
           <w:sz w:val="22"/>
           <w:szCs w:val="22"/>
-          <w:lang w:val="en-US"/>
         </w:rPr>
         <w:t> </w:t>
       </w:r>
@@ -13527,9 +14078,8 @@
           <w:color w:val="000060"/>
           <w:sz w:val="22"/>
           <w:szCs w:val="22"/>
-          <w:lang w:val="en-US"/>
-        </w:rPr>
-        <w:t>po</w:t>
+        </w:rPr>
+        <w:t>p</w:t>
       </w:r>
       <w:r>
         <w:rPr>
@@ -13538,7 +14088,6 @@
           <w:color w:val="339933"/>
           <w:sz w:val="22"/>
           <w:szCs w:val="22"/>
-          <w:lang w:val="en-US"/>
         </w:rPr>
         <w:t>.</w:t>
       </w:r>
@@ -13548,21 +14097,19 @@
           <w:color w:val="000060"/>
           <w:sz w:val="22"/>
           <w:szCs w:val="22"/>
-          <w:lang w:val="en-US"/>
-        </w:rPr>
-        <w:t>Cod</w:t>
+        </w:rPr>
+        <w:t>idParroquia</w:t>
       </w:r>
       <w:proofErr w:type="spellEnd"/>
     </w:p>
     <w:p>
       <w:pPr>
-        <w:pStyle w:val="li2"/>
+        <w:pStyle w:val="li1"/>
         <w:numPr>
           <w:ilvl w:val="0"/>
           <w:numId w:val="4"/>
         </w:numPr>
         <w:shd w:val="clear" w:color="auto" w:fill="E0E0E0"/>
-        <w:spacing w:line="202" w:lineRule="atLeast"/>
         <w:rPr>
           <w:rFonts w:ascii="Courier New" w:hAnsi="Courier New" w:cs="Courier New"/>
           <w:color w:val="000060"/>
@@ -13576,18 +14123,8 @@
           <w:color w:val="000060"/>
           <w:sz w:val="22"/>
           <w:szCs w:val="22"/>
-          <w:lang w:val="en-US"/>
-        </w:rPr>
-        <w:t xml:space="preserve">    </w:t>
-      </w:r>
-      <w:r>
-        <w:rPr>
-          <w:rFonts w:ascii="Courier New" w:hAnsi="Courier New" w:cs="Courier New"/>
-          <w:color w:val="000060"/>
-          <w:sz w:val="22"/>
-          <w:szCs w:val="22"/>
-        </w:rPr>
-        <w:t>LEFT </w:t>
+        </w:rPr>
+        <w:t>    LEFT </w:t>
       </w:r>
       <w:hyperlink r:id="rId49" w:history="1">
         <w:r>
@@ -13619,7 +14156,7 @@
           <w:sz w:val="22"/>
           <w:szCs w:val="22"/>
         </w:rPr>
-        <w:t>terminales_terrestres</w:t>
+        <w:t>centros_salud</w:t>
       </w:r>
       <w:proofErr w:type="spellEnd"/>
       <w:r>
@@ -13639,7 +14176,7 @@
           <w:sz w:val="22"/>
           <w:szCs w:val="22"/>
         </w:rPr>
-        <w:t>tm</w:t>
+        <w:t>cs</w:t>
       </w:r>
       <w:proofErr w:type="spellEnd"/>
       <w:r>
@@ -13660,7 +14197,7 @@
           <w:sz w:val="22"/>
           <w:szCs w:val="22"/>
         </w:rPr>
-        <w:t>tm</w:t>
+        <w:t>cs</w:t>
       </w:r>
       <w:r>
         <w:rPr>
@@ -13795,7 +14332,27 @@
           <w:sz w:val="22"/>
           <w:szCs w:val="22"/>
         </w:rPr>
-        <w:t xml:space="preserve"> aeropuertos a ON </w:t>
+        <w:t> </w:t>
+      </w:r>
+      <w:proofErr w:type="spellStart"/>
+      <w:r>
+        <w:rPr>
+          <w:rFonts w:ascii="Courier New" w:hAnsi="Courier New" w:cs="Courier New"/>
+          <w:color w:val="000060"/>
+          <w:sz w:val="22"/>
+          <w:szCs w:val="22"/>
+        </w:rPr>
+        <w:t>lugares_turisticos</w:t>
+      </w:r>
+      <w:proofErr w:type="spellEnd"/>
+      <w:r>
+        <w:rPr>
+          <w:rFonts w:ascii="Courier New" w:hAnsi="Courier New" w:cs="Courier New"/>
+          <w:color w:val="000060"/>
+          <w:sz w:val="22"/>
+          <w:szCs w:val="22"/>
+        </w:rPr>
+        <w:t xml:space="preserve"> l ON </w:t>
       </w:r>
       <w:proofErr w:type="spellStart"/>
       <w:proofErr w:type="gramStart"/>
@@ -13806,7 +14363,7 @@
           <w:sz w:val="22"/>
           <w:szCs w:val="22"/>
         </w:rPr>
-        <w:t>a</w:t>
+        <w:t>l</w:t>
       </w:r>
       <w:r>
         <w:rPr>
@@ -13896,104 +14453,6 @@
         <w:t>idParroquia</w:t>
       </w:r>
       <w:proofErr w:type="spellEnd"/>
-    </w:p>
-    <w:p>
-      <w:pPr>
-        <w:pStyle w:val="li1"/>
-        <w:numPr>
-          <w:ilvl w:val="0"/>
-          <w:numId w:val="4"/>
-        </w:numPr>
-        <w:shd w:val="clear" w:color="auto" w:fill="E0E0E0"/>
-        <w:rPr>
-          <w:rFonts w:ascii="Courier New" w:hAnsi="Courier New" w:cs="Courier New"/>
-          <w:color w:val="000060"/>
-          <w:sz w:val="22"/>
-          <w:szCs w:val="22"/>
-        </w:rPr>
-      </w:pPr>
-      <w:r>
-        <w:rPr>
-          <w:rFonts w:ascii="Courier New" w:hAnsi="Courier New" w:cs="Courier New"/>
-          <w:color w:val="000060"/>
-          <w:sz w:val="22"/>
-          <w:szCs w:val="22"/>
-        </w:rPr>
-        <w:t>    LEFT </w:t>
-      </w:r>
-      <w:hyperlink r:id="rId51" w:history="1">
-        <w:r>
-          <w:rPr>
-            <w:rStyle w:val="kw3"/>
-            <w:rFonts w:ascii="Courier New" w:hAnsi="Courier New" w:cs="Courier New"/>
-            <w:color w:val="990000"/>
-            <w:sz w:val="22"/>
-            <w:szCs w:val="22"/>
-            <w:u w:val="single"/>
-          </w:rPr>
-          <w:t>JOIN</w:t>
-        </w:r>
-      </w:hyperlink>
-      <w:r>
-        <w:rPr>
-          <w:rFonts w:ascii="Courier New" w:hAnsi="Courier New" w:cs="Courier New"/>
-          <w:color w:val="000060"/>
-          <w:sz w:val="22"/>
-          <w:szCs w:val="22"/>
-        </w:rPr>
-        <w:t> </w:t>
-      </w:r>
-      <w:proofErr w:type="spellStart"/>
-      <w:r>
-        <w:rPr>
-          <w:rFonts w:ascii="Courier New" w:hAnsi="Courier New" w:cs="Courier New"/>
-          <w:color w:val="000060"/>
-          <w:sz w:val="22"/>
-          <w:szCs w:val="22"/>
-        </w:rPr>
-        <w:t>centros_salud</w:t>
-      </w:r>
-      <w:proofErr w:type="spellEnd"/>
-      <w:r>
-        <w:rPr>
-          <w:rFonts w:ascii="Courier New" w:hAnsi="Courier New" w:cs="Courier New"/>
-          <w:color w:val="000060"/>
-          <w:sz w:val="22"/>
-          <w:szCs w:val="22"/>
-        </w:rPr>
-        <w:t xml:space="preserve"> </w:t>
-      </w:r>
-      <w:proofErr w:type="spellStart"/>
-      <w:r>
-        <w:rPr>
-          <w:rFonts w:ascii="Courier New" w:hAnsi="Courier New" w:cs="Courier New"/>
-          <w:color w:val="000060"/>
-          <w:sz w:val="22"/>
-          <w:szCs w:val="22"/>
-        </w:rPr>
-        <w:t>cs</w:t>
-      </w:r>
-      <w:proofErr w:type="spellEnd"/>
-      <w:r>
-        <w:rPr>
-          <w:rFonts w:ascii="Courier New" w:hAnsi="Courier New" w:cs="Courier New"/>
-          <w:color w:val="000060"/>
-          <w:sz w:val="22"/>
-          <w:szCs w:val="22"/>
-        </w:rPr>
-        <w:t xml:space="preserve"> ON </w:t>
-      </w:r>
-      <w:proofErr w:type="spellStart"/>
-      <w:proofErr w:type="gramStart"/>
-      <w:r>
-        <w:rPr>
-          <w:rFonts w:ascii="Courier New" w:hAnsi="Courier New" w:cs="Courier New"/>
-          <w:color w:val="000060"/>
-          <w:sz w:val="22"/>
-          <w:szCs w:val="22"/>
-        </w:rPr>
-        <w:t>cs</w:t>
-      </w:r>
       <w:r>
         <w:rPr>
           <w:rStyle w:val="sy0"/>
@@ -14002,384 +14461,127 @@
           <w:sz w:val="22"/>
           <w:szCs w:val="22"/>
         </w:rPr>
-        <w:t>.</w:t>
-      </w:r>
-      <w:r>
-        <w:rPr>
-          <w:rFonts w:ascii="Courier New" w:hAnsi="Courier New" w:cs="Courier New"/>
-          <w:color w:val="000060"/>
-          <w:sz w:val="22"/>
-          <w:szCs w:val="22"/>
-        </w:rPr>
-        <w:t>Parroquia</w:t>
-      </w:r>
-      <w:proofErr w:type="gramEnd"/>
-      <w:r>
-        <w:rPr>
-          <w:rFonts w:ascii="Courier New" w:hAnsi="Courier New" w:cs="Courier New"/>
-          <w:color w:val="000060"/>
-          <w:sz w:val="22"/>
-          <w:szCs w:val="22"/>
-        </w:rPr>
-        <w:t>_idParroquia</w:t>
-      </w:r>
-      <w:proofErr w:type="spellEnd"/>
-      <w:r>
-        <w:rPr>
-          <w:rFonts w:ascii="Courier New" w:hAnsi="Courier New" w:cs="Courier New"/>
-          <w:color w:val="000060"/>
-          <w:sz w:val="22"/>
-          <w:szCs w:val="22"/>
-        </w:rPr>
-        <w:t> </w:t>
-      </w:r>
-      <w:r>
-        <w:rPr>
-          <w:rStyle w:val="sy0"/>
-          <w:rFonts w:ascii="Courier New" w:eastAsiaTheme="majorEastAsia" w:hAnsi="Courier New" w:cs="Courier New"/>
-          <w:color w:val="339933"/>
-          <w:sz w:val="22"/>
-          <w:szCs w:val="22"/>
-        </w:rPr>
-        <w:t>=</w:t>
-      </w:r>
-      <w:r>
-        <w:rPr>
-          <w:rFonts w:ascii="Courier New" w:hAnsi="Courier New" w:cs="Courier New"/>
-          <w:color w:val="000060"/>
-          <w:sz w:val="22"/>
-          <w:szCs w:val="22"/>
-        </w:rPr>
-        <w:t> </w:t>
-      </w:r>
-      <w:proofErr w:type="spellStart"/>
-      <w:r>
-        <w:rPr>
-          <w:rFonts w:ascii="Courier New" w:hAnsi="Courier New" w:cs="Courier New"/>
-          <w:color w:val="000060"/>
-          <w:sz w:val="22"/>
-          <w:szCs w:val="22"/>
-        </w:rPr>
-        <w:t>p</w:t>
-      </w:r>
-      <w:r>
-        <w:rPr>
-          <w:rStyle w:val="sy0"/>
-          <w:rFonts w:ascii="Courier New" w:eastAsiaTheme="majorEastAsia" w:hAnsi="Courier New" w:cs="Courier New"/>
-          <w:color w:val="339933"/>
-          <w:sz w:val="22"/>
-          <w:szCs w:val="22"/>
-        </w:rPr>
-        <w:t>.</w:t>
-      </w:r>
-      <w:r>
-        <w:rPr>
-          <w:rFonts w:ascii="Courier New" w:hAnsi="Courier New" w:cs="Courier New"/>
-          <w:color w:val="000060"/>
-          <w:sz w:val="22"/>
-          <w:szCs w:val="22"/>
-        </w:rPr>
-        <w:t>idParroquia</w:t>
-      </w:r>
-      <w:proofErr w:type="spellEnd"/>
-    </w:p>
-    <w:p>
-      <w:pPr>
-        <w:pStyle w:val="li1"/>
-        <w:numPr>
-          <w:ilvl w:val="0"/>
-          <w:numId w:val="4"/>
-        </w:numPr>
-        <w:shd w:val="clear" w:color="auto" w:fill="E0E0E0"/>
-        <w:rPr>
-          <w:rFonts w:ascii="Courier New" w:hAnsi="Courier New" w:cs="Courier New"/>
-          <w:color w:val="000060"/>
-          <w:sz w:val="22"/>
-          <w:szCs w:val="22"/>
-        </w:rPr>
-      </w:pPr>
-      <w:r>
-        <w:rPr>
-          <w:rFonts w:ascii="Courier New" w:hAnsi="Courier New" w:cs="Courier New"/>
-          <w:color w:val="000060"/>
-          <w:sz w:val="22"/>
-          <w:szCs w:val="22"/>
-        </w:rPr>
-        <w:t>    LEFT </w:t>
-      </w:r>
-      <w:hyperlink r:id="rId52" w:history="1">
-        <w:r>
-          <w:rPr>
-            <w:rStyle w:val="kw3"/>
-            <w:rFonts w:ascii="Courier New" w:hAnsi="Courier New" w:cs="Courier New"/>
-            <w:color w:val="990000"/>
-            <w:sz w:val="22"/>
-            <w:szCs w:val="22"/>
-            <w:u w:val="single"/>
-          </w:rPr>
-          <w:t>JOIN</w:t>
-        </w:r>
-      </w:hyperlink>
-      <w:r>
-        <w:rPr>
-          <w:rFonts w:ascii="Courier New" w:hAnsi="Courier New" w:cs="Courier New"/>
-          <w:color w:val="000060"/>
-          <w:sz w:val="22"/>
-          <w:szCs w:val="22"/>
-        </w:rPr>
-        <w:t> </w:t>
-      </w:r>
-      <w:proofErr w:type="spellStart"/>
-      <w:r>
-        <w:rPr>
-          <w:rFonts w:ascii="Courier New" w:hAnsi="Courier New" w:cs="Courier New"/>
-          <w:color w:val="000060"/>
-          <w:sz w:val="22"/>
-          <w:szCs w:val="22"/>
-        </w:rPr>
-        <w:t>lugares_turisticos</w:t>
-      </w:r>
-      <w:proofErr w:type="spellEnd"/>
-      <w:r>
-        <w:rPr>
-          <w:rFonts w:ascii="Courier New" w:hAnsi="Courier New" w:cs="Courier New"/>
-          <w:color w:val="000060"/>
-          <w:sz w:val="22"/>
-          <w:szCs w:val="22"/>
-        </w:rPr>
-        <w:t xml:space="preserve"> l ON </w:t>
-      </w:r>
-      <w:proofErr w:type="spellStart"/>
-      <w:proofErr w:type="gramStart"/>
-      <w:r>
-        <w:rPr>
-          <w:rFonts w:ascii="Courier New" w:hAnsi="Courier New" w:cs="Courier New"/>
-          <w:color w:val="000060"/>
-          <w:sz w:val="22"/>
-          <w:szCs w:val="22"/>
-        </w:rPr>
-        <w:t>l</w:t>
-      </w:r>
-      <w:r>
-        <w:rPr>
-          <w:rStyle w:val="sy0"/>
-          <w:rFonts w:ascii="Courier New" w:eastAsiaTheme="majorEastAsia" w:hAnsi="Courier New" w:cs="Courier New"/>
-          <w:color w:val="339933"/>
-          <w:sz w:val="22"/>
-          <w:szCs w:val="22"/>
-        </w:rPr>
-        <w:t>.</w:t>
-      </w:r>
-      <w:r>
-        <w:rPr>
-          <w:rFonts w:ascii="Courier New" w:hAnsi="Courier New" w:cs="Courier New"/>
-          <w:color w:val="000060"/>
-          <w:sz w:val="22"/>
-          <w:szCs w:val="22"/>
-        </w:rPr>
-        <w:t>Parroquia</w:t>
-      </w:r>
-      <w:proofErr w:type="gramEnd"/>
-      <w:r>
-        <w:rPr>
-          <w:rFonts w:ascii="Courier New" w:hAnsi="Courier New" w:cs="Courier New"/>
-          <w:color w:val="000060"/>
-          <w:sz w:val="22"/>
-          <w:szCs w:val="22"/>
-        </w:rPr>
-        <w:t>_idParroquia</w:t>
-      </w:r>
-      <w:proofErr w:type="spellEnd"/>
-      <w:r>
-        <w:rPr>
-          <w:rFonts w:ascii="Courier New" w:hAnsi="Courier New" w:cs="Courier New"/>
-          <w:color w:val="000060"/>
-          <w:sz w:val="22"/>
-          <w:szCs w:val="22"/>
-        </w:rPr>
-        <w:t> </w:t>
-      </w:r>
-      <w:r>
-        <w:rPr>
-          <w:rStyle w:val="sy0"/>
-          <w:rFonts w:ascii="Courier New" w:eastAsiaTheme="majorEastAsia" w:hAnsi="Courier New" w:cs="Courier New"/>
-          <w:color w:val="339933"/>
-          <w:sz w:val="22"/>
-          <w:szCs w:val="22"/>
-        </w:rPr>
-        <w:t>=</w:t>
-      </w:r>
-      <w:r>
-        <w:rPr>
-          <w:rFonts w:ascii="Courier New" w:hAnsi="Courier New" w:cs="Courier New"/>
-          <w:color w:val="000060"/>
-          <w:sz w:val="22"/>
-          <w:szCs w:val="22"/>
-        </w:rPr>
-        <w:t> </w:t>
-      </w:r>
-      <w:proofErr w:type="spellStart"/>
-      <w:r>
-        <w:rPr>
-          <w:rFonts w:ascii="Courier New" w:hAnsi="Courier New" w:cs="Courier New"/>
-          <w:color w:val="000060"/>
-          <w:sz w:val="22"/>
-          <w:szCs w:val="22"/>
-        </w:rPr>
-        <w:t>p</w:t>
-      </w:r>
-      <w:r>
-        <w:rPr>
-          <w:rStyle w:val="sy0"/>
-          <w:rFonts w:ascii="Courier New" w:eastAsiaTheme="majorEastAsia" w:hAnsi="Courier New" w:cs="Courier New"/>
-          <w:color w:val="339933"/>
-          <w:sz w:val="22"/>
-          <w:szCs w:val="22"/>
-        </w:rPr>
-        <w:t>.</w:t>
-      </w:r>
-      <w:r>
-        <w:rPr>
-          <w:rFonts w:ascii="Courier New" w:hAnsi="Courier New" w:cs="Courier New"/>
-          <w:color w:val="000060"/>
-          <w:sz w:val="22"/>
-          <w:szCs w:val="22"/>
-        </w:rPr>
-        <w:t>idParroquia</w:t>
-      </w:r>
-      <w:proofErr w:type="spellEnd"/>
-      <w:r>
-        <w:rPr>
-          <w:rStyle w:val="sy0"/>
-          <w:rFonts w:ascii="Courier New" w:eastAsiaTheme="majorEastAsia" w:hAnsi="Courier New" w:cs="Courier New"/>
-          <w:color w:val="339933"/>
-          <w:sz w:val="22"/>
-          <w:szCs w:val="22"/>
-        </w:rPr>
         <w:t>;</w:t>
       </w:r>
     </w:p>
     <w:p>
       <w:pPr>
         <w:pStyle w:val="Ttulo1"/>
+        <w:spacing w:line="360" w:lineRule="auto"/>
+      </w:pPr>
+      <w:bookmarkStart w:id="13" w:name="_Toc139213143"/>
+    </w:p>
+    <w:p>
+      <w:pPr>
+        <w:pStyle w:val="Ttulo1"/>
+        <w:spacing w:line="360" w:lineRule="auto"/>
+      </w:pPr>
+    </w:p>
+    <w:p>
+      <w:pPr>
+        <w:pStyle w:val="Ttulo1"/>
+        <w:spacing w:line="360" w:lineRule="auto"/>
+      </w:pPr>
+    </w:p>
+    <w:p>
+      <w:pPr>
+        <w:pStyle w:val="Ttulo1"/>
+        <w:spacing w:line="360" w:lineRule="auto"/>
+      </w:pPr>
+    </w:p>
+    <w:p>
+      <w:pPr>
+        <w:pStyle w:val="Ttulo1"/>
+        <w:spacing w:line="360" w:lineRule="auto"/>
+      </w:pPr>
+    </w:p>
+    <w:p>
+      <w:pPr>
+        <w:pStyle w:val="Ttulo1"/>
+        <w:spacing w:line="360" w:lineRule="auto"/>
+      </w:pPr>
+    </w:p>
+    <w:p/>
+    <w:p/>
+    <w:p>
+      <w:pPr>
+        <w:pStyle w:val="Ttulo1"/>
+        <w:spacing w:line="360" w:lineRule="auto"/>
         <w:rPr>
           <w:lang w:val="es-ES"/>
         </w:rPr>
       </w:pPr>
-    </w:p>
-    <w:p>
-      <w:pPr>
-        <w:pStyle w:val="Ttulo1"/>
-        <w:rPr>
+      <w:r>
+        <w:lastRenderedPageBreak/>
+        <w:t>Conclusiones</w:t>
+      </w:r>
+      <w:bookmarkEnd w:id="13"/>
+    </w:p>
+    <w:p>
+      <w:pPr>
+        <w:spacing w:line="360" w:lineRule="auto"/>
+        <w:rPr>
+          <w:rFonts w:cstheme="minorHAnsi"/>
+          <w:sz w:val="24"/>
+          <w:szCs w:val="24"/>
           <w:lang w:val="es-ES"/>
         </w:rPr>
       </w:pPr>
-    </w:p>
-    <w:p>
-      <w:pPr>
-        <w:rPr>
+      <w:r>
+        <w:rPr>
+          <w:rFonts w:cstheme="minorHAnsi"/>
+          <w:sz w:val="24"/>
+          <w:szCs w:val="24"/>
           <w:lang w:val="es-ES"/>
         </w:rPr>
-      </w:pPr>
-    </w:p>
-    <w:p>
-      <w:pPr>
-        <w:pStyle w:val="Ttulo1"/>
-        <w:spacing w:line="276" w:lineRule="auto"/>
-        <w:rPr>
+        <w:t xml:space="preserve">Se logró elaborar y plantear el objetivo propuesto en el proyecto integrador lo cual consiste en la limpieza   de datos y la agregación de 5 tipos de variables más para tener una base de datos sin datos basura. </w:t>
+      </w:r>
+    </w:p>
+    <w:p>
+      <w:pPr>
+        <w:spacing w:line="360" w:lineRule="auto"/>
+        <w:rPr>
+          <w:rFonts w:cstheme="minorHAnsi"/>
+          <w:sz w:val="24"/>
+          <w:szCs w:val="24"/>
           <w:lang w:val="es-ES"/>
         </w:rPr>
       </w:pPr>
-      <w:bookmarkStart w:id="14" w:name="_Toc139213143"/>
-      <w:r>
-        <w:rPr>
+      <w:r>
+        <w:rPr>
+          <w:rFonts w:cstheme="minorHAnsi"/>
+          <w:sz w:val="24"/>
+          <w:szCs w:val="24"/>
           <w:lang w:val="es-ES"/>
         </w:rPr>
-        <w:lastRenderedPageBreak/>
-        <w:t>C</w:t>
-      </w:r>
-      <w:r>
-        <w:rPr>
+        <w:t xml:space="preserve">En él se abordaron los aspectos fundamentales para poder cumplir con el proyecto integrador, y poderlo poner a prueba lo plateado. </w:t>
+      </w:r>
+    </w:p>
+    <w:p>
+      <w:pPr>
+        <w:spacing w:line="360" w:lineRule="auto"/>
+        <w:rPr>
+          <w:rFonts w:cstheme="minorHAnsi"/>
+          <w:sz w:val="24"/>
+          <w:szCs w:val="24"/>
           <w:lang w:val="es-ES"/>
         </w:rPr>
-        <w:t>onclusiones</w:t>
-      </w:r>
-      <w:bookmarkEnd w:id="14"/>
-    </w:p>
-    <w:p>
-      <w:pPr>
-        <w:spacing w:line="276" w:lineRule="auto"/>
-        <w:rPr>
+      </w:pPr>
+      <w:r>
+        <w:rPr>
+          <w:rFonts w:cstheme="minorHAnsi"/>
           <w:sz w:val="24"/>
           <w:szCs w:val="24"/>
           <w:lang w:val="es-ES"/>
         </w:rPr>
-      </w:pPr>
-      <w:r>
-        <w:rPr>
-          <w:sz w:val="24"/>
-          <w:szCs w:val="24"/>
-          <w:lang w:val="es-ES"/>
-        </w:rPr>
-        <w:t>Se logró elaborar y plantear el objetivo propuesto en el proyecto integrador lo cual consiste en la limpieza   de datos y la agregación de 5 tipos de variables más para tener una</w:t>
-      </w:r>
-      <w:r>
-        <w:rPr>
-          <w:sz w:val="24"/>
-          <w:szCs w:val="24"/>
-          <w:lang w:val="es-ES"/>
-        </w:rPr>
-        <w:t xml:space="preserve"> base </w:t>
-      </w:r>
-      <w:r>
-        <w:rPr>
-          <w:sz w:val="24"/>
-          <w:szCs w:val="24"/>
-          <w:lang w:val="es-ES"/>
-        </w:rPr>
-        <w:t xml:space="preserve">de datos sin datos basura. </w:t>
-      </w:r>
-    </w:p>
-    <w:p>
-      <w:pPr>
-        <w:spacing w:line="276" w:lineRule="auto"/>
-        <w:rPr>
-          <w:sz w:val="24"/>
-          <w:szCs w:val="24"/>
-          <w:lang w:val="es-ES"/>
-        </w:rPr>
-      </w:pPr>
-      <w:r>
-        <w:rPr>
-          <w:sz w:val="24"/>
-          <w:szCs w:val="24"/>
-          <w:lang w:val="es-ES"/>
-        </w:rPr>
-        <w:t xml:space="preserve">En él se abordaron los aspectos fundamentales para poder cumplir con el proyecto integrador, y poderlo poner a prueba lo plateado. </w:t>
-      </w:r>
-    </w:p>
-    <w:p>
-      <w:pPr>
-        <w:spacing w:line="276" w:lineRule="auto"/>
-        <w:rPr>
-          <w:sz w:val="24"/>
-          <w:szCs w:val="24"/>
-          <w:lang w:val="es-ES"/>
-        </w:rPr>
-      </w:pPr>
-      <w:r>
-        <w:rPr>
-          <w:sz w:val="24"/>
-          <w:szCs w:val="24"/>
-          <w:lang w:val="es-ES"/>
-        </w:rPr>
         <w:t xml:space="preserve"> A través de un análisis se logró identificar las mejoras que podíamos hacer al momento de general las bases de datos para tener una base de datos bien estructurada sin ningún tipo de datos basura.</w:t>
       </w:r>
     </w:p>
     <w:p>
       <w:pPr>
-        <w:spacing w:line="276" w:lineRule="auto"/>
-        <w:rPr>
+        <w:spacing w:line="360" w:lineRule="auto"/>
+        <w:rPr>
+          <w:rFonts w:cstheme="minorHAnsi"/>
           <w:b/>
           <w:bCs/>
           <w:sz w:val="24"/>
@@ -14389,46 +14591,16 @@
       </w:pPr>
       <w:r>
         <w:rPr>
+          <w:rFonts w:cstheme="minorHAnsi"/>
           <w:sz w:val="24"/>
           <w:szCs w:val="24"/>
           <w:lang w:val="es-ES"/>
         </w:rPr>
-        <w:t>A modo de cierre, del proyecto integrador podremos afirmar que tenemos que ser más cuidadosos   al buscar la data de las 5 variables a agregar y buscar la data en fuentes confiables</w:t>
-      </w:r>
-      <w:r>
-        <w:rPr>
-          <w:sz w:val="24"/>
-          <w:szCs w:val="24"/>
-          <w:lang w:val="es-ES"/>
-        </w:rPr>
-        <w:t>.</w:t>
-      </w:r>
-      <w:r>
-        <w:rPr>
-          <w:sz w:val="24"/>
-          <w:szCs w:val="24"/>
-          <w:lang w:val="es-ES"/>
-        </w:rPr>
-        <w:t xml:space="preserve"> De lo contrario, contribuiremos al ingreso de datos   basura, al punto de generarle</w:t>
-      </w:r>
-      <w:r>
-        <w:rPr>
-          <w:sz w:val="24"/>
-          <w:szCs w:val="24"/>
-          <w:lang w:val="es-ES"/>
-        </w:rPr>
-        <w:t xml:space="preserve"> </w:t>
-      </w:r>
-      <w:r>
-        <w:rPr>
-          <w:sz w:val="24"/>
-          <w:szCs w:val="24"/>
-          <w:lang w:val="es-ES"/>
-        </w:rPr>
-        <w:t>un daño a la base de datos</w:t>
-      </w:r>
-      <w:r>
-        <w:rPr>
+        <w:t>A modo de cierre, del proyecto integrador podremos afirmar que tenemos que ser más cuidadosos   al buscar la data de las 5 variables a agregar y buscar la data en fuentes confiables. De lo contrario, contribuiremos al ingreso de datos   basura, al punto de generarle un daño a la base de datos</w:t>
+      </w:r>
+      <w:r>
+        <w:rPr>
+          <w:rFonts w:cstheme="minorHAnsi"/>
           <w:b/>
           <w:bCs/>
           <w:sz w:val="24"/>
@@ -14440,30 +14612,26 @@
     </w:p>
     <w:p>
       <w:pPr>
-        <w:spacing w:line="276" w:lineRule="auto"/>
+        <w:pStyle w:val="Ttulo1"/>
+        <w:spacing w:line="360" w:lineRule="auto"/>
         <w:rPr>
           <w:b/>
           <w:bCs/>
-          <w:sz w:val="24"/>
-          <w:szCs w:val="24"/>
           <w:lang w:val="es-ES"/>
         </w:rPr>
       </w:pPr>
-      <w:bookmarkStart w:id="15" w:name="_Toc139213144"/>
+      <w:bookmarkStart w:id="14" w:name="_Toc139213144"/>
       <w:r>
         <w:rPr>
           <w:rStyle w:val="Ttulo1Car"/>
-          <w:lang w:val="es-ES"/>
         </w:rPr>
         <w:t>Recomendaciones</w:t>
       </w:r>
-      <w:bookmarkEnd w:id="15"/>
+      <w:bookmarkEnd w:id="14"/>
       <w:r>
         <w:rPr>
           <w:b/>
           <w:bCs/>
-          <w:sz w:val="24"/>
-          <w:szCs w:val="24"/>
           <w:lang w:val="es-ES"/>
         </w:rPr>
         <w:t>:</w:t>
@@ -14471,8 +14639,9 @@
     </w:p>
     <w:p>
       <w:pPr>
-        <w:spacing w:line="276" w:lineRule="auto"/>
-        <w:rPr>
+        <w:spacing w:line="360" w:lineRule="auto"/>
+        <w:rPr>
+          <w:rFonts w:cstheme="minorHAnsi"/>
           <w:sz w:val="24"/>
           <w:szCs w:val="24"/>
           <w:lang w:val="es-ES"/>
@@ -14480,6 +14649,7 @@
       </w:pPr>
       <w:r>
         <w:rPr>
+          <w:rFonts w:cstheme="minorHAnsi"/>
           <w:sz w:val="24"/>
           <w:szCs w:val="24"/>
           <w:lang w:val="es-ES"/>
@@ -14585,50 +14755,14 @@
     </w:p>
     <w:p>
       <w:pPr>
-        <w:spacing w:line="360" w:lineRule="auto"/>
-        <w:rPr>
-          <w:b/>
-          <w:bCs/>
-          <w:sz w:val="24"/>
-          <w:szCs w:val="24"/>
-          <w:lang w:val="es-ES"/>
-        </w:rPr>
-      </w:pPr>
-    </w:p>
-    <w:p>
-      <w:pPr>
-        <w:spacing w:line="360" w:lineRule="auto"/>
-        <w:rPr>
-          <w:b/>
-          <w:bCs/>
-          <w:sz w:val="24"/>
-          <w:szCs w:val="24"/>
-          <w:lang w:val="es-ES"/>
-        </w:rPr>
-      </w:pPr>
-    </w:p>
-    <w:p>
-      <w:pPr>
-        <w:spacing w:line="360" w:lineRule="auto"/>
-        <w:rPr>
-          <w:b/>
-          <w:bCs/>
-          <w:sz w:val="24"/>
-          <w:szCs w:val="24"/>
-          <w:lang w:val="es-ES"/>
-        </w:rPr>
-      </w:pPr>
-    </w:p>
-    <w:p>
-      <w:pPr>
         <w:pStyle w:val="Ttulo1"/>
       </w:pPr>
-      <w:bookmarkStart w:id="16" w:name="_Toc139213145"/>
+      <w:bookmarkStart w:id="15" w:name="_Toc139213145"/>
       <w:r>
         <w:lastRenderedPageBreak/>
         <w:t>BIBLIOGRAFIA</w:t>
       </w:r>
-      <w:bookmarkEnd w:id="16"/>
+      <w:bookmarkEnd w:id="15"/>
     </w:p>
     <w:sdt>
       <w:sdtPr>
@@ -14638,7 +14772,6 @@
           <w:docPart w:val="DefaultPlaceholder_-1854013440"/>
         </w:placeholder>
       </w:sdtPr>
-      <w:sdtEndPr/>
       <w:sdtContent>
         <w:p>
           <w:pPr>
@@ -14715,7 +14848,7 @@
       </w:sdtContent>
     </w:sdt>
     <w:sectPr>
-      <w:footerReference w:type="default" r:id="rId53"/>
+      <w:footerReference w:type="default" r:id="rId51"/>
       <w:pgSz w:w="12240" w:h="15840"/>
       <w:pgMar w:top="1440" w:right="1440" w:bottom="1440" w:left="1440" w:header="708" w:footer="708" w:gutter="0"/>
       <w:cols w:space="708"/>
@@ -14727,7 +14860,7 @@
 </file>
 
 <file path=word/endnotes.xml><?xml version="1.0" encoding="utf-8"?>
-<w:endnotes xmlns:wpc="http://schemas.microsoft.com/office/word/2010/wordprocessingCanvas" xmlns:cx="http://schemas.microsoft.com/office/drawing/2014/chartex" xmlns:cx1="http://schemas.microsoft.com/office/drawing/2015/9/8/chartex" xmlns:cx2="http://schemas.microsoft.com/office/drawing/2015/10/21/chartex" xmlns:cx3="http://schemas.microsoft.com/office/drawing/2016/5/9/chartex" xmlns:cx4="http://schemas.microsoft.com/office/drawing/2016/5/10/chartex" xmlns:cx5="http://schemas.microsoft.com/office/drawing/2016/5/11/chartex" xmlns:cx6="http://schemas.microsoft.com/office/drawing/2016/5/12/chartex" xmlns:cx7="http://schemas.microsoft.com/office/drawing/2016/5/13/chartex" xmlns:cx8="http://schemas.microsoft.com/office/drawing/2016/5/14/chartex" xmlns:mc="http://schemas.openxmlformats.org/markup-compatibility/2006" xmlns:aink="http://schemas.microsoft.com/office/drawing/2016/ink" xmlns:am3d="http://schemas.microsoft.com/office/drawing/2017/model3d" xmlns:o="urn:schemas-microsoft-com:office:office" xmlns:r="http://schemas.openxmlformats.org/officeDocument/2006/relationships" xmlns:m="http://schemas.openxmlformats.org/officeDocument/2006/math" xmlns:v="urn:schemas-microsoft-com:vml" xmlns:wp14="http://schemas.microsoft.com/office/word/2010/wordprocessingDrawing" xmlns:wp="http://schemas.openxmlformats.org/drawingml/2006/wordprocessingDrawing" xmlns:w10="urn:schemas-microsoft-com:office:word" xmlns:w="http://schemas.openxmlformats.org/wordprocessingml/2006/main" xmlns:w14="http://schemas.microsoft.com/office/word/2010/wordml" xmlns:w15="http://schemas.microsoft.com/office/word/2012/wordml" xmlns:w16cex="http://schemas.microsoft.com/office/word/2018/wordml/cex" xmlns:w16cid="http://schemas.microsoft.com/office/word/2016/wordml/cid" xmlns:w16="http://schemas.microsoft.com/office/word/2018/wordml" xmlns:w16sdtdh="http://schemas.microsoft.com/office/word/2020/wordml/sdtdatahash" xmlns:w16se="http://schemas.microsoft.com/office/word/2015/wordml/symex" xmlns:wpg="http://schemas.microsoft.com/office/word/2010/wordprocessingGroup" xmlns:wpi="http://schemas.microsoft.com/office/word/2010/wordprocessingInk" xmlns:wne="http://schemas.microsoft.com/office/word/2006/wordml" xmlns:wps="http://schemas.microsoft.com/office/word/2010/wordprocessingShape" mc:Ignorable="w14 w15 w16se w16cid w16 w16cex w16sdtdh wp14">
+<w:endnotes xmlns:wpc="http://schemas.microsoft.com/office/word/2010/wordprocessingCanvas" xmlns:cx="http://schemas.microsoft.com/office/drawing/2014/chartex" xmlns:cx1="http://schemas.microsoft.com/office/drawing/2015/9/8/chartex" xmlns:cx2="http://schemas.microsoft.com/office/drawing/2015/10/21/chartex" xmlns:cx3="http://schemas.microsoft.com/office/drawing/2016/5/9/chartex" xmlns:cx4="http://schemas.microsoft.com/office/drawing/2016/5/10/chartex" xmlns:cx5="http://schemas.microsoft.com/office/drawing/2016/5/11/chartex" xmlns:cx6="http://schemas.microsoft.com/office/drawing/2016/5/12/chartex" xmlns:cx7="http://schemas.microsoft.com/office/drawing/2016/5/13/chartex" xmlns:cx8="http://schemas.microsoft.com/office/drawing/2016/5/14/chartex" xmlns:mc="http://schemas.openxmlformats.org/markup-compatibility/2006" xmlns:aink="http://schemas.microsoft.com/office/drawing/2016/ink" xmlns:am3d="http://schemas.microsoft.com/office/drawing/2017/model3d" xmlns:o="urn:schemas-microsoft-com:office:office" xmlns:oel="http://schemas.microsoft.com/office/2019/extlst" xmlns:r="http://schemas.openxmlformats.org/officeDocument/2006/relationships" xmlns:m="http://schemas.openxmlformats.org/officeDocument/2006/math" xmlns:v="urn:schemas-microsoft-com:vml" xmlns:wp14="http://schemas.microsoft.com/office/word/2010/wordprocessingDrawing" xmlns:wp="http://schemas.openxmlformats.org/drawingml/2006/wordprocessingDrawing" xmlns:w10="urn:schemas-microsoft-com:office:word" xmlns:w="http://schemas.openxmlformats.org/wordprocessingml/2006/main" xmlns:w14="http://schemas.microsoft.com/office/word/2010/wordml" xmlns:w15="http://schemas.microsoft.com/office/word/2012/wordml" xmlns:w16cex="http://schemas.microsoft.com/office/word/2018/wordml/cex" xmlns:w16cid="http://schemas.microsoft.com/office/word/2016/wordml/cid" xmlns:w16="http://schemas.microsoft.com/office/word/2018/wordml" xmlns:w16sdtdh="http://schemas.microsoft.com/office/word/2020/wordml/sdtdatahash" xmlns:w16se="http://schemas.microsoft.com/office/word/2015/wordml/symex" xmlns:wpg="http://schemas.microsoft.com/office/word/2010/wordprocessingGroup" xmlns:wpi="http://schemas.microsoft.com/office/word/2010/wordprocessingInk" xmlns:wne="http://schemas.microsoft.com/office/word/2006/wordml" xmlns:wps="http://schemas.microsoft.com/office/word/2010/wordprocessingShape" mc:Ignorable="w14 w15 w16se w16cid w16 w16cex w16sdtdh wp14">
   <w:endnote w:type="separator" w:id="-1">
     <w:p>
       <w:pPr>
@@ -14752,7 +14885,7 @@
 </file>
 
 <file path=word/footer1.xml><?xml version="1.0" encoding="utf-8"?>
-<w:ftr xmlns:wpc="http://schemas.microsoft.com/office/word/2010/wordprocessingCanvas" xmlns:cx="http://schemas.microsoft.com/office/drawing/2014/chartex" xmlns:cx1="http://schemas.microsoft.com/office/drawing/2015/9/8/chartex" xmlns:cx2="http://schemas.microsoft.com/office/drawing/2015/10/21/chartex" xmlns:cx3="http://schemas.microsoft.com/office/drawing/2016/5/9/chartex" xmlns:cx4="http://schemas.microsoft.com/office/drawing/2016/5/10/chartex" xmlns:cx5="http://schemas.microsoft.com/office/drawing/2016/5/11/chartex" xmlns:cx6="http://schemas.microsoft.com/office/drawing/2016/5/12/chartex" xmlns:cx7="http://schemas.microsoft.com/office/drawing/2016/5/13/chartex" xmlns:cx8="http://schemas.microsoft.com/office/drawing/2016/5/14/chartex" xmlns:mc="http://schemas.openxmlformats.org/markup-compatibility/2006" xmlns:aink="http://schemas.microsoft.com/office/drawing/2016/ink" xmlns:am3d="http://schemas.microsoft.com/office/drawing/2017/model3d" xmlns:o="urn:schemas-microsoft-com:office:office" xmlns:r="http://schemas.openxmlformats.org/officeDocument/2006/relationships" xmlns:m="http://schemas.openxmlformats.org/officeDocument/2006/math" xmlns:v="urn:schemas-microsoft-com:vml" xmlns:wp14="http://schemas.microsoft.com/office/word/2010/wordprocessingDrawing" xmlns:wp="http://schemas.openxmlformats.org/drawingml/2006/wordprocessingDrawing" xmlns:w10="urn:schemas-microsoft-com:office:word" xmlns:w="http://schemas.openxmlformats.org/wordprocessingml/2006/main" xmlns:w14="http://schemas.microsoft.com/office/word/2010/wordml" xmlns:w15="http://schemas.microsoft.com/office/word/2012/wordml" xmlns:w16cex="http://schemas.microsoft.com/office/word/2018/wordml/cex" xmlns:w16cid="http://schemas.microsoft.com/office/word/2016/wordml/cid" xmlns:w16="http://schemas.microsoft.com/office/word/2018/wordml" xmlns:w16sdtdh="http://schemas.microsoft.com/office/word/2020/wordml/sdtdatahash" xmlns:w16se="http://schemas.microsoft.com/office/word/2015/wordml/symex" xmlns:wpg="http://schemas.microsoft.com/office/word/2010/wordprocessingGroup" xmlns:wpi="http://schemas.microsoft.com/office/word/2010/wordprocessingInk" xmlns:wne="http://schemas.microsoft.com/office/word/2006/wordml" xmlns:wps="http://schemas.microsoft.com/office/word/2010/wordprocessingShape" mc:Ignorable="w14 w15 w16se w16cid w16 w16cex w16sdtdh wp14">
+<w:ftr xmlns:wpc="http://schemas.microsoft.com/office/word/2010/wordprocessingCanvas" xmlns:cx="http://schemas.microsoft.com/office/drawing/2014/chartex" xmlns:cx1="http://schemas.microsoft.com/office/drawing/2015/9/8/chartex" xmlns:cx2="http://schemas.microsoft.com/office/drawing/2015/10/21/chartex" xmlns:cx3="http://schemas.microsoft.com/office/drawing/2016/5/9/chartex" xmlns:cx4="http://schemas.microsoft.com/office/drawing/2016/5/10/chartex" xmlns:cx5="http://schemas.microsoft.com/office/drawing/2016/5/11/chartex" xmlns:cx6="http://schemas.microsoft.com/office/drawing/2016/5/12/chartex" xmlns:cx7="http://schemas.microsoft.com/office/drawing/2016/5/13/chartex" xmlns:cx8="http://schemas.microsoft.com/office/drawing/2016/5/14/chartex" xmlns:mc="http://schemas.openxmlformats.org/markup-compatibility/2006" xmlns:aink="http://schemas.microsoft.com/office/drawing/2016/ink" xmlns:am3d="http://schemas.microsoft.com/office/drawing/2017/model3d" xmlns:o="urn:schemas-microsoft-com:office:office" xmlns:oel="http://schemas.microsoft.com/office/2019/extlst" xmlns:r="http://schemas.openxmlformats.org/officeDocument/2006/relationships" xmlns:m="http://schemas.openxmlformats.org/officeDocument/2006/math" xmlns:v="urn:schemas-microsoft-com:vml" xmlns:wp14="http://schemas.microsoft.com/office/word/2010/wordprocessingDrawing" xmlns:wp="http://schemas.openxmlformats.org/drawingml/2006/wordprocessingDrawing" xmlns:w10="urn:schemas-microsoft-com:office:word" xmlns:w="http://schemas.openxmlformats.org/wordprocessingml/2006/main" xmlns:w14="http://schemas.microsoft.com/office/word/2010/wordml" xmlns:w15="http://schemas.microsoft.com/office/word/2012/wordml" xmlns:w16cex="http://schemas.microsoft.com/office/word/2018/wordml/cex" xmlns:w16cid="http://schemas.microsoft.com/office/word/2016/wordml/cid" xmlns:w16="http://schemas.microsoft.com/office/word/2018/wordml" xmlns:w16sdtdh="http://schemas.microsoft.com/office/word/2020/wordml/sdtdatahash" xmlns:w16se="http://schemas.microsoft.com/office/word/2015/wordml/symex" xmlns:wpg="http://schemas.microsoft.com/office/word/2010/wordprocessingGroup" xmlns:wpi="http://schemas.microsoft.com/office/word/2010/wordprocessingInk" xmlns:wne="http://schemas.microsoft.com/office/word/2006/wordml" xmlns:wps="http://schemas.microsoft.com/office/word/2010/wordprocessingShape" mc:Ignorable="w14 w15 w16se w16cid w16 w16cex w16sdtdh wp14">
   <w:p>
     <w:pPr>
       <w:pStyle w:val="Piedepgina"/>
@@ -14824,7 +14957,7 @@
 </file>
 
 <file path=word/footnotes.xml><?xml version="1.0" encoding="utf-8"?>
-<w:footnotes xmlns:wpc="http://schemas.microsoft.com/office/word/2010/wordprocessingCanvas" xmlns:cx="http://schemas.microsoft.com/office/drawing/2014/chartex" xmlns:cx1="http://schemas.microsoft.com/office/drawing/2015/9/8/chartex" xmlns:cx2="http://schemas.microsoft.com/office/drawing/2015/10/21/chartex" xmlns:cx3="http://schemas.microsoft.com/office/drawing/2016/5/9/chartex" xmlns:cx4="http://schemas.microsoft.com/office/drawing/2016/5/10/chartex" xmlns:cx5="http://schemas.microsoft.com/office/drawing/2016/5/11/chartex" xmlns:cx6="http://schemas.microsoft.com/office/drawing/2016/5/12/chartex" xmlns:cx7="http://schemas.microsoft.com/office/drawing/2016/5/13/chartex" xmlns:cx8="http://schemas.microsoft.com/office/drawing/2016/5/14/chartex" xmlns:mc="http://schemas.openxmlformats.org/markup-compatibility/2006" xmlns:aink="http://schemas.microsoft.com/office/drawing/2016/ink" xmlns:am3d="http://schemas.microsoft.com/office/drawing/2017/model3d" xmlns:o="urn:schemas-microsoft-com:office:office" xmlns:r="http://schemas.openxmlformats.org/officeDocument/2006/relationships" xmlns:m="http://schemas.openxmlformats.org/officeDocument/2006/math" xmlns:v="urn:schemas-microsoft-com:vml" xmlns:wp14="http://schemas.microsoft.com/office/word/2010/wordprocessingDrawing" xmlns:wp="http://schemas.openxmlformats.org/drawingml/2006/wordprocessingDrawing" xmlns:w10="urn:schemas-microsoft-com:office:word" xmlns:w="http://schemas.openxmlformats.org/wordprocessingml/2006/main" xmlns:w14="http://schemas.microsoft.com/office/word/2010/wordml" xmlns:w15="http://schemas.microsoft.com/office/word/2012/wordml" xmlns:w16cex="http://schemas.microsoft.com/office/word/2018/wordml/cex" xmlns:w16cid="http://schemas.microsoft.com/office/word/2016/wordml/cid" xmlns:w16="http://schemas.microsoft.com/office/word/2018/wordml" xmlns:w16sdtdh="http://schemas.microsoft.com/office/word/2020/wordml/sdtdatahash" xmlns:w16se="http://schemas.microsoft.com/office/word/2015/wordml/symex" xmlns:wpg="http://schemas.microsoft.com/office/word/2010/wordprocessingGroup" xmlns:wpi="http://schemas.microsoft.com/office/word/2010/wordprocessingInk" xmlns:wne="http://schemas.microsoft.com/office/word/2006/wordml" xmlns:wps="http://schemas.microsoft.com/office/word/2010/wordprocessingShape" mc:Ignorable="w14 w15 w16se w16cid w16 w16cex w16sdtdh wp14">
+<w:footnotes xmlns:wpc="http://schemas.microsoft.com/office/word/2010/wordprocessingCanvas" xmlns:cx="http://schemas.microsoft.com/office/drawing/2014/chartex" xmlns:cx1="http://schemas.microsoft.com/office/drawing/2015/9/8/chartex" xmlns:cx2="http://schemas.microsoft.com/office/drawing/2015/10/21/chartex" xmlns:cx3="http://schemas.microsoft.com/office/drawing/2016/5/9/chartex" xmlns:cx4="http://schemas.microsoft.com/office/drawing/2016/5/10/chartex" xmlns:cx5="http://schemas.microsoft.com/office/drawing/2016/5/11/chartex" xmlns:cx6="http://schemas.microsoft.com/office/drawing/2016/5/12/chartex" xmlns:cx7="http://schemas.microsoft.com/office/drawing/2016/5/13/chartex" xmlns:cx8="http://schemas.microsoft.com/office/drawing/2016/5/14/chartex" xmlns:mc="http://schemas.openxmlformats.org/markup-compatibility/2006" xmlns:aink="http://schemas.microsoft.com/office/drawing/2016/ink" xmlns:am3d="http://schemas.microsoft.com/office/drawing/2017/model3d" xmlns:o="urn:schemas-microsoft-com:office:office" xmlns:oel="http://schemas.microsoft.com/office/2019/extlst" xmlns:r="http://schemas.openxmlformats.org/officeDocument/2006/relationships" xmlns:m="http://schemas.openxmlformats.org/officeDocument/2006/math" xmlns:v="urn:schemas-microsoft-com:vml" xmlns:wp14="http://schemas.microsoft.com/office/word/2010/wordprocessingDrawing" xmlns:wp="http://schemas.openxmlformats.org/drawingml/2006/wordprocessingDrawing" xmlns:w10="urn:schemas-microsoft-com:office:word" xmlns:w="http://schemas.openxmlformats.org/wordprocessingml/2006/main" xmlns:w14="http://schemas.microsoft.com/office/word/2010/wordml" xmlns:w15="http://schemas.microsoft.com/office/word/2012/wordml" xmlns:w16cex="http://schemas.microsoft.com/office/word/2018/wordml/cex" xmlns:w16cid="http://schemas.microsoft.com/office/word/2016/wordml/cid" xmlns:w16="http://schemas.microsoft.com/office/word/2018/wordml" xmlns:w16sdtdh="http://schemas.microsoft.com/office/word/2020/wordml/sdtdatahash" xmlns:w16se="http://schemas.microsoft.com/office/word/2015/wordml/symex" xmlns:wpg="http://schemas.microsoft.com/office/word/2010/wordprocessingGroup" xmlns:wpi="http://schemas.microsoft.com/office/word/2010/wordprocessingInk" xmlns:wne="http://schemas.microsoft.com/office/word/2006/wordml" xmlns:wps="http://schemas.microsoft.com/office/word/2010/wordprocessingShape" mc:Ignorable="w14 w15 w16se w16cid w16 w16cex w16sdtdh wp14">
   <w:footnote w:type="separator" w:id="-1">
     <w:p>
       <w:pPr>
@@ -14849,7 +14982,7 @@
 </file>
 
 <file path=word/numbering.xml><?xml version="1.0" encoding="utf-8"?>
-<w:numbering xmlns:wpc="http://schemas.microsoft.com/office/word/2010/wordprocessingCanvas" xmlns:cx="http://schemas.microsoft.com/office/drawing/2014/chartex" xmlns:cx1="http://schemas.microsoft.com/office/drawing/2015/9/8/chartex" xmlns:cx2="http://schemas.microsoft.com/office/drawing/2015/10/21/chartex" xmlns:cx3="http://schemas.microsoft.com/office/drawing/2016/5/9/chartex" xmlns:cx4="http://schemas.microsoft.com/office/drawing/2016/5/10/chartex" xmlns:cx5="http://schemas.microsoft.com/office/drawing/2016/5/11/chartex" xmlns:cx6="http://schemas.microsoft.com/office/drawing/2016/5/12/chartex" xmlns:cx7="http://schemas.microsoft.com/office/drawing/2016/5/13/chartex" xmlns:cx8="http://schemas.microsoft.com/office/drawing/2016/5/14/chartex" xmlns:mc="http://schemas.openxmlformats.org/markup-compatibility/2006" xmlns:aink="http://schemas.microsoft.com/office/drawing/2016/ink" xmlns:am3d="http://schemas.microsoft.com/office/drawing/2017/model3d" xmlns:o="urn:schemas-microsoft-com:office:office" xmlns:r="http://schemas.openxmlformats.org/officeDocument/2006/relationships" xmlns:m="http://schemas.openxmlformats.org/officeDocument/2006/math" xmlns:v="urn:schemas-microsoft-com:vml" xmlns:wp14="http://schemas.microsoft.com/office/word/2010/wordprocessingDrawing" xmlns:wp="http://schemas.openxmlformats.org/drawingml/2006/wordprocessingDrawing" xmlns:w10="urn:schemas-microsoft-com:office:word" xmlns:w="http://schemas.openxmlformats.org/wordprocessingml/2006/main" xmlns:w14="http://schemas.microsoft.com/office/word/2010/wordml" xmlns:w15="http://schemas.microsoft.com/office/word/2012/wordml" xmlns:w16cex="http://schemas.microsoft.com/office/word/2018/wordml/cex" xmlns:w16cid="http://schemas.microsoft.com/office/word/2016/wordml/cid" xmlns:w16="http://schemas.microsoft.com/office/word/2018/wordml" xmlns:w16sdtdh="http://schemas.microsoft.com/office/word/2020/wordml/sdtdatahash" xmlns:w16se="http://schemas.microsoft.com/office/word/2015/wordml/symex" xmlns:wpg="http://schemas.microsoft.com/office/word/2010/wordprocessingGroup" xmlns:wpi="http://schemas.microsoft.com/office/word/2010/wordprocessingInk" xmlns:wne="http://schemas.microsoft.com/office/word/2006/wordml" xmlns:wps="http://schemas.microsoft.com/office/word/2010/wordprocessingShape" mc:Ignorable="w14 w15 w16se w16cid w16 w16cex w16sdtdh wp14">
+<w:numbering xmlns:wpc="http://schemas.microsoft.com/office/word/2010/wordprocessingCanvas" xmlns:cx="http://schemas.microsoft.com/office/drawing/2014/chartex" xmlns:cx1="http://schemas.microsoft.com/office/drawing/2015/9/8/chartex" xmlns:cx2="http://schemas.microsoft.com/office/drawing/2015/10/21/chartex" xmlns:cx3="http://schemas.microsoft.com/office/drawing/2016/5/9/chartex" xmlns:cx4="http://schemas.microsoft.com/office/drawing/2016/5/10/chartex" xmlns:cx5="http://schemas.microsoft.com/office/drawing/2016/5/11/chartex" xmlns:cx6="http://schemas.microsoft.com/office/drawing/2016/5/12/chartex" xmlns:cx7="http://schemas.microsoft.com/office/drawing/2016/5/13/chartex" xmlns:cx8="http://schemas.microsoft.com/office/drawing/2016/5/14/chartex" xmlns:mc="http://schemas.openxmlformats.org/markup-compatibility/2006" xmlns:aink="http://schemas.microsoft.com/office/drawing/2016/ink" xmlns:am3d="http://schemas.microsoft.com/office/drawing/2017/model3d" xmlns:o="urn:schemas-microsoft-com:office:office" xmlns:oel="http://schemas.microsoft.com/office/2019/extlst" xmlns:r="http://schemas.openxmlformats.org/officeDocument/2006/relationships" xmlns:m="http://schemas.openxmlformats.org/officeDocument/2006/math" xmlns:v="urn:schemas-microsoft-com:vml" xmlns:wp14="http://schemas.microsoft.com/office/word/2010/wordprocessingDrawing" xmlns:wp="http://schemas.openxmlformats.org/drawingml/2006/wordprocessingDrawing" xmlns:w10="urn:schemas-microsoft-com:office:word" xmlns:w="http://schemas.openxmlformats.org/wordprocessingml/2006/main" xmlns:w14="http://schemas.microsoft.com/office/word/2010/wordml" xmlns:w15="http://schemas.microsoft.com/office/word/2012/wordml" xmlns:w16cex="http://schemas.microsoft.com/office/word/2018/wordml/cex" xmlns:w16cid="http://schemas.microsoft.com/office/word/2016/wordml/cid" xmlns:w16="http://schemas.microsoft.com/office/word/2018/wordml" xmlns:w16sdtdh="http://schemas.microsoft.com/office/word/2020/wordml/sdtdatahash" xmlns:w16se="http://schemas.microsoft.com/office/word/2015/wordml/symex" xmlns:wpg="http://schemas.microsoft.com/office/word/2010/wordprocessingGroup" xmlns:wpi="http://schemas.microsoft.com/office/word/2010/wordprocessingInk" xmlns:wne="http://schemas.microsoft.com/office/word/2006/wordml" xmlns:wps="http://schemas.microsoft.com/office/word/2010/wordprocessingShape" mc:Ignorable="w14 w15 w16se w16cid w16 w16cex w16sdtdh wp14">
   <w:abstractNum w:abstractNumId="0" w15:restartNumberingAfterBreak="0">
     <w:nsid w:val="0A480B3E"/>
     <w:multiLevelType w:val="hybridMultilevel"/>
@@ -15166,9 +15299,9 @@
     </w:lvl>
   </w:abstractNum>
   <w:abstractNum w:abstractNumId="3" w15:restartNumberingAfterBreak="0">
-    <w:nsid w:val="613C7588"/>
+    <w:nsid w:val="4D48057F"/>
     <w:multiLevelType w:val="hybridMultilevel"/>
-    <w:tmpl w:val="48A409F2"/>
+    <w:tmpl w:val="20D610A4"/>
     <w:lvl w:ilvl="0" w:tplc="0C0A0001">
       <w:start w:val="1"/>
       <w:numFmt w:val="bullet"/>
@@ -15278,17 +15411,133 @@
       </w:rPr>
     </w:lvl>
   </w:abstractNum>
-  <w:num w:numId="1">
+  <w:abstractNum w:abstractNumId="4" w15:restartNumberingAfterBreak="0">
+    <w:nsid w:val="613C7588"/>
+    <w:multiLevelType w:val="hybridMultilevel"/>
+    <w:tmpl w:val="48A409F2"/>
+    <w:lvl w:ilvl="0" w:tplc="0C0A0001">
+      <w:start w:val="1"/>
+      <w:numFmt w:val="bullet"/>
+      <w:lvlText w:val=""/>
+      <w:lvlJc w:val="left"/>
+      <w:pPr>
+        <w:ind w:left="720" w:hanging="360"/>
+      </w:pPr>
+      <w:rPr>
+        <w:rFonts w:ascii="Symbol" w:hAnsi="Symbol" w:hint="default"/>
+      </w:rPr>
+    </w:lvl>
+    <w:lvl w:ilvl="1" w:tplc="0C0A0003" w:tentative="1">
+      <w:start w:val="1"/>
+      <w:numFmt w:val="bullet"/>
+      <w:lvlText w:val="o"/>
+      <w:lvlJc w:val="left"/>
+      <w:pPr>
+        <w:ind w:left="1440" w:hanging="360"/>
+      </w:pPr>
+      <w:rPr>
+        <w:rFonts w:ascii="Courier New" w:hAnsi="Courier New" w:cs="Courier New" w:hint="default"/>
+      </w:rPr>
+    </w:lvl>
+    <w:lvl w:ilvl="2" w:tplc="0C0A0005" w:tentative="1">
+      <w:start w:val="1"/>
+      <w:numFmt w:val="bullet"/>
+      <w:lvlText w:val=""/>
+      <w:lvlJc w:val="left"/>
+      <w:pPr>
+        <w:ind w:left="2160" w:hanging="360"/>
+      </w:pPr>
+      <w:rPr>
+        <w:rFonts w:ascii="Wingdings" w:hAnsi="Wingdings" w:hint="default"/>
+      </w:rPr>
+    </w:lvl>
+    <w:lvl w:ilvl="3" w:tplc="0C0A0001" w:tentative="1">
+      <w:start w:val="1"/>
+      <w:numFmt w:val="bullet"/>
+      <w:lvlText w:val=""/>
+      <w:lvlJc w:val="left"/>
+      <w:pPr>
+        <w:ind w:left="2880" w:hanging="360"/>
+      </w:pPr>
+      <w:rPr>
+        <w:rFonts w:ascii="Symbol" w:hAnsi="Symbol" w:hint="default"/>
+      </w:rPr>
+    </w:lvl>
+    <w:lvl w:ilvl="4" w:tplc="0C0A0003" w:tentative="1">
+      <w:start w:val="1"/>
+      <w:numFmt w:val="bullet"/>
+      <w:lvlText w:val="o"/>
+      <w:lvlJc w:val="left"/>
+      <w:pPr>
+        <w:ind w:left="3600" w:hanging="360"/>
+      </w:pPr>
+      <w:rPr>
+        <w:rFonts w:ascii="Courier New" w:hAnsi="Courier New" w:cs="Courier New" w:hint="default"/>
+      </w:rPr>
+    </w:lvl>
+    <w:lvl w:ilvl="5" w:tplc="0C0A0005" w:tentative="1">
+      <w:start w:val="1"/>
+      <w:numFmt w:val="bullet"/>
+      <w:lvlText w:val=""/>
+      <w:lvlJc w:val="left"/>
+      <w:pPr>
+        <w:ind w:left="4320" w:hanging="360"/>
+      </w:pPr>
+      <w:rPr>
+        <w:rFonts w:ascii="Wingdings" w:hAnsi="Wingdings" w:hint="default"/>
+      </w:rPr>
+    </w:lvl>
+    <w:lvl w:ilvl="6" w:tplc="0C0A0001" w:tentative="1">
+      <w:start w:val="1"/>
+      <w:numFmt w:val="bullet"/>
+      <w:lvlText w:val=""/>
+      <w:lvlJc w:val="left"/>
+      <w:pPr>
+        <w:ind w:left="5040" w:hanging="360"/>
+      </w:pPr>
+      <w:rPr>
+        <w:rFonts w:ascii="Symbol" w:hAnsi="Symbol" w:hint="default"/>
+      </w:rPr>
+    </w:lvl>
+    <w:lvl w:ilvl="7" w:tplc="0C0A0003" w:tentative="1">
+      <w:start w:val="1"/>
+      <w:numFmt w:val="bullet"/>
+      <w:lvlText w:val="o"/>
+      <w:lvlJc w:val="left"/>
+      <w:pPr>
+        <w:ind w:left="5760" w:hanging="360"/>
+      </w:pPr>
+      <w:rPr>
+        <w:rFonts w:ascii="Courier New" w:hAnsi="Courier New" w:cs="Courier New" w:hint="default"/>
+      </w:rPr>
+    </w:lvl>
+    <w:lvl w:ilvl="8" w:tplc="0C0A0005" w:tentative="1">
+      <w:start w:val="1"/>
+      <w:numFmt w:val="bullet"/>
+      <w:lvlText w:val=""/>
+      <w:lvlJc w:val="left"/>
+      <w:pPr>
+        <w:ind w:left="6480" w:hanging="360"/>
+      </w:pPr>
+      <w:rPr>
+        <w:rFonts w:ascii="Wingdings" w:hAnsi="Wingdings" w:hint="default"/>
+      </w:rPr>
+    </w:lvl>
+  </w:abstractNum>
+  <w:num w:numId="1" w16cid:durableId="441388923">
     <w:abstractNumId w:val="1"/>
   </w:num>
-  <w:num w:numId="2">
+  <w:num w:numId="2" w16cid:durableId="2120298596">
     <w:abstractNumId w:val="0"/>
   </w:num>
-  <w:num w:numId="3">
+  <w:num w:numId="3" w16cid:durableId="878323852">
+    <w:abstractNumId w:val="4"/>
+  </w:num>
+  <w:num w:numId="4" w16cid:durableId="110366087">
+    <w:abstractNumId w:val="2"/>
+  </w:num>
+  <w:num w:numId="5" w16cid:durableId="1423062184">
     <w:abstractNumId w:val="3"/>
-  </w:num>
-  <w:num w:numId="4">
-    <w:abstractNumId w:val="2"/>
   </w:num>
 </w:numbering>
 </file>
@@ -16051,7 +16300,7 @@
 </file>
 
 <file path=word/glossary/document.xml><?xml version="1.0" encoding="utf-8"?>
-<w:glossaryDocument xmlns:wpc="http://schemas.microsoft.com/office/word/2010/wordprocessingCanvas" xmlns:cx="http://schemas.microsoft.com/office/drawing/2014/chartex" xmlns:cx1="http://schemas.microsoft.com/office/drawing/2015/9/8/chartex" xmlns:cx2="http://schemas.microsoft.com/office/drawing/2015/10/21/chartex" xmlns:cx3="http://schemas.microsoft.com/office/drawing/2016/5/9/chartex" xmlns:cx4="http://schemas.microsoft.com/office/drawing/2016/5/10/chartex" xmlns:cx5="http://schemas.microsoft.com/office/drawing/2016/5/11/chartex" xmlns:cx6="http://schemas.microsoft.com/office/drawing/2016/5/12/chartex" xmlns:cx7="http://schemas.microsoft.com/office/drawing/2016/5/13/chartex" xmlns:cx8="http://schemas.microsoft.com/office/drawing/2016/5/14/chartex" xmlns:mc="http://schemas.openxmlformats.org/markup-compatibility/2006" xmlns:aink="http://schemas.microsoft.com/office/drawing/2016/ink" xmlns:am3d="http://schemas.microsoft.com/office/drawing/2017/model3d" xmlns:o="urn:schemas-microsoft-com:office:office" xmlns:r="http://schemas.openxmlformats.org/officeDocument/2006/relationships" xmlns:m="http://schemas.openxmlformats.org/officeDocument/2006/math" xmlns:v="urn:schemas-microsoft-com:vml" xmlns:wp14="http://schemas.microsoft.com/office/word/2010/wordprocessingDrawing" xmlns:wp="http://schemas.openxmlformats.org/drawingml/2006/wordprocessingDrawing" xmlns:w10="urn:schemas-microsoft-com:office:word" xmlns:w="http://schemas.openxmlformats.org/wordprocessingml/2006/main" xmlns:w14="http://schemas.microsoft.com/office/word/2010/wordml" xmlns:w15="http://schemas.microsoft.com/office/word/2012/wordml" xmlns:w16cex="http://schemas.microsoft.com/office/word/2018/wordml/cex" xmlns:w16cid="http://schemas.microsoft.com/office/word/2016/wordml/cid" xmlns:w16="http://schemas.microsoft.com/office/word/2018/wordml" xmlns:w16sdtdh="http://schemas.microsoft.com/office/word/2020/wordml/sdtdatahash" xmlns:w16se="http://schemas.microsoft.com/office/word/2015/wordml/symex" xmlns:wpg="http://schemas.microsoft.com/office/word/2010/wordprocessingGroup" xmlns:wpi="http://schemas.microsoft.com/office/word/2010/wordprocessingInk" xmlns:wne="http://schemas.microsoft.com/office/word/2006/wordml" xmlns:wps="http://schemas.microsoft.com/office/word/2010/wordprocessingShape" mc:Ignorable="w14 w15 w16se w16cid w16 w16cex w16sdtdh wp14">
+<w:glossaryDocument xmlns:wpc="http://schemas.microsoft.com/office/word/2010/wordprocessingCanvas" xmlns:cx="http://schemas.microsoft.com/office/drawing/2014/chartex" xmlns:cx1="http://schemas.microsoft.com/office/drawing/2015/9/8/chartex" xmlns:cx2="http://schemas.microsoft.com/office/drawing/2015/10/21/chartex" xmlns:cx3="http://schemas.microsoft.com/office/drawing/2016/5/9/chartex" xmlns:cx4="http://schemas.microsoft.com/office/drawing/2016/5/10/chartex" xmlns:cx5="http://schemas.microsoft.com/office/drawing/2016/5/11/chartex" xmlns:cx6="http://schemas.microsoft.com/office/drawing/2016/5/12/chartex" xmlns:cx7="http://schemas.microsoft.com/office/drawing/2016/5/13/chartex" xmlns:cx8="http://schemas.microsoft.com/office/drawing/2016/5/14/chartex" xmlns:mc="http://schemas.openxmlformats.org/markup-compatibility/2006" xmlns:aink="http://schemas.microsoft.com/office/drawing/2016/ink" xmlns:am3d="http://schemas.microsoft.com/office/drawing/2017/model3d" xmlns:o="urn:schemas-microsoft-com:office:office" xmlns:oel="http://schemas.microsoft.com/office/2019/extlst" xmlns:r="http://schemas.openxmlformats.org/officeDocument/2006/relationships" xmlns:m="http://schemas.openxmlformats.org/officeDocument/2006/math" xmlns:v="urn:schemas-microsoft-com:vml" xmlns:wp14="http://schemas.microsoft.com/office/word/2010/wordprocessingDrawing" xmlns:wp="http://schemas.openxmlformats.org/drawingml/2006/wordprocessingDrawing" xmlns:w10="urn:schemas-microsoft-com:office:word" xmlns:w="http://schemas.openxmlformats.org/wordprocessingml/2006/main" xmlns:w14="http://schemas.microsoft.com/office/word/2010/wordml" xmlns:w15="http://schemas.microsoft.com/office/word/2012/wordml" xmlns:w16cex="http://schemas.microsoft.com/office/word/2018/wordml/cex" xmlns:w16cid="http://schemas.microsoft.com/office/word/2016/wordml/cid" xmlns:w16="http://schemas.microsoft.com/office/word/2018/wordml" xmlns:w16sdtdh="http://schemas.microsoft.com/office/word/2020/wordml/sdtdatahash" xmlns:w16se="http://schemas.microsoft.com/office/word/2015/wordml/symex" xmlns:wpg="http://schemas.microsoft.com/office/word/2010/wordprocessingGroup" xmlns:wpi="http://schemas.microsoft.com/office/word/2010/wordprocessingInk" xmlns:wne="http://schemas.microsoft.com/office/word/2006/wordml" xmlns:wps="http://schemas.microsoft.com/office/word/2010/wordprocessingShape" mc:Ignorable="w14 w15 w16se w16cid w16 w16cex w16sdtdh wp14">
   <w:docParts>
     <w:docPart>
       <w:docPartPr>
@@ -16118,14 +16367,14 @@
     <w:charset w:val="00"/>
     <w:family w:val="swiss"/>
     <w:pitch w:val="variable"/>
-    <w:sig w:usb0="E4002EFF" w:usb1="C000247B" w:usb2="00000009" w:usb3="00000000" w:csb0="000001FF" w:csb1="00000000"/>
+    <w:sig w:usb0="E4002EFF" w:usb1="C200247B" w:usb2="00000009" w:usb3="00000000" w:csb0="000001FF" w:csb1="00000000"/>
   </w:font>
   <w:font w:name="Calibri Light">
     <w:panose1 w:val="020F0302020204030204"/>
     <w:charset w:val="00"/>
     <w:family w:val="swiss"/>
     <w:pitch w:val="variable"/>
-    <w:sig w:usb0="E4002EFF" w:usb1="C000247B" w:usb2="00000009" w:usb3="00000000" w:csb0="000001FF" w:csb1="00000000"/>
+    <w:sig w:usb0="E4002EFF" w:usb1="C200247B" w:usb2="00000009" w:usb3="00000000" w:csb0="000001FF" w:csb1="00000000"/>
   </w:font>
   <w:font w:name="Avenir Book">
     <w:altName w:val="Calibri"/>
@@ -16142,6 +16391,7 @@
     <w:sig w:usb0="E0002EFF" w:usb1="C000785B" w:usb2="00000009" w:usb3="00000000" w:csb0="000001FF" w:csb1="00000000"/>
   </w:font>
   <w:font w:name="Lato">
+    <w:panose1 w:val="020F0502020204030203"/>
     <w:charset w:val="00"/>
     <w:family w:val="swiss"/>
     <w:pitch w:val="variable"/>
@@ -16186,6 +16436,7 @@
     <w:rsid w:val="003361A4"/>
     <w:rsid w:val="00841445"/>
     <w:rsid w:val="009673F1"/>
+    <w:rsid w:val="00AC4A1B"/>
     <w:rsid w:val="00C9223D"/>
     <w:rsid w:val="00D97137"/>
     <w:rsid w:val="00F05D3A"/>

</xml_diff>

<commit_message>
Actualización de informe y diagrama conceptual
</commit_message>
<xml_diff>
--- a/Informe integrador.docx
+++ b/Informe integrador.docx
@@ -1,6 +1,6 @@
 
 <file path=word/document.xml><?xml version="1.0" encoding="utf-8"?>
-<w:document xmlns:wpc="http://schemas.microsoft.com/office/word/2010/wordprocessingCanvas" xmlns:cx="http://schemas.microsoft.com/office/drawing/2014/chartex" xmlns:cx1="http://schemas.microsoft.com/office/drawing/2015/9/8/chartex" xmlns:cx2="http://schemas.microsoft.com/office/drawing/2015/10/21/chartex" xmlns:cx3="http://schemas.microsoft.com/office/drawing/2016/5/9/chartex" xmlns:cx4="http://schemas.microsoft.com/office/drawing/2016/5/10/chartex" xmlns:cx5="http://schemas.microsoft.com/office/drawing/2016/5/11/chartex" xmlns:cx6="http://schemas.microsoft.com/office/drawing/2016/5/12/chartex" xmlns:cx7="http://schemas.microsoft.com/office/drawing/2016/5/13/chartex" xmlns:cx8="http://schemas.microsoft.com/office/drawing/2016/5/14/chartex" xmlns:mc="http://schemas.openxmlformats.org/markup-compatibility/2006" xmlns:aink="http://schemas.microsoft.com/office/drawing/2016/ink" xmlns:am3d="http://schemas.microsoft.com/office/drawing/2017/model3d" xmlns:o="urn:schemas-microsoft-com:office:office" xmlns:oel="http://schemas.microsoft.com/office/2019/extlst" xmlns:r="http://schemas.openxmlformats.org/officeDocument/2006/relationships" xmlns:m="http://schemas.openxmlformats.org/officeDocument/2006/math" xmlns:v="urn:schemas-microsoft-com:vml" xmlns:wp14="http://schemas.microsoft.com/office/word/2010/wordprocessingDrawing" xmlns:wp="http://schemas.openxmlformats.org/drawingml/2006/wordprocessingDrawing" xmlns:w10="urn:schemas-microsoft-com:office:word" xmlns:w="http://schemas.openxmlformats.org/wordprocessingml/2006/main" xmlns:w14="http://schemas.microsoft.com/office/word/2010/wordml" xmlns:w15="http://schemas.microsoft.com/office/word/2012/wordml" xmlns:w16cex="http://schemas.microsoft.com/office/word/2018/wordml/cex" xmlns:w16cid="http://schemas.microsoft.com/office/word/2016/wordml/cid" xmlns:w16="http://schemas.microsoft.com/office/word/2018/wordml" xmlns:w16sdtdh="http://schemas.microsoft.com/office/word/2020/wordml/sdtdatahash" xmlns:w16se="http://schemas.microsoft.com/office/word/2015/wordml/symex" xmlns:wpg="http://schemas.microsoft.com/office/word/2010/wordprocessingGroup" xmlns:wpi="http://schemas.microsoft.com/office/word/2010/wordprocessingInk" xmlns:wne="http://schemas.microsoft.com/office/word/2006/wordml" xmlns:wps="http://schemas.microsoft.com/office/word/2010/wordprocessingShape" mc:Ignorable="w14 w15 w16se w16cid w16 w16cex w16sdtdh wp14">
+<w:document xmlns:wpc="http://schemas.microsoft.com/office/word/2010/wordprocessingCanvas" xmlns:cx="http://schemas.microsoft.com/office/drawing/2014/chartex" xmlns:cx1="http://schemas.microsoft.com/office/drawing/2015/9/8/chartex" xmlns:cx2="http://schemas.microsoft.com/office/drawing/2015/10/21/chartex" xmlns:cx3="http://schemas.microsoft.com/office/drawing/2016/5/9/chartex" xmlns:cx4="http://schemas.microsoft.com/office/drawing/2016/5/10/chartex" xmlns:cx5="http://schemas.microsoft.com/office/drawing/2016/5/11/chartex" xmlns:cx6="http://schemas.microsoft.com/office/drawing/2016/5/12/chartex" xmlns:cx7="http://schemas.microsoft.com/office/drawing/2016/5/13/chartex" xmlns:cx8="http://schemas.microsoft.com/office/drawing/2016/5/14/chartex" xmlns:mc="http://schemas.openxmlformats.org/markup-compatibility/2006" xmlns:aink="http://schemas.microsoft.com/office/drawing/2016/ink" xmlns:am3d="http://schemas.microsoft.com/office/drawing/2017/model3d" xmlns:o="urn:schemas-microsoft-com:office:office" xmlns:r="http://schemas.openxmlformats.org/officeDocument/2006/relationships" xmlns:m="http://schemas.openxmlformats.org/officeDocument/2006/math" xmlns:v="urn:schemas-microsoft-com:vml" xmlns:wp14="http://schemas.microsoft.com/office/word/2010/wordprocessingDrawing" xmlns:wp="http://schemas.openxmlformats.org/drawingml/2006/wordprocessingDrawing" xmlns:w10="urn:schemas-microsoft-com:office:word" xmlns:w="http://schemas.openxmlformats.org/wordprocessingml/2006/main" xmlns:w14="http://schemas.microsoft.com/office/word/2010/wordml" xmlns:w15="http://schemas.microsoft.com/office/word/2012/wordml" xmlns:w16cex="http://schemas.microsoft.com/office/word/2018/wordml/cex" xmlns:w16cid="http://schemas.microsoft.com/office/word/2016/wordml/cid" xmlns:w16="http://schemas.microsoft.com/office/word/2018/wordml" xmlns:w16sdtdh="http://schemas.microsoft.com/office/word/2020/wordml/sdtdatahash" xmlns:w16se="http://schemas.microsoft.com/office/word/2015/wordml/symex" xmlns:wpg="http://schemas.microsoft.com/office/word/2010/wordprocessingGroup" xmlns:wpi="http://schemas.microsoft.com/office/word/2010/wordprocessingInk" xmlns:wne="http://schemas.microsoft.com/office/word/2006/wordml" xmlns:wps="http://schemas.microsoft.com/office/word/2010/wordprocessingShape" mc:Ignorable="w14 w15 w16se w16cid w16 w16cex w16sdtdh wp14">
   <w:body>
     <w:p>
       <w:pPr>
@@ -697,7 +697,7 @@
           <w:r>
             <w:fldChar w:fldCharType="separate"/>
           </w:r>
-          <w:hyperlink w:anchor="_Toc139213129" w:history="1">
+          <w:hyperlink w:anchor="_Toc139215708" w:history="1">
             <w:r>
               <w:rPr>
                 <w:rStyle w:val="Hipervnculo"/>
@@ -724,7 +724,7 @@
                 <w:noProof/>
                 <w:webHidden/>
               </w:rPr>
-              <w:instrText xml:space="preserve"> PAGEREF _Toc139213129 \h </w:instrText>
+              <w:instrText xml:space="preserve"> PAGEREF _Toc139215708 \h </w:instrText>
             </w:r>
             <w:r>
               <w:rPr>
@@ -767,7 +767,7 @@
               <w:lang w:eastAsia="es-EC"/>
             </w:rPr>
           </w:pPr>
-          <w:hyperlink w:anchor="_Toc139213130" w:history="1">
+          <w:hyperlink w:anchor="_Toc139215709" w:history="1">
             <w:r>
               <w:rPr>
                 <w:rStyle w:val="Hipervnculo"/>
@@ -794,7 +794,7 @@
                 <w:noProof/>
                 <w:webHidden/>
               </w:rPr>
-              <w:instrText xml:space="preserve"> PAGEREF _Toc139213130 \h </w:instrText>
+              <w:instrText xml:space="preserve"> PAGEREF _Toc139215709 \h </w:instrText>
             </w:r>
             <w:r>
               <w:rPr>
@@ -837,7 +837,7 @@
               <w:lang w:eastAsia="es-EC"/>
             </w:rPr>
           </w:pPr>
-          <w:hyperlink w:anchor="_Toc139213131" w:history="1">
+          <w:hyperlink w:anchor="_Toc139215710" w:history="1">
             <w:r>
               <w:rPr>
                 <w:rStyle w:val="Hipervnculo"/>
@@ -864,7 +864,7 @@
                 <w:noProof/>
                 <w:webHidden/>
               </w:rPr>
-              <w:instrText xml:space="preserve"> PAGEREF _Toc139213131 \h </w:instrText>
+              <w:instrText xml:space="preserve"> PAGEREF _Toc139215710 \h </w:instrText>
             </w:r>
             <w:r>
               <w:rPr>
@@ -907,7 +907,7 @@
               <w:lang w:eastAsia="es-EC"/>
             </w:rPr>
           </w:pPr>
-          <w:hyperlink w:anchor="_Toc139213132" w:history="1">
+          <w:hyperlink w:anchor="_Toc139215711" w:history="1">
             <w:r>
               <w:rPr>
                 <w:rStyle w:val="Hipervnculo"/>
@@ -934,7 +934,7 @@
                 <w:noProof/>
                 <w:webHidden/>
               </w:rPr>
-              <w:instrText xml:space="preserve"> PAGEREF _Toc139213132 \h </w:instrText>
+              <w:instrText xml:space="preserve"> PAGEREF _Toc139215711 \h </w:instrText>
             </w:r>
             <w:r>
               <w:rPr>
@@ -977,7 +977,7 @@
               <w:lang w:eastAsia="es-EC"/>
             </w:rPr>
           </w:pPr>
-          <w:hyperlink w:anchor="_Toc139213133" w:history="1">
+          <w:hyperlink w:anchor="_Toc139215712" w:history="1">
             <w:r>
               <w:rPr>
                 <w:rStyle w:val="Hipervnculo"/>
@@ -1004,7 +1004,7 @@
                 <w:noProof/>
                 <w:webHidden/>
               </w:rPr>
-              <w:instrText xml:space="preserve"> PAGEREF _Toc139213133 \h </w:instrText>
+              <w:instrText xml:space="preserve"> PAGEREF _Toc139215712 \h </w:instrText>
             </w:r>
             <w:r>
               <w:rPr>
@@ -1047,7 +1047,7 @@
               <w:lang w:eastAsia="es-EC"/>
             </w:rPr>
           </w:pPr>
-          <w:hyperlink w:anchor="_Toc139213134" w:history="1">
+          <w:hyperlink w:anchor="_Toc139215713" w:history="1">
             <w:r>
               <w:rPr>
                 <w:rStyle w:val="Hipervnculo"/>
@@ -1074,7 +1074,7 @@
                 <w:noProof/>
                 <w:webHidden/>
               </w:rPr>
-              <w:instrText xml:space="preserve"> PAGEREF _Toc139213134 \h </w:instrText>
+              <w:instrText xml:space="preserve"> PAGEREF _Toc139215713 \h </w:instrText>
             </w:r>
             <w:r>
               <w:rPr>
@@ -1117,7 +1117,7 @@
               <w:lang w:eastAsia="es-EC"/>
             </w:rPr>
           </w:pPr>
-          <w:hyperlink w:anchor="_Toc139213135" w:history="1">
+          <w:hyperlink w:anchor="_Toc139215714" w:history="1">
             <w:r>
               <w:rPr>
                 <w:rStyle w:val="Hipervnculo"/>
@@ -1144,7 +1144,7 @@
                 <w:noProof/>
                 <w:webHidden/>
               </w:rPr>
-              <w:instrText xml:space="preserve"> PAGEREF _Toc139213135 \h </w:instrText>
+              <w:instrText xml:space="preserve"> PAGEREF _Toc139215714 \h </w:instrText>
             </w:r>
             <w:r>
               <w:rPr>
@@ -1187,13 +1187,13 @@
               <w:lang w:eastAsia="es-EC"/>
             </w:rPr>
           </w:pPr>
-          <w:hyperlink w:anchor="_Toc139213136" w:history="1">
+          <w:hyperlink w:anchor="_Toc139215715" w:history="1">
             <w:r>
               <w:rPr>
                 <w:rStyle w:val="Hipervnculo"/>
                 <w:noProof/>
               </w:rPr>
-              <w:t>Diseño Conceptual</w:t>
+              <w:t>Posibles análisis a realizar</w:t>
             </w:r>
             <w:r>
               <w:rPr>
@@ -1214,7 +1214,7 @@
                 <w:noProof/>
                 <w:webHidden/>
               </w:rPr>
-              <w:instrText xml:space="preserve"> PAGEREF _Toc139213136 \h </w:instrText>
+              <w:instrText xml:space="preserve"> PAGEREF _Toc139215715 \h </w:instrText>
             </w:r>
             <w:r>
               <w:rPr>
@@ -1257,13 +1257,13 @@
               <w:lang w:eastAsia="es-EC"/>
             </w:rPr>
           </w:pPr>
-          <w:hyperlink w:anchor="_Toc139213137" w:history="1">
+          <w:hyperlink w:anchor="_Toc139215716" w:history="1">
             <w:r>
               <w:rPr>
                 <w:rStyle w:val="Hipervnculo"/>
                 <w:noProof/>
               </w:rPr>
-              <w:t>Diseño Lógico relacional</w:t>
+              <w:t>Diseño Conceptual</w:t>
             </w:r>
             <w:r>
               <w:rPr>
@@ -1284,7 +1284,7 @@
                 <w:noProof/>
                 <w:webHidden/>
               </w:rPr>
-              <w:instrText xml:space="preserve"> PAGEREF _Toc139213137 \h </w:instrText>
+              <w:instrText xml:space="preserve"> PAGEREF _Toc139215716 \h </w:instrText>
             </w:r>
             <w:r>
               <w:rPr>
@@ -1304,7 +1304,7 @@
                 <w:noProof/>
                 <w:webHidden/>
               </w:rPr>
-              <w:t>10</w:t>
+              <w:t>8</w:t>
             </w:r>
             <w:r>
               <w:rPr>
@@ -1327,13 +1327,13 @@
               <w:lang w:eastAsia="es-EC"/>
             </w:rPr>
           </w:pPr>
-          <w:hyperlink w:anchor="_Toc139213138" w:history="1">
+          <w:hyperlink w:anchor="_Toc139215717" w:history="1">
             <w:r>
               <w:rPr>
                 <w:rStyle w:val="Hipervnculo"/>
                 <w:noProof/>
               </w:rPr>
-              <w:t>Diseño Físico</w:t>
+              <w:t>Diseño Lógico relacional</w:t>
             </w:r>
             <w:r>
               <w:rPr>
@@ -1354,7 +1354,7 @@
                 <w:noProof/>
                 <w:webHidden/>
               </w:rPr>
-              <w:instrText xml:space="preserve"> PAGEREF _Toc139213138 \h </w:instrText>
+              <w:instrText xml:space="preserve"> PAGEREF _Toc139215717 \h </w:instrText>
             </w:r>
             <w:r>
               <w:rPr>
@@ -1397,13 +1397,13 @@
               <w:lang w:eastAsia="es-EC"/>
             </w:rPr>
           </w:pPr>
-          <w:hyperlink w:anchor="_Toc139213139" w:history="1">
+          <w:hyperlink w:anchor="_Toc139215718" w:history="1">
             <w:r>
               <w:rPr>
                 <w:rStyle w:val="Hipervnculo"/>
                 <w:noProof/>
               </w:rPr>
-              <w:t>Implementación y carga</w:t>
+              <w:t>Diseño Físico</w:t>
             </w:r>
             <w:r>
               <w:rPr>
@@ -1424,7 +1424,7 @@
                 <w:noProof/>
                 <w:webHidden/>
               </w:rPr>
-              <w:instrText xml:space="preserve"> PAGEREF _Toc139213139 \h </w:instrText>
+              <w:instrText xml:space="preserve"> PAGEREF _Toc139215718 \h </w:instrText>
             </w:r>
             <w:r>
               <w:rPr>
@@ -1467,14 +1467,13 @@
               <w:lang w:eastAsia="es-EC"/>
             </w:rPr>
           </w:pPr>
-          <w:hyperlink w:anchor="_Toc139213140" w:history="1">
+          <w:hyperlink w:anchor="_Toc139215719" w:history="1">
             <w:r>
               <w:rPr>
                 <w:rStyle w:val="Hipervnculo"/>
                 <w:noProof/>
-                <w:lang w:val="es-ES"/>
-              </w:rPr>
-              <w:t>Script SQL</w:t>
+              </w:rPr>
+              <w:t>Implementación y carga</w:t>
             </w:r>
             <w:r>
               <w:rPr>
@@ -1495,7 +1494,7 @@
                 <w:noProof/>
                 <w:webHidden/>
               </w:rPr>
-              <w:instrText xml:space="preserve"> PAGEREF _Toc139213140 \h </w:instrText>
+              <w:instrText xml:space="preserve"> PAGEREF _Toc139215719 \h </w:instrText>
             </w:r>
             <w:r>
               <w:rPr>
@@ -1515,7 +1514,7 @@
                 <w:noProof/>
                 <w:webHidden/>
               </w:rPr>
-              <w:t>16</w:t>
+              <w:t>13</w:t>
             </w:r>
             <w:r>
               <w:rPr>
@@ -1538,14 +1537,14 @@
               <w:lang w:eastAsia="es-EC"/>
             </w:rPr>
           </w:pPr>
-          <w:hyperlink w:anchor="_Toc139213141" w:history="1">
+          <w:hyperlink w:anchor="_Toc139215720" w:history="1">
             <w:r>
               <w:rPr>
                 <w:rStyle w:val="Hipervnculo"/>
                 <w:noProof/>
                 <w:lang w:val="es-ES"/>
               </w:rPr>
-              <w:t>https://github.com/michael-jmz/analisis_acceso_viviendas_ecuador/blob/main/script_corregido.sql</w:t>
+              <w:t>Script SQL</w:t>
             </w:r>
             <w:r>
               <w:rPr>
@@ -1566,7 +1565,7 @@
                 <w:noProof/>
                 <w:webHidden/>
               </w:rPr>
-              <w:instrText xml:space="preserve"> PAGEREF _Toc139213141 \h </w:instrText>
+              <w:instrText xml:space="preserve"> PAGEREF _Toc139215720 \h </w:instrText>
             </w:r>
             <w:r>
               <w:rPr>
@@ -1586,7 +1585,7 @@
                 <w:noProof/>
                 <w:webHidden/>
               </w:rPr>
-              <w:t>16</w:t>
+              <w:t>17</w:t>
             </w:r>
             <w:r>
               <w:rPr>
@@ -1609,7 +1608,7 @@
               <w:lang w:eastAsia="es-EC"/>
             </w:rPr>
           </w:pPr>
-          <w:hyperlink w:anchor="_Toc139213142" w:history="1">
+          <w:hyperlink w:anchor="_Toc139215721" w:history="1">
             <w:r>
               <w:rPr>
                 <w:rStyle w:val="Hipervnculo"/>
@@ -1636,7 +1635,7 @@
                 <w:noProof/>
                 <w:webHidden/>
               </w:rPr>
-              <w:instrText xml:space="preserve"> PAGEREF _Toc139213142 \h </w:instrText>
+              <w:instrText xml:space="preserve"> PAGEREF _Toc139215721 \h </w:instrText>
             </w:r>
             <w:r>
               <w:rPr>
@@ -1656,7 +1655,7 @@
                 <w:noProof/>
                 <w:webHidden/>
               </w:rPr>
-              <w:t>16</w:t>
+              <w:t>17</w:t>
             </w:r>
             <w:r>
               <w:rPr>
@@ -1679,12 +1678,11 @@
               <w:lang w:eastAsia="es-EC"/>
             </w:rPr>
           </w:pPr>
-          <w:hyperlink w:anchor="_Toc139213143" w:history="1">
+          <w:hyperlink w:anchor="_Toc139215722" w:history="1">
             <w:r>
               <w:rPr>
                 <w:rStyle w:val="Hipervnculo"/>
                 <w:noProof/>
-                <w:lang w:val="es-ES"/>
               </w:rPr>
               <w:t>Conclusiones</w:t>
             </w:r>
@@ -1707,7 +1705,7 @@
                 <w:noProof/>
                 <w:webHidden/>
               </w:rPr>
-              <w:instrText xml:space="preserve"> PAGEREF _Toc139213143 \h </w:instrText>
+              <w:instrText xml:space="preserve"> PAGEREF _Toc139215722 \h </w:instrText>
             </w:r>
             <w:r>
               <w:rPr>
@@ -1727,7 +1725,7 @@
                 <w:noProof/>
                 <w:webHidden/>
               </w:rPr>
-              <w:t>17</w:t>
+              <w:t>19</w:t>
             </w:r>
             <w:r>
               <w:rPr>
@@ -1750,17 +1748,26 @@
               <w:lang w:eastAsia="es-EC"/>
             </w:rPr>
           </w:pPr>
-          <w:hyperlink w:anchor="_Toc139213144" w:history="1">
+          <w:hyperlink w:anchor="_Toc139215723" w:history="1">
             <w:r>
               <w:rPr>
                 <w:rStyle w:val="Hipervnculo"/>
                 <w:noProof/>
-                <w:lang w:val="es-ES"/>
               </w:rPr>
               <w:t>Recomendaciones</w:t>
             </w:r>
             <w:r>
               <w:rPr>
+                <w:rStyle w:val="Hipervnculo"/>
+                <w:b/>
+                <w:bCs/>
+                <w:noProof/>
+                <w:lang w:val="es-ES"/>
+              </w:rPr>
+              <w:t>:</w:t>
+            </w:r>
+            <w:r>
+              <w:rPr>
                 <w:noProof/>
                 <w:webHidden/>
               </w:rPr>
@@ -1778,7 +1785,7 @@
                 <w:noProof/>
                 <w:webHidden/>
               </w:rPr>
-              <w:instrText xml:space="preserve"> PAGEREF _Toc139213144 \h </w:instrText>
+              <w:instrText xml:space="preserve"> PAGEREF _Toc139215723 \h </w:instrText>
             </w:r>
             <w:r>
               <w:rPr>
@@ -1798,7 +1805,7 @@
                 <w:noProof/>
                 <w:webHidden/>
               </w:rPr>
-              <w:t>17</w:t>
+              <w:t>19</w:t>
             </w:r>
             <w:r>
               <w:rPr>
@@ -1821,7 +1828,7 @@
               <w:lang w:eastAsia="es-EC"/>
             </w:rPr>
           </w:pPr>
-          <w:hyperlink w:anchor="_Toc139213145" w:history="1">
+          <w:hyperlink w:anchor="_Toc139215724" w:history="1">
             <w:r>
               <w:rPr>
                 <w:rStyle w:val="Hipervnculo"/>
@@ -1848,7 +1855,7 @@
                 <w:noProof/>
                 <w:webHidden/>
               </w:rPr>
-              <w:instrText xml:space="preserve"> PAGEREF _Toc139213145 \h </w:instrText>
+              <w:instrText xml:space="preserve"> PAGEREF _Toc139215724 \h </w:instrText>
             </w:r>
             <w:r>
               <w:rPr>
@@ -1868,7 +1875,7 @@
                 <w:noProof/>
                 <w:webHidden/>
               </w:rPr>
-              <w:t>18</w:t>
+              <w:t>20</w:t>
             </w:r>
             <w:r>
               <w:rPr>
@@ -1987,7 +1994,7 @@
         <w:pStyle w:val="Ttulo1"/>
         <w:spacing w:line="360" w:lineRule="auto"/>
       </w:pPr>
-      <w:bookmarkStart w:id="0" w:name="_Toc139213129"/>
+      <w:bookmarkStart w:id="0" w:name="_Toc139215708"/>
       <w:r>
         <w:lastRenderedPageBreak/>
         <w:t>Introducción</w:t>
@@ -1997,6 +2004,7 @@
     <w:p>
       <w:pPr>
         <w:spacing w:line="360" w:lineRule="auto"/>
+        <w:jc w:val="both"/>
         <w:rPr>
           <w:sz w:val="24"/>
           <w:szCs w:val="24"/>
@@ -2013,6 +2021,7 @@
     <w:p>
       <w:pPr>
         <w:spacing w:line="360" w:lineRule="auto"/>
+        <w:jc w:val="both"/>
         <w:rPr>
           <w:sz w:val="24"/>
           <w:szCs w:val="24"/>
@@ -2045,6 +2054,7 @@
             <w:docPart w:val="DefaultPlaceholder_-1854013440"/>
           </w:placeholder>
         </w:sdtPr>
+        <w:sdtEndPr/>
         <w:sdtContent>
           <w:r>
             <w:rPr>
@@ -2067,6 +2077,7 @@
     <w:p>
       <w:pPr>
         <w:spacing w:line="360" w:lineRule="auto"/>
+        <w:jc w:val="both"/>
         <w:rPr>
           <w:sz w:val="24"/>
           <w:szCs w:val="24"/>
@@ -2097,6 +2108,7 @@
     <w:p>
       <w:pPr>
         <w:spacing w:line="360" w:lineRule="auto"/>
+        <w:jc w:val="both"/>
         <w:rPr>
           <w:sz w:val="24"/>
           <w:szCs w:val="24"/>
@@ -2143,6 +2155,7 @@
             <w:docPart w:val="DefaultPlaceholder_-1854013440"/>
           </w:placeholder>
         </w:sdtPr>
+        <w:sdtEndPr/>
         <w:sdtContent>
           <w:r>
             <w:rPr>
@@ -2165,6 +2178,7 @@
     <w:p>
       <w:pPr>
         <w:spacing w:line="360" w:lineRule="auto"/>
+        <w:jc w:val="both"/>
         <w:rPr>
           <w:sz w:val="24"/>
           <w:szCs w:val="24"/>
@@ -2183,7 +2197,7 @@
         <w:pStyle w:val="Ttulo1"/>
         <w:spacing w:line="360" w:lineRule="auto"/>
       </w:pPr>
-      <w:bookmarkStart w:id="1" w:name="_Toc139213130"/>
+      <w:bookmarkStart w:id="1" w:name="_Toc139215709"/>
       <w:r>
         <w:lastRenderedPageBreak/>
         <w:t>Objetivo General</w:t>
@@ -2257,7 +2271,7 @@
           <w:szCs w:val="24"/>
         </w:rPr>
       </w:pPr>
-      <w:bookmarkStart w:id="2" w:name="_Toc139213131"/>
+      <w:bookmarkStart w:id="2" w:name="_Toc139215710"/>
       <w:r>
         <w:t>Objetivos Específicos</w:t>
       </w:r>
@@ -2382,7 +2396,7 @@
         <w:pStyle w:val="Ttulo1"/>
         <w:spacing w:line="360" w:lineRule="auto"/>
       </w:pPr>
-      <w:bookmarkStart w:id="3" w:name="_Toc139213132"/>
+      <w:bookmarkStart w:id="3" w:name="_Toc139215711"/>
       <w:r>
         <w:t xml:space="preserve">Repositorio </w:t>
       </w:r>
@@ -2580,7 +2594,7 @@
           <w:szCs w:val="24"/>
         </w:rPr>
       </w:pPr>
-      <w:bookmarkStart w:id="4" w:name="_Toc139213133"/>
+      <w:bookmarkStart w:id="4" w:name="_Toc139215712"/>
       <w:r>
         <w:lastRenderedPageBreak/>
         <w:t>Datos base</w:t>
@@ -3780,6 +3794,7 @@
             <w:docPart w:val="DefaultPlaceholder_-1854013440"/>
           </w:placeholder>
         </w:sdtPr>
+        <w:sdtEndPr/>
         <w:sdtContent>
           <w:r>
             <w:rPr>
@@ -3804,7 +3819,7 @@
         <w:pStyle w:val="Ttulo1"/>
         <w:spacing w:line="360" w:lineRule="auto"/>
       </w:pPr>
-      <w:bookmarkStart w:id="5" w:name="_Toc139213134"/>
+      <w:bookmarkStart w:id="5" w:name="_Toc139215713"/>
       <w:r>
         <w:t>Datos Complementarios</w:t>
       </w:r>
@@ -3984,7 +3999,7 @@
                 <w:szCs w:val="24"/>
               </w:rPr>
             </w:pPr>
-            <w:bookmarkStart w:id="6" w:name="_Toc139213135"/>
+            <w:bookmarkStart w:id="6" w:name="_Toc139215714"/>
             <w:r>
               <w:rPr>
                 <w:sz w:val="24"/>
@@ -4413,7 +4428,7 @@
         <w:pStyle w:val="Ttulo1"/>
         <w:spacing w:line="360" w:lineRule="auto"/>
       </w:pPr>
-      <w:proofErr w:type="gramStart"/>
+      <w:bookmarkStart w:id="7" w:name="_Toc139215715"/>
       <w:r>
         <w:t>Posibles</w:t>
       </w:r>
@@ -4423,7 +4438,7 @@
       <w:r>
         <w:t>análisis a realizar</w:t>
       </w:r>
-      <w:proofErr w:type="gramEnd"/>
+      <w:bookmarkEnd w:id="7"/>
     </w:p>
     <w:p>
       <w:pPr>
@@ -4466,14 +4481,80 @@
     </w:p>
     <w:p>
       <w:pPr>
+        <w:pStyle w:val="Prrafodelista"/>
+        <w:numPr>
+          <w:ilvl w:val="0"/>
+          <w:numId w:val="5"/>
+        </w:numPr>
+        <w:spacing w:line="360" w:lineRule="auto"/>
+      </w:pPr>
+      <w:r>
+        <w:t>Parroquias que tienen acceso a un terminal terrestre</w:t>
+      </w:r>
+    </w:p>
+    <w:p>
+      <w:pPr>
+        <w:pStyle w:val="Prrafodelista"/>
+        <w:numPr>
+          <w:ilvl w:val="0"/>
+          <w:numId w:val="5"/>
+        </w:numPr>
+        <w:spacing w:line="360" w:lineRule="auto"/>
+      </w:pPr>
+      <w:r>
+        <w:t>S</w:t>
+      </w:r>
+      <w:r>
+        <w:t xml:space="preserve">aber en </w:t>
+      </w:r>
+      <w:r>
+        <w:t>qué</w:t>
+      </w:r>
+      <w:r>
+        <w:t xml:space="preserve"> parroquia se realizaron las encuestas y si la vivienda </w:t>
+      </w:r>
+      <w:r>
+        <w:t>está</w:t>
+      </w:r>
+      <w:r>
+        <w:t xml:space="preserve"> </w:t>
+      </w:r>
+      <w:r>
+        <w:t>cerca de</w:t>
+      </w:r>
+      <w:r>
+        <w:t xml:space="preserve"> un lugar </w:t>
+      </w:r>
+      <w:r>
+        <w:t>turístico</w:t>
+      </w:r>
+    </w:p>
+    <w:p>
+      <w:pPr>
+        <w:pStyle w:val="Prrafodelista"/>
+        <w:numPr>
+          <w:ilvl w:val="0"/>
+          <w:numId w:val="5"/>
+        </w:numPr>
+        <w:spacing w:line="360" w:lineRule="auto"/>
+      </w:pPr>
+      <w:r>
+        <w:t xml:space="preserve">Saber en qué parroquia se realizaron las encuestas y si la vivienda está cerca de un </w:t>
+      </w:r>
+      <w:r>
+        <w:t>centro de salud</w:t>
+      </w:r>
+    </w:p>
+    <w:p>
+      <w:pPr>
         <w:pStyle w:val="Ttulo1"/>
         <w:spacing w:line="360" w:lineRule="auto"/>
       </w:pPr>
-      <w:bookmarkStart w:id="7" w:name="_Toc139213136"/>
+      <w:bookmarkStart w:id="8" w:name="_Toc139215716"/>
       <w:r>
         <w:t>Diseño Conceptual</w:t>
       </w:r>
-      <w:bookmarkEnd w:id="7"/>
+      <w:bookmarkEnd w:id="8"/>
     </w:p>
     <w:p>
       <w:pPr>
@@ -4501,37 +4582,117 @@
       </w:r>
       <w:r>
         <w:rPr>
-          <w:sz w:val="24"/>
-          <w:szCs w:val="24"/>
-        </w:rPr>
-        <w:t xml:space="preserve"> se puede observar entre las entidades de mayor importancia son: Área, Regiones, Conglomerados, Ciudad, Vivienda además se modela las cuatro entidades más que consideramos podría ser de utilidad para su posterior análisis del acceso y condiciones de vivienda en Ecuador 2023</w:t>
-      </w:r>
-    </w:p>
-    <w:p>
-      <w:pPr>
-        <w:rPr>
           <w:b/>
           <w:bCs/>
           <w:sz w:val="24"/>
           <w:szCs w:val="24"/>
         </w:rPr>
-      </w:pPr>
-      <w:r>
+        <w:t xml:space="preserve"> 2</w:t>
+      </w:r>
+      <w:r>
+        <w:rPr>
+          <w:sz w:val="24"/>
+          <w:szCs w:val="24"/>
+        </w:rPr>
+        <w:t xml:space="preserve"> se puede observar entre las entidades de mayor importancia son: Área, Regiones, Conglomerados, Ciudad, Vivienda además se modela las cuatro entidades más que consideramos podría ser de utilidad para su posterior análisis del acceso y condiciones de vivienda en Ecuador 2023</w:t>
+      </w:r>
+    </w:p>
+    <w:p>
+      <w:pPr>
         <w:rPr>
           <w:b/>
           <w:bCs/>
           <w:sz w:val="24"/>
           <w:szCs w:val="24"/>
         </w:rPr>
-        <w:t xml:space="preserve">Figura </w:t>
-      </w:r>
-      <w:r>
+      </w:pPr>
+    </w:p>
+    <w:p>
+      <w:pPr>
         <w:rPr>
           <w:b/>
           <w:bCs/>
           <w:sz w:val="24"/>
           <w:szCs w:val="24"/>
         </w:rPr>
+      </w:pPr>
+    </w:p>
+    <w:p>
+      <w:pPr>
+        <w:rPr>
+          <w:b/>
+          <w:bCs/>
+          <w:sz w:val="24"/>
+          <w:szCs w:val="24"/>
+        </w:rPr>
+      </w:pPr>
+    </w:p>
+    <w:p>
+      <w:pPr>
+        <w:rPr>
+          <w:b/>
+          <w:bCs/>
+          <w:sz w:val="24"/>
+          <w:szCs w:val="24"/>
+        </w:rPr>
+      </w:pPr>
+    </w:p>
+    <w:p>
+      <w:pPr>
+        <w:rPr>
+          <w:b/>
+          <w:bCs/>
+          <w:sz w:val="24"/>
+          <w:szCs w:val="24"/>
+        </w:rPr>
+      </w:pPr>
+    </w:p>
+    <w:p>
+      <w:pPr>
+        <w:rPr>
+          <w:b/>
+          <w:bCs/>
+          <w:sz w:val="24"/>
+          <w:szCs w:val="24"/>
+        </w:rPr>
+      </w:pPr>
+    </w:p>
+    <w:p>
+      <w:pPr>
+        <w:rPr>
+          <w:b/>
+          <w:bCs/>
+          <w:sz w:val="24"/>
+          <w:szCs w:val="24"/>
+        </w:rPr>
+      </w:pPr>
+    </w:p>
+    <w:p>
+      <w:pPr>
+        <w:rPr>
+          <w:b/>
+          <w:bCs/>
+          <w:sz w:val="24"/>
+          <w:szCs w:val="24"/>
+        </w:rPr>
+      </w:pPr>
+      <w:r>
+        <w:rPr>
+          <w:b/>
+          <w:bCs/>
+          <w:sz w:val="24"/>
+          <w:szCs w:val="24"/>
+        </w:rPr>
+        <w:lastRenderedPageBreak/>
+        <w:t xml:space="preserve">Figura </w:t>
+      </w:r>
+      <w:r>
+        <w:rPr>
+          <w:b/>
+          <w:bCs/>
+          <w:sz w:val="24"/>
+          <w:szCs w:val="24"/>
+        </w:rPr>
         <w:t>2</w:t>
       </w:r>
     </w:p>
@@ -4590,7 +4751,6 @@
           <w:szCs w:val="24"/>
           <w14:ligatures w14:val="standardContextual"/>
         </w:rPr>
-        <w:lastRenderedPageBreak/>
         <w:t xml:space="preserve"> </w:t>
       </w:r>
       <w:r>
@@ -4601,9 +4761,9 @@
           <w14:ligatures w14:val="standardContextual"/>
         </w:rPr>
         <w:drawing>
-          <wp:inline distT="0" distB="0" distL="0" distR="0" wp14:anchorId="5AE5356C" wp14:editId="7FDF35D2">
-            <wp:extent cx="3032736" cy="2867891"/>
-            <wp:effectExtent l="0" t="0" r="0" b="8890"/>
+          <wp:inline distT="0" distB="0" distL="0" distR="0" wp14:anchorId="5AE5356C" wp14:editId="05A5584F">
+            <wp:extent cx="4436643" cy="4195488"/>
+            <wp:effectExtent l="0" t="0" r="2540" b="0"/>
             <wp:docPr id="550444044" name="Imagen 1"/>
             <wp:cNvGraphicFramePr>
               <a:graphicFrameLocks xmlns:a="http://schemas.openxmlformats.org/drawingml/2006/main" noChangeAspect="1"/>
@@ -4623,7 +4783,7 @@
                   <pic:spPr bwMode="auto">
                     <a:xfrm>
                       <a:off x="0" y="0"/>
-                      <a:ext cx="3062681" cy="2896208"/>
+                      <a:ext cx="4500836" cy="4256191"/>
                     </a:xfrm>
                     <a:prstGeom prst="rect">
                       <a:avLst/>
@@ -4690,31 +4850,7 @@
           <w:sz w:val="24"/>
           <w:szCs w:val="24"/>
         </w:rPr>
-        <w:t xml:space="preserve"> </w:t>
-      </w:r>
-      <w:hyperlink r:id="rId25" w:history="1">
-        <w:r>
-          <w:rPr>
-            <w:rStyle w:val="Hipervnculo"/>
-            <w:sz w:val="24"/>
-            <w:szCs w:val="24"/>
-          </w:rPr>
-          <w:t>aquí</w:t>
-        </w:r>
-      </w:hyperlink>
-      <w:r>
-        <w:rPr>
-          <w:sz w:val="24"/>
-          <w:szCs w:val="24"/>
-        </w:rPr>
         <w:t xml:space="preserve">. </w:t>
-      </w:r>
-      <w:r>
-        <w:rPr>
-          <w:sz w:val="24"/>
-          <w:szCs w:val="24"/>
-        </w:rPr>
-        <w:t>https://github.com/michael-jmz/analisis_acceso_viviendas_ecuador/blob/main/Digramas/Modelo%20Entidad-Relacion.svg</w:t>
       </w:r>
     </w:p>
     <w:p>
@@ -4727,13 +4863,91 @@
           <w:szCs w:val="24"/>
         </w:rPr>
       </w:pPr>
-      <w:r>
+    </w:p>
+    <w:p>
+      <w:pPr>
+        <w:spacing w:line="360" w:lineRule="auto"/>
         <w:rPr>
           <w:b/>
           <w:bCs/>
           <w:sz w:val="24"/>
           <w:szCs w:val="24"/>
         </w:rPr>
+      </w:pPr>
+    </w:p>
+    <w:p>
+      <w:pPr>
+        <w:spacing w:line="360" w:lineRule="auto"/>
+        <w:rPr>
+          <w:b/>
+          <w:bCs/>
+          <w:sz w:val="24"/>
+          <w:szCs w:val="24"/>
+        </w:rPr>
+      </w:pPr>
+    </w:p>
+    <w:p>
+      <w:pPr>
+        <w:spacing w:line="360" w:lineRule="auto"/>
+        <w:rPr>
+          <w:b/>
+          <w:bCs/>
+          <w:sz w:val="24"/>
+          <w:szCs w:val="24"/>
+        </w:rPr>
+      </w:pPr>
+    </w:p>
+    <w:p>
+      <w:pPr>
+        <w:spacing w:line="360" w:lineRule="auto"/>
+        <w:rPr>
+          <w:b/>
+          <w:bCs/>
+          <w:sz w:val="24"/>
+          <w:szCs w:val="24"/>
+        </w:rPr>
+      </w:pPr>
+    </w:p>
+    <w:p>
+      <w:pPr>
+        <w:spacing w:line="360" w:lineRule="auto"/>
+        <w:rPr>
+          <w:b/>
+          <w:bCs/>
+          <w:sz w:val="24"/>
+          <w:szCs w:val="24"/>
+        </w:rPr>
+      </w:pPr>
+    </w:p>
+    <w:p>
+      <w:pPr>
+        <w:spacing w:line="360" w:lineRule="auto"/>
+        <w:rPr>
+          <w:b/>
+          <w:bCs/>
+          <w:sz w:val="24"/>
+          <w:szCs w:val="24"/>
+        </w:rPr>
+      </w:pPr>
+    </w:p>
+    <w:p>
+      <w:pPr>
+        <w:spacing w:line="360" w:lineRule="auto"/>
+        <w:rPr>
+          <w:b/>
+          <w:bCs/>
+          <w:sz w:val="24"/>
+          <w:szCs w:val="24"/>
+        </w:rPr>
+      </w:pPr>
+      <w:r>
+        <w:rPr>
+          <w:b/>
+          <w:bCs/>
+          <w:sz w:val="24"/>
+          <w:szCs w:val="24"/>
+        </w:rPr>
+        <w:lastRenderedPageBreak/>
         <w:t xml:space="preserve">Figura </w:t>
       </w:r>
       <w:r>
@@ -4777,17 +4991,25 @@
           <w:szCs w:val="24"/>
         </w:rPr>
       </w:pPr>
+    </w:p>
+    <w:p>
+      <w:pPr>
+        <w:spacing w:line="360" w:lineRule="auto"/>
+        <w:jc w:val="center"/>
+        <w:rPr>
+          <w:sz w:val="24"/>
+          <w:szCs w:val="24"/>
+        </w:rPr>
+      </w:pPr>
       <w:r>
         <w:rPr>
           <w:noProof/>
-          <w14:ligatures w14:val="standardContextual"/>
-        </w:rPr>
-        <w:lastRenderedPageBreak/>
+        </w:rPr>
         <w:drawing>
-          <wp:inline distT="0" distB="0" distL="0" distR="0" wp14:anchorId="538FC8E3" wp14:editId="75693673">
-            <wp:extent cx="6398372" cy="6061364"/>
-            <wp:effectExtent l="0" t="0" r="2540" b="0"/>
-            <wp:docPr id="1689485564" name="Gráfico 1"/>
+          <wp:inline distT="0" distB="0" distL="0" distR="0" wp14:anchorId="725846BD" wp14:editId="1022056F">
+            <wp:extent cx="5943600" cy="6602730"/>
+            <wp:effectExtent l="0" t="0" r="0" b="7620"/>
+            <wp:docPr id="1" name="Imagen 1"/>
             <wp:cNvGraphicFramePr>
               <a:graphicFrameLocks xmlns:a="http://schemas.openxmlformats.org/drawingml/2006/main" noChangeAspect="1"/>
             </wp:cNvGraphicFramePr>
@@ -4795,29 +5017,36 @@
               <a:graphicData uri="http://schemas.openxmlformats.org/drawingml/2006/picture">
                 <pic:pic xmlns:pic="http://schemas.openxmlformats.org/drawingml/2006/picture">
                   <pic:nvPicPr>
-                    <pic:cNvPr id="1689485564" name=""/>
-                    <pic:cNvPicPr/>
+                    <pic:cNvPr id="0" name="Picture 1"/>
+                    <pic:cNvPicPr>
+                      <a:picLocks noChangeAspect="1" noChangeArrowheads="1"/>
+                    </pic:cNvPicPr>
                   </pic:nvPicPr>
                   <pic:blipFill>
-                    <a:blip r:embed="rId26">
+                    <a:blip r:embed="rId25" cstate="print">
                       <a:extLst>
-                        <a:ext uri="{96DAC541-7B7A-43D3-8B79-37D633B846F1}">
-                          <asvg:svgBlip xmlns:asvg="http://schemas.microsoft.com/office/drawing/2016/SVG/main" r:embed="rId27"/>
+                        <a:ext uri="{28A0092B-C50C-407E-A947-70E740481C1C}">
+                          <a14:useLocalDpi xmlns:a14="http://schemas.microsoft.com/office/drawing/2010/main" val="0"/>
                         </a:ext>
                       </a:extLst>
                     </a:blip>
+                    <a:srcRect/>
                     <a:stretch>
                       <a:fillRect/>
                     </a:stretch>
                   </pic:blipFill>
-                  <pic:spPr>
+                  <pic:spPr bwMode="auto">
                     <a:xfrm>
                       <a:off x="0" y="0"/>
-                      <a:ext cx="6399910" cy="6062821"/>
+                      <a:ext cx="5943600" cy="6602730"/>
                     </a:xfrm>
                     <a:prstGeom prst="rect">
                       <a:avLst/>
                     </a:prstGeom>
+                    <a:noFill/>
+                    <a:ln>
+                      <a:noFill/>
+                    </a:ln>
                   </pic:spPr>
                 </pic:pic>
               </a:graphicData>
@@ -4828,50 +5057,21 @@
     </w:p>
     <w:p>
       <w:pPr>
-        <w:spacing w:line="360" w:lineRule="auto"/>
-        <w:jc w:val="center"/>
-        <w:rPr>
-          <w:sz w:val="24"/>
-          <w:szCs w:val="24"/>
-        </w:rPr>
-      </w:pPr>
-    </w:p>
-    <w:p>
-      <w:pPr>
-        <w:spacing w:line="360" w:lineRule="auto"/>
-        <w:jc w:val="center"/>
-        <w:rPr>
-          <w:sz w:val="24"/>
-          <w:szCs w:val="24"/>
-        </w:rPr>
-      </w:pPr>
-    </w:p>
-    <w:p>
-      <w:pPr>
-        <w:spacing w:line="360" w:lineRule="auto"/>
-        <w:jc w:val="center"/>
-        <w:rPr>
-          <w:sz w:val="24"/>
-          <w:szCs w:val="24"/>
-        </w:rPr>
-      </w:pPr>
-    </w:p>
-    <w:p>
-      <w:pPr>
         <w:pStyle w:val="Ttulo1"/>
         <w:spacing w:line="360" w:lineRule="auto"/>
       </w:pPr>
-      <w:bookmarkStart w:id="8" w:name="_Toc139213137"/>
-      <w:r>
+      <w:bookmarkStart w:id="9" w:name="_Toc139215717"/>
+      <w:r>
+        <w:lastRenderedPageBreak/>
         <w:t>Diseño Lógico relacional</w:t>
       </w:r>
-      <w:bookmarkEnd w:id="8"/>
+      <w:bookmarkEnd w:id="9"/>
     </w:p>
     <w:p>
       <w:r>
         <w:t xml:space="preserve">Para una mejor visualización del diseño lógico vaya a este </w:t>
       </w:r>
-      <w:hyperlink r:id="rId28" w:history="1">
+      <w:hyperlink r:id="rId26" w:history="1">
         <w:r>
           <w:rPr>
             <w:rStyle w:val="Hipervnculo"/>
@@ -4889,7 +5089,6 @@
           <w:noProof/>
           <w14:ligatures w14:val="standardContextual"/>
         </w:rPr>
-        <w:lastRenderedPageBreak/>
         <w:drawing>
           <wp:inline distT="0" distB="0" distL="0" distR="0" wp14:anchorId="50ECF2A3" wp14:editId="664AEF1B">
             <wp:extent cx="5118735" cy="7439891"/>
@@ -4906,10 +5105,10 @@
                     <pic:cNvPicPr/>
                   </pic:nvPicPr>
                   <pic:blipFill>
-                    <a:blip r:embed="rId29">
+                    <a:blip r:embed="rId27">
                       <a:extLst>
                         <a:ext uri="{96DAC541-7B7A-43D3-8B79-37D633B846F1}">
-                          <asvg:svgBlip xmlns:asvg="http://schemas.microsoft.com/office/drawing/2016/SVG/main" r:embed="rId30"/>
+                          <asvg:svgBlip xmlns:asvg="http://schemas.microsoft.com/office/drawing/2016/SVG/main" r:embed="rId28"/>
                         </a:ext>
                       </a:extLst>
                     </a:blip>
@@ -4938,7 +5137,7 @@
         <w:pStyle w:val="Ttulo1"/>
         <w:spacing w:line="360" w:lineRule="auto"/>
       </w:pPr>
-      <w:bookmarkStart w:id="9" w:name="_Toc139213138"/>
+      <w:bookmarkStart w:id="10" w:name="_Toc139215718"/>
       <w:r>
         <w:lastRenderedPageBreak/>
         <w:t xml:space="preserve">Diseño </w:t>
@@ -4946,7 +5145,7 @@
       <w:r>
         <w:t>Físico</w:t>
       </w:r>
-      <w:bookmarkEnd w:id="9"/>
+      <w:bookmarkEnd w:id="10"/>
       <w:r>
         <w:t xml:space="preserve"> </w:t>
       </w:r>
@@ -4961,7 +5160,7 @@
       <w:r>
         <w:t xml:space="preserve"> </w:t>
       </w:r>
-      <w:hyperlink r:id="rId31" w:history="1">
+      <w:hyperlink r:id="rId29" w:history="1">
         <w:r>
           <w:rPr>
             <w:rStyle w:val="Hipervnculo"/>
@@ -4986,7 +5185,7 @@
       <w:r>
         <w:t xml:space="preserve"> </w:t>
       </w:r>
-      <w:hyperlink r:id="rId32" w:history="1">
+      <w:hyperlink r:id="rId30" w:history="1">
         <w:r>
           <w:rPr>
             <w:rStyle w:val="Hipervnculo"/>
@@ -5052,9 +5251,9 @@
           <w:noProof/>
         </w:rPr>
         <w:drawing>
-          <wp:inline distT="0" distB="0" distL="0" distR="0" wp14:anchorId="09A7FAD5" wp14:editId="6C24FBC4">
-            <wp:extent cx="5943600" cy="2774950"/>
-            <wp:effectExtent l="0" t="0" r="0" b="6350"/>
+          <wp:inline distT="0" distB="0" distL="0" distR="0" wp14:anchorId="09A7FAD5" wp14:editId="4A760DC1">
+            <wp:extent cx="5943600" cy="3774643"/>
+            <wp:effectExtent l="0" t="0" r="0" b="0"/>
             <wp:docPr id="224591002" name="Gráfico 1"/>
             <wp:cNvGraphicFramePr>
               <a:graphicFrameLocks xmlns:a="http://schemas.openxmlformats.org/drawingml/2006/main" noChangeAspect="1"/>
@@ -5067,10 +5266,10 @@
                     <pic:cNvPicPr/>
                   </pic:nvPicPr>
                   <pic:blipFill>
-                    <a:blip r:embed="rId33">
+                    <a:blip r:embed="rId31">
                       <a:extLst>
                         <a:ext uri="{96DAC541-7B7A-43D3-8B79-37D633B846F1}">
-                          <asvg:svgBlip xmlns:asvg="http://schemas.microsoft.com/office/drawing/2016/SVG/main" r:embed="rId34"/>
+                          <asvg:svgBlip xmlns:asvg="http://schemas.microsoft.com/office/drawing/2016/SVG/main" r:embed="rId32"/>
                         </a:ext>
                       </a:extLst>
                     </a:blip>
@@ -5081,7 +5280,7 @@
                   <pic:spPr>
                     <a:xfrm>
                       <a:off x="0" y="0"/>
-                      <a:ext cx="5943600" cy="2774950"/>
+                      <a:ext cx="5950814" cy="3779224"/>
                     </a:xfrm>
                     <a:prstGeom prst="rect">
                       <a:avLst/>
@@ -5131,24 +5330,6 @@
         </w:rPr>
         <w:t xml:space="preserve"> </w:t>
       </w:r>
-    </w:p>
-    <w:p>
-      <w:pPr>
-        <w:spacing w:line="360" w:lineRule="auto"/>
-        <w:rPr>
-          <w:sz w:val="24"/>
-          <w:szCs w:val="24"/>
-        </w:rPr>
-      </w:pPr>
-    </w:p>
-    <w:p>
-      <w:pPr>
-        <w:spacing w:line="360" w:lineRule="auto"/>
-        <w:rPr>
-          <w:sz w:val="24"/>
-          <w:szCs w:val="24"/>
-        </w:rPr>
-      </w:pPr>
     </w:p>
     <w:p>
       <w:pPr>
@@ -5276,7 +5457,7 @@
                     <pic:cNvPicPr/>
                   </pic:nvPicPr>
                   <pic:blipFill rotWithShape="1">
-                    <a:blip r:embed="rId35"/>
+                    <a:blip r:embed="rId33"/>
                     <a:srcRect l="3551" t="2443"/>
                     <a:stretch/>
                   </pic:blipFill>
@@ -5367,11 +5548,11 @@
       <w:pPr>
         <w:pStyle w:val="Ttulo1"/>
       </w:pPr>
-      <w:bookmarkStart w:id="10" w:name="_Toc139213139"/>
+      <w:bookmarkStart w:id="11" w:name="_Toc139215719"/>
       <w:r>
         <w:t>Implementación y carga</w:t>
       </w:r>
-      <w:bookmarkEnd w:id="10"/>
+      <w:bookmarkEnd w:id="11"/>
     </w:p>
     <w:p>
       <w:pPr>
@@ -5437,7 +5618,7 @@
                     <pic:cNvPicPr/>
                   </pic:nvPicPr>
                   <pic:blipFill>
-                    <a:blip r:embed="rId36"/>
+                    <a:blip r:embed="rId34"/>
                     <a:stretch>
                       <a:fillRect/>
                     </a:stretch>
@@ -5563,7 +5744,7 @@
                     <pic:cNvPicPr/>
                   </pic:nvPicPr>
                   <pic:blipFill>
-                    <a:blip r:embed="rId37"/>
+                    <a:blip r:embed="rId35"/>
                     <a:stretch>
                       <a:fillRect/>
                     </a:stretch>
@@ -5692,7 +5873,7 @@
                     </pic:cNvPicPr>
                   </pic:nvPicPr>
                   <pic:blipFill>
-                    <a:blip r:embed="rId38">
+                    <a:blip r:embed="rId36">
                       <a:extLst>
                         <a:ext uri="{28A0092B-C50C-407E-A947-70E740481C1C}">
                           <a14:useLocalDpi xmlns:a14="http://schemas.microsoft.com/office/drawing/2010/main" val="0"/>
@@ -5901,7 +6082,7 @@
                     <pic:cNvPicPr/>
                   </pic:nvPicPr>
                   <pic:blipFill>
-                    <a:blip r:embed="rId39"/>
+                    <a:blip r:embed="rId37"/>
                     <a:stretch>
                       <a:fillRect/>
                     </a:stretch>
@@ -6172,7 +6353,7 @@
                     </pic:cNvPicPr>
                   </pic:nvPicPr>
                   <pic:blipFill>
-                    <a:blip r:embed="rId40">
+                    <a:blip r:embed="rId38">
                       <a:extLst>
                         <a:ext uri="{28A0092B-C50C-407E-A947-70E740481C1C}">
                           <a14:useLocalDpi xmlns:a14="http://schemas.microsoft.com/office/drawing/2010/main" val="0"/>
@@ -11767,7 +11948,7 @@
                     </pic:cNvPicPr>
                   </pic:nvPicPr>
                   <pic:blipFill>
-                    <a:blip r:embed="rId41">
+                    <a:blip r:embed="rId39">
                       <a:extLst>
                         <a:ext uri="{28A0092B-C50C-407E-A947-70E740481C1C}">
                           <a14:useLocalDpi xmlns:a14="http://schemas.microsoft.com/office/drawing/2010/main" val="0"/>
@@ -12004,7 +12185,7 @@
                     </pic:cNvPicPr>
                   </pic:nvPicPr>
                   <pic:blipFill>
-                    <a:blip r:embed="rId42">
+                    <a:blip r:embed="rId40">
                       <a:extLst>
                         <a:ext uri="{28A0092B-C50C-407E-A947-70E740481C1C}">
                           <a14:useLocalDpi xmlns:a14="http://schemas.microsoft.com/office/drawing/2010/main" val="0"/>
@@ -12119,14 +12300,14 @@
           <w:lang w:val="es-ES"/>
         </w:rPr>
       </w:pPr>
-      <w:bookmarkStart w:id="11" w:name="_Toc139213140"/>
+      <w:bookmarkStart w:id="12" w:name="_Toc139215720"/>
       <w:r>
         <w:rPr>
           <w:lang w:val="es-ES"/>
         </w:rPr>
         <w:t>Script SQL</w:t>
       </w:r>
-      <w:bookmarkEnd w:id="11"/>
+      <w:bookmarkEnd w:id="12"/>
     </w:p>
     <w:p>
       <w:pPr>
@@ -12146,7 +12327,7 @@
         </w:rPr>
         <w:t xml:space="preserve">enerar la base de datos clic </w:t>
       </w:r>
-      <w:hyperlink r:id="rId43" w:history="1">
+      <w:hyperlink r:id="rId41" w:history="1">
         <w:r>
           <w:rPr>
             <w:rStyle w:val="Hipervnculo"/>
@@ -12185,14 +12366,14 @@
       <w:pPr>
         <w:pStyle w:val="Ttulo1"/>
       </w:pPr>
-      <w:bookmarkStart w:id="12" w:name="_Toc139213142"/>
+      <w:bookmarkStart w:id="13" w:name="_Toc139215721"/>
       <w:r>
         <w:t>Descarga</w:t>
       </w:r>
       <w:r>
         <w:t xml:space="preserve"> en formato CSV</w:t>
       </w:r>
-      <w:bookmarkEnd w:id="12"/>
+      <w:bookmarkEnd w:id="13"/>
     </w:p>
     <w:p>
       <w:pPr>
@@ -13308,7 +13489,7 @@
         </w:rPr>
         <w:t>  LEFT </w:t>
       </w:r>
-      <w:hyperlink r:id="rId44" w:history="1">
+      <w:hyperlink r:id="rId42" w:history="1">
         <w:r>
           <w:rPr>
             <w:rStyle w:val="kw3"/>
@@ -13444,6 +13625,355 @@
           <w:szCs w:val="22"/>
         </w:rPr>
         <w:t>    LEFT </w:t>
+      </w:r>
+      <w:hyperlink r:id="rId43" w:history="1">
+        <w:r>
+          <w:rPr>
+            <w:rStyle w:val="kw3"/>
+            <w:rFonts w:ascii="Courier New" w:hAnsi="Courier New" w:cs="Courier New"/>
+            <w:color w:val="990000"/>
+            <w:sz w:val="22"/>
+            <w:szCs w:val="22"/>
+            <w:u w:val="single"/>
+          </w:rPr>
+          <w:t>JOIN</w:t>
+        </w:r>
+      </w:hyperlink>
+      <w:r>
+        <w:rPr>
+          <w:rFonts w:ascii="Courier New" w:hAnsi="Courier New" w:cs="Courier New"/>
+          <w:color w:val="000060"/>
+          <w:sz w:val="22"/>
+          <w:szCs w:val="22"/>
+        </w:rPr>
+        <w:t xml:space="preserve"> cantones </w:t>
+      </w:r>
+      <w:proofErr w:type="spellStart"/>
+      <w:r>
+        <w:rPr>
+          <w:rFonts w:ascii="Courier New" w:hAnsi="Courier New" w:cs="Courier New"/>
+          <w:color w:val="000060"/>
+          <w:sz w:val="22"/>
+          <w:szCs w:val="22"/>
+        </w:rPr>
+        <w:t>cn</w:t>
+      </w:r>
+      <w:proofErr w:type="spellEnd"/>
+      <w:r>
+        <w:rPr>
+          <w:rFonts w:ascii="Courier New" w:hAnsi="Courier New" w:cs="Courier New"/>
+          <w:color w:val="000060"/>
+          <w:sz w:val="22"/>
+          <w:szCs w:val="22"/>
+        </w:rPr>
+        <w:t xml:space="preserve"> ON </w:t>
+      </w:r>
+      <w:proofErr w:type="spellStart"/>
+      <w:proofErr w:type="gramStart"/>
+      <w:r>
+        <w:rPr>
+          <w:rFonts w:ascii="Courier New" w:hAnsi="Courier New" w:cs="Courier New"/>
+          <w:color w:val="000060"/>
+          <w:sz w:val="22"/>
+          <w:szCs w:val="22"/>
+        </w:rPr>
+        <w:t>p</w:t>
+      </w:r>
+      <w:r>
+        <w:rPr>
+          <w:rStyle w:val="sy0"/>
+          <w:rFonts w:ascii="Courier New" w:eastAsiaTheme="majorEastAsia" w:hAnsi="Courier New" w:cs="Courier New"/>
+          <w:color w:val="339933"/>
+          <w:sz w:val="22"/>
+          <w:szCs w:val="22"/>
+        </w:rPr>
+        <w:t>.</w:t>
+      </w:r>
+      <w:r>
+        <w:rPr>
+          <w:rFonts w:ascii="Courier New" w:hAnsi="Courier New" w:cs="Courier New"/>
+          <w:color w:val="000060"/>
+          <w:sz w:val="22"/>
+          <w:szCs w:val="22"/>
+        </w:rPr>
+        <w:t>Canton</w:t>
+      </w:r>
+      <w:proofErr w:type="gramEnd"/>
+      <w:r>
+        <w:rPr>
+          <w:rFonts w:ascii="Courier New" w:hAnsi="Courier New" w:cs="Courier New"/>
+          <w:color w:val="000060"/>
+          <w:sz w:val="22"/>
+          <w:szCs w:val="22"/>
+        </w:rPr>
+        <w:t>_idCanton</w:t>
+      </w:r>
+      <w:proofErr w:type="spellEnd"/>
+      <w:r>
+        <w:rPr>
+          <w:rFonts w:ascii="Courier New" w:hAnsi="Courier New" w:cs="Courier New"/>
+          <w:color w:val="000060"/>
+          <w:sz w:val="22"/>
+          <w:szCs w:val="22"/>
+        </w:rPr>
+        <w:t> </w:t>
+      </w:r>
+      <w:r>
+        <w:rPr>
+          <w:rStyle w:val="sy0"/>
+          <w:rFonts w:ascii="Courier New" w:eastAsiaTheme="majorEastAsia" w:hAnsi="Courier New" w:cs="Courier New"/>
+          <w:color w:val="339933"/>
+          <w:sz w:val="22"/>
+          <w:szCs w:val="22"/>
+        </w:rPr>
+        <w:t>=</w:t>
+      </w:r>
+      <w:r>
+        <w:rPr>
+          <w:rFonts w:ascii="Courier New" w:hAnsi="Courier New" w:cs="Courier New"/>
+          <w:color w:val="000060"/>
+          <w:sz w:val="22"/>
+          <w:szCs w:val="22"/>
+        </w:rPr>
+        <w:t> </w:t>
+      </w:r>
+      <w:proofErr w:type="spellStart"/>
+      <w:r>
+        <w:rPr>
+          <w:rFonts w:ascii="Courier New" w:hAnsi="Courier New" w:cs="Courier New"/>
+          <w:color w:val="000060"/>
+          <w:sz w:val="22"/>
+          <w:szCs w:val="22"/>
+        </w:rPr>
+        <w:t>cn</w:t>
+      </w:r>
+      <w:r>
+        <w:rPr>
+          <w:rStyle w:val="sy0"/>
+          <w:rFonts w:ascii="Courier New" w:eastAsiaTheme="majorEastAsia" w:hAnsi="Courier New" w:cs="Courier New"/>
+          <w:color w:val="339933"/>
+          <w:sz w:val="22"/>
+          <w:szCs w:val="22"/>
+        </w:rPr>
+        <w:t>.</w:t>
+      </w:r>
+      <w:r>
+        <w:rPr>
+          <w:rFonts w:ascii="Courier New" w:hAnsi="Courier New" w:cs="Courier New"/>
+          <w:color w:val="000060"/>
+          <w:sz w:val="22"/>
+          <w:szCs w:val="22"/>
+        </w:rPr>
+        <w:t>idCanton</w:t>
+      </w:r>
+      <w:proofErr w:type="spellEnd"/>
+    </w:p>
+    <w:p>
+      <w:pPr>
+        <w:pStyle w:val="li1"/>
+        <w:numPr>
+          <w:ilvl w:val="0"/>
+          <w:numId w:val="4"/>
+        </w:numPr>
+        <w:shd w:val="clear" w:color="auto" w:fill="E0E0E0"/>
+        <w:rPr>
+          <w:rFonts w:ascii="Courier New" w:hAnsi="Courier New" w:cs="Courier New"/>
+          <w:color w:val="000060"/>
+          <w:sz w:val="22"/>
+          <w:szCs w:val="22"/>
+          <w:lang w:val="en-US"/>
+        </w:rPr>
+      </w:pPr>
+      <w:r>
+        <w:rPr>
+          <w:rFonts w:ascii="Courier New" w:hAnsi="Courier New" w:cs="Courier New"/>
+          <w:color w:val="000060"/>
+          <w:sz w:val="22"/>
+          <w:szCs w:val="22"/>
+          <w:lang w:val="en-US"/>
+        </w:rPr>
+        <w:t>    LEFT </w:t>
+      </w:r>
+      <w:hyperlink r:id="rId44" w:history="1">
+        <w:r>
+          <w:rPr>
+            <w:rStyle w:val="kw3"/>
+            <w:rFonts w:ascii="Courier New" w:hAnsi="Courier New" w:cs="Courier New"/>
+            <w:color w:val="990000"/>
+            <w:sz w:val="22"/>
+            <w:szCs w:val="22"/>
+            <w:u w:val="single"/>
+            <w:lang w:val="en-US"/>
+          </w:rPr>
+          <w:t>JOIN</w:t>
+        </w:r>
+      </w:hyperlink>
+      <w:r>
+        <w:rPr>
+          <w:rFonts w:ascii="Courier New" w:hAnsi="Courier New" w:cs="Courier New"/>
+          <w:color w:val="000060"/>
+          <w:sz w:val="22"/>
+          <w:szCs w:val="22"/>
+          <w:lang w:val="en-US"/>
+        </w:rPr>
+        <w:t> </w:t>
+      </w:r>
+      <w:proofErr w:type="spellStart"/>
+      <w:r>
+        <w:rPr>
+          <w:rFonts w:ascii="Courier New" w:hAnsi="Courier New" w:cs="Courier New"/>
+          <w:color w:val="000060"/>
+          <w:sz w:val="22"/>
+          <w:szCs w:val="22"/>
+          <w:lang w:val="en-US"/>
+        </w:rPr>
+        <w:t>provincias</w:t>
+      </w:r>
+      <w:proofErr w:type="spellEnd"/>
+      <w:r>
+        <w:rPr>
+          <w:rFonts w:ascii="Courier New" w:hAnsi="Courier New" w:cs="Courier New"/>
+          <w:color w:val="000060"/>
+          <w:sz w:val="22"/>
+          <w:szCs w:val="22"/>
+          <w:lang w:val="en-US"/>
+        </w:rPr>
+        <w:t xml:space="preserve"> po ON </w:t>
+      </w:r>
+      <w:proofErr w:type="spellStart"/>
+      <w:proofErr w:type="gramStart"/>
+      <w:r>
+        <w:rPr>
+          <w:rFonts w:ascii="Courier New" w:hAnsi="Courier New" w:cs="Courier New"/>
+          <w:color w:val="000060"/>
+          <w:sz w:val="22"/>
+          <w:szCs w:val="22"/>
+          <w:lang w:val="en-US"/>
+        </w:rPr>
+        <w:t>cn</w:t>
+      </w:r>
+      <w:r>
+        <w:rPr>
+          <w:rStyle w:val="sy0"/>
+          <w:rFonts w:ascii="Courier New" w:eastAsiaTheme="majorEastAsia" w:hAnsi="Courier New" w:cs="Courier New"/>
+          <w:color w:val="339933"/>
+          <w:sz w:val="22"/>
+          <w:szCs w:val="22"/>
+          <w:lang w:val="en-US"/>
+        </w:rPr>
+        <w:t>.</w:t>
+      </w:r>
+      <w:r>
+        <w:rPr>
+          <w:rFonts w:ascii="Courier New" w:hAnsi="Courier New" w:cs="Courier New"/>
+          <w:color w:val="000060"/>
+          <w:sz w:val="22"/>
+          <w:szCs w:val="22"/>
+          <w:lang w:val="en-US"/>
+        </w:rPr>
+        <w:t>idCanton</w:t>
+      </w:r>
+      <w:proofErr w:type="spellEnd"/>
+      <w:proofErr w:type="gramEnd"/>
+      <w:r>
+        <w:rPr>
+          <w:rFonts w:ascii="Courier New" w:hAnsi="Courier New" w:cs="Courier New"/>
+          <w:color w:val="000060"/>
+          <w:sz w:val="22"/>
+          <w:szCs w:val="22"/>
+          <w:lang w:val="en-US"/>
+        </w:rPr>
+        <w:t> </w:t>
+      </w:r>
+      <w:r>
+        <w:rPr>
+          <w:rStyle w:val="sy0"/>
+          <w:rFonts w:ascii="Courier New" w:eastAsiaTheme="majorEastAsia" w:hAnsi="Courier New" w:cs="Courier New"/>
+          <w:color w:val="339933"/>
+          <w:sz w:val="22"/>
+          <w:szCs w:val="22"/>
+          <w:lang w:val="en-US"/>
+        </w:rPr>
+        <w:t>=</w:t>
+      </w:r>
+      <w:r>
+        <w:rPr>
+          <w:rFonts w:ascii="Courier New" w:hAnsi="Courier New" w:cs="Courier New"/>
+          <w:color w:val="000060"/>
+          <w:sz w:val="22"/>
+          <w:szCs w:val="22"/>
+          <w:lang w:val="en-US"/>
+        </w:rPr>
+        <w:t> </w:t>
+      </w:r>
+      <w:proofErr w:type="spellStart"/>
+      <w:r>
+        <w:rPr>
+          <w:rFonts w:ascii="Courier New" w:hAnsi="Courier New" w:cs="Courier New"/>
+          <w:color w:val="000060"/>
+          <w:sz w:val="22"/>
+          <w:szCs w:val="22"/>
+          <w:lang w:val="en-US"/>
+        </w:rPr>
+        <w:t>po</w:t>
+      </w:r>
+      <w:r>
+        <w:rPr>
+          <w:rStyle w:val="sy0"/>
+          <w:rFonts w:ascii="Courier New" w:eastAsiaTheme="majorEastAsia" w:hAnsi="Courier New" w:cs="Courier New"/>
+          <w:color w:val="339933"/>
+          <w:sz w:val="22"/>
+          <w:szCs w:val="22"/>
+          <w:lang w:val="en-US"/>
+        </w:rPr>
+        <w:t>.</w:t>
+      </w:r>
+      <w:r>
+        <w:rPr>
+          <w:rFonts w:ascii="Courier New" w:hAnsi="Courier New" w:cs="Courier New"/>
+          <w:color w:val="000060"/>
+          <w:sz w:val="22"/>
+          <w:szCs w:val="22"/>
+          <w:lang w:val="en-US"/>
+        </w:rPr>
+        <w:t>Cod</w:t>
+      </w:r>
+      <w:proofErr w:type="spellEnd"/>
+    </w:p>
+    <w:p>
+      <w:pPr>
+        <w:pStyle w:val="li2"/>
+        <w:numPr>
+          <w:ilvl w:val="0"/>
+          <w:numId w:val="4"/>
+        </w:numPr>
+        <w:shd w:val="clear" w:color="auto" w:fill="E0E0E0"/>
+        <w:spacing w:line="202" w:lineRule="atLeast"/>
+        <w:rPr>
+          <w:rFonts w:ascii="Courier New" w:hAnsi="Courier New" w:cs="Courier New"/>
+          <w:color w:val="000060"/>
+          <w:sz w:val="22"/>
+          <w:szCs w:val="22"/>
+        </w:rPr>
+      </w:pPr>
+      <w:r>
+        <w:rPr>
+          <w:rFonts w:ascii="Courier New" w:hAnsi="Courier New" w:cs="Courier New"/>
+          <w:color w:val="000060"/>
+          <w:sz w:val="22"/>
+          <w:szCs w:val="22"/>
+          <w:lang w:val="en-US"/>
+        </w:rPr>
+        <w:t xml:space="preserve">    </w:t>
+      </w:r>
+      <w:r>
+        <w:rPr>
+          <w:rFonts w:ascii="Courier New" w:hAnsi="Courier New" w:cs="Courier New"/>
+          <w:color w:val="000060"/>
+          <w:sz w:val="22"/>
+          <w:szCs w:val="22"/>
+        </w:rPr>
+        <w:t>LEFT </w:t>
       </w:r>
       <w:hyperlink r:id="rId45" w:history="1">
         <w:r>
@@ -13465,7 +13995,7 @@
           <w:sz w:val="22"/>
           <w:szCs w:val="22"/>
         </w:rPr>
-        <w:t xml:space="preserve"> cantones </w:t>
+        <w:t> </w:t>
       </w:r>
       <w:proofErr w:type="spellStart"/>
       <w:r>
@@ -13475,7 +14005,7 @@
           <w:sz w:val="22"/>
           <w:szCs w:val="22"/>
         </w:rPr>
-        <w:t>cn</w:t>
+        <w:t>terminales_terrestres</w:t>
       </w:r>
       <w:proofErr w:type="spellEnd"/>
       <w:r>
@@ -13485,6 +14015,26 @@
           <w:sz w:val="22"/>
           <w:szCs w:val="22"/>
         </w:rPr>
+        <w:t xml:space="preserve"> </w:t>
+      </w:r>
+      <w:proofErr w:type="spellStart"/>
+      <w:r>
+        <w:rPr>
+          <w:rFonts w:ascii="Courier New" w:hAnsi="Courier New" w:cs="Courier New"/>
+          <w:color w:val="000060"/>
+          <w:sz w:val="22"/>
+          <w:szCs w:val="22"/>
+        </w:rPr>
+        <w:t>tm</w:t>
+      </w:r>
+      <w:proofErr w:type="spellEnd"/>
+      <w:r>
+        <w:rPr>
+          <w:rFonts w:ascii="Courier New" w:hAnsi="Courier New" w:cs="Courier New"/>
+          <w:color w:val="000060"/>
+          <w:sz w:val="22"/>
+          <w:szCs w:val="22"/>
+        </w:rPr>
         <w:t xml:space="preserve"> ON </w:t>
       </w:r>
       <w:proofErr w:type="spellStart"/>
@@ -13496,7 +14046,7 @@
           <w:sz w:val="22"/>
           <w:szCs w:val="22"/>
         </w:rPr>
-        <w:t>p</w:t>
+        <w:t>tm</w:t>
       </w:r>
       <w:r>
         <w:rPr>
@@ -13515,7 +14065,7 @@
           <w:sz w:val="22"/>
           <w:szCs w:val="22"/>
         </w:rPr>
-        <w:t>Canton</w:t>
+        <w:t>Parroquia</w:t>
       </w:r>
       <w:proofErr w:type="gramEnd"/>
       <w:r>
@@ -13525,7 +14075,7 @@
           <w:sz w:val="22"/>
           <w:szCs w:val="22"/>
         </w:rPr>
-        <w:t>_idCanton</w:t>
+        <w:t>_idParroquia</w:t>
       </w:r>
       <w:proofErr w:type="spellEnd"/>
       <w:r>
@@ -13564,7 +14114,7 @@
           <w:sz w:val="22"/>
           <w:szCs w:val="22"/>
         </w:rPr>
-        <w:t>cn</w:t>
+        <w:t>p</w:t>
       </w:r>
       <w:r>
         <w:rPr>
@@ -13583,7 +14133,7 @@
           <w:sz w:val="22"/>
           <w:szCs w:val="22"/>
         </w:rPr>
-        <w:t>idCanton</w:t>
+        <w:t>idParroquia</w:t>
       </w:r>
       <w:proofErr w:type="spellEnd"/>
     </w:p>
@@ -13600,7 +14150,6 @@
           <w:color w:val="000060"/>
           <w:sz w:val="22"/>
           <w:szCs w:val="22"/>
-          <w:lang w:val="en-US"/>
         </w:rPr>
       </w:pPr>
       <w:r>
@@ -13609,7 +14158,6 @@
           <w:color w:val="000060"/>
           <w:sz w:val="22"/>
           <w:szCs w:val="22"/>
-          <w:lang w:val="en-US"/>
         </w:rPr>
         <w:t>    LEFT </w:t>
       </w:r>
@@ -13622,7 +14170,6 @@
             <w:sz w:val="22"/>
             <w:szCs w:val="22"/>
             <w:u w:val="single"/>
-            <w:lang w:val="en-US"/>
           </w:rPr>
           <w:t>JOIN</w:t>
         </w:r>
@@ -13633,43 +14180,19 @@
           <w:color w:val="000060"/>
           <w:sz w:val="22"/>
           <w:szCs w:val="22"/>
-          <w:lang w:val="en-US"/>
-        </w:rPr>
-        <w:t> </w:t>
+        </w:rPr>
+        <w:t xml:space="preserve"> aeropuertos a ON </w:t>
       </w:r>
       <w:proofErr w:type="spellStart"/>
+      <w:proofErr w:type="gramStart"/>
       <w:r>
         <w:rPr>
           <w:rFonts w:ascii="Courier New" w:hAnsi="Courier New" w:cs="Courier New"/>
           <w:color w:val="000060"/>
           <w:sz w:val="22"/>
           <w:szCs w:val="22"/>
-          <w:lang w:val="en-US"/>
-        </w:rPr>
-        <w:t>provincias</w:t>
-      </w:r>
-      <w:proofErr w:type="spellEnd"/>
-      <w:r>
-        <w:rPr>
-          <w:rFonts w:ascii="Courier New" w:hAnsi="Courier New" w:cs="Courier New"/>
-          <w:color w:val="000060"/>
-          <w:sz w:val="22"/>
-          <w:szCs w:val="22"/>
-          <w:lang w:val="en-US"/>
-        </w:rPr>
-        <w:t xml:space="preserve"> po ON </w:t>
-      </w:r>
-      <w:proofErr w:type="spellStart"/>
-      <w:proofErr w:type="gramStart"/>
-      <w:r>
-        <w:rPr>
-          <w:rFonts w:ascii="Courier New" w:hAnsi="Courier New" w:cs="Courier New"/>
-          <w:color w:val="000060"/>
-          <w:sz w:val="22"/>
-          <w:szCs w:val="22"/>
-          <w:lang w:val="en-US"/>
-        </w:rPr>
-        <w:t>cn</w:t>
+        </w:rPr>
+        <w:t>a</w:t>
       </w:r>
       <w:r>
         <w:rPr>
@@ -13678,7 +14201,6 @@
           <w:color w:val="339933"/>
           <w:sz w:val="22"/>
           <w:szCs w:val="22"/>
-          <w:lang w:val="en-US"/>
         </w:rPr>
         <w:t>.</w:t>
       </w:r>
@@ -13688,11 +14210,9 @@
           <w:color w:val="000060"/>
           <w:sz w:val="22"/>
           <w:szCs w:val="22"/>
-          <w:lang w:val="en-US"/>
-        </w:rPr>
-        <w:t>idCanton</w:t>
-      </w:r>
-      <w:proofErr w:type="spellEnd"/>
+        </w:rPr>
+        <w:t>Parroquia</w:t>
+      </w:r>
       <w:proofErr w:type="gramEnd"/>
       <w:r>
         <w:rPr>
@@ -13700,7 +14220,16 @@
           <w:color w:val="000060"/>
           <w:sz w:val="22"/>
           <w:szCs w:val="22"/>
-          <w:lang w:val="en-US"/>
+        </w:rPr>
+        <w:t>_idParroquia</w:t>
+      </w:r>
+      <w:proofErr w:type="spellEnd"/>
+      <w:r>
+        <w:rPr>
+          <w:rFonts w:ascii="Courier New" w:hAnsi="Courier New" w:cs="Courier New"/>
+          <w:color w:val="000060"/>
+          <w:sz w:val="22"/>
+          <w:szCs w:val="22"/>
         </w:rPr>
         <w:t> </w:t>
       </w:r>
@@ -13711,7 +14240,6 @@
           <w:color w:val="339933"/>
           <w:sz w:val="22"/>
           <w:szCs w:val="22"/>
-          <w:lang w:val="en-US"/>
         </w:rPr>
         <w:t>=</w:t>
       </w:r>
@@ -13721,7 +14249,6 @@
           <w:color w:val="000060"/>
           <w:sz w:val="22"/>
           <w:szCs w:val="22"/>
-          <w:lang w:val="en-US"/>
         </w:rPr>
         <w:t> </w:t>
       </w:r>
@@ -13732,9 +14259,8 @@
           <w:color w:val="000060"/>
           <w:sz w:val="22"/>
           <w:szCs w:val="22"/>
-          <w:lang w:val="en-US"/>
-        </w:rPr>
-        <w:t>po</w:t>
+        </w:rPr>
+        <w:t>p</w:t>
       </w:r>
       <w:r>
         <w:rPr>
@@ -13743,7 +14269,6 @@
           <w:color w:val="339933"/>
           <w:sz w:val="22"/>
           <w:szCs w:val="22"/>
-          <w:lang w:val="en-US"/>
         </w:rPr>
         <w:t>.</w:t>
       </w:r>
@@ -13753,21 +14278,19 @@
           <w:color w:val="000060"/>
           <w:sz w:val="22"/>
           <w:szCs w:val="22"/>
-          <w:lang w:val="en-US"/>
-        </w:rPr>
-        <w:t>Cod</w:t>
+        </w:rPr>
+        <w:t>idParroquia</w:t>
       </w:r>
       <w:proofErr w:type="spellEnd"/>
     </w:p>
     <w:p>
       <w:pPr>
-        <w:pStyle w:val="li2"/>
+        <w:pStyle w:val="li1"/>
         <w:numPr>
           <w:ilvl w:val="0"/>
           <w:numId w:val="4"/>
         </w:numPr>
         <w:shd w:val="clear" w:color="auto" w:fill="E0E0E0"/>
-        <w:spacing w:line="202" w:lineRule="atLeast"/>
         <w:rPr>
           <w:rFonts w:ascii="Courier New" w:hAnsi="Courier New" w:cs="Courier New"/>
           <w:color w:val="000060"/>
@@ -13781,18 +14304,8 @@
           <w:color w:val="000060"/>
           <w:sz w:val="22"/>
           <w:szCs w:val="22"/>
-          <w:lang w:val="en-US"/>
-        </w:rPr>
-        <w:t xml:space="preserve">    </w:t>
-      </w:r>
-      <w:r>
-        <w:rPr>
-          <w:rFonts w:ascii="Courier New" w:hAnsi="Courier New" w:cs="Courier New"/>
-          <w:color w:val="000060"/>
-          <w:sz w:val="22"/>
-          <w:szCs w:val="22"/>
-        </w:rPr>
-        <w:t>LEFT </w:t>
+        </w:rPr>
+        <w:t>    LEFT </w:t>
       </w:r>
       <w:hyperlink r:id="rId47" w:history="1">
         <w:r>
@@ -13824,7 +14337,7 @@
           <w:sz w:val="22"/>
           <w:szCs w:val="22"/>
         </w:rPr>
-        <w:t>terminales_terrestres</w:t>
+        <w:t>centros_salud</w:t>
       </w:r>
       <w:proofErr w:type="spellEnd"/>
       <w:r>
@@ -13844,7 +14357,7 @@
           <w:sz w:val="22"/>
           <w:szCs w:val="22"/>
         </w:rPr>
-        <w:t>tm</w:t>
+        <w:t>cs</w:t>
       </w:r>
       <w:proofErr w:type="spellEnd"/>
       <w:r>
@@ -13865,7 +14378,7 @@
           <w:sz w:val="22"/>
           <w:szCs w:val="22"/>
         </w:rPr>
-        <w:t>tm</w:t>
+        <w:t>cs</w:t>
       </w:r>
       <w:r>
         <w:rPr>
@@ -14000,7 +14513,27 @@
           <w:sz w:val="22"/>
           <w:szCs w:val="22"/>
         </w:rPr>
-        <w:t xml:space="preserve"> aeropuertos a ON </w:t>
+        <w:t> </w:t>
+      </w:r>
+      <w:proofErr w:type="spellStart"/>
+      <w:r>
+        <w:rPr>
+          <w:rFonts w:ascii="Courier New" w:hAnsi="Courier New" w:cs="Courier New"/>
+          <w:color w:val="000060"/>
+          <w:sz w:val="22"/>
+          <w:szCs w:val="22"/>
+        </w:rPr>
+        <w:t>lugares_turisticos</w:t>
+      </w:r>
+      <w:proofErr w:type="spellEnd"/>
+      <w:r>
+        <w:rPr>
+          <w:rFonts w:ascii="Courier New" w:hAnsi="Courier New" w:cs="Courier New"/>
+          <w:color w:val="000060"/>
+          <w:sz w:val="22"/>
+          <w:szCs w:val="22"/>
+        </w:rPr>
+        <w:t xml:space="preserve"> l ON </w:t>
       </w:r>
       <w:proofErr w:type="spellStart"/>
       <w:proofErr w:type="gramStart"/>
@@ -14011,7 +14544,7 @@
           <w:sz w:val="22"/>
           <w:szCs w:val="22"/>
         </w:rPr>
-        <w:t>a</w:t>
+        <w:t>l</w:t>
       </w:r>
       <w:r>
         <w:rPr>
@@ -14101,104 +14634,6 @@
         <w:t>idParroquia</w:t>
       </w:r>
       <w:proofErr w:type="spellEnd"/>
-    </w:p>
-    <w:p>
-      <w:pPr>
-        <w:pStyle w:val="li1"/>
-        <w:numPr>
-          <w:ilvl w:val="0"/>
-          <w:numId w:val="4"/>
-        </w:numPr>
-        <w:shd w:val="clear" w:color="auto" w:fill="E0E0E0"/>
-        <w:rPr>
-          <w:rFonts w:ascii="Courier New" w:hAnsi="Courier New" w:cs="Courier New"/>
-          <w:color w:val="000060"/>
-          <w:sz w:val="22"/>
-          <w:szCs w:val="22"/>
-        </w:rPr>
-      </w:pPr>
-      <w:r>
-        <w:rPr>
-          <w:rFonts w:ascii="Courier New" w:hAnsi="Courier New" w:cs="Courier New"/>
-          <w:color w:val="000060"/>
-          <w:sz w:val="22"/>
-          <w:szCs w:val="22"/>
-        </w:rPr>
-        <w:t>    LEFT </w:t>
-      </w:r>
-      <w:hyperlink r:id="rId49" w:history="1">
-        <w:r>
-          <w:rPr>
-            <w:rStyle w:val="kw3"/>
-            <w:rFonts w:ascii="Courier New" w:hAnsi="Courier New" w:cs="Courier New"/>
-            <w:color w:val="990000"/>
-            <w:sz w:val="22"/>
-            <w:szCs w:val="22"/>
-            <w:u w:val="single"/>
-          </w:rPr>
-          <w:t>JOIN</w:t>
-        </w:r>
-      </w:hyperlink>
-      <w:r>
-        <w:rPr>
-          <w:rFonts w:ascii="Courier New" w:hAnsi="Courier New" w:cs="Courier New"/>
-          <w:color w:val="000060"/>
-          <w:sz w:val="22"/>
-          <w:szCs w:val="22"/>
-        </w:rPr>
-        <w:t> </w:t>
-      </w:r>
-      <w:proofErr w:type="spellStart"/>
-      <w:r>
-        <w:rPr>
-          <w:rFonts w:ascii="Courier New" w:hAnsi="Courier New" w:cs="Courier New"/>
-          <w:color w:val="000060"/>
-          <w:sz w:val="22"/>
-          <w:szCs w:val="22"/>
-        </w:rPr>
-        <w:t>centros_salud</w:t>
-      </w:r>
-      <w:proofErr w:type="spellEnd"/>
-      <w:r>
-        <w:rPr>
-          <w:rFonts w:ascii="Courier New" w:hAnsi="Courier New" w:cs="Courier New"/>
-          <w:color w:val="000060"/>
-          <w:sz w:val="22"/>
-          <w:szCs w:val="22"/>
-        </w:rPr>
-        <w:t xml:space="preserve"> </w:t>
-      </w:r>
-      <w:proofErr w:type="spellStart"/>
-      <w:r>
-        <w:rPr>
-          <w:rFonts w:ascii="Courier New" w:hAnsi="Courier New" w:cs="Courier New"/>
-          <w:color w:val="000060"/>
-          <w:sz w:val="22"/>
-          <w:szCs w:val="22"/>
-        </w:rPr>
-        <w:t>cs</w:t>
-      </w:r>
-      <w:proofErr w:type="spellEnd"/>
-      <w:r>
-        <w:rPr>
-          <w:rFonts w:ascii="Courier New" w:hAnsi="Courier New" w:cs="Courier New"/>
-          <w:color w:val="000060"/>
-          <w:sz w:val="22"/>
-          <w:szCs w:val="22"/>
-        </w:rPr>
-        <w:t xml:space="preserve"> ON </w:t>
-      </w:r>
-      <w:proofErr w:type="spellStart"/>
-      <w:proofErr w:type="gramStart"/>
-      <w:r>
-        <w:rPr>
-          <w:rFonts w:ascii="Courier New" w:hAnsi="Courier New" w:cs="Courier New"/>
-          <w:color w:val="000060"/>
-          <w:sz w:val="22"/>
-          <w:szCs w:val="22"/>
-        </w:rPr>
-        <w:t>cs</w:t>
-      </w:r>
       <w:r>
         <w:rPr>
           <w:rStyle w:val="sy0"/>
@@ -14207,260 +14642,6 @@
           <w:sz w:val="22"/>
           <w:szCs w:val="22"/>
         </w:rPr>
-        <w:t>.</w:t>
-      </w:r>
-      <w:r>
-        <w:rPr>
-          <w:rFonts w:ascii="Courier New" w:hAnsi="Courier New" w:cs="Courier New"/>
-          <w:color w:val="000060"/>
-          <w:sz w:val="22"/>
-          <w:szCs w:val="22"/>
-        </w:rPr>
-        <w:t>Parroquia</w:t>
-      </w:r>
-      <w:proofErr w:type="gramEnd"/>
-      <w:r>
-        <w:rPr>
-          <w:rFonts w:ascii="Courier New" w:hAnsi="Courier New" w:cs="Courier New"/>
-          <w:color w:val="000060"/>
-          <w:sz w:val="22"/>
-          <w:szCs w:val="22"/>
-        </w:rPr>
-        <w:t>_idParroquia</w:t>
-      </w:r>
-      <w:proofErr w:type="spellEnd"/>
-      <w:r>
-        <w:rPr>
-          <w:rFonts w:ascii="Courier New" w:hAnsi="Courier New" w:cs="Courier New"/>
-          <w:color w:val="000060"/>
-          <w:sz w:val="22"/>
-          <w:szCs w:val="22"/>
-        </w:rPr>
-        <w:t> </w:t>
-      </w:r>
-      <w:r>
-        <w:rPr>
-          <w:rStyle w:val="sy0"/>
-          <w:rFonts w:ascii="Courier New" w:eastAsiaTheme="majorEastAsia" w:hAnsi="Courier New" w:cs="Courier New"/>
-          <w:color w:val="339933"/>
-          <w:sz w:val="22"/>
-          <w:szCs w:val="22"/>
-        </w:rPr>
-        <w:t>=</w:t>
-      </w:r>
-      <w:r>
-        <w:rPr>
-          <w:rFonts w:ascii="Courier New" w:hAnsi="Courier New" w:cs="Courier New"/>
-          <w:color w:val="000060"/>
-          <w:sz w:val="22"/>
-          <w:szCs w:val="22"/>
-        </w:rPr>
-        <w:t> </w:t>
-      </w:r>
-      <w:proofErr w:type="spellStart"/>
-      <w:r>
-        <w:rPr>
-          <w:rFonts w:ascii="Courier New" w:hAnsi="Courier New" w:cs="Courier New"/>
-          <w:color w:val="000060"/>
-          <w:sz w:val="22"/>
-          <w:szCs w:val="22"/>
-        </w:rPr>
-        <w:t>p</w:t>
-      </w:r>
-      <w:r>
-        <w:rPr>
-          <w:rStyle w:val="sy0"/>
-          <w:rFonts w:ascii="Courier New" w:eastAsiaTheme="majorEastAsia" w:hAnsi="Courier New" w:cs="Courier New"/>
-          <w:color w:val="339933"/>
-          <w:sz w:val="22"/>
-          <w:szCs w:val="22"/>
-        </w:rPr>
-        <w:t>.</w:t>
-      </w:r>
-      <w:r>
-        <w:rPr>
-          <w:rFonts w:ascii="Courier New" w:hAnsi="Courier New" w:cs="Courier New"/>
-          <w:color w:val="000060"/>
-          <w:sz w:val="22"/>
-          <w:szCs w:val="22"/>
-        </w:rPr>
-        <w:t>idParroquia</w:t>
-      </w:r>
-      <w:proofErr w:type="spellEnd"/>
-    </w:p>
-    <w:p>
-      <w:pPr>
-        <w:pStyle w:val="li1"/>
-        <w:numPr>
-          <w:ilvl w:val="0"/>
-          <w:numId w:val="4"/>
-        </w:numPr>
-        <w:shd w:val="clear" w:color="auto" w:fill="E0E0E0"/>
-        <w:rPr>
-          <w:rFonts w:ascii="Courier New" w:hAnsi="Courier New" w:cs="Courier New"/>
-          <w:color w:val="000060"/>
-          <w:sz w:val="22"/>
-          <w:szCs w:val="22"/>
-        </w:rPr>
-      </w:pPr>
-      <w:r>
-        <w:rPr>
-          <w:rFonts w:ascii="Courier New" w:hAnsi="Courier New" w:cs="Courier New"/>
-          <w:color w:val="000060"/>
-          <w:sz w:val="22"/>
-          <w:szCs w:val="22"/>
-        </w:rPr>
-        <w:t>    LEFT </w:t>
-      </w:r>
-      <w:hyperlink r:id="rId50" w:history="1">
-        <w:r>
-          <w:rPr>
-            <w:rStyle w:val="kw3"/>
-            <w:rFonts w:ascii="Courier New" w:hAnsi="Courier New" w:cs="Courier New"/>
-            <w:color w:val="990000"/>
-            <w:sz w:val="22"/>
-            <w:szCs w:val="22"/>
-            <w:u w:val="single"/>
-          </w:rPr>
-          <w:t>JOIN</w:t>
-        </w:r>
-      </w:hyperlink>
-      <w:r>
-        <w:rPr>
-          <w:rFonts w:ascii="Courier New" w:hAnsi="Courier New" w:cs="Courier New"/>
-          <w:color w:val="000060"/>
-          <w:sz w:val="22"/>
-          <w:szCs w:val="22"/>
-        </w:rPr>
-        <w:t> </w:t>
-      </w:r>
-      <w:proofErr w:type="spellStart"/>
-      <w:r>
-        <w:rPr>
-          <w:rFonts w:ascii="Courier New" w:hAnsi="Courier New" w:cs="Courier New"/>
-          <w:color w:val="000060"/>
-          <w:sz w:val="22"/>
-          <w:szCs w:val="22"/>
-        </w:rPr>
-        <w:t>lugares_turisticos</w:t>
-      </w:r>
-      <w:proofErr w:type="spellEnd"/>
-      <w:r>
-        <w:rPr>
-          <w:rFonts w:ascii="Courier New" w:hAnsi="Courier New" w:cs="Courier New"/>
-          <w:color w:val="000060"/>
-          <w:sz w:val="22"/>
-          <w:szCs w:val="22"/>
-        </w:rPr>
-        <w:t xml:space="preserve"> l ON </w:t>
-      </w:r>
-      <w:proofErr w:type="spellStart"/>
-      <w:proofErr w:type="gramStart"/>
-      <w:r>
-        <w:rPr>
-          <w:rFonts w:ascii="Courier New" w:hAnsi="Courier New" w:cs="Courier New"/>
-          <w:color w:val="000060"/>
-          <w:sz w:val="22"/>
-          <w:szCs w:val="22"/>
-        </w:rPr>
-        <w:t>l</w:t>
-      </w:r>
-      <w:r>
-        <w:rPr>
-          <w:rStyle w:val="sy0"/>
-          <w:rFonts w:ascii="Courier New" w:eastAsiaTheme="majorEastAsia" w:hAnsi="Courier New" w:cs="Courier New"/>
-          <w:color w:val="339933"/>
-          <w:sz w:val="22"/>
-          <w:szCs w:val="22"/>
-        </w:rPr>
-        <w:t>.</w:t>
-      </w:r>
-      <w:r>
-        <w:rPr>
-          <w:rFonts w:ascii="Courier New" w:hAnsi="Courier New" w:cs="Courier New"/>
-          <w:color w:val="000060"/>
-          <w:sz w:val="22"/>
-          <w:szCs w:val="22"/>
-        </w:rPr>
-        <w:t>Parroquia</w:t>
-      </w:r>
-      <w:proofErr w:type="gramEnd"/>
-      <w:r>
-        <w:rPr>
-          <w:rFonts w:ascii="Courier New" w:hAnsi="Courier New" w:cs="Courier New"/>
-          <w:color w:val="000060"/>
-          <w:sz w:val="22"/>
-          <w:szCs w:val="22"/>
-        </w:rPr>
-        <w:t>_idParroquia</w:t>
-      </w:r>
-      <w:proofErr w:type="spellEnd"/>
-      <w:r>
-        <w:rPr>
-          <w:rFonts w:ascii="Courier New" w:hAnsi="Courier New" w:cs="Courier New"/>
-          <w:color w:val="000060"/>
-          <w:sz w:val="22"/>
-          <w:szCs w:val="22"/>
-        </w:rPr>
-        <w:t> </w:t>
-      </w:r>
-      <w:r>
-        <w:rPr>
-          <w:rStyle w:val="sy0"/>
-          <w:rFonts w:ascii="Courier New" w:eastAsiaTheme="majorEastAsia" w:hAnsi="Courier New" w:cs="Courier New"/>
-          <w:color w:val="339933"/>
-          <w:sz w:val="22"/>
-          <w:szCs w:val="22"/>
-        </w:rPr>
-        <w:t>=</w:t>
-      </w:r>
-      <w:r>
-        <w:rPr>
-          <w:rFonts w:ascii="Courier New" w:hAnsi="Courier New" w:cs="Courier New"/>
-          <w:color w:val="000060"/>
-          <w:sz w:val="22"/>
-          <w:szCs w:val="22"/>
-        </w:rPr>
-        <w:t> </w:t>
-      </w:r>
-      <w:proofErr w:type="spellStart"/>
-      <w:r>
-        <w:rPr>
-          <w:rFonts w:ascii="Courier New" w:hAnsi="Courier New" w:cs="Courier New"/>
-          <w:color w:val="000060"/>
-          <w:sz w:val="22"/>
-          <w:szCs w:val="22"/>
-        </w:rPr>
-        <w:t>p</w:t>
-      </w:r>
-      <w:r>
-        <w:rPr>
-          <w:rStyle w:val="sy0"/>
-          <w:rFonts w:ascii="Courier New" w:eastAsiaTheme="majorEastAsia" w:hAnsi="Courier New" w:cs="Courier New"/>
-          <w:color w:val="339933"/>
-          <w:sz w:val="22"/>
-          <w:szCs w:val="22"/>
-        </w:rPr>
-        <w:t>.</w:t>
-      </w:r>
-      <w:r>
-        <w:rPr>
-          <w:rFonts w:ascii="Courier New" w:hAnsi="Courier New" w:cs="Courier New"/>
-          <w:color w:val="000060"/>
-          <w:sz w:val="22"/>
-          <w:szCs w:val="22"/>
-        </w:rPr>
-        <w:t>idParroquia</w:t>
-      </w:r>
-      <w:proofErr w:type="spellEnd"/>
-      <w:r>
-        <w:rPr>
-          <w:rStyle w:val="sy0"/>
-          <w:rFonts w:ascii="Courier New" w:eastAsiaTheme="majorEastAsia" w:hAnsi="Courier New" w:cs="Courier New"/>
-          <w:color w:val="339933"/>
-          <w:sz w:val="22"/>
-          <w:szCs w:val="22"/>
-        </w:rPr>
         <w:t>;</w:t>
       </w:r>
     </w:p>
@@ -14469,7 +14650,6 @@
         <w:pStyle w:val="Ttulo1"/>
         <w:spacing w:line="360" w:lineRule="auto"/>
       </w:pPr>
-      <w:bookmarkStart w:id="13" w:name="_Toc139213143"/>
     </w:p>
     <w:p>
       <w:pPr>
@@ -14511,11 +14691,12 @@
           <w:lang w:val="es-ES"/>
         </w:rPr>
       </w:pPr>
+      <w:bookmarkStart w:id="14" w:name="_Toc139215722"/>
       <w:r>
         <w:lastRenderedPageBreak/>
         <w:t>Conclusiones</w:t>
       </w:r>
-      <w:bookmarkEnd w:id="13"/>
+      <w:bookmarkEnd w:id="14"/>
     </w:p>
     <w:p>
       <w:pPr>
@@ -14620,14 +14801,13 @@
           <w:lang w:val="es-ES"/>
         </w:rPr>
       </w:pPr>
-      <w:bookmarkStart w:id="14" w:name="_Toc139213144"/>
+      <w:bookmarkStart w:id="15" w:name="_Toc139215723"/>
       <w:r>
         <w:rPr>
           <w:rStyle w:val="Ttulo1Car"/>
         </w:rPr>
         <w:t>Recomendaciones</w:t>
       </w:r>
-      <w:bookmarkEnd w:id="14"/>
       <w:r>
         <w:rPr>
           <w:b/>
@@ -14636,6 +14816,7 @@
         </w:rPr>
         <w:t>:</w:t>
       </w:r>
+      <w:bookmarkEnd w:id="15"/>
     </w:p>
     <w:p>
       <w:pPr>
@@ -14757,12 +14938,12 @@
       <w:pPr>
         <w:pStyle w:val="Ttulo1"/>
       </w:pPr>
-      <w:bookmarkStart w:id="15" w:name="_Toc139213145"/>
+      <w:bookmarkStart w:id="16" w:name="_Toc139215724"/>
       <w:r>
         <w:lastRenderedPageBreak/>
         <w:t>BIBLIOGRAFIA</w:t>
       </w:r>
-      <w:bookmarkEnd w:id="15"/>
+      <w:bookmarkEnd w:id="16"/>
     </w:p>
     <w:sdt>
       <w:sdtPr>
@@ -14772,6 +14953,7 @@
           <w:docPart w:val="DefaultPlaceholder_-1854013440"/>
         </w:placeholder>
       </w:sdtPr>
+      <w:sdtEndPr/>
       <w:sdtContent>
         <w:p>
           <w:pPr>
@@ -14848,7 +15030,7 @@
       </w:sdtContent>
     </w:sdt>
     <w:sectPr>
-      <w:footerReference w:type="default" r:id="rId51"/>
+      <w:footerReference w:type="default" r:id="rId49"/>
       <w:pgSz w:w="12240" w:h="15840"/>
       <w:pgMar w:top="1440" w:right="1440" w:bottom="1440" w:left="1440" w:header="708" w:footer="708" w:gutter="0"/>
       <w:cols w:space="708"/>
@@ -14860,7 +15042,7 @@
 </file>
 
 <file path=word/endnotes.xml><?xml version="1.0" encoding="utf-8"?>
-<w:endnotes xmlns:wpc="http://schemas.microsoft.com/office/word/2010/wordprocessingCanvas" xmlns:cx="http://schemas.microsoft.com/office/drawing/2014/chartex" xmlns:cx1="http://schemas.microsoft.com/office/drawing/2015/9/8/chartex" xmlns:cx2="http://schemas.microsoft.com/office/drawing/2015/10/21/chartex" xmlns:cx3="http://schemas.microsoft.com/office/drawing/2016/5/9/chartex" xmlns:cx4="http://schemas.microsoft.com/office/drawing/2016/5/10/chartex" xmlns:cx5="http://schemas.microsoft.com/office/drawing/2016/5/11/chartex" xmlns:cx6="http://schemas.microsoft.com/office/drawing/2016/5/12/chartex" xmlns:cx7="http://schemas.microsoft.com/office/drawing/2016/5/13/chartex" xmlns:cx8="http://schemas.microsoft.com/office/drawing/2016/5/14/chartex" xmlns:mc="http://schemas.openxmlformats.org/markup-compatibility/2006" xmlns:aink="http://schemas.microsoft.com/office/drawing/2016/ink" xmlns:am3d="http://schemas.microsoft.com/office/drawing/2017/model3d" xmlns:o="urn:schemas-microsoft-com:office:office" xmlns:oel="http://schemas.microsoft.com/office/2019/extlst" xmlns:r="http://schemas.openxmlformats.org/officeDocument/2006/relationships" xmlns:m="http://schemas.openxmlformats.org/officeDocument/2006/math" xmlns:v="urn:schemas-microsoft-com:vml" xmlns:wp14="http://schemas.microsoft.com/office/word/2010/wordprocessingDrawing" xmlns:wp="http://schemas.openxmlformats.org/drawingml/2006/wordprocessingDrawing" xmlns:w10="urn:schemas-microsoft-com:office:word" xmlns:w="http://schemas.openxmlformats.org/wordprocessingml/2006/main" xmlns:w14="http://schemas.microsoft.com/office/word/2010/wordml" xmlns:w15="http://schemas.microsoft.com/office/word/2012/wordml" xmlns:w16cex="http://schemas.microsoft.com/office/word/2018/wordml/cex" xmlns:w16cid="http://schemas.microsoft.com/office/word/2016/wordml/cid" xmlns:w16="http://schemas.microsoft.com/office/word/2018/wordml" xmlns:w16sdtdh="http://schemas.microsoft.com/office/word/2020/wordml/sdtdatahash" xmlns:w16se="http://schemas.microsoft.com/office/word/2015/wordml/symex" xmlns:wpg="http://schemas.microsoft.com/office/word/2010/wordprocessingGroup" xmlns:wpi="http://schemas.microsoft.com/office/word/2010/wordprocessingInk" xmlns:wne="http://schemas.microsoft.com/office/word/2006/wordml" xmlns:wps="http://schemas.microsoft.com/office/word/2010/wordprocessingShape" mc:Ignorable="w14 w15 w16se w16cid w16 w16cex w16sdtdh wp14">
+<w:endnotes xmlns:wpc="http://schemas.microsoft.com/office/word/2010/wordprocessingCanvas" xmlns:cx="http://schemas.microsoft.com/office/drawing/2014/chartex" xmlns:cx1="http://schemas.microsoft.com/office/drawing/2015/9/8/chartex" xmlns:cx2="http://schemas.microsoft.com/office/drawing/2015/10/21/chartex" xmlns:cx3="http://schemas.microsoft.com/office/drawing/2016/5/9/chartex" xmlns:cx4="http://schemas.microsoft.com/office/drawing/2016/5/10/chartex" xmlns:cx5="http://schemas.microsoft.com/office/drawing/2016/5/11/chartex" xmlns:cx6="http://schemas.microsoft.com/office/drawing/2016/5/12/chartex" xmlns:cx7="http://schemas.microsoft.com/office/drawing/2016/5/13/chartex" xmlns:cx8="http://schemas.microsoft.com/office/drawing/2016/5/14/chartex" xmlns:mc="http://schemas.openxmlformats.org/markup-compatibility/2006" xmlns:aink="http://schemas.microsoft.com/office/drawing/2016/ink" xmlns:am3d="http://schemas.microsoft.com/office/drawing/2017/model3d" xmlns:o="urn:schemas-microsoft-com:office:office" xmlns:r="http://schemas.openxmlformats.org/officeDocument/2006/relationships" xmlns:m="http://schemas.openxmlformats.org/officeDocument/2006/math" xmlns:v="urn:schemas-microsoft-com:vml" xmlns:wp14="http://schemas.microsoft.com/office/word/2010/wordprocessingDrawing" xmlns:wp="http://schemas.openxmlformats.org/drawingml/2006/wordprocessingDrawing" xmlns:w10="urn:schemas-microsoft-com:office:word" xmlns:w="http://schemas.openxmlformats.org/wordprocessingml/2006/main" xmlns:w14="http://schemas.microsoft.com/office/word/2010/wordml" xmlns:w15="http://schemas.microsoft.com/office/word/2012/wordml" xmlns:w16cex="http://schemas.microsoft.com/office/word/2018/wordml/cex" xmlns:w16cid="http://schemas.microsoft.com/office/word/2016/wordml/cid" xmlns:w16="http://schemas.microsoft.com/office/word/2018/wordml" xmlns:w16sdtdh="http://schemas.microsoft.com/office/word/2020/wordml/sdtdatahash" xmlns:w16se="http://schemas.microsoft.com/office/word/2015/wordml/symex" xmlns:wpg="http://schemas.microsoft.com/office/word/2010/wordprocessingGroup" xmlns:wpi="http://schemas.microsoft.com/office/word/2010/wordprocessingInk" xmlns:wne="http://schemas.microsoft.com/office/word/2006/wordml" xmlns:wps="http://schemas.microsoft.com/office/word/2010/wordprocessingShape" mc:Ignorable="w14 w15 w16se w16cid w16 w16cex w16sdtdh wp14">
   <w:endnote w:type="separator" w:id="-1">
     <w:p>
       <w:pPr>
@@ -14885,7 +15067,7 @@
 </file>
 
 <file path=word/footer1.xml><?xml version="1.0" encoding="utf-8"?>
-<w:ftr xmlns:wpc="http://schemas.microsoft.com/office/word/2010/wordprocessingCanvas" xmlns:cx="http://schemas.microsoft.com/office/drawing/2014/chartex" xmlns:cx1="http://schemas.microsoft.com/office/drawing/2015/9/8/chartex" xmlns:cx2="http://schemas.microsoft.com/office/drawing/2015/10/21/chartex" xmlns:cx3="http://schemas.microsoft.com/office/drawing/2016/5/9/chartex" xmlns:cx4="http://schemas.microsoft.com/office/drawing/2016/5/10/chartex" xmlns:cx5="http://schemas.microsoft.com/office/drawing/2016/5/11/chartex" xmlns:cx6="http://schemas.microsoft.com/office/drawing/2016/5/12/chartex" xmlns:cx7="http://schemas.microsoft.com/office/drawing/2016/5/13/chartex" xmlns:cx8="http://schemas.microsoft.com/office/drawing/2016/5/14/chartex" xmlns:mc="http://schemas.openxmlformats.org/markup-compatibility/2006" xmlns:aink="http://schemas.microsoft.com/office/drawing/2016/ink" xmlns:am3d="http://schemas.microsoft.com/office/drawing/2017/model3d" xmlns:o="urn:schemas-microsoft-com:office:office" xmlns:oel="http://schemas.microsoft.com/office/2019/extlst" xmlns:r="http://schemas.openxmlformats.org/officeDocument/2006/relationships" xmlns:m="http://schemas.openxmlformats.org/officeDocument/2006/math" xmlns:v="urn:schemas-microsoft-com:vml" xmlns:wp14="http://schemas.microsoft.com/office/word/2010/wordprocessingDrawing" xmlns:wp="http://schemas.openxmlformats.org/drawingml/2006/wordprocessingDrawing" xmlns:w10="urn:schemas-microsoft-com:office:word" xmlns:w="http://schemas.openxmlformats.org/wordprocessingml/2006/main" xmlns:w14="http://schemas.microsoft.com/office/word/2010/wordml" xmlns:w15="http://schemas.microsoft.com/office/word/2012/wordml" xmlns:w16cex="http://schemas.microsoft.com/office/word/2018/wordml/cex" xmlns:w16cid="http://schemas.microsoft.com/office/word/2016/wordml/cid" xmlns:w16="http://schemas.microsoft.com/office/word/2018/wordml" xmlns:w16sdtdh="http://schemas.microsoft.com/office/word/2020/wordml/sdtdatahash" xmlns:w16se="http://schemas.microsoft.com/office/word/2015/wordml/symex" xmlns:wpg="http://schemas.microsoft.com/office/word/2010/wordprocessingGroup" xmlns:wpi="http://schemas.microsoft.com/office/word/2010/wordprocessingInk" xmlns:wne="http://schemas.microsoft.com/office/word/2006/wordml" xmlns:wps="http://schemas.microsoft.com/office/word/2010/wordprocessingShape" mc:Ignorable="w14 w15 w16se w16cid w16 w16cex w16sdtdh wp14">
+<w:ftr xmlns:wpc="http://schemas.microsoft.com/office/word/2010/wordprocessingCanvas" xmlns:cx="http://schemas.microsoft.com/office/drawing/2014/chartex" xmlns:cx1="http://schemas.microsoft.com/office/drawing/2015/9/8/chartex" xmlns:cx2="http://schemas.microsoft.com/office/drawing/2015/10/21/chartex" xmlns:cx3="http://schemas.microsoft.com/office/drawing/2016/5/9/chartex" xmlns:cx4="http://schemas.microsoft.com/office/drawing/2016/5/10/chartex" xmlns:cx5="http://schemas.microsoft.com/office/drawing/2016/5/11/chartex" xmlns:cx6="http://schemas.microsoft.com/office/drawing/2016/5/12/chartex" xmlns:cx7="http://schemas.microsoft.com/office/drawing/2016/5/13/chartex" xmlns:cx8="http://schemas.microsoft.com/office/drawing/2016/5/14/chartex" xmlns:mc="http://schemas.openxmlformats.org/markup-compatibility/2006" xmlns:aink="http://schemas.microsoft.com/office/drawing/2016/ink" xmlns:am3d="http://schemas.microsoft.com/office/drawing/2017/model3d" xmlns:o="urn:schemas-microsoft-com:office:office" xmlns:r="http://schemas.openxmlformats.org/officeDocument/2006/relationships" xmlns:m="http://schemas.openxmlformats.org/officeDocument/2006/math" xmlns:v="urn:schemas-microsoft-com:vml" xmlns:wp14="http://schemas.microsoft.com/office/word/2010/wordprocessingDrawing" xmlns:wp="http://schemas.openxmlformats.org/drawingml/2006/wordprocessingDrawing" xmlns:w10="urn:schemas-microsoft-com:office:word" xmlns:w="http://schemas.openxmlformats.org/wordprocessingml/2006/main" xmlns:w14="http://schemas.microsoft.com/office/word/2010/wordml" xmlns:w15="http://schemas.microsoft.com/office/word/2012/wordml" xmlns:w16cex="http://schemas.microsoft.com/office/word/2018/wordml/cex" xmlns:w16cid="http://schemas.microsoft.com/office/word/2016/wordml/cid" xmlns:w16="http://schemas.microsoft.com/office/word/2018/wordml" xmlns:w16sdtdh="http://schemas.microsoft.com/office/word/2020/wordml/sdtdatahash" xmlns:w16se="http://schemas.microsoft.com/office/word/2015/wordml/symex" xmlns:wpg="http://schemas.microsoft.com/office/word/2010/wordprocessingGroup" xmlns:wpi="http://schemas.microsoft.com/office/word/2010/wordprocessingInk" xmlns:wne="http://schemas.microsoft.com/office/word/2006/wordml" xmlns:wps="http://schemas.microsoft.com/office/word/2010/wordprocessingShape" mc:Ignorable="w14 w15 w16se w16cid w16 w16cex w16sdtdh wp14">
   <w:p>
     <w:pPr>
       <w:pStyle w:val="Piedepgina"/>
@@ -14957,7 +15139,7 @@
 </file>
 
 <file path=word/footnotes.xml><?xml version="1.0" encoding="utf-8"?>
-<w:footnotes xmlns:wpc="http://schemas.microsoft.com/office/word/2010/wordprocessingCanvas" xmlns:cx="http://schemas.microsoft.com/office/drawing/2014/chartex" xmlns:cx1="http://schemas.microsoft.com/office/drawing/2015/9/8/chartex" xmlns:cx2="http://schemas.microsoft.com/office/drawing/2015/10/21/chartex" xmlns:cx3="http://schemas.microsoft.com/office/drawing/2016/5/9/chartex" xmlns:cx4="http://schemas.microsoft.com/office/drawing/2016/5/10/chartex" xmlns:cx5="http://schemas.microsoft.com/office/drawing/2016/5/11/chartex" xmlns:cx6="http://schemas.microsoft.com/office/drawing/2016/5/12/chartex" xmlns:cx7="http://schemas.microsoft.com/office/drawing/2016/5/13/chartex" xmlns:cx8="http://schemas.microsoft.com/office/drawing/2016/5/14/chartex" xmlns:mc="http://schemas.openxmlformats.org/markup-compatibility/2006" xmlns:aink="http://schemas.microsoft.com/office/drawing/2016/ink" xmlns:am3d="http://schemas.microsoft.com/office/drawing/2017/model3d" xmlns:o="urn:schemas-microsoft-com:office:office" xmlns:oel="http://schemas.microsoft.com/office/2019/extlst" xmlns:r="http://schemas.openxmlformats.org/officeDocument/2006/relationships" xmlns:m="http://schemas.openxmlformats.org/officeDocument/2006/math" xmlns:v="urn:schemas-microsoft-com:vml" xmlns:wp14="http://schemas.microsoft.com/office/word/2010/wordprocessingDrawing" xmlns:wp="http://schemas.openxmlformats.org/drawingml/2006/wordprocessingDrawing" xmlns:w10="urn:schemas-microsoft-com:office:word" xmlns:w="http://schemas.openxmlformats.org/wordprocessingml/2006/main" xmlns:w14="http://schemas.microsoft.com/office/word/2010/wordml" xmlns:w15="http://schemas.microsoft.com/office/word/2012/wordml" xmlns:w16cex="http://schemas.microsoft.com/office/word/2018/wordml/cex" xmlns:w16cid="http://schemas.microsoft.com/office/word/2016/wordml/cid" xmlns:w16="http://schemas.microsoft.com/office/word/2018/wordml" xmlns:w16sdtdh="http://schemas.microsoft.com/office/word/2020/wordml/sdtdatahash" xmlns:w16se="http://schemas.microsoft.com/office/word/2015/wordml/symex" xmlns:wpg="http://schemas.microsoft.com/office/word/2010/wordprocessingGroup" xmlns:wpi="http://schemas.microsoft.com/office/word/2010/wordprocessingInk" xmlns:wne="http://schemas.microsoft.com/office/word/2006/wordml" xmlns:wps="http://schemas.microsoft.com/office/word/2010/wordprocessingShape" mc:Ignorable="w14 w15 w16se w16cid w16 w16cex w16sdtdh wp14">
+<w:footnotes xmlns:wpc="http://schemas.microsoft.com/office/word/2010/wordprocessingCanvas" xmlns:cx="http://schemas.microsoft.com/office/drawing/2014/chartex" xmlns:cx1="http://schemas.microsoft.com/office/drawing/2015/9/8/chartex" xmlns:cx2="http://schemas.microsoft.com/office/drawing/2015/10/21/chartex" xmlns:cx3="http://schemas.microsoft.com/office/drawing/2016/5/9/chartex" xmlns:cx4="http://schemas.microsoft.com/office/drawing/2016/5/10/chartex" xmlns:cx5="http://schemas.microsoft.com/office/drawing/2016/5/11/chartex" xmlns:cx6="http://schemas.microsoft.com/office/drawing/2016/5/12/chartex" xmlns:cx7="http://schemas.microsoft.com/office/drawing/2016/5/13/chartex" xmlns:cx8="http://schemas.microsoft.com/office/drawing/2016/5/14/chartex" xmlns:mc="http://schemas.openxmlformats.org/markup-compatibility/2006" xmlns:aink="http://schemas.microsoft.com/office/drawing/2016/ink" xmlns:am3d="http://schemas.microsoft.com/office/drawing/2017/model3d" xmlns:o="urn:schemas-microsoft-com:office:office" xmlns:r="http://schemas.openxmlformats.org/officeDocument/2006/relationships" xmlns:m="http://schemas.openxmlformats.org/officeDocument/2006/math" xmlns:v="urn:schemas-microsoft-com:vml" xmlns:wp14="http://schemas.microsoft.com/office/word/2010/wordprocessingDrawing" xmlns:wp="http://schemas.openxmlformats.org/drawingml/2006/wordprocessingDrawing" xmlns:w10="urn:schemas-microsoft-com:office:word" xmlns:w="http://schemas.openxmlformats.org/wordprocessingml/2006/main" xmlns:w14="http://schemas.microsoft.com/office/word/2010/wordml" xmlns:w15="http://schemas.microsoft.com/office/word/2012/wordml" xmlns:w16cex="http://schemas.microsoft.com/office/word/2018/wordml/cex" xmlns:w16cid="http://schemas.microsoft.com/office/word/2016/wordml/cid" xmlns:w16="http://schemas.microsoft.com/office/word/2018/wordml" xmlns:w16sdtdh="http://schemas.microsoft.com/office/word/2020/wordml/sdtdatahash" xmlns:w16se="http://schemas.microsoft.com/office/word/2015/wordml/symex" xmlns:wpg="http://schemas.microsoft.com/office/word/2010/wordprocessingGroup" xmlns:wpi="http://schemas.microsoft.com/office/word/2010/wordprocessingInk" xmlns:wne="http://schemas.microsoft.com/office/word/2006/wordml" xmlns:wps="http://schemas.microsoft.com/office/word/2010/wordprocessingShape" mc:Ignorable="w14 w15 w16se w16cid w16 w16cex w16sdtdh wp14">
   <w:footnote w:type="separator" w:id="-1">
     <w:p>
       <w:pPr>
@@ -14982,7 +15164,7 @@
 </file>
 
 <file path=word/numbering.xml><?xml version="1.0" encoding="utf-8"?>
-<w:numbering xmlns:wpc="http://schemas.microsoft.com/office/word/2010/wordprocessingCanvas" xmlns:cx="http://schemas.microsoft.com/office/drawing/2014/chartex" xmlns:cx1="http://schemas.microsoft.com/office/drawing/2015/9/8/chartex" xmlns:cx2="http://schemas.microsoft.com/office/drawing/2015/10/21/chartex" xmlns:cx3="http://schemas.microsoft.com/office/drawing/2016/5/9/chartex" xmlns:cx4="http://schemas.microsoft.com/office/drawing/2016/5/10/chartex" xmlns:cx5="http://schemas.microsoft.com/office/drawing/2016/5/11/chartex" xmlns:cx6="http://schemas.microsoft.com/office/drawing/2016/5/12/chartex" xmlns:cx7="http://schemas.microsoft.com/office/drawing/2016/5/13/chartex" xmlns:cx8="http://schemas.microsoft.com/office/drawing/2016/5/14/chartex" xmlns:mc="http://schemas.openxmlformats.org/markup-compatibility/2006" xmlns:aink="http://schemas.microsoft.com/office/drawing/2016/ink" xmlns:am3d="http://schemas.microsoft.com/office/drawing/2017/model3d" xmlns:o="urn:schemas-microsoft-com:office:office" xmlns:oel="http://schemas.microsoft.com/office/2019/extlst" xmlns:r="http://schemas.openxmlformats.org/officeDocument/2006/relationships" xmlns:m="http://schemas.openxmlformats.org/officeDocument/2006/math" xmlns:v="urn:schemas-microsoft-com:vml" xmlns:wp14="http://schemas.microsoft.com/office/word/2010/wordprocessingDrawing" xmlns:wp="http://schemas.openxmlformats.org/drawingml/2006/wordprocessingDrawing" xmlns:w10="urn:schemas-microsoft-com:office:word" xmlns:w="http://schemas.openxmlformats.org/wordprocessingml/2006/main" xmlns:w14="http://schemas.microsoft.com/office/word/2010/wordml" xmlns:w15="http://schemas.microsoft.com/office/word/2012/wordml" xmlns:w16cex="http://schemas.microsoft.com/office/word/2018/wordml/cex" xmlns:w16cid="http://schemas.microsoft.com/office/word/2016/wordml/cid" xmlns:w16="http://schemas.microsoft.com/office/word/2018/wordml" xmlns:w16sdtdh="http://schemas.microsoft.com/office/word/2020/wordml/sdtdatahash" xmlns:w16se="http://schemas.microsoft.com/office/word/2015/wordml/symex" xmlns:wpg="http://schemas.microsoft.com/office/word/2010/wordprocessingGroup" xmlns:wpi="http://schemas.microsoft.com/office/word/2010/wordprocessingInk" xmlns:wne="http://schemas.microsoft.com/office/word/2006/wordml" xmlns:wps="http://schemas.microsoft.com/office/word/2010/wordprocessingShape" mc:Ignorable="w14 w15 w16se w16cid w16 w16cex w16sdtdh wp14">
+<w:numbering xmlns:wpc="http://schemas.microsoft.com/office/word/2010/wordprocessingCanvas" xmlns:cx="http://schemas.microsoft.com/office/drawing/2014/chartex" xmlns:cx1="http://schemas.microsoft.com/office/drawing/2015/9/8/chartex" xmlns:cx2="http://schemas.microsoft.com/office/drawing/2015/10/21/chartex" xmlns:cx3="http://schemas.microsoft.com/office/drawing/2016/5/9/chartex" xmlns:cx4="http://schemas.microsoft.com/office/drawing/2016/5/10/chartex" xmlns:cx5="http://schemas.microsoft.com/office/drawing/2016/5/11/chartex" xmlns:cx6="http://schemas.microsoft.com/office/drawing/2016/5/12/chartex" xmlns:cx7="http://schemas.microsoft.com/office/drawing/2016/5/13/chartex" xmlns:cx8="http://schemas.microsoft.com/office/drawing/2016/5/14/chartex" xmlns:mc="http://schemas.openxmlformats.org/markup-compatibility/2006" xmlns:aink="http://schemas.microsoft.com/office/drawing/2016/ink" xmlns:am3d="http://schemas.microsoft.com/office/drawing/2017/model3d" xmlns:o="urn:schemas-microsoft-com:office:office" xmlns:r="http://schemas.openxmlformats.org/officeDocument/2006/relationships" xmlns:m="http://schemas.openxmlformats.org/officeDocument/2006/math" xmlns:v="urn:schemas-microsoft-com:vml" xmlns:wp14="http://schemas.microsoft.com/office/word/2010/wordprocessingDrawing" xmlns:wp="http://schemas.openxmlformats.org/drawingml/2006/wordprocessingDrawing" xmlns:w10="urn:schemas-microsoft-com:office:word" xmlns:w="http://schemas.openxmlformats.org/wordprocessingml/2006/main" xmlns:w14="http://schemas.microsoft.com/office/word/2010/wordml" xmlns:w15="http://schemas.microsoft.com/office/word/2012/wordml" xmlns:w16cex="http://schemas.microsoft.com/office/word/2018/wordml/cex" xmlns:w16cid="http://schemas.microsoft.com/office/word/2016/wordml/cid" xmlns:w16="http://schemas.microsoft.com/office/word/2018/wordml" xmlns:w16sdtdh="http://schemas.microsoft.com/office/word/2020/wordml/sdtdatahash" xmlns:w16se="http://schemas.microsoft.com/office/word/2015/wordml/symex" xmlns:wpg="http://schemas.microsoft.com/office/word/2010/wordprocessingGroup" xmlns:wpi="http://schemas.microsoft.com/office/word/2010/wordprocessingInk" xmlns:wne="http://schemas.microsoft.com/office/word/2006/wordml" xmlns:wps="http://schemas.microsoft.com/office/word/2010/wordprocessingShape" mc:Ignorable="w14 w15 w16se w16cid w16 w16cex w16sdtdh wp14">
   <w:abstractNum w:abstractNumId="0" w15:restartNumberingAfterBreak="0">
     <w:nsid w:val="0A480B3E"/>
     <w:multiLevelType w:val="hybridMultilevel"/>
@@ -15524,19 +15706,19 @@
       </w:rPr>
     </w:lvl>
   </w:abstractNum>
-  <w:num w:numId="1" w16cid:durableId="441388923">
+  <w:num w:numId="1">
     <w:abstractNumId w:val="1"/>
   </w:num>
-  <w:num w:numId="2" w16cid:durableId="2120298596">
+  <w:num w:numId="2">
     <w:abstractNumId w:val="0"/>
   </w:num>
-  <w:num w:numId="3" w16cid:durableId="878323852">
+  <w:num w:numId="3">
     <w:abstractNumId w:val="4"/>
   </w:num>
-  <w:num w:numId="4" w16cid:durableId="110366087">
+  <w:num w:numId="4">
     <w:abstractNumId w:val="2"/>
   </w:num>
-  <w:num w:numId="5" w16cid:durableId="1423062184">
+  <w:num w:numId="5">
     <w:abstractNumId w:val="3"/>
   </w:num>
 </w:numbering>
@@ -16300,7 +16482,7 @@
 </file>
 
 <file path=word/glossary/document.xml><?xml version="1.0" encoding="utf-8"?>
-<w:glossaryDocument xmlns:wpc="http://schemas.microsoft.com/office/word/2010/wordprocessingCanvas" xmlns:cx="http://schemas.microsoft.com/office/drawing/2014/chartex" xmlns:cx1="http://schemas.microsoft.com/office/drawing/2015/9/8/chartex" xmlns:cx2="http://schemas.microsoft.com/office/drawing/2015/10/21/chartex" xmlns:cx3="http://schemas.microsoft.com/office/drawing/2016/5/9/chartex" xmlns:cx4="http://schemas.microsoft.com/office/drawing/2016/5/10/chartex" xmlns:cx5="http://schemas.microsoft.com/office/drawing/2016/5/11/chartex" xmlns:cx6="http://schemas.microsoft.com/office/drawing/2016/5/12/chartex" xmlns:cx7="http://schemas.microsoft.com/office/drawing/2016/5/13/chartex" xmlns:cx8="http://schemas.microsoft.com/office/drawing/2016/5/14/chartex" xmlns:mc="http://schemas.openxmlformats.org/markup-compatibility/2006" xmlns:aink="http://schemas.microsoft.com/office/drawing/2016/ink" xmlns:am3d="http://schemas.microsoft.com/office/drawing/2017/model3d" xmlns:o="urn:schemas-microsoft-com:office:office" xmlns:oel="http://schemas.microsoft.com/office/2019/extlst" xmlns:r="http://schemas.openxmlformats.org/officeDocument/2006/relationships" xmlns:m="http://schemas.openxmlformats.org/officeDocument/2006/math" xmlns:v="urn:schemas-microsoft-com:vml" xmlns:wp14="http://schemas.microsoft.com/office/word/2010/wordprocessingDrawing" xmlns:wp="http://schemas.openxmlformats.org/drawingml/2006/wordprocessingDrawing" xmlns:w10="urn:schemas-microsoft-com:office:word" xmlns:w="http://schemas.openxmlformats.org/wordprocessingml/2006/main" xmlns:w14="http://schemas.microsoft.com/office/word/2010/wordml" xmlns:w15="http://schemas.microsoft.com/office/word/2012/wordml" xmlns:w16cex="http://schemas.microsoft.com/office/word/2018/wordml/cex" xmlns:w16cid="http://schemas.microsoft.com/office/word/2016/wordml/cid" xmlns:w16="http://schemas.microsoft.com/office/word/2018/wordml" xmlns:w16sdtdh="http://schemas.microsoft.com/office/word/2020/wordml/sdtdatahash" xmlns:w16se="http://schemas.microsoft.com/office/word/2015/wordml/symex" xmlns:wpg="http://schemas.microsoft.com/office/word/2010/wordprocessingGroup" xmlns:wpi="http://schemas.microsoft.com/office/word/2010/wordprocessingInk" xmlns:wne="http://schemas.microsoft.com/office/word/2006/wordml" xmlns:wps="http://schemas.microsoft.com/office/word/2010/wordprocessingShape" mc:Ignorable="w14 w15 w16se w16cid w16 w16cex w16sdtdh wp14">
+<w:glossaryDocument xmlns:wpc="http://schemas.microsoft.com/office/word/2010/wordprocessingCanvas" xmlns:cx="http://schemas.microsoft.com/office/drawing/2014/chartex" xmlns:cx1="http://schemas.microsoft.com/office/drawing/2015/9/8/chartex" xmlns:cx2="http://schemas.microsoft.com/office/drawing/2015/10/21/chartex" xmlns:cx3="http://schemas.microsoft.com/office/drawing/2016/5/9/chartex" xmlns:cx4="http://schemas.microsoft.com/office/drawing/2016/5/10/chartex" xmlns:cx5="http://schemas.microsoft.com/office/drawing/2016/5/11/chartex" xmlns:cx6="http://schemas.microsoft.com/office/drawing/2016/5/12/chartex" xmlns:cx7="http://schemas.microsoft.com/office/drawing/2016/5/13/chartex" xmlns:cx8="http://schemas.microsoft.com/office/drawing/2016/5/14/chartex" xmlns:mc="http://schemas.openxmlformats.org/markup-compatibility/2006" xmlns:aink="http://schemas.microsoft.com/office/drawing/2016/ink" xmlns:am3d="http://schemas.microsoft.com/office/drawing/2017/model3d" xmlns:o="urn:schemas-microsoft-com:office:office" xmlns:r="http://schemas.openxmlformats.org/officeDocument/2006/relationships" xmlns:m="http://schemas.openxmlformats.org/officeDocument/2006/math" xmlns:v="urn:schemas-microsoft-com:vml" xmlns:wp14="http://schemas.microsoft.com/office/word/2010/wordprocessingDrawing" xmlns:wp="http://schemas.openxmlformats.org/drawingml/2006/wordprocessingDrawing" xmlns:w10="urn:schemas-microsoft-com:office:word" xmlns:w="http://schemas.openxmlformats.org/wordprocessingml/2006/main" xmlns:w14="http://schemas.microsoft.com/office/word/2010/wordml" xmlns:w15="http://schemas.microsoft.com/office/word/2012/wordml" xmlns:w16cex="http://schemas.microsoft.com/office/word/2018/wordml/cex" xmlns:w16cid="http://schemas.microsoft.com/office/word/2016/wordml/cid" xmlns:w16="http://schemas.microsoft.com/office/word/2018/wordml" xmlns:w16sdtdh="http://schemas.microsoft.com/office/word/2020/wordml/sdtdatahash" xmlns:w16se="http://schemas.microsoft.com/office/word/2015/wordml/symex" xmlns:wpg="http://schemas.microsoft.com/office/word/2010/wordprocessingGroup" xmlns:wpi="http://schemas.microsoft.com/office/word/2010/wordprocessingInk" xmlns:wne="http://schemas.microsoft.com/office/word/2006/wordml" xmlns:wps="http://schemas.microsoft.com/office/word/2010/wordprocessingShape" mc:Ignorable="w14 w15 w16se w16cid w16 w16cex w16sdtdh wp14">
   <w:docParts>
     <w:docPart>
       <w:docPartPr>
@@ -16367,14 +16549,14 @@
     <w:charset w:val="00"/>
     <w:family w:val="swiss"/>
     <w:pitch w:val="variable"/>
-    <w:sig w:usb0="E4002EFF" w:usb1="C200247B" w:usb2="00000009" w:usb3="00000000" w:csb0="000001FF" w:csb1="00000000"/>
+    <w:sig w:usb0="E4002EFF" w:usb1="C000247B" w:usb2="00000009" w:usb3="00000000" w:csb0="000001FF" w:csb1="00000000"/>
   </w:font>
   <w:font w:name="Calibri Light">
     <w:panose1 w:val="020F0302020204030204"/>
     <w:charset w:val="00"/>
     <w:family w:val="swiss"/>
     <w:pitch w:val="variable"/>
-    <w:sig w:usb0="E4002EFF" w:usb1="C200247B" w:usb2="00000009" w:usb3="00000000" w:csb0="000001FF" w:csb1="00000000"/>
+    <w:sig w:usb0="E4002EFF" w:usb1="C000247B" w:usb2="00000009" w:usb3="00000000" w:csb0="000001FF" w:csb1="00000000"/>
   </w:font>
   <w:font w:name="Avenir Book">
     <w:altName w:val="Calibri"/>
@@ -16391,7 +16573,6 @@
     <w:sig w:usb0="E0002EFF" w:usb1="C000785B" w:usb2="00000009" w:usb3="00000000" w:csb0="000001FF" w:csb1="00000000"/>
   </w:font>
   <w:font w:name="Lato">
-    <w:panose1 w:val="020F0502020204030203"/>
     <w:charset w:val="00"/>
     <w:family w:val="swiss"/>
     <w:pitch w:val="variable"/>
@@ -16434,6 +16615,7 @@
     <w:rsid w:val="001B219D"/>
     <w:rsid w:val="00305D09"/>
     <w:rsid w:val="003361A4"/>
+    <w:rsid w:val="004E12AE"/>
     <w:rsid w:val="00841445"/>
     <w:rsid w:val="009673F1"/>
     <w:rsid w:val="00AC4A1B"/>

</xml_diff>

<commit_message>
Actualización de informe final
</commit_message>
<xml_diff>
--- a/Informe integrador.docx
+++ b/Informe integrador.docx
@@ -697,7 +697,7 @@
           <w:r>
             <w:fldChar w:fldCharType="separate"/>
           </w:r>
-          <w:hyperlink w:anchor="_Toc139215708" w:history="1">
+          <w:hyperlink w:anchor="_Toc139216051" w:history="1">
             <w:r>
               <w:rPr>
                 <w:rStyle w:val="Hipervnculo"/>
@@ -724,7 +724,7 @@
                 <w:noProof/>
                 <w:webHidden/>
               </w:rPr>
-              <w:instrText xml:space="preserve"> PAGEREF _Toc139215708 \h </w:instrText>
+              <w:instrText xml:space="preserve"> PAGEREF _Toc139216051 \h </w:instrText>
             </w:r>
             <w:r>
               <w:rPr>
@@ -767,7 +767,7 @@
               <w:lang w:eastAsia="es-EC"/>
             </w:rPr>
           </w:pPr>
-          <w:hyperlink w:anchor="_Toc139215709" w:history="1">
+          <w:hyperlink w:anchor="_Toc139216052" w:history="1">
             <w:r>
               <w:rPr>
                 <w:rStyle w:val="Hipervnculo"/>
@@ -794,7 +794,7 @@
                 <w:noProof/>
                 <w:webHidden/>
               </w:rPr>
-              <w:instrText xml:space="preserve"> PAGEREF _Toc139215709 \h </w:instrText>
+              <w:instrText xml:space="preserve"> PAGEREF _Toc139216052 \h </w:instrText>
             </w:r>
             <w:r>
               <w:rPr>
@@ -837,7 +837,7 @@
               <w:lang w:eastAsia="es-EC"/>
             </w:rPr>
           </w:pPr>
-          <w:hyperlink w:anchor="_Toc139215710" w:history="1">
+          <w:hyperlink w:anchor="_Toc139216053" w:history="1">
             <w:r>
               <w:rPr>
                 <w:rStyle w:val="Hipervnculo"/>
@@ -864,7 +864,7 @@
                 <w:noProof/>
                 <w:webHidden/>
               </w:rPr>
-              <w:instrText xml:space="preserve"> PAGEREF _Toc139215710 \h </w:instrText>
+              <w:instrText xml:space="preserve"> PAGEREF _Toc139216053 \h </w:instrText>
             </w:r>
             <w:r>
               <w:rPr>
@@ -907,7 +907,7 @@
               <w:lang w:eastAsia="es-EC"/>
             </w:rPr>
           </w:pPr>
-          <w:hyperlink w:anchor="_Toc139215711" w:history="1">
+          <w:hyperlink w:anchor="_Toc139216054" w:history="1">
             <w:r>
               <w:rPr>
                 <w:rStyle w:val="Hipervnculo"/>
@@ -934,7 +934,7 @@
                 <w:noProof/>
                 <w:webHidden/>
               </w:rPr>
-              <w:instrText xml:space="preserve"> PAGEREF _Toc139215711 \h </w:instrText>
+              <w:instrText xml:space="preserve"> PAGEREF _Toc139216054 \h </w:instrText>
             </w:r>
             <w:r>
               <w:rPr>
@@ -977,7 +977,7 @@
               <w:lang w:eastAsia="es-EC"/>
             </w:rPr>
           </w:pPr>
-          <w:hyperlink w:anchor="_Toc139215712" w:history="1">
+          <w:hyperlink w:anchor="_Toc139216055" w:history="1">
             <w:r>
               <w:rPr>
                 <w:rStyle w:val="Hipervnculo"/>
@@ -1004,7 +1004,7 @@
                 <w:noProof/>
                 <w:webHidden/>
               </w:rPr>
-              <w:instrText xml:space="preserve"> PAGEREF _Toc139215712 \h </w:instrText>
+              <w:instrText xml:space="preserve"> PAGEREF _Toc139216055 \h </w:instrText>
             </w:r>
             <w:r>
               <w:rPr>
@@ -1047,7 +1047,7 @@
               <w:lang w:eastAsia="es-EC"/>
             </w:rPr>
           </w:pPr>
-          <w:hyperlink w:anchor="_Toc139215713" w:history="1">
+          <w:hyperlink w:anchor="_Toc139216056" w:history="1">
             <w:r>
               <w:rPr>
                 <w:rStyle w:val="Hipervnculo"/>
@@ -1074,7 +1074,7 @@
                 <w:noProof/>
                 <w:webHidden/>
               </w:rPr>
-              <w:instrText xml:space="preserve"> PAGEREF _Toc139215713 \h </w:instrText>
+              <w:instrText xml:space="preserve"> PAGEREF _Toc139216056 \h </w:instrText>
             </w:r>
             <w:r>
               <w:rPr>
@@ -1117,7 +1117,7 @@
               <w:lang w:eastAsia="es-EC"/>
             </w:rPr>
           </w:pPr>
-          <w:hyperlink w:anchor="_Toc139215714" w:history="1">
+          <w:hyperlink w:anchor="_Toc139216057" w:history="1">
             <w:r>
               <w:rPr>
                 <w:rStyle w:val="Hipervnculo"/>
@@ -1144,7 +1144,7 @@
                 <w:noProof/>
                 <w:webHidden/>
               </w:rPr>
-              <w:instrText xml:space="preserve"> PAGEREF _Toc139215714 \h </w:instrText>
+              <w:instrText xml:space="preserve"> PAGEREF _Toc139216057 \h </w:instrText>
             </w:r>
             <w:r>
               <w:rPr>
@@ -1187,7 +1187,7 @@
               <w:lang w:eastAsia="es-EC"/>
             </w:rPr>
           </w:pPr>
-          <w:hyperlink w:anchor="_Toc139215715" w:history="1">
+          <w:hyperlink w:anchor="_Toc139216058" w:history="1">
             <w:r>
               <w:rPr>
                 <w:rStyle w:val="Hipervnculo"/>
@@ -1214,7 +1214,7 @@
                 <w:noProof/>
                 <w:webHidden/>
               </w:rPr>
-              <w:instrText xml:space="preserve"> PAGEREF _Toc139215715 \h </w:instrText>
+              <w:instrText xml:space="preserve"> PAGEREF _Toc139216058 \h </w:instrText>
             </w:r>
             <w:r>
               <w:rPr>
@@ -1257,7 +1257,7 @@
               <w:lang w:eastAsia="es-EC"/>
             </w:rPr>
           </w:pPr>
-          <w:hyperlink w:anchor="_Toc139215716" w:history="1">
+          <w:hyperlink w:anchor="_Toc139216059" w:history="1">
             <w:r>
               <w:rPr>
                 <w:rStyle w:val="Hipervnculo"/>
@@ -1284,7 +1284,7 @@
                 <w:noProof/>
                 <w:webHidden/>
               </w:rPr>
-              <w:instrText xml:space="preserve"> PAGEREF _Toc139215716 \h </w:instrText>
+              <w:instrText xml:space="preserve"> PAGEREF _Toc139216059 \h </w:instrText>
             </w:r>
             <w:r>
               <w:rPr>
@@ -1327,7 +1327,7 @@
               <w:lang w:eastAsia="es-EC"/>
             </w:rPr>
           </w:pPr>
-          <w:hyperlink w:anchor="_Toc139215717" w:history="1">
+          <w:hyperlink w:anchor="_Toc139216060" w:history="1">
             <w:r>
               <w:rPr>
                 <w:rStyle w:val="Hipervnculo"/>
@@ -1354,7 +1354,7 @@
                 <w:noProof/>
                 <w:webHidden/>
               </w:rPr>
-              <w:instrText xml:space="preserve"> PAGEREF _Toc139215717 \h </w:instrText>
+              <w:instrText xml:space="preserve"> PAGEREF _Toc139216060 \h </w:instrText>
             </w:r>
             <w:r>
               <w:rPr>
@@ -1397,7 +1397,7 @@
               <w:lang w:eastAsia="es-EC"/>
             </w:rPr>
           </w:pPr>
-          <w:hyperlink w:anchor="_Toc139215718" w:history="1">
+          <w:hyperlink w:anchor="_Toc139216061" w:history="1">
             <w:r>
               <w:rPr>
                 <w:rStyle w:val="Hipervnculo"/>
@@ -1424,7 +1424,7 @@
                 <w:noProof/>
                 <w:webHidden/>
               </w:rPr>
-              <w:instrText xml:space="preserve"> PAGEREF _Toc139215718 \h </w:instrText>
+              <w:instrText xml:space="preserve"> PAGEREF _Toc139216061 \h </w:instrText>
             </w:r>
             <w:r>
               <w:rPr>
@@ -1467,7 +1467,7 @@
               <w:lang w:eastAsia="es-EC"/>
             </w:rPr>
           </w:pPr>
-          <w:hyperlink w:anchor="_Toc139215719" w:history="1">
+          <w:hyperlink w:anchor="_Toc139216062" w:history="1">
             <w:r>
               <w:rPr>
                 <w:rStyle w:val="Hipervnculo"/>
@@ -1494,7 +1494,7 @@
                 <w:noProof/>
                 <w:webHidden/>
               </w:rPr>
-              <w:instrText xml:space="preserve"> PAGEREF _Toc139215719 \h </w:instrText>
+              <w:instrText xml:space="preserve"> PAGEREF _Toc139216062 \h </w:instrText>
             </w:r>
             <w:r>
               <w:rPr>
@@ -1537,7 +1537,7 @@
               <w:lang w:eastAsia="es-EC"/>
             </w:rPr>
           </w:pPr>
-          <w:hyperlink w:anchor="_Toc139215720" w:history="1">
+          <w:hyperlink w:anchor="_Toc139216063" w:history="1">
             <w:r>
               <w:rPr>
                 <w:rStyle w:val="Hipervnculo"/>
@@ -1565,7 +1565,7 @@
                 <w:noProof/>
                 <w:webHidden/>
               </w:rPr>
-              <w:instrText xml:space="preserve"> PAGEREF _Toc139215720 \h </w:instrText>
+              <w:instrText xml:space="preserve"> PAGEREF _Toc139216063 \h </w:instrText>
             </w:r>
             <w:r>
               <w:rPr>
@@ -1608,7 +1608,7 @@
               <w:lang w:eastAsia="es-EC"/>
             </w:rPr>
           </w:pPr>
-          <w:hyperlink w:anchor="_Toc139215721" w:history="1">
+          <w:hyperlink w:anchor="_Toc139216064" w:history="1">
             <w:r>
               <w:rPr>
                 <w:rStyle w:val="Hipervnculo"/>
@@ -1635,7 +1635,7 @@
                 <w:noProof/>
                 <w:webHidden/>
               </w:rPr>
-              <w:instrText xml:space="preserve"> PAGEREF _Toc139215721 \h </w:instrText>
+              <w:instrText xml:space="preserve"> PAGEREF _Toc139216064 \h </w:instrText>
             </w:r>
             <w:r>
               <w:rPr>
@@ -1678,7 +1678,7 @@
               <w:lang w:eastAsia="es-EC"/>
             </w:rPr>
           </w:pPr>
-          <w:hyperlink w:anchor="_Toc139215722" w:history="1">
+          <w:hyperlink w:anchor="_Toc139216065" w:history="1">
             <w:r>
               <w:rPr>
                 <w:rStyle w:val="Hipervnculo"/>
@@ -1705,7 +1705,7 @@
                 <w:noProof/>
                 <w:webHidden/>
               </w:rPr>
-              <w:instrText xml:space="preserve"> PAGEREF _Toc139215722 \h </w:instrText>
+              <w:instrText xml:space="preserve"> PAGEREF _Toc139216065 \h </w:instrText>
             </w:r>
             <w:r>
               <w:rPr>
@@ -1748,7 +1748,7 @@
               <w:lang w:eastAsia="es-EC"/>
             </w:rPr>
           </w:pPr>
-          <w:hyperlink w:anchor="_Toc139215723" w:history="1">
+          <w:hyperlink w:anchor="_Toc139216066" w:history="1">
             <w:r>
               <w:rPr>
                 <w:rStyle w:val="Hipervnculo"/>
@@ -1785,7 +1785,7 @@
                 <w:noProof/>
                 <w:webHidden/>
               </w:rPr>
-              <w:instrText xml:space="preserve"> PAGEREF _Toc139215723 \h </w:instrText>
+              <w:instrText xml:space="preserve"> PAGEREF _Toc139216066 \h </w:instrText>
             </w:r>
             <w:r>
               <w:rPr>
@@ -1828,7 +1828,7 @@
               <w:lang w:eastAsia="es-EC"/>
             </w:rPr>
           </w:pPr>
-          <w:hyperlink w:anchor="_Toc139215724" w:history="1">
+          <w:hyperlink w:anchor="_Toc139216067" w:history="1">
             <w:r>
               <w:rPr>
                 <w:rStyle w:val="Hipervnculo"/>
@@ -1855,7 +1855,7 @@
                 <w:noProof/>
                 <w:webHidden/>
               </w:rPr>
-              <w:instrText xml:space="preserve"> PAGEREF _Toc139215724 \h </w:instrText>
+              <w:instrText xml:space="preserve"> PAGEREF _Toc139216067 \h </w:instrText>
             </w:r>
             <w:r>
               <w:rPr>
@@ -1994,7 +1994,7 @@
         <w:pStyle w:val="Ttulo1"/>
         <w:spacing w:line="360" w:lineRule="auto"/>
       </w:pPr>
-      <w:bookmarkStart w:id="0" w:name="_Toc139215708"/>
+      <w:bookmarkStart w:id="0" w:name="_Toc139216051"/>
       <w:r>
         <w:lastRenderedPageBreak/>
         <w:t>Introducción</w:t>
@@ -2197,7 +2197,7 @@
         <w:pStyle w:val="Ttulo1"/>
         <w:spacing w:line="360" w:lineRule="auto"/>
       </w:pPr>
-      <w:bookmarkStart w:id="1" w:name="_Toc139215709"/>
+      <w:bookmarkStart w:id="1" w:name="_Toc139216052"/>
       <w:r>
         <w:lastRenderedPageBreak/>
         <w:t>Objetivo General</w:t>
@@ -2271,7 +2271,7 @@
           <w:szCs w:val="24"/>
         </w:rPr>
       </w:pPr>
-      <w:bookmarkStart w:id="2" w:name="_Toc139215710"/>
+      <w:bookmarkStart w:id="2" w:name="_Toc139216053"/>
       <w:r>
         <w:t>Objetivos Específicos</w:t>
       </w:r>
@@ -2396,7 +2396,7 @@
         <w:pStyle w:val="Ttulo1"/>
         <w:spacing w:line="360" w:lineRule="auto"/>
       </w:pPr>
-      <w:bookmarkStart w:id="3" w:name="_Toc139215711"/>
+      <w:bookmarkStart w:id="3" w:name="_Toc139216054"/>
       <w:r>
         <w:t xml:space="preserve">Repositorio </w:t>
       </w:r>
@@ -2512,6 +2512,7 @@
     <w:p>
       <w:pPr>
         <w:spacing w:line="360" w:lineRule="auto"/>
+        <w:jc w:val="center"/>
         <w:rPr>
           <w:sz w:val="24"/>
           <w:szCs w:val="24"/>
@@ -2594,7 +2595,7 @@
           <w:szCs w:val="24"/>
         </w:rPr>
       </w:pPr>
-      <w:bookmarkStart w:id="4" w:name="_Toc139215712"/>
+      <w:bookmarkStart w:id="4" w:name="_Toc139216055"/>
       <w:r>
         <w:lastRenderedPageBreak/>
         <w:t>Datos base</w:t>
@@ -3819,7 +3820,7 @@
         <w:pStyle w:val="Ttulo1"/>
         <w:spacing w:line="360" w:lineRule="auto"/>
       </w:pPr>
-      <w:bookmarkStart w:id="5" w:name="_Toc139215713"/>
+      <w:bookmarkStart w:id="5" w:name="_Toc139216056"/>
       <w:r>
         <w:t>Datos Complementarios</w:t>
       </w:r>
@@ -3999,7 +4000,7 @@
                 <w:szCs w:val="24"/>
               </w:rPr>
             </w:pPr>
-            <w:bookmarkStart w:id="6" w:name="_Toc139215714"/>
+            <w:bookmarkStart w:id="6" w:name="_Toc139216057"/>
             <w:r>
               <w:rPr>
                 <w:sz w:val="24"/>
@@ -4428,7 +4429,7 @@
         <w:pStyle w:val="Ttulo1"/>
         <w:spacing w:line="360" w:lineRule="auto"/>
       </w:pPr>
-      <w:bookmarkStart w:id="7" w:name="_Toc139215715"/>
+      <w:bookmarkStart w:id="7" w:name="_Toc139216058"/>
       <w:r>
         <w:t>Posibles</w:t>
       </w:r>
@@ -4550,7 +4551,7 @@
         <w:pStyle w:val="Ttulo1"/>
         <w:spacing w:line="360" w:lineRule="auto"/>
       </w:pPr>
-      <w:bookmarkStart w:id="8" w:name="_Toc139215716"/>
+      <w:bookmarkStart w:id="8" w:name="_Toc139216059"/>
       <w:r>
         <w:t>Diseño Conceptual</w:t>
       </w:r>
@@ -4981,6 +4982,47 @@
         </w:rPr>
         <w:t xml:space="preserve">Modelo conceptual en minutara completo </w:t>
       </w:r>
+      <w:r>
+        <w:rPr>
+          <w:i/>
+          <w:iCs/>
+          <w:sz w:val="24"/>
+          <w:szCs w:val="24"/>
+        </w:rPr>
+        <w:t xml:space="preserve">para visualizar este diagrama haga clic </w:t>
+      </w:r>
+      <w:hyperlink r:id="rId25" w:history="1">
+        <w:r>
+          <w:rPr>
+            <w:rStyle w:val="Hipervnculo"/>
+            <w:i/>
+            <w:iCs/>
+            <w:sz w:val="24"/>
+            <w:szCs w:val="24"/>
+          </w:rPr>
+          <w:t>a</w:t>
+        </w:r>
+        <w:r>
+          <w:rPr>
+            <w:rStyle w:val="Hipervnculo"/>
+            <w:i/>
+            <w:iCs/>
+            <w:sz w:val="24"/>
+            <w:szCs w:val="24"/>
+          </w:rPr>
+          <w:t>q</w:t>
+        </w:r>
+        <w:r>
+          <w:rPr>
+            <w:rStyle w:val="Hipervnculo"/>
+            <w:i/>
+            <w:iCs/>
+            <w:sz w:val="24"/>
+            <w:szCs w:val="24"/>
+          </w:rPr>
+          <w:t>uí</w:t>
+        </w:r>
+      </w:hyperlink>
     </w:p>
     <w:p>
       <w:pPr>
@@ -5023,7 +5065,7 @@
                     </pic:cNvPicPr>
                   </pic:nvPicPr>
                   <pic:blipFill>
-                    <a:blip r:embed="rId25" cstate="print">
+                    <a:blip r:embed="rId26" cstate="print">
                       <a:extLst>
                         <a:ext uri="{28A0092B-C50C-407E-A947-70E740481C1C}">
                           <a14:useLocalDpi xmlns:a14="http://schemas.microsoft.com/office/drawing/2010/main" val="0"/>
@@ -5060,7 +5102,7 @@
         <w:pStyle w:val="Ttulo1"/>
         <w:spacing w:line="360" w:lineRule="auto"/>
       </w:pPr>
-      <w:bookmarkStart w:id="9" w:name="_Toc139215717"/>
+      <w:bookmarkStart w:id="9" w:name="_Toc139216060"/>
       <w:r>
         <w:lastRenderedPageBreak/>
         <w:t>Diseño Lógico relacional</w:t>
@@ -5071,7 +5113,7 @@
       <w:r>
         <w:t xml:space="preserve">Para una mejor visualización del diseño lógico vaya a este </w:t>
       </w:r>
-      <w:hyperlink r:id="rId26" w:history="1">
+      <w:hyperlink r:id="rId27" w:history="1">
         <w:r>
           <w:rPr>
             <w:rStyle w:val="Hipervnculo"/>
@@ -5105,10 +5147,10 @@
                     <pic:cNvPicPr/>
                   </pic:nvPicPr>
                   <pic:blipFill>
-                    <a:blip r:embed="rId27">
+                    <a:blip r:embed="rId28">
                       <a:extLst>
                         <a:ext uri="{96DAC541-7B7A-43D3-8B79-37D633B846F1}">
-                          <asvg:svgBlip xmlns:asvg="http://schemas.microsoft.com/office/drawing/2016/SVG/main" r:embed="rId28"/>
+                          <asvg:svgBlip xmlns:asvg="http://schemas.microsoft.com/office/drawing/2016/SVG/main" r:embed="rId29"/>
                         </a:ext>
                       </a:extLst>
                     </a:blip>
@@ -5137,7 +5179,7 @@
         <w:pStyle w:val="Ttulo1"/>
         <w:spacing w:line="360" w:lineRule="auto"/>
       </w:pPr>
-      <w:bookmarkStart w:id="10" w:name="_Toc139215718"/>
+      <w:bookmarkStart w:id="10" w:name="_Toc139216061"/>
       <w:r>
         <w:lastRenderedPageBreak/>
         <w:t xml:space="preserve">Diseño </w:t>
@@ -5160,7 +5202,7 @@
       <w:r>
         <w:t xml:space="preserve"> </w:t>
       </w:r>
-      <w:hyperlink r:id="rId29" w:history="1">
+      <w:hyperlink r:id="rId30" w:history="1">
         <w:r>
           <w:rPr>
             <w:rStyle w:val="Hipervnculo"/>
@@ -5185,7 +5227,7 @@
       <w:r>
         <w:t xml:space="preserve"> </w:t>
       </w:r>
-      <w:hyperlink r:id="rId30" w:history="1">
+      <w:hyperlink r:id="rId31" w:history="1">
         <w:r>
           <w:rPr>
             <w:rStyle w:val="Hipervnculo"/>
@@ -5266,10 +5308,10 @@
                     <pic:cNvPicPr/>
                   </pic:nvPicPr>
                   <pic:blipFill>
-                    <a:blip r:embed="rId31">
+                    <a:blip r:embed="rId32">
                       <a:extLst>
                         <a:ext uri="{96DAC541-7B7A-43D3-8B79-37D633B846F1}">
-                          <asvg:svgBlip xmlns:asvg="http://schemas.microsoft.com/office/drawing/2016/SVG/main" r:embed="rId32"/>
+                          <asvg:svgBlip xmlns:asvg="http://schemas.microsoft.com/office/drawing/2016/SVG/main" r:embed="rId33"/>
                         </a:ext>
                       </a:extLst>
                     </a:blip>
@@ -5457,7 +5499,7 @@
                     <pic:cNvPicPr/>
                   </pic:nvPicPr>
                   <pic:blipFill rotWithShape="1">
-                    <a:blip r:embed="rId33"/>
+                    <a:blip r:embed="rId34"/>
                     <a:srcRect l="3551" t="2443"/>
                     <a:stretch/>
                   </pic:blipFill>
@@ -5548,7 +5590,7 @@
       <w:pPr>
         <w:pStyle w:val="Ttulo1"/>
       </w:pPr>
-      <w:bookmarkStart w:id="11" w:name="_Toc139215719"/>
+      <w:bookmarkStart w:id="11" w:name="_Toc139216062"/>
       <w:r>
         <w:t>Implementación y carga</w:t>
       </w:r>
@@ -5618,7 +5660,7 @@
                     <pic:cNvPicPr/>
                   </pic:nvPicPr>
                   <pic:blipFill>
-                    <a:blip r:embed="rId34"/>
+                    <a:blip r:embed="rId35"/>
                     <a:stretch>
                       <a:fillRect/>
                     </a:stretch>
@@ -5744,7 +5786,7 @@
                     <pic:cNvPicPr/>
                   </pic:nvPicPr>
                   <pic:blipFill>
-                    <a:blip r:embed="rId35"/>
+                    <a:blip r:embed="rId36"/>
                     <a:stretch>
                       <a:fillRect/>
                     </a:stretch>
@@ -5873,7 +5915,7 @@
                     </pic:cNvPicPr>
                   </pic:nvPicPr>
                   <pic:blipFill>
-                    <a:blip r:embed="rId36">
+                    <a:blip r:embed="rId37">
                       <a:extLst>
                         <a:ext uri="{28A0092B-C50C-407E-A947-70E740481C1C}">
                           <a14:useLocalDpi xmlns:a14="http://schemas.microsoft.com/office/drawing/2010/main" val="0"/>
@@ -6082,7 +6124,7 @@
                     <pic:cNvPicPr/>
                   </pic:nvPicPr>
                   <pic:blipFill>
-                    <a:blip r:embed="rId37"/>
+                    <a:blip r:embed="rId38"/>
                     <a:stretch>
                       <a:fillRect/>
                     </a:stretch>
@@ -6353,7 +6395,7 @@
                     </pic:cNvPicPr>
                   </pic:nvPicPr>
                   <pic:blipFill>
-                    <a:blip r:embed="rId38">
+                    <a:blip r:embed="rId39">
                       <a:extLst>
                         <a:ext uri="{28A0092B-C50C-407E-A947-70E740481C1C}">
                           <a14:useLocalDpi xmlns:a14="http://schemas.microsoft.com/office/drawing/2010/main" val="0"/>
@@ -11948,7 +11990,7 @@
                     </pic:cNvPicPr>
                   </pic:nvPicPr>
                   <pic:blipFill>
-                    <a:blip r:embed="rId39">
+                    <a:blip r:embed="rId40">
                       <a:extLst>
                         <a:ext uri="{28A0092B-C50C-407E-A947-70E740481C1C}">
                           <a14:useLocalDpi xmlns:a14="http://schemas.microsoft.com/office/drawing/2010/main" val="0"/>
@@ -12185,7 +12227,7 @@
                     </pic:cNvPicPr>
                   </pic:nvPicPr>
                   <pic:blipFill>
-                    <a:blip r:embed="rId40">
+                    <a:blip r:embed="rId41">
                       <a:extLst>
                         <a:ext uri="{28A0092B-C50C-407E-A947-70E740481C1C}">
                           <a14:useLocalDpi xmlns:a14="http://schemas.microsoft.com/office/drawing/2010/main" val="0"/>
@@ -12300,7 +12342,7 @@
           <w:lang w:val="es-ES"/>
         </w:rPr>
       </w:pPr>
-      <w:bookmarkStart w:id="12" w:name="_Toc139215720"/>
+      <w:bookmarkStart w:id="12" w:name="_Toc139216063"/>
       <w:r>
         <w:rPr>
           <w:lang w:val="es-ES"/>
@@ -12327,7 +12369,7 @@
         </w:rPr>
         <w:t xml:space="preserve">enerar la base de datos clic </w:t>
       </w:r>
-      <w:hyperlink r:id="rId41" w:history="1">
+      <w:hyperlink r:id="rId42" w:history="1">
         <w:r>
           <w:rPr>
             <w:rStyle w:val="Hipervnculo"/>
@@ -12366,7 +12408,7 @@
       <w:pPr>
         <w:pStyle w:val="Ttulo1"/>
       </w:pPr>
-      <w:bookmarkStart w:id="13" w:name="_Toc139215721"/>
+      <w:bookmarkStart w:id="13" w:name="_Toc139216064"/>
       <w:r>
         <w:t>Descarga</w:t>
       </w:r>
@@ -12465,17 +12507,7 @@
           <w:szCs w:val="22"/>
         </w:rPr>
         <w:lastRenderedPageBreak/>
-        <w:t xml:space="preserve">  </w:t>
-      </w:r>
-      <w:proofErr w:type="gramStart"/>
-      <w:r>
-        <w:rPr>
-          <w:rFonts w:ascii="Courier New" w:hAnsi="Courier New" w:cs="Courier New"/>
-          <w:color w:val="000060"/>
-          <w:sz w:val="22"/>
-          <w:szCs w:val="22"/>
-        </w:rPr>
-        <w:t>p</w:t>
+        <w:t>  p</w:t>
       </w:r>
       <w:r>
         <w:rPr>
@@ -12496,7 +12528,6 @@
         </w:rPr>
         <w:t>Nombre</w:t>
       </w:r>
-      <w:proofErr w:type="gramEnd"/>
       <w:r>
         <w:rPr>
           <w:rStyle w:val="sy0"/>
@@ -12910,17 +12941,7 @@
           <w:sz w:val="22"/>
           <w:szCs w:val="22"/>
         </w:rPr>
-        <w:t xml:space="preserve">    </w:t>
-      </w:r>
-      <w:proofErr w:type="gramStart"/>
-      <w:r>
-        <w:rPr>
-          <w:rFonts w:ascii="Courier New" w:hAnsi="Courier New" w:cs="Courier New"/>
-          <w:color w:val="000060"/>
-          <w:sz w:val="22"/>
-          <w:szCs w:val="22"/>
-        </w:rPr>
-        <w:t>cs</w:t>
+        <w:t>    cs</w:t>
       </w:r>
       <w:r>
         <w:rPr>
@@ -12941,7 +12962,6 @@
         </w:rPr>
         <w:t>Tipo</w:t>
       </w:r>
-      <w:proofErr w:type="gramEnd"/>
       <w:r>
         <w:rPr>
           <w:rStyle w:val="sy0"/>
@@ -13488,143 +13508,6 @@
           <w:szCs w:val="22"/>
         </w:rPr>
         <w:t>  LEFT </w:t>
-      </w:r>
-      <w:hyperlink r:id="rId42" w:history="1">
-        <w:r>
-          <w:rPr>
-            <w:rStyle w:val="kw3"/>
-            <w:rFonts w:ascii="Courier New" w:hAnsi="Courier New" w:cs="Courier New"/>
-            <w:color w:val="990000"/>
-            <w:sz w:val="22"/>
-            <w:szCs w:val="22"/>
-            <w:u w:val="single"/>
-          </w:rPr>
-          <w:t>JOIN</w:t>
-        </w:r>
-      </w:hyperlink>
-      <w:r>
-        <w:rPr>
-          <w:rFonts w:ascii="Courier New" w:hAnsi="Courier New" w:cs="Courier New"/>
-          <w:color w:val="000060"/>
-          <w:sz w:val="22"/>
-          <w:szCs w:val="22"/>
-        </w:rPr>
-        <w:t xml:space="preserve"> parroquias p ON </w:t>
-      </w:r>
-      <w:proofErr w:type="spellStart"/>
-      <w:proofErr w:type="gramStart"/>
-      <w:r>
-        <w:rPr>
-          <w:rFonts w:ascii="Courier New" w:hAnsi="Courier New" w:cs="Courier New"/>
-          <w:color w:val="000060"/>
-          <w:sz w:val="22"/>
-          <w:szCs w:val="22"/>
-        </w:rPr>
-        <w:t>p</w:t>
-      </w:r>
-      <w:r>
-        <w:rPr>
-          <w:rStyle w:val="sy0"/>
-          <w:rFonts w:ascii="Courier New" w:eastAsiaTheme="majorEastAsia" w:hAnsi="Courier New" w:cs="Courier New"/>
-          <w:color w:val="339933"/>
-          <w:sz w:val="22"/>
-          <w:szCs w:val="22"/>
-        </w:rPr>
-        <w:t>.</w:t>
-      </w:r>
-      <w:r>
-        <w:rPr>
-          <w:rFonts w:ascii="Courier New" w:hAnsi="Courier New" w:cs="Courier New"/>
-          <w:color w:val="000060"/>
-          <w:sz w:val="22"/>
-          <w:szCs w:val="22"/>
-        </w:rPr>
-        <w:t>idParroquia</w:t>
-      </w:r>
-      <w:proofErr w:type="spellEnd"/>
-      <w:proofErr w:type="gramEnd"/>
-      <w:r>
-        <w:rPr>
-          <w:rFonts w:ascii="Courier New" w:hAnsi="Courier New" w:cs="Courier New"/>
-          <w:color w:val="000060"/>
-          <w:sz w:val="22"/>
-          <w:szCs w:val="22"/>
-        </w:rPr>
-        <w:t> </w:t>
-      </w:r>
-      <w:r>
-        <w:rPr>
-          <w:rStyle w:val="sy0"/>
-          <w:rFonts w:ascii="Courier New" w:eastAsiaTheme="majorEastAsia" w:hAnsi="Courier New" w:cs="Courier New"/>
-          <w:color w:val="339933"/>
-          <w:sz w:val="22"/>
-          <w:szCs w:val="22"/>
-        </w:rPr>
-        <w:t>=</w:t>
-      </w:r>
-      <w:r>
-        <w:rPr>
-          <w:rFonts w:ascii="Courier New" w:hAnsi="Courier New" w:cs="Courier New"/>
-          <w:color w:val="000060"/>
-          <w:sz w:val="22"/>
-          <w:szCs w:val="22"/>
-        </w:rPr>
-        <w:t> </w:t>
-      </w:r>
-      <w:proofErr w:type="spellStart"/>
-      <w:r>
-        <w:rPr>
-          <w:rFonts w:ascii="Courier New" w:hAnsi="Courier New" w:cs="Courier New"/>
-          <w:color w:val="000060"/>
-          <w:sz w:val="22"/>
-          <w:szCs w:val="22"/>
-        </w:rPr>
-        <w:t>c</w:t>
-      </w:r>
-      <w:r>
-        <w:rPr>
-          <w:rStyle w:val="sy0"/>
-          <w:rFonts w:ascii="Courier New" w:eastAsiaTheme="majorEastAsia" w:hAnsi="Courier New" w:cs="Courier New"/>
-          <w:color w:val="339933"/>
-          <w:sz w:val="22"/>
-          <w:szCs w:val="22"/>
-        </w:rPr>
-        <w:t>.</w:t>
-      </w:r>
-      <w:r>
-        <w:rPr>
-          <w:rFonts w:ascii="Courier New" w:hAnsi="Courier New" w:cs="Courier New"/>
-          <w:color w:val="000060"/>
-          <w:sz w:val="22"/>
-          <w:szCs w:val="22"/>
-        </w:rPr>
-        <w:t>Parroquia_idParroquia</w:t>
-      </w:r>
-      <w:proofErr w:type="spellEnd"/>
-    </w:p>
-    <w:p>
-      <w:pPr>
-        <w:pStyle w:val="li1"/>
-        <w:numPr>
-          <w:ilvl w:val="0"/>
-          <w:numId w:val="4"/>
-        </w:numPr>
-        <w:shd w:val="clear" w:color="auto" w:fill="E0E0E0"/>
-        <w:rPr>
-          <w:rFonts w:ascii="Courier New" w:hAnsi="Courier New" w:cs="Courier New"/>
-          <w:color w:val="000060"/>
-          <w:sz w:val="22"/>
-          <w:szCs w:val="22"/>
-        </w:rPr>
-      </w:pPr>
-      <w:r>
-        <w:rPr>
-          <w:rFonts w:ascii="Courier New" w:hAnsi="Courier New" w:cs="Courier New"/>
-          <w:color w:val="000060"/>
-          <w:sz w:val="22"/>
-          <w:szCs w:val="22"/>
-        </w:rPr>
-        <w:t>    LEFT </w:t>
       </w:r>
       <w:hyperlink r:id="rId43" w:history="1">
         <w:r>
@@ -13646,30 +13529,9 @@
           <w:sz w:val="22"/>
           <w:szCs w:val="22"/>
         </w:rPr>
-        <w:t xml:space="preserve"> cantones </w:t>
+        <w:t xml:space="preserve"> parroquias p ON </w:t>
       </w:r>
       <w:proofErr w:type="spellStart"/>
-      <w:r>
-        <w:rPr>
-          <w:rFonts w:ascii="Courier New" w:hAnsi="Courier New" w:cs="Courier New"/>
-          <w:color w:val="000060"/>
-          <w:sz w:val="22"/>
-          <w:szCs w:val="22"/>
-        </w:rPr>
-        <w:t>cn</w:t>
-      </w:r>
-      <w:proofErr w:type="spellEnd"/>
-      <w:r>
-        <w:rPr>
-          <w:rFonts w:ascii="Courier New" w:hAnsi="Courier New" w:cs="Courier New"/>
-          <w:color w:val="000060"/>
-          <w:sz w:val="22"/>
-          <w:szCs w:val="22"/>
-        </w:rPr>
-        <w:t xml:space="preserve"> ON </w:t>
-      </w:r>
-      <w:proofErr w:type="spellStart"/>
-      <w:proofErr w:type="gramStart"/>
       <w:r>
         <w:rPr>
           <w:rFonts w:ascii="Courier New" w:hAnsi="Courier New" w:cs="Courier New"/>
@@ -13696,17 +13558,7 @@
           <w:sz w:val="22"/>
           <w:szCs w:val="22"/>
         </w:rPr>
-        <w:t>Canton</w:t>
-      </w:r>
-      <w:proofErr w:type="gramEnd"/>
-      <w:r>
-        <w:rPr>
-          <w:rFonts w:ascii="Courier New" w:hAnsi="Courier New" w:cs="Courier New"/>
-          <w:color w:val="000060"/>
-          <w:sz w:val="22"/>
-          <w:szCs w:val="22"/>
-        </w:rPr>
-        <w:t>_idCanton</w:t>
+        <w:t>idParroquia</w:t>
       </w:r>
       <w:proofErr w:type="spellEnd"/>
       <w:r>
@@ -13745,7 +13597,7 @@
           <w:sz w:val="22"/>
           <w:szCs w:val="22"/>
         </w:rPr>
-        <w:t>cn</w:t>
+        <w:t>c</w:t>
       </w:r>
       <w:r>
         <w:rPr>
@@ -13764,7 +13616,7 @@
           <w:sz w:val="22"/>
           <w:szCs w:val="22"/>
         </w:rPr>
-        <w:t>idCanton</w:t>
+        <w:t>Parroquia_idParroquia</w:t>
       </w:r>
       <w:proofErr w:type="spellEnd"/>
     </w:p>
@@ -13781,7 +13633,6 @@
           <w:color w:val="000060"/>
           <w:sz w:val="22"/>
           <w:szCs w:val="22"/>
-          <w:lang w:val="en-US"/>
         </w:rPr>
       </w:pPr>
       <w:r>
@@ -13790,11 +13641,167 @@
           <w:color w:val="000060"/>
           <w:sz w:val="22"/>
           <w:szCs w:val="22"/>
+        </w:rPr>
+        <w:t>    LEFT </w:t>
+      </w:r>
+      <w:hyperlink r:id="rId44" w:history="1">
+        <w:r>
+          <w:rPr>
+            <w:rStyle w:val="kw3"/>
+            <w:rFonts w:ascii="Courier New" w:hAnsi="Courier New" w:cs="Courier New"/>
+            <w:color w:val="990000"/>
+            <w:sz w:val="22"/>
+            <w:szCs w:val="22"/>
+            <w:u w:val="single"/>
+          </w:rPr>
+          <w:t>JOIN</w:t>
+        </w:r>
+      </w:hyperlink>
+      <w:r>
+        <w:rPr>
+          <w:rFonts w:ascii="Courier New" w:hAnsi="Courier New" w:cs="Courier New"/>
+          <w:color w:val="000060"/>
+          <w:sz w:val="22"/>
+          <w:szCs w:val="22"/>
+        </w:rPr>
+        <w:t xml:space="preserve"> cantones </w:t>
+      </w:r>
+      <w:proofErr w:type="spellStart"/>
+      <w:r>
+        <w:rPr>
+          <w:rFonts w:ascii="Courier New" w:hAnsi="Courier New" w:cs="Courier New"/>
+          <w:color w:val="000060"/>
+          <w:sz w:val="22"/>
+          <w:szCs w:val="22"/>
+        </w:rPr>
+        <w:t>cn</w:t>
+      </w:r>
+      <w:proofErr w:type="spellEnd"/>
+      <w:r>
+        <w:rPr>
+          <w:rFonts w:ascii="Courier New" w:hAnsi="Courier New" w:cs="Courier New"/>
+          <w:color w:val="000060"/>
+          <w:sz w:val="22"/>
+          <w:szCs w:val="22"/>
+        </w:rPr>
+        <w:t xml:space="preserve"> ON </w:t>
+      </w:r>
+      <w:proofErr w:type="spellStart"/>
+      <w:r>
+        <w:rPr>
+          <w:rFonts w:ascii="Courier New" w:hAnsi="Courier New" w:cs="Courier New"/>
+          <w:color w:val="000060"/>
+          <w:sz w:val="22"/>
+          <w:szCs w:val="22"/>
+        </w:rPr>
+        <w:t>p</w:t>
+      </w:r>
+      <w:r>
+        <w:rPr>
+          <w:rStyle w:val="sy0"/>
+          <w:rFonts w:ascii="Courier New" w:eastAsiaTheme="majorEastAsia" w:hAnsi="Courier New" w:cs="Courier New"/>
+          <w:color w:val="339933"/>
+          <w:sz w:val="22"/>
+          <w:szCs w:val="22"/>
+        </w:rPr>
+        <w:t>.</w:t>
+      </w:r>
+      <w:r>
+        <w:rPr>
+          <w:rFonts w:ascii="Courier New" w:hAnsi="Courier New" w:cs="Courier New"/>
+          <w:color w:val="000060"/>
+          <w:sz w:val="22"/>
+          <w:szCs w:val="22"/>
+        </w:rPr>
+        <w:t>Canton_idCanton</w:t>
+      </w:r>
+      <w:proofErr w:type="spellEnd"/>
+      <w:r>
+        <w:rPr>
+          <w:rFonts w:ascii="Courier New" w:hAnsi="Courier New" w:cs="Courier New"/>
+          <w:color w:val="000060"/>
+          <w:sz w:val="22"/>
+          <w:szCs w:val="22"/>
+        </w:rPr>
+        <w:t> </w:t>
+      </w:r>
+      <w:r>
+        <w:rPr>
+          <w:rStyle w:val="sy0"/>
+          <w:rFonts w:ascii="Courier New" w:eastAsiaTheme="majorEastAsia" w:hAnsi="Courier New" w:cs="Courier New"/>
+          <w:color w:val="339933"/>
+          <w:sz w:val="22"/>
+          <w:szCs w:val="22"/>
+        </w:rPr>
+        <w:t>=</w:t>
+      </w:r>
+      <w:r>
+        <w:rPr>
+          <w:rFonts w:ascii="Courier New" w:hAnsi="Courier New" w:cs="Courier New"/>
+          <w:color w:val="000060"/>
+          <w:sz w:val="22"/>
+          <w:szCs w:val="22"/>
+        </w:rPr>
+        <w:t> </w:t>
+      </w:r>
+      <w:proofErr w:type="spellStart"/>
+      <w:r>
+        <w:rPr>
+          <w:rFonts w:ascii="Courier New" w:hAnsi="Courier New" w:cs="Courier New"/>
+          <w:color w:val="000060"/>
+          <w:sz w:val="22"/>
+          <w:szCs w:val="22"/>
+        </w:rPr>
+        <w:t>cn</w:t>
+      </w:r>
+      <w:r>
+        <w:rPr>
+          <w:rStyle w:val="sy0"/>
+          <w:rFonts w:ascii="Courier New" w:eastAsiaTheme="majorEastAsia" w:hAnsi="Courier New" w:cs="Courier New"/>
+          <w:color w:val="339933"/>
+          <w:sz w:val="22"/>
+          <w:szCs w:val="22"/>
+        </w:rPr>
+        <w:t>.</w:t>
+      </w:r>
+      <w:r>
+        <w:rPr>
+          <w:rFonts w:ascii="Courier New" w:hAnsi="Courier New" w:cs="Courier New"/>
+          <w:color w:val="000060"/>
+          <w:sz w:val="22"/>
+          <w:szCs w:val="22"/>
+        </w:rPr>
+        <w:t>idCanton</w:t>
+      </w:r>
+      <w:proofErr w:type="spellEnd"/>
+    </w:p>
+    <w:p>
+      <w:pPr>
+        <w:pStyle w:val="li1"/>
+        <w:numPr>
+          <w:ilvl w:val="0"/>
+          <w:numId w:val="4"/>
+        </w:numPr>
+        <w:shd w:val="clear" w:color="auto" w:fill="E0E0E0"/>
+        <w:rPr>
+          <w:rFonts w:ascii="Courier New" w:hAnsi="Courier New" w:cs="Courier New"/>
+          <w:color w:val="000060"/>
+          <w:sz w:val="22"/>
+          <w:szCs w:val="22"/>
           <w:lang w:val="en-US"/>
         </w:rPr>
+      </w:pPr>
+      <w:r>
+        <w:rPr>
+          <w:rFonts w:ascii="Courier New" w:hAnsi="Courier New" w:cs="Courier New"/>
+          <w:color w:val="000060"/>
+          <w:sz w:val="22"/>
+          <w:szCs w:val="22"/>
+          <w:lang w:val="en-US"/>
+        </w:rPr>
         <w:t>    LEFT </w:t>
       </w:r>
-      <w:hyperlink r:id="rId44" w:history="1">
+      <w:hyperlink r:id="rId45" w:history="1">
         <w:r>
           <w:rPr>
             <w:rStyle w:val="kw3"/>
@@ -13841,7 +13848,6 @@
         <w:t xml:space="preserve"> po ON </w:t>
       </w:r>
       <w:proofErr w:type="spellStart"/>
-      <w:proofErr w:type="gramStart"/>
       <w:r>
         <w:rPr>
           <w:rFonts w:ascii="Courier New" w:hAnsi="Courier New" w:cs="Courier New"/>
@@ -13874,7 +13880,6 @@
         <w:t>idCanton</w:t>
       </w:r>
       <w:proofErr w:type="spellEnd"/>
-      <w:proofErr w:type="gramEnd"/>
       <w:r>
         <w:rPr>
           <w:rFonts w:ascii="Courier New" w:hAnsi="Courier New" w:cs="Courier New"/>
@@ -13974,192 +13979,6 @@
           <w:szCs w:val="22"/>
         </w:rPr>
         <w:t>LEFT </w:t>
-      </w:r>
-      <w:hyperlink r:id="rId45" w:history="1">
-        <w:r>
-          <w:rPr>
-            <w:rStyle w:val="kw3"/>
-            <w:rFonts w:ascii="Courier New" w:hAnsi="Courier New" w:cs="Courier New"/>
-            <w:color w:val="990000"/>
-            <w:sz w:val="22"/>
-            <w:szCs w:val="22"/>
-            <w:u w:val="single"/>
-          </w:rPr>
-          <w:t>JOIN</w:t>
-        </w:r>
-      </w:hyperlink>
-      <w:r>
-        <w:rPr>
-          <w:rFonts w:ascii="Courier New" w:hAnsi="Courier New" w:cs="Courier New"/>
-          <w:color w:val="000060"/>
-          <w:sz w:val="22"/>
-          <w:szCs w:val="22"/>
-        </w:rPr>
-        <w:t> </w:t>
-      </w:r>
-      <w:proofErr w:type="spellStart"/>
-      <w:r>
-        <w:rPr>
-          <w:rFonts w:ascii="Courier New" w:hAnsi="Courier New" w:cs="Courier New"/>
-          <w:color w:val="000060"/>
-          <w:sz w:val="22"/>
-          <w:szCs w:val="22"/>
-        </w:rPr>
-        <w:t>terminales_terrestres</w:t>
-      </w:r>
-      <w:proofErr w:type="spellEnd"/>
-      <w:r>
-        <w:rPr>
-          <w:rFonts w:ascii="Courier New" w:hAnsi="Courier New" w:cs="Courier New"/>
-          <w:color w:val="000060"/>
-          <w:sz w:val="22"/>
-          <w:szCs w:val="22"/>
-        </w:rPr>
-        <w:t xml:space="preserve"> </w:t>
-      </w:r>
-      <w:proofErr w:type="spellStart"/>
-      <w:r>
-        <w:rPr>
-          <w:rFonts w:ascii="Courier New" w:hAnsi="Courier New" w:cs="Courier New"/>
-          <w:color w:val="000060"/>
-          <w:sz w:val="22"/>
-          <w:szCs w:val="22"/>
-        </w:rPr>
-        <w:t>tm</w:t>
-      </w:r>
-      <w:proofErr w:type="spellEnd"/>
-      <w:r>
-        <w:rPr>
-          <w:rFonts w:ascii="Courier New" w:hAnsi="Courier New" w:cs="Courier New"/>
-          <w:color w:val="000060"/>
-          <w:sz w:val="22"/>
-          <w:szCs w:val="22"/>
-        </w:rPr>
-        <w:t xml:space="preserve"> ON </w:t>
-      </w:r>
-      <w:proofErr w:type="spellStart"/>
-      <w:proofErr w:type="gramStart"/>
-      <w:r>
-        <w:rPr>
-          <w:rFonts w:ascii="Courier New" w:hAnsi="Courier New" w:cs="Courier New"/>
-          <w:color w:val="000060"/>
-          <w:sz w:val="22"/>
-          <w:szCs w:val="22"/>
-        </w:rPr>
-        <w:t>tm</w:t>
-      </w:r>
-      <w:r>
-        <w:rPr>
-          <w:rStyle w:val="sy0"/>
-          <w:rFonts w:ascii="Courier New" w:eastAsiaTheme="majorEastAsia" w:hAnsi="Courier New" w:cs="Courier New"/>
-          <w:color w:val="339933"/>
-          <w:sz w:val="22"/>
-          <w:szCs w:val="22"/>
-        </w:rPr>
-        <w:t>.</w:t>
-      </w:r>
-      <w:r>
-        <w:rPr>
-          <w:rFonts w:ascii="Courier New" w:hAnsi="Courier New" w:cs="Courier New"/>
-          <w:color w:val="000060"/>
-          <w:sz w:val="22"/>
-          <w:szCs w:val="22"/>
-        </w:rPr>
-        <w:t>Parroquia</w:t>
-      </w:r>
-      <w:proofErr w:type="gramEnd"/>
-      <w:r>
-        <w:rPr>
-          <w:rFonts w:ascii="Courier New" w:hAnsi="Courier New" w:cs="Courier New"/>
-          <w:color w:val="000060"/>
-          <w:sz w:val="22"/>
-          <w:szCs w:val="22"/>
-        </w:rPr>
-        <w:t>_idParroquia</w:t>
-      </w:r>
-      <w:proofErr w:type="spellEnd"/>
-      <w:r>
-        <w:rPr>
-          <w:rFonts w:ascii="Courier New" w:hAnsi="Courier New" w:cs="Courier New"/>
-          <w:color w:val="000060"/>
-          <w:sz w:val="22"/>
-          <w:szCs w:val="22"/>
-        </w:rPr>
-        <w:t> </w:t>
-      </w:r>
-      <w:r>
-        <w:rPr>
-          <w:rStyle w:val="sy0"/>
-          <w:rFonts w:ascii="Courier New" w:eastAsiaTheme="majorEastAsia" w:hAnsi="Courier New" w:cs="Courier New"/>
-          <w:color w:val="339933"/>
-          <w:sz w:val="22"/>
-          <w:szCs w:val="22"/>
-        </w:rPr>
-        <w:t>=</w:t>
-      </w:r>
-      <w:r>
-        <w:rPr>
-          <w:rFonts w:ascii="Courier New" w:hAnsi="Courier New" w:cs="Courier New"/>
-          <w:color w:val="000060"/>
-          <w:sz w:val="22"/>
-          <w:szCs w:val="22"/>
-        </w:rPr>
-        <w:t> </w:t>
-      </w:r>
-      <w:proofErr w:type="spellStart"/>
-      <w:r>
-        <w:rPr>
-          <w:rFonts w:ascii="Courier New" w:hAnsi="Courier New" w:cs="Courier New"/>
-          <w:color w:val="000060"/>
-          <w:sz w:val="22"/>
-          <w:szCs w:val="22"/>
-        </w:rPr>
-        <w:t>p</w:t>
-      </w:r>
-      <w:r>
-        <w:rPr>
-          <w:rStyle w:val="sy0"/>
-          <w:rFonts w:ascii="Courier New" w:eastAsiaTheme="majorEastAsia" w:hAnsi="Courier New" w:cs="Courier New"/>
-          <w:color w:val="339933"/>
-          <w:sz w:val="22"/>
-          <w:szCs w:val="22"/>
-        </w:rPr>
-        <w:t>.</w:t>
-      </w:r>
-      <w:r>
-        <w:rPr>
-          <w:rFonts w:ascii="Courier New" w:hAnsi="Courier New" w:cs="Courier New"/>
-          <w:color w:val="000060"/>
-          <w:sz w:val="22"/>
-          <w:szCs w:val="22"/>
-        </w:rPr>
-        <w:t>idParroquia</w:t>
-      </w:r>
-      <w:proofErr w:type="spellEnd"/>
-    </w:p>
-    <w:p>
-      <w:pPr>
-        <w:pStyle w:val="li1"/>
-        <w:numPr>
-          <w:ilvl w:val="0"/>
-          <w:numId w:val="4"/>
-        </w:numPr>
-        <w:shd w:val="clear" w:color="auto" w:fill="E0E0E0"/>
-        <w:rPr>
-          <w:rFonts w:ascii="Courier New" w:hAnsi="Courier New" w:cs="Courier New"/>
-          <w:color w:val="000060"/>
-          <w:sz w:val="22"/>
-          <w:szCs w:val="22"/>
-        </w:rPr>
-      </w:pPr>
-      <w:r>
-        <w:rPr>
-          <w:rFonts w:ascii="Courier New" w:hAnsi="Courier New" w:cs="Courier New"/>
-          <w:color w:val="000060"/>
-          <w:sz w:val="22"/>
-          <w:szCs w:val="22"/>
-        </w:rPr>
-        <w:t>    LEFT </w:t>
       </w:r>
       <w:hyperlink r:id="rId46" w:history="1">
         <w:r>
@@ -14181,10 +14000,9 @@
           <w:sz w:val="22"/>
           <w:szCs w:val="22"/>
         </w:rPr>
-        <w:t xml:space="preserve"> aeropuertos a ON </w:t>
+        <w:t> </w:t>
       </w:r>
       <w:proofErr w:type="spellStart"/>
-      <w:proofErr w:type="gramStart"/>
       <w:r>
         <w:rPr>
           <w:rFonts w:ascii="Courier New" w:hAnsi="Courier New" w:cs="Courier New"/>
@@ -14192,7 +14010,47 @@
           <w:sz w:val="22"/>
           <w:szCs w:val="22"/>
         </w:rPr>
-        <w:t>a</w:t>
+        <w:t>terminales_terrestres</w:t>
+      </w:r>
+      <w:proofErr w:type="spellEnd"/>
+      <w:r>
+        <w:rPr>
+          <w:rFonts w:ascii="Courier New" w:hAnsi="Courier New" w:cs="Courier New"/>
+          <w:color w:val="000060"/>
+          <w:sz w:val="22"/>
+          <w:szCs w:val="22"/>
+        </w:rPr>
+        <w:t xml:space="preserve"> </w:t>
+      </w:r>
+      <w:proofErr w:type="spellStart"/>
+      <w:r>
+        <w:rPr>
+          <w:rFonts w:ascii="Courier New" w:hAnsi="Courier New" w:cs="Courier New"/>
+          <w:color w:val="000060"/>
+          <w:sz w:val="22"/>
+          <w:szCs w:val="22"/>
+        </w:rPr>
+        <w:t>tm</w:t>
+      </w:r>
+      <w:proofErr w:type="spellEnd"/>
+      <w:r>
+        <w:rPr>
+          <w:rFonts w:ascii="Courier New" w:hAnsi="Courier New" w:cs="Courier New"/>
+          <w:color w:val="000060"/>
+          <w:sz w:val="22"/>
+          <w:szCs w:val="22"/>
+        </w:rPr>
+        <w:t xml:space="preserve"> ON </w:t>
+      </w:r>
+      <w:proofErr w:type="spellStart"/>
+      <w:r>
+        <w:rPr>
+          <w:rFonts w:ascii="Courier New" w:hAnsi="Courier New" w:cs="Courier New"/>
+          <w:color w:val="000060"/>
+          <w:sz w:val="22"/>
+          <w:szCs w:val="22"/>
+        </w:rPr>
+        <w:t>tm</w:t>
       </w:r>
       <w:r>
         <w:rPr>
@@ -14211,17 +14069,7 @@
           <w:sz w:val="22"/>
           <w:szCs w:val="22"/>
         </w:rPr>
-        <w:t>Parroquia</w:t>
-      </w:r>
-      <w:proofErr w:type="gramEnd"/>
-      <w:r>
-        <w:rPr>
-          <w:rFonts w:ascii="Courier New" w:hAnsi="Courier New" w:cs="Courier New"/>
-          <w:color w:val="000060"/>
-          <w:sz w:val="22"/>
-          <w:szCs w:val="22"/>
-        </w:rPr>
-        <w:t>_idParroquia</w:t>
+        <w:t>Parroquia_idParroquia</w:t>
       </w:r>
       <w:proofErr w:type="spellEnd"/>
       <w:r>
@@ -14327,7 +14175,7 @@
           <w:sz w:val="22"/>
           <w:szCs w:val="22"/>
         </w:rPr>
-        <w:t> </w:t>
+        <w:t xml:space="preserve"> aeropuertos a ON </w:t>
       </w:r>
       <w:proofErr w:type="spellStart"/>
       <w:r>
@@ -14337,48 +14185,7 @@
           <w:sz w:val="22"/>
           <w:szCs w:val="22"/>
         </w:rPr>
-        <w:t>centros_salud</w:t>
-      </w:r>
-      <w:proofErr w:type="spellEnd"/>
-      <w:r>
-        <w:rPr>
-          <w:rFonts w:ascii="Courier New" w:hAnsi="Courier New" w:cs="Courier New"/>
-          <w:color w:val="000060"/>
-          <w:sz w:val="22"/>
-          <w:szCs w:val="22"/>
-        </w:rPr>
-        <w:t xml:space="preserve"> </w:t>
-      </w:r>
-      <w:proofErr w:type="spellStart"/>
-      <w:r>
-        <w:rPr>
-          <w:rFonts w:ascii="Courier New" w:hAnsi="Courier New" w:cs="Courier New"/>
-          <w:color w:val="000060"/>
-          <w:sz w:val="22"/>
-          <w:szCs w:val="22"/>
-        </w:rPr>
-        <w:t>cs</w:t>
-      </w:r>
-      <w:proofErr w:type="spellEnd"/>
-      <w:r>
-        <w:rPr>
-          <w:rFonts w:ascii="Courier New" w:hAnsi="Courier New" w:cs="Courier New"/>
-          <w:color w:val="000060"/>
-          <w:sz w:val="22"/>
-          <w:szCs w:val="22"/>
-        </w:rPr>
-        <w:t xml:space="preserve"> ON </w:t>
-      </w:r>
-      <w:proofErr w:type="spellStart"/>
-      <w:proofErr w:type="gramStart"/>
-      <w:r>
-        <w:rPr>
-          <w:rFonts w:ascii="Courier New" w:hAnsi="Courier New" w:cs="Courier New"/>
-          <w:color w:val="000060"/>
-          <w:sz w:val="22"/>
-          <w:szCs w:val="22"/>
-        </w:rPr>
-        <w:t>cs</w:t>
+        <w:t>a</w:t>
       </w:r>
       <w:r>
         <w:rPr>
@@ -14397,17 +14204,7 @@
           <w:sz w:val="22"/>
           <w:szCs w:val="22"/>
         </w:rPr>
-        <w:t>Parroquia</w:t>
-      </w:r>
-      <w:proofErr w:type="gramEnd"/>
-      <w:r>
-        <w:rPr>
-          <w:rFonts w:ascii="Courier New" w:hAnsi="Courier New" w:cs="Courier New"/>
-          <w:color w:val="000060"/>
-          <w:sz w:val="22"/>
-          <w:szCs w:val="22"/>
-        </w:rPr>
-        <w:t>_idParroquia</w:t>
+        <w:t>Parroquia_idParroquia</w:t>
       </w:r>
       <w:proofErr w:type="spellEnd"/>
       <w:r>
@@ -14523,7 +14320,7 @@
           <w:sz w:val="22"/>
           <w:szCs w:val="22"/>
         </w:rPr>
-        <w:t>lugares_turisticos</w:t>
+        <w:t>centros_salud</w:t>
       </w:r>
       <w:proofErr w:type="spellEnd"/>
       <w:r>
@@ -14533,10 +14330,9 @@
           <w:sz w:val="22"/>
           <w:szCs w:val="22"/>
         </w:rPr>
-        <w:t xml:space="preserve"> l ON </w:t>
+        <w:t xml:space="preserve"> </w:t>
       </w:r>
       <w:proofErr w:type="spellStart"/>
-      <w:proofErr w:type="gramStart"/>
       <w:r>
         <w:rPr>
           <w:rFonts w:ascii="Courier New" w:hAnsi="Courier New" w:cs="Courier New"/>
@@ -14544,7 +14340,27 @@
           <w:sz w:val="22"/>
           <w:szCs w:val="22"/>
         </w:rPr>
-        <w:t>l</w:t>
+        <w:t>cs</w:t>
+      </w:r>
+      <w:proofErr w:type="spellEnd"/>
+      <w:r>
+        <w:rPr>
+          <w:rFonts w:ascii="Courier New" w:hAnsi="Courier New" w:cs="Courier New"/>
+          <w:color w:val="000060"/>
+          <w:sz w:val="22"/>
+          <w:szCs w:val="22"/>
+        </w:rPr>
+        <w:t xml:space="preserve"> ON </w:t>
+      </w:r>
+      <w:proofErr w:type="spellStart"/>
+      <w:r>
+        <w:rPr>
+          <w:rFonts w:ascii="Courier New" w:hAnsi="Courier New" w:cs="Courier New"/>
+          <w:color w:val="000060"/>
+          <w:sz w:val="22"/>
+          <w:szCs w:val="22"/>
+        </w:rPr>
+        <w:t>cs</w:t>
       </w:r>
       <w:r>
         <w:rPr>
@@ -14563,17 +14379,7 @@
           <w:sz w:val="22"/>
           <w:szCs w:val="22"/>
         </w:rPr>
-        <w:t>Parroquia</w:t>
-      </w:r>
-      <w:proofErr w:type="gramEnd"/>
-      <w:r>
-        <w:rPr>
-          <w:rFonts w:ascii="Courier New" w:hAnsi="Courier New" w:cs="Courier New"/>
-          <w:color w:val="000060"/>
-          <w:sz w:val="22"/>
-          <w:szCs w:val="22"/>
-        </w:rPr>
-        <w:t>_idParroquia</w:t>
+        <w:t>Parroquia_idParroquia</w:t>
       </w:r>
       <w:proofErr w:type="spellEnd"/>
       <w:r>
@@ -14634,6 +14440,83 @@
         <w:t>idParroquia</w:t>
       </w:r>
       <w:proofErr w:type="spellEnd"/>
+    </w:p>
+    <w:p>
+      <w:pPr>
+        <w:pStyle w:val="li1"/>
+        <w:numPr>
+          <w:ilvl w:val="0"/>
+          <w:numId w:val="4"/>
+        </w:numPr>
+        <w:shd w:val="clear" w:color="auto" w:fill="E0E0E0"/>
+        <w:rPr>
+          <w:rFonts w:ascii="Courier New" w:hAnsi="Courier New" w:cs="Courier New"/>
+          <w:color w:val="000060"/>
+          <w:sz w:val="22"/>
+          <w:szCs w:val="22"/>
+        </w:rPr>
+      </w:pPr>
+      <w:r>
+        <w:rPr>
+          <w:rFonts w:ascii="Courier New" w:hAnsi="Courier New" w:cs="Courier New"/>
+          <w:color w:val="000060"/>
+          <w:sz w:val="22"/>
+          <w:szCs w:val="22"/>
+        </w:rPr>
+        <w:t>    LEFT </w:t>
+      </w:r>
+      <w:hyperlink r:id="rId49" w:history="1">
+        <w:r>
+          <w:rPr>
+            <w:rStyle w:val="kw3"/>
+            <w:rFonts w:ascii="Courier New" w:hAnsi="Courier New" w:cs="Courier New"/>
+            <w:color w:val="990000"/>
+            <w:sz w:val="22"/>
+            <w:szCs w:val="22"/>
+            <w:u w:val="single"/>
+          </w:rPr>
+          <w:t>JOIN</w:t>
+        </w:r>
+      </w:hyperlink>
+      <w:r>
+        <w:rPr>
+          <w:rFonts w:ascii="Courier New" w:hAnsi="Courier New" w:cs="Courier New"/>
+          <w:color w:val="000060"/>
+          <w:sz w:val="22"/>
+          <w:szCs w:val="22"/>
+        </w:rPr>
+        <w:t> </w:t>
+      </w:r>
+      <w:proofErr w:type="spellStart"/>
+      <w:r>
+        <w:rPr>
+          <w:rFonts w:ascii="Courier New" w:hAnsi="Courier New" w:cs="Courier New"/>
+          <w:color w:val="000060"/>
+          <w:sz w:val="22"/>
+          <w:szCs w:val="22"/>
+        </w:rPr>
+        <w:t>lugares_turisticos</w:t>
+      </w:r>
+      <w:proofErr w:type="spellEnd"/>
+      <w:r>
+        <w:rPr>
+          <w:rFonts w:ascii="Courier New" w:hAnsi="Courier New" w:cs="Courier New"/>
+          <w:color w:val="000060"/>
+          <w:sz w:val="22"/>
+          <w:szCs w:val="22"/>
+        </w:rPr>
+        <w:t xml:space="preserve"> l ON </w:t>
+      </w:r>
+      <w:proofErr w:type="spellStart"/>
+      <w:r>
+        <w:rPr>
+          <w:rFonts w:ascii="Courier New" w:hAnsi="Courier New" w:cs="Courier New"/>
+          <w:color w:val="000060"/>
+          <w:sz w:val="22"/>
+          <w:szCs w:val="22"/>
+        </w:rPr>
+        <w:t>l</w:t>
+      </w:r>
       <w:r>
         <w:rPr>
           <w:rStyle w:val="sy0"/>
@@ -14642,6 +14525,84 @@
           <w:sz w:val="22"/>
           <w:szCs w:val="22"/>
         </w:rPr>
+        <w:t>.</w:t>
+      </w:r>
+      <w:r>
+        <w:rPr>
+          <w:rFonts w:ascii="Courier New" w:hAnsi="Courier New" w:cs="Courier New"/>
+          <w:color w:val="000060"/>
+          <w:sz w:val="22"/>
+          <w:szCs w:val="22"/>
+        </w:rPr>
+        <w:t>Parroquia_idParroquia</w:t>
+      </w:r>
+      <w:proofErr w:type="spellEnd"/>
+      <w:r>
+        <w:rPr>
+          <w:rFonts w:ascii="Courier New" w:hAnsi="Courier New" w:cs="Courier New"/>
+          <w:color w:val="000060"/>
+          <w:sz w:val="22"/>
+          <w:szCs w:val="22"/>
+        </w:rPr>
+        <w:t> </w:t>
+      </w:r>
+      <w:r>
+        <w:rPr>
+          <w:rStyle w:val="sy0"/>
+          <w:rFonts w:ascii="Courier New" w:eastAsiaTheme="majorEastAsia" w:hAnsi="Courier New" w:cs="Courier New"/>
+          <w:color w:val="339933"/>
+          <w:sz w:val="22"/>
+          <w:szCs w:val="22"/>
+        </w:rPr>
+        <w:t>=</w:t>
+      </w:r>
+      <w:r>
+        <w:rPr>
+          <w:rFonts w:ascii="Courier New" w:hAnsi="Courier New" w:cs="Courier New"/>
+          <w:color w:val="000060"/>
+          <w:sz w:val="22"/>
+          <w:szCs w:val="22"/>
+        </w:rPr>
+        <w:t> </w:t>
+      </w:r>
+      <w:proofErr w:type="spellStart"/>
+      <w:r>
+        <w:rPr>
+          <w:rFonts w:ascii="Courier New" w:hAnsi="Courier New" w:cs="Courier New"/>
+          <w:color w:val="000060"/>
+          <w:sz w:val="22"/>
+          <w:szCs w:val="22"/>
+        </w:rPr>
+        <w:t>p</w:t>
+      </w:r>
+      <w:r>
+        <w:rPr>
+          <w:rStyle w:val="sy0"/>
+          <w:rFonts w:ascii="Courier New" w:eastAsiaTheme="majorEastAsia" w:hAnsi="Courier New" w:cs="Courier New"/>
+          <w:color w:val="339933"/>
+          <w:sz w:val="22"/>
+          <w:szCs w:val="22"/>
+        </w:rPr>
+        <w:t>.</w:t>
+      </w:r>
+      <w:r>
+        <w:rPr>
+          <w:rFonts w:ascii="Courier New" w:hAnsi="Courier New" w:cs="Courier New"/>
+          <w:color w:val="000060"/>
+          <w:sz w:val="22"/>
+          <w:szCs w:val="22"/>
+        </w:rPr>
+        <w:t>idParroquia</w:t>
+      </w:r>
+      <w:proofErr w:type="spellEnd"/>
+      <w:r>
+        <w:rPr>
+          <w:rStyle w:val="sy0"/>
+          <w:rFonts w:ascii="Courier New" w:eastAsiaTheme="majorEastAsia" w:hAnsi="Courier New" w:cs="Courier New"/>
+          <w:color w:val="339933"/>
+          <w:sz w:val="22"/>
+          <w:szCs w:val="22"/>
+        </w:rPr>
         <w:t>;</w:t>
       </w:r>
     </w:p>
@@ -14691,7 +14652,7 @@
           <w:lang w:val="es-ES"/>
         </w:rPr>
       </w:pPr>
-      <w:bookmarkStart w:id="14" w:name="_Toc139215722"/>
+      <w:bookmarkStart w:id="14" w:name="_Toc139216065"/>
       <w:r>
         <w:lastRenderedPageBreak/>
         <w:t>Conclusiones</w:t>
@@ -14801,7 +14762,7 @@
           <w:lang w:val="es-ES"/>
         </w:rPr>
       </w:pPr>
-      <w:bookmarkStart w:id="15" w:name="_Toc139215723"/>
+      <w:bookmarkStart w:id="15" w:name="_Toc139216066"/>
       <w:r>
         <w:rPr>
           <w:rStyle w:val="Ttulo1Car"/>
@@ -14938,7 +14899,7 @@
       <w:pPr>
         <w:pStyle w:val="Ttulo1"/>
       </w:pPr>
-      <w:bookmarkStart w:id="16" w:name="_Toc139215724"/>
+      <w:bookmarkStart w:id="16" w:name="_Toc139216067"/>
       <w:r>
         <w:lastRenderedPageBreak/>
         <w:t>BIBLIOGRAFIA</w:t>
@@ -15030,7 +14991,7 @@
       </w:sdtContent>
     </w:sdt>
     <w:sectPr>
-      <w:footerReference w:type="default" r:id="rId49"/>
+      <w:footerReference w:type="default" r:id="rId50"/>
       <w:pgSz w:w="12240" w:h="15840"/>
       <w:pgMar w:top="1440" w:right="1440" w:bottom="1440" w:left="1440" w:header="708" w:footer="708" w:gutter="0"/>
       <w:cols w:space="708"/>
@@ -16615,9 +16576,9 @@
     <w:rsid w:val="001B219D"/>
     <w:rsid w:val="00305D09"/>
     <w:rsid w:val="003361A4"/>
-    <w:rsid w:val="004E12AE"/>
     <w:rsid w:val="00841445"/>
     <w:rsid w:val="009673F1"/>
+    <w:rsid w:val="009A312B"/>
     <w:rsid w:val="00AC4A1B"/>
     <w:rsid w:val="00C9223D"/>
     <w:rsid w:val="00D97137"/>

</xml_diff>